<commit_message>
Updated HDK with correct file locations, added BOM template
</commit_message>
<xml_diff>
--- a/Design/Design Manual/littleBits HDK Manual_v0.1-Light.docx
+++ b/Design/Design Manual/littleBits HDK Manual_v0.1-Light.docx
@@ -893,20 +893,20 @@
         <w:rPr>
           <w:rFonts w:ascii="FuturaTMedRo1" w:hAnsi="FuturaTMedRo1"/>
         </w:rPr>
-        <w:t xml:space="preserve">Product Requirements Document (PRD) conforming to LB </w:t>
-      </w:r>
-      <w:r>
-        <w:rPr>
-          <w:rFonts w:ascii="FuturaTMedRo1" w:hAnsi="FuturaTMedRo1"/>
-        </w:rPr>
-        <w:lastRenderedPageBreak/>
-        <w:t>standards as described in this document.  Template PRDs are provided by LB</w:t>
+        <w:t>Product Requirements Document (PRD) conforming to LB standards as described in this document.  Template PRDs are provided by LB</w:t>
       </w:r>
       <w:r>
         <w:rPr>
           <w:rFonts w:ascii="FuturaTMedRo1" w:hAnsi="FuturaTMedRo1"/>
         </w:rPr>
         <w:t xml:space="preserve"> (</w:t>
+      </w:r>
+      <w:r>
+        <w:rPr>
+          <w:rFonts w:ascii="FuturaTMedRo1" w:hAnsi="FuturaTMedRo1"/>
+          <w:b/>
+        </w:rPr>
+        <w:t>HDK-hardware-dev-manual/</w:t>
       </w:r>
       <w:r>
         <w:rPr>
@@ -955,33 +955,26 @@
           <w:rFonts w:ascii="FuturaTMedRo1" w:hAnsi="FuturaTMedRo1"/>
           <w:b/>
         </w:rPr>
-        <w:t xml:space="preserve">Design/Eagle </w:t>
+        <w:t>HDK-eagle-templates-libraries/Eagle Templates for SCH and BRD</w:t>
+      </w:r>
+      <w:r>
+        <w:rPr>
+          <w:rFonts w:ascii="FuturaTMedRo1" w:hAnsi="FuturaTMedRo1"/>
+        </w:rPr>
+        <w:t xml:space="preserve"> folder of the HDK. A completed example SCH is included in the /pcb folder of the Complete Example Project included in the HDK</w:t>
+      </w:r>
+      <w:r>
+        <w:rPr>
+          <w:rFonts w:ascii="FuturaTMedRo1" w:hAnsi="FuturaTMedRo1"/>
+        </w:rPr>
+        <w:t xml:space="preserve"> (</w:t>
       </w:r>
       <w:r>
         <w:rPr>
           <w:rFonts w:ascii="FuturaTMedRo1" w:hAnsi="FuturaTMedRo1"/>
           <w:b/>
         </w:rPr>
-        <w:t>Templates for SCH and BRD</w:t>
-      </w:r>
-      <w:r>
-        <w:rPr>
-          <w:rFonts w:ascii="FuturaTMedRo1" w:hAnsi="FuturaTMedRo1"/>
-        </w:rPr>
-        <w:t xml:space="preserve"> folder of the HDK. A completed example SCH is included in the /pcb folder of the Complete Example Project included in the HDK</w:t>
-      </w:r>
-      <w:r>
-        <w:rPr>
-          <w:rFonts w:ascii="FuturaTMedRo1" w:hAnsi="FuturaTMedRo1"/>
-        </w:rPr>
-        <w:t xml:space="preserve"> (</w:t>
-      </w:r>
-      <w:r>
-        <w:rPr>
-          <w:rFonts w:ascii="FuturaTMedRo1" w:hAnsi="FuturaTMedRo1"/>
-          <w:b/>
-        </w:rPr>
-        <w:t>MFG/Example MFG Package</w:t>
+        <w:t>rtmTemplate</w:t>
       </w:r>
       <w:r>
         <w:rPr>
@@ -1024,47 +1017,33 @@
           <w:rFonts w:ascii="FuturaTMedRo1" w:hAnsi="FuturaTMedRo1"/>
           <w:b/>
         </w:rPr>
-        <w:t>Design</w:t>
+        <w:t>HDK-eagle-templates-libraries/Eagle Templates for SCH and BRD</w:t>
+      </w:r>
+      <w:r>
+        <w:rPr>
+          <w:rFonts w:ascii="FuturaTMedRo1" w:hAnsi="FuturaTMedRo1"/>
+        </w:rPr>
+        <w:t xml:space="preserve"> folder of the HDK.  A completed example PCB (.brd file) is included in the </w:t>
+      </w:r>
+      <w:r>
+        <w:rPr>
+          <w:rFonts w:ascii="FuturaTMedRo1" w:hAnsi="FuturaTMedRo1"/>
+        </w:rPr>
+        <w:lastRenderedPageBreak/>
+        <w:t>/pcb folder of the Complete Example Project included in the HDK</w:t>
+      </w:r>
+      <w:r>
+        <w:rPr>
+          <w:rFonts w:ascii="FuturaTMedRo1" w:hAnsi="FuturaTMedRo1"/>
+        </w:rPr>
+        <w:t xml:space="preserve"> (</w:t>
       </w:r>
       <w:r>
         <w:rPr>
           <w:rFonts w:ascii="FuturaTMedRo1" w:hAnsi="FuturaTMedRo1"/>
           <w:b/>
         </w:rPr>
-        <w:t>/</w:t>
-      </w:r>
-      <w:r>
-        <w:rPr>
-          <w:rFonts w:ascii="FuturaTMedRo1" w:hAnsi="FuturaTMedRo1"/>
-          <w:b/>
-        </w:rPr>
-        <w:t xml:space="preserve">Eagle </w:t>
-      </w:r>
-      <w:r>
-        <w:rPr>
-          <w:rFonts w:ascii="FuturaTMedRo1" w:hAnsi="FuturaTMedRo1"/>
-          <w:b/>
-        </w:rPr>
-        <w:t>Templates for SCH and BRD</w:t>
-      </w:r>
-      <w:r>
-        <w:rPr>
-          <w:rFonts w:ascii="FuturaTMedRo1" w:hAnsi="FuturaTMedRo1"/>
-        </w:rPr>
-        <w:t xml:space="preserve"> folder of the HDK.  A completed example PCB (.brd file) is included in the /pcb folder of the Complete Example Project included in the HDK</w:t>
-      </w:r>
-      <w:r>
-        <w:rPr>
-          <w:rFonts w:ascii="FuturaTMedRo1" w:hAnsi="FuturaTMedRo1"/>
-        </w:rPr>
-        <w:t xml:space="preserve"> (</w:t>
-      </w:r>
-      <w:r>
-        <w:rPr>
-          <w:rFonts w:ascii="FuturaTMedRo1" w:hAnsi="FuturaTMedRo1"/>
-          <w:b/>
-        </w:rPr>
-        <w:t>MFG/Example MFG Package</w:t>
+        <w:t>rtmTemplate</w:t>
       </w:r>
       <w:r>
         <w:rPr>
@@ -1211,7 +1190,6 @@
         <w:rPr>
           <w:rFonts w:ascii="FuturaTMedRo1" w:hAnsi="FuturaTMedRo1"/>
         </w:rPr>
-        <w:lastRenderedPageBreak/>
         <w:t>M</w:t>
       </w:r>
       <w:r>
@@ -1257,7 +1235,6 @@
         </w:numPr>
         <w:jc w:val="center"/>
       </w:pPr>
-      <w:bookmarkStart w:id="18" w:name="_GoBack"/>
       <w:r>
         <w:rPr>
           <w:noProof/>
@@ -1304,7 +1281,6 @@
           </wp:inline>
         </w:drawing>
       </w:r>
-      <w:bookmarkEnd w:id="18"/>
     </w:p>
     <w:p>
       <w:pPr>
@@ -1528,14 +1504,7 @@
         <w:rPr>
           <w:rFonts w:ascii="FuturaTMedRo1" w:hAnsi="FuturaTMedRo1"/>
         </w:rPr>
-        <w:t xml:space="preserve">All outputs must be low impedance, with symmetric drive </w:t>
-      </w:r>
-      <w:r>
-        <w:rPr>
-          <w:rFonts w:ascii="FuturaTMedRo1" w:hAnsi="FuturaTMedRo1"/>
-        </w:rPr>
-        <w:lastRenderedPageBreak/>
-        <w:t>characteristics (</w:t>
+        <w:t>All outputs must be low impedance, with symmetric drive characteristics (</w:t>
       </w:r>
       <w:r>
         <w:rPr>
@@ -1674,15 +1643,16 @@
       <w:pPr>
         <w:pStyle w:val="ListParagraph"/>
         <w:rPr>
-          <w:del w:id="19" w:author="Andrew Avrin" w:date="2014-03-20T15:30:00Z"/>
-          <w:rFonts w:ascii="FuturaTMedRo1" w:hAnsi="FuturaTMedRo1"/>
-        </w:rPr>
-      </w:pPr>
-      <w:del w:id="20" w:author="Andrew Avrin" w:date="2014-03-20T15:30:00Z">
-        <w:r>
-          <w:rPr>
-            <w:rFonts w:ascii="FuturaTMedRo1" w:hAnsi="FuturaTMedRo1"/>
-          </w:rPr>
+          <w:del w:id="18" w:author="Andrew Avrin" w:date="2014-03-20T15:30:00Z"/>
+          <w:rFonts w:ascii="FuturaTMedRo1" w:hAnsi="FuturaTMedRo1"/>
+        </w:rPr>
+      </w:pPr>
+      <w:del w:id="19" w:author="Andrew Avrin" w:date="2014-03-20T15:30:00Z">
+        <w:r>
+          <w:rPr>
+            <w:rFonts w:ascii="FuturaTMedRo1" w:hAnsi="FuturaTMedRo1"/>
+          </w:rPr>
+          <w:lastRenderedPageBreak/>
           <w:delText xml:space="preserve">The design must faithfully execute the letter and intent of the PRD. If there are any ambiguities, </w:delText>
         </w:r>
         <w:r>
@@ -1692,8 +1662,8 @@
           <w:delText>consultation with littleBits is required.</w:delText>
         </w:r>
       </w:del>
-      <w:ins w:id="21" w:author="ayah bdeir" w:date="2014-03-13T11:03:00Z">
-        <w:del w:id="22" w:author="Andrew Avrin" w:date="2014-03-20T15:30:00Z">
+      <w:ins w:id="20" w:author="ayah bdeir" w:date="2014-03-13T11:03:00Z">
+        <w:del w:id="21" w:author="Andrew Avrin" w:date="2014-03-20T15:30:00Z">
           <w:r>
             <w:rPr>
               <w:rFonts w:ascii="FuturaTMedRo1" w:hAnsi="FuturaTMedRo1"/>
@@ -1708,7 +1678,7 @@
         <w:widowControl w:val="0"/>
         <w:spacing w:after="0"/>
         <w:rPr>
-          <w:del w:id="23" w:author="Andrew Avrin" w:date="2014-03-20T15:30:00Z"/>
+          <w:del w:id="22" w:author="Andrew Avrin" w:date="2014-03-20T15:30:00Z"/>
           <w:rFonts w:ascii="FuturaTMedRo1" w:hAnsi="FuturaTMedRo1"/>
         </w:rPr>
       </w:pPr>
@@ -1726,7 +1696,7 @@
         </w:rPr>
         <w:t>All ICs must have at least one 0.1</w:t>
       </w:r>
-      <w:ins w:id="24" w:author="Geof" w:date="2013-12-03T17:06:00Z">
+      <w:ins w:id="23" w:author="Geof" w:date="2013-12-03T17:06:00Z">
         <w:r>
           <w:rPr>
             <w:rFonts w:ascii="FuturaTMedRo1" w:hAnsi="FuturaTMedRo1"/>
@@ -1802,7 +1772,7 @@
         </w:rPr>
         <w:t>Inputs: Every bitSnap input must have a shunt TVS diode</w:t>
       </w:r>
-      <w:ins w:id="25" w:author="Geof" w:date="2013-12-03T17:07:00Z">
+      <w:ins w:id="24" w:author="Geof" w:date="2013-12-03T17:07:00Z">
         <w:r>
           <w:rPr>
             <w:rFonts w:ascii="FuturaTMedRo1" w:hAnsi="FuturaTMedRo1"/>
@@ -1919,6 +1889,13 @@
       <w:r>
         <w:rPr>
           <w:rFonts w:ascii="FuturaTMedRo1" w:hAnsi="FuturaTMedRo1"/>
+          <w:highlight w:val="yellow"/>
+        </w:rPr>
+        <w:t>HDK-eagle-templates-libraries/</w:t>
+      </w:r>
+      <w:r>
+        <w:rPr>
+          <w:rFonts w:ascii="FuturaTMedRo1" w:hAnsi="FuturaTMedRo1"/>
           <w:bCs/>
           <w:highlight w:val="yellow"/>
         </w:rPr>
@@ -1945,14 +1922,14 @@
           <w:rFonts w:ascii="FuturaTMedRo1" w:hAnsi="FuturaTMedRo1"/>
         </w:rPr>
       </w:pPr>
-      <w:bookmarkStart w:id="26" w:name="_Toc256953154"/>
+      <w:bookmarkStart w:id="25" w:name="_Toc256953154"/>
       <w:r>
         <w:rPr>
           <w:rFonts w:ascii="FuturaTMedRo1" w:hAnsi="FuturaTMedRo1"/>
         </w:rPr>
         <w:t>Preparations</w:t>
       </w:r>
-      <w:bookmarkEnd w:id="26"/>
+      <w:bookmarkEnd w:id="25"/>
     </w:p>
     <w:p>
       <w:pPr>
@@ -1976,6 +1953,13 @@
           <w:bCs/>
         </w:rPr>
         <w:t>Download and install the following</w:t>
+      </w:r>
+      <w:r>
+        <w:rPr>
+          <w:rFonts w:ascii="FuturaTMedRo1" w:hAnsi="FuturaTMedRo1"/>
+          <w:bCs/>
+        </w:rPr>
+        <w:t xml:space="preserve"> from the HDK-eagle-templates-libraries repository</w:t>
       </w:r>
     </w:p>
     <w:p>
@@ -2010,7 +1994,7 @@
         <w:spacing w:after="0"/>
         <w:ind w:left="2160"/>
         <w:rPr>
-          <w:del w:id="27" w:author="Andrew Avrin" w:date="2014-03-20T15:30:00Z"/>
+          <w:del w:id="26" w:author="Andrew Avrin" w:date="2014-03-20T15:30:00Z"/>
           <w:rFonts w:ascii="FuturaTMedRo1" w:hAnsi="FuturaTMedRo1"/>
         </w:rPr>
       </w:pPr>
@@ -2049,10 +2033,10 @@
         <w:spacing w:after="0"/>
         <w:ind w:left="2160"/>
         <w:rPr>
-          <w:del w:id="28" w:author="Andrew Avrin" w:date="2014-02-21T13:42:00Z"/>
-          <w:rFonts w:ascii="FuturaTMedRo1" w:hAnsi="FuturaTMedRo1"/>
-        </w:rPr>
-        <w:pPrChange w:id="29" w:author="Andrew Avrin" w:date="2014-03-20T15:30:00Z">
+          <w:del w:id="27" w:author="Andrew Avrin" w:date="2014-02-21T13:42:00Z"/>
+          <w:rFonts w:ascii="FuturaTMedRo1" w:hAnsi="FuturaTMedRo1"/>
+        </w:rPr>
+        <w:pPrChange w:id="28" w:author="Andrew Avrin" w:date="2014-03-20T15:30:00Z">
           <w:pPr>
             <w:widowControl w:val="0"/>
             <w:spacing w:after="0"/>
@@ -2060,7 +2044,7 @@
           </w:pPr>
         </w:pPrChange>
       </w:pPr>
-      <w:del w:id="30" w:author="Andrew Avrin" w:date="2014-02-21T13:42:00Z">
+      <w:del w:id="29" w:author="Andrew Avrin" w:date="2014-02-21T13:42:00Z">
         <w:r>
           <w:rPr>
             <w:rFonts w:ascii="FuturaTMedRo1" w:hAnsi="FuturaTMedRo1" w:cs="Times"/>
@@ -2076,10 +2060,10 @@
         <w:spacing w:after="0"/>
         <w:ind w:left="2160"/>
         <w:rPr>
-          <w:del w:id="31" w:author="Andrew Avrin" w:date="2014-02-21T13:42:00Z"/>
-          <w:rFonts w:ascii="FuturaTMedRo1" w:hAnsi="FuturaTMedRo1"/>
-        </w:rPr>
-        <w:pPrChange w:id="32" w:author="Andrew Avrin" w:date="2014-03-20T15:30:00Z">
+          <w:del w:id="30" w:author="Andrew Avrin" w:date="2014-02-21T13:42:00Z"/>
+          <w:rFonts w:ascii="FuturaTMedRo1" w:hAnsi="FuturaTMedRo1"/>
+        </w:rPr>
+        <w:pPrChange w:id="31" w:author="Andrew Avrin" w:date="2014-03-20T15:30:00Z">
           <w:pPr>
             <w:widowControl w:val="0"/>
             <w:spacing w:after="0"/>
@@ -2087,7 +2071,7 @@
           </w:pPr>
         </w:pPrChange>
       </w:pPr>
-      <w:del w:id="33" w:author="Andrew Avrin" w:date="2014-02-21T13:42:00Z">
+      <w:del w:id="32" w:author="Andrew Avrin" w:date="2014-02-21T13:42:00Z">
         <w:r>
           <w:rPr>
             <w:rFonts w:ascii="FuturaTMedRo1" w:hAnsi="FuturaTMedRo1" w:cs="Times"/>
@@ -2117,10 +2101,10 @@
         <w:spacing w:after="0"/>
         <w:ind w:left="2160"/>
         <w:rPr>
-          <w:del w:id="34" w:author="Andrew Avrin" w:date="2014-03-20T15:30:00Z"/>
-          <w:rFonts w:ascii="FuturaTMedRo1" w:hAnsi="FuturaTMedRo1"/>
-        </w:rPr>
-        <w:pPrChange w:id="35" w:author="Andrew Avrin" w:date="2014-03-20T15:30:00Z">
+          <w:del w:id="33" w:author="Andrew Avrin" w:date="2014-03-20T15:30:00Z"/>
+          <w:rFonts w:ascii="FuturaTMedRo1" w:hAnsi="FuturaTMedRo1"/>
+        </w:rPr>
+        <w:pPrChange w:id="34" w:author="Andrew Avrin" w:date="2014-03-20T15:30:00Z">
           <w:pPr>
             <w:widowControl w:val="0"/>
             <w:spacing w:after="0"/>
@@ -2128,7 +2112,7 @@
           </w:pPr>
         </w:pPrChange>
       </w:pPr>
-      <w:del w:id="36" w:author="Andrew Avrin" w:date="2014-03-20T15:30:00Z">
+      <w:del w:id="35" w:author="Andrew Avrin" w:date="2014-03-20T15:30:00Z">
         <w:r>
           <w:rPr>
             <w:rFonts w:ascii="FuturaTMedRo1" w:hAnsi="FuturaTMedRo1" w:cs="Times"/>
@@ -2158,11 +2142,11 @@
         <w:spacing w:after="0"/>
         <w:ind w:left="2160"/>
         <w:rPr>
-          <w:del w:id="37" w:author="Andrew Avrin" w:date="2014-03-20T15:30:00Z"/>
+          <w:del w:id="36" w:author="Andrew Avrin" w:date="2014-03-20T15:30:00Z"/>
           <w:rFonts w:ascii="FuturaTMedRo1" w:hAnsi="FuturaTMedRo1" w:cs="Times"/>
           <w:bCs/>
         </w:rPr>
-        <w:pPrChange w:id="38" w:author="Andrew Avrin" w:date="2014-03-20T15:30:00Z">
+        <w:pPrChange w:id="37" w:author="Andrew Avrin" w:date="2014-03-20T15:30:00Z">
           <w:pPr>
             <w:widowControl w:val="0"/>
             <w:spacing w:after="0"/>
@@ -2170,7 +2154,7 @@
           </w:pPr>
         </w:pPrChange>
       </w:pPr>
-      <w:del w:id="39" w:author="Andrew Avrin" w:date="2014-03-20T15:30:00Z">
+      <w:del w:id="38" w:author="Andrew Avrin" w:date="2014-03-20T15:30:00Z">
         <w:r>
           <w:rPr>
             <w:rFonts w:ascii="FuturaTMedRo1" w:hAnsi="FuturaTMedRo1" w:cs="Times"/>
@@ -2217,7 +2201,7 @@
         <w:rPr>
           <w:rFonts w:ascii="FuturaTMedRo1" w:hAnsi="FuturaTMedRo1"/>
         </w:rPr>
-        <w:pPrChange w:id="40" w:author="Andrew Avrin" w:date="2014-03-20T15:30:00Z">
+        <w:pPrChange w:id="39" w:author="Andrew Avrin" w:date="2014-03-20T15:30:00Z">
           <w:pPr>
             <w:widowControl w:val="0"/>
             <w:spacing w:after="0"/>
@@ -2225,7 +2209,7 @@
           </w:pPr>
         </w:pPrChange>
       </w:pPr>
-      <w:del w:id="41" w:author="Andrew Avrin" w:date="2014-03-20T15:30:00Z">
+      <w:del w:id="40" w:author="Andrew Avrin" w:date="2014-03-20T15:30:00Z">
         <w:r>
           <w:rPr>
             <w:rFonts w:ascii="FuturaTMedRo1" w:hAnsi="FuturaTMedRo1" w:cs="Times"/>
@@ -2289,8 +2273,8 @@
           <w:bCs/>
         </w:rPr>
       </w:pPr>
-      <w:bookmarkStart w:id="42" w:name="__DdeLink__501_1020017946"/>
-      <w:bookmarkEnd w:id="42"/>
+      <w:bookmarkStart w:id="41" w:name="__DdeLink__501_1020017946"/>
+      <w:bookmarkEnd w:id="41"/>
       <w:r>
         <w:rPr>
           <w:rFonts w:ascii="FuturaTMedRo1" w:hAnsi="FuturaTMedRo1" w:cs="Times"/>
@@ -2343,6 +2327,7 @@
           <w:rFonts w:ascii="FuturaTMedRo1" w:hAnsi="FuturaTMedRo1" w:cs="Times"/>
           <w:bCs/>
         </w:rPr>
+        <w:lastRenderedPageBreak/>
         <w:t>libraries/littleBits4-LAYERDRC</w:t>
       </w:r>
       <w:r>
@@ -2379,11 +2364,11 @@
         <w:spacing w:after="0"/>
         <w:ind w:left="1440"/>
         <w:rPr>
-          <w:del w:id="43" w:author="Andrew Avrin" w:date="2014-03-20T15:30:00Z"/>
-          <w:rFonts w:ascii="FuturaTMedRo1" w:hAnsi="FuturaTMedRo1"/>
-        </w:rPr>
-      </w:pPr>
-      <w:del w:id="44" w:author="Andrew Avrin" w:date="2014-03-20T15:30:00Z">
+          <w:del w:id="42" w:author="Andrew Avrin" w:date="2014-03-20T15:30:00Z"/>
+          <w:rFonts w:ascii="FuturaTMedRo1" w:hAnsi="FuturaTMedRo1"/>
+        </w:rPr>
+      </w:pPr>
+      <w:del w:id="43" w:author="Andrew Avrin" w:date="2014-03-20T15:30:00Z">
         <w:r>
           <w:rPr>
             <w:rFonts w:ascii="FuturaTMedRo1" w:hAnsi="FuturaTMedRo1" w:cs="Times"/>
@@ -2399,11 +2384,11 @@
         <w:spacing w:after="0"/>
         <w:ind w:left="1440" w:firstLine="720"/>
         <w:rPr>
-          <w:del w:id="45" w:author="Andrew Avrin" w:date="2014-03-20T15:30:00Z"/>
-          <w:rFonts w:ascii="FuturaTMedRo1" w:hAnsi="FuturaTMedRo1"/>
-        </w:rPr>
-      </w:pPr>
-      <w:del w:id="46" w:author="Andrew Avrin" w:date="2014-03-20T15:30:00Z">
+          <w:del w:id="44" w:author="Andrew Avrin" w:date="2014-03-20T15:30:00Z"/>
+          <w:rFonts w:ascii="FuturaTMedRo1" w:hAnsi="FuturaTMedRo1"/>
+        </w:rPr>
+      </w:pPr>
+      <w:del w:id="45" w:author="Andrew Avrin" w:date="2014-03-20T15:30:00Z">
         <w:r>
           <w:rPr>
             <w:rFonts w:ascii="FuturaTMedRo1" w:hAnsi="FuturaTMedRo1" w:cs="Times"/>
@@ -2425,7 +2410,7 @@
         <w:widowControl w:val="0"/>
         <w:spacing w:after="0"/>
         <w:rPr>
-          <w:del w:id="47" w:author="Andrew Avrin" w:date="2014-03-20T15:30:00Z"/>
+          <w:del w:id="46" w:author="Andrew Avrin" w:date="2014-03-20T15:30:00Z"/>
           <w:rFonts w:ascii="FuturaTMedRo1" w:hAnsi="FuturaTMedRo1" w:cs="Times"/>
           <w:bCs/>
         </w:rPr>
@@ -2438,19 +2423,18 @@
         <w:rPr>
           <w:rFonts w:ascii="FuturaTMedRo1" w:hAnsi="FuturaTMedRo1"/>
         </w:rPr>
-        <w:pPrChange w:id="48" w:author="Andrew Avrin" w:date="2014-03-20T15:39:00Z">
+        <w:pPrChange w:id="47" w:author="Andrew Avrin" w:date="2014-03-20T15:39:00Z">
           <w:pPr>
             <w:pStyle w:val="Textbody"/>
             <w:spacing w:after="0"/>
           </w:pPr>
         </w:pPrChange>
       </w:pPr>
-      <w:bookmarkStart w:id="49" w:name="_Toc256953155"/>
-      <w:r>
-        <w:rPr>
-          <w:rFonts w:ascii="FuturaTMedRo1" w:hAnsi="FuturaTMedRo1"/>
-        </w:rPr>
-        <w:lastRenderedPageBreak/>
+      <w:bookmarkStart w:id="48" w:name="_Toc256953155"/>
+      <w:r>
+        <w:rPr>
+          <w:rFonts w:ascii="FuturaTMedRo1" w:hAnsi="FuturaTMedRo1"/>
+        </w:rPr>
         <w:t>Product Design Requirement</w:t>
       </w:r>
       <w:r>
@@ -2459,13 +2443,13 @@
         </w:rPr>
         <w:t xml:space="preserve"> (PRD)</w:t>
       </w:r>
-      <w:bookmarkEnd w:id="49"/>
+      <w:bookmarkEnd w:id="48"/>
     </w:p>
     <w:p>
       <w:pPr>
         <w:pStyle w:val="Textbody"/>
         <w:rPr>
-          <w:ins w:id="50" w:author="Andrew Avrin" w:date="2014-03-20T15:39:00Z"/>
+          <w:ins w:id="49" w:author="Andrew Avrin" w:date="2014-03-20T15:39:00Z"/>
         </w:rPr>
       </w:pPr>
     </w:p>
@@ -2474,11 +2458,11 @@
         <w:pStyle w:val="ListParagraph"/>
         <w:contextualSpacing w:val="0"/>
         <w:rPr>
-          <w:del w:id="51" w:author="Andrew Avrin" w:date="2014-03-20T15:39:00Z"/>
-          <w:rFonts w:ascii="FuturaTMedRo1" w:hAnsi="FuturaTMedRo1"/>
-        </w:rPr>
-      </w:pPr>
-      <w:del w:id="52" w:author="Andrew Avrin" w:date="2014-03-20T15:39:00Z">
+          <w:del w:id="50" w:author="Andrew Avrin" w:date="2014-03-20T15:39:00Z"/>
+          <w:rFonts w:ascii="FuturaTMedRo1" w:hAnsi="FuturaTMedRo1"/>
+        </w:rPr>
+      </w:pPr>
+      <w:del w:id="51" w:author="Andrew Avrin" w:date="2014-03-20T15:39:00Z">
         <w:r>
           <w:rPr>
             <w:rFonts w:ascii="FuturaTMedRo1" w:hAnsi="FuturaTMedRo1"/>
@@ -2534,10 +2518,10 @@
         <w:pStyle w:val="ListParagraph"/>
         <w:contextualSpacing w:val="0"/>
         <w:rPr>
-          <w:del w:id="53" w:author="Andrew Avrin" w:date="2014-03-20T15:39:00Z"/>
-          <w:rFonts w:ascii="FuturaTMedRo1" w:hAnsi="FuturaTMedRo1"/>
-        </w:rPr>
-        <w:pPrChange w:id="54" w:author="Andrew Avrin" w:date="2014-03-20T15:39:00Z">
+          <w:del w:id="52" w:author="Andrew Avrin" w:date="2014-03-20T15:39:00Z"/>
+          <w:rFonts w:ascii="FuturaTMedRo1" w:hAnsi="FuturaTMedRo1"/>
+        </w:rPr>
+        <w:pPrChange w:id="53" w:author="Andrew Avrin" w:date="2014-03-20T15:39:00Z">
           <w:pPr>
             <w:pStyle w:val="ListParagraph"/>
             <w:numPr>
@@ -2555,11 +2539,11 @@
         <w:pStyle w:val="ListParagraph"/>
         <w:contextualSpacing w:val="0"/>
         <w:rPr>
-          <w:del w:id="55" w:author="Andrew Avrin" w:date="2014-03-20T15:39:00Z"/>
-          <w:rFonts w:ascii="FuturaTMedRo1" w:hAnsi="FuturaTMedRo1"/>
-        </w:rPr>
-      </w:pPr>
-      <w:del w:id="56" w:author="Andrew Avrin" w:date="2014-03-20T15:39:00Z">
+          <w:del w:id="54" w:author="Andrew Avrin" w:date="2014-03-20T15:39:00Z"/>
+          <w:rFonts w:ascii="FuturaTMedRo1" w:hAnsi="FuturaTMedRo1"/>
+        </w:rPr>
+      </w:pPr>
+      <w:del w:id="55" w:author="Andrew Avrin" w:date="2014-03-20T15:39:00Z">
         <w:r>
           <w:rPr>
             <w:rFonts w:ascii="FuturaTMedRo1" w:hAnsi="FuturaTMedRo1"/>
@@ -2585,10 +2569,10 @@
         <w:pStyle w:val="ListParagraph"/>
         <w:contextualSpacing w:val="0"/>
         <w:rPr>
-          <w:del w:id="57" w:author="Andrew Avrin" w:date="2014-03-20T15:39:00Z"/>
-          <w:rFonts w:ascii="FuturaTMedRo1" w:hAnsi="FuturaTMedRo1"/>
-        </w:rPr>
-        <w:pPrChange w:id="58" w:author="Andrew Avrin" w:date="2014-03-20T15:39:00Z">
+          <w:del w:id="56" w:author="Andrew Avrin" w:date="2014-03-20T15:39:00Z"/>
+          <w:rFonts w:ascii="FuturaTMedRo1" w:hAnsi="FuturaTMedRo1"/>
+        </w:rPr>
+        <w:pPrChange w:id="57" w:author="Andrew Avrin" w:date="2014-03-20T15:39:00Z">
           <w:pPr>
             <w:pStyle w:val="ListParagraph"/>
             <w:numPr>
@@ -2600,7 +2584,7 @@
           </w:pPr>
         </w:pPrChange>
       </w:pPr>
-      <w:del w:id="59" w:author="Andrew Avrin" w:date="2014-03-20T15:39:00Z">
+      <w:del w:id="58" w:author="Andrew Avrin" w:date="2014-03-20T15:39:00Z">
         <w:r>
           <w:rPr>
             <w:rFonts w:ascii="FuturaTMedRo1" w:hAnsi="FuturaTMedRo1"/>
@@ -2621,10 +2605,10 @@
         <w:pStyle w:val="ListParagraph"/>
         <w:contextualSpacing w:val="0"/>
         <w:rPr>
-          <w:del w:id="60" w:author="Andrew Avrin" w:date="2014-03-20T15:39:00Z"/>
-          <w:rFonts w:ascii="FuturaTMedRo1" w:hAnsi="FuturaTMedRo1"/>
-        </w:rPr>
-        <w:pPrChange w:id="61" w:author="Andrew Avrin" w:date="2014-03-20T15:39:00Z">
+          <w:del w:id="59" w:author="Andrew Avrin" w:date="2014-03-20T15:39:00Z"/>
+          <w:rFonts w:ascii="FuturaTMedRo1" w:hAnsi="FuturaTMedRo1"/>
+        </w:rPr>
+        <w:pPrChange w:id="60" w:author="Andrew Avrin" w:date="2014-03-20T15:39:00Z">
           <w:pPr>
             <w:pStyle w:val="ListParagraph"/>
             <w:numPr>
@@ -2636,7 +2620,7 @@
           </w:pPr>
         </w:pPrChange>
       </w:pPr>
-      <w:del w:id="62" w:author="Andrew Avrin" w:date="2014-03-20T15:39:00Z">
+      <w:del w:id="61" w:author="Andrew Avrin" w:date="2014-03-20T15:39:00Z">
         <w:r>
           <w:rPr>
             <w:rFonts w:ascii="FuturaTMedRo1" w:hAnsi="FuturaTMedRo1"/>
@@ -2699,10 +2683,10 @@
         <w:pStyle w:val="ListParagraph"/>
         <w:contextualSpacing w:val="0"/>
         <w:rPr>
-          <w:del w:id="63" w:author="Andrew Avrin" w:date="2014-03-20T15:39:00Z"/>
-          <w:rFonts w:ascii="FuturaTMedRo1" w:hAnsi="FuturaTMedRo1"/>
-        </w:rPr>
-        <w:pPrChange w:id="64" w:author="Andrew Avrin" w:date="2014-03-20T15:39:00Z">
+          <w:del w:id="62" w:author="Andrew Avrin" w:date="2014-03-20T15:39:00Z"/>
+          <w:rFonts w:ascii="FuturaTMedRo1" w:hAnsi="FuturaTMedRo1"/>
+        </w:rPr>
+        <w:pPrChange w:id="63" w:author="Andrew Avrin" w:date="2014-03-20T15:39:00Z">
           <w:pPr>
             <w:pStyle w:val="ListParagraph"/>
             <w:numPr>
@@ -2714,7 +2698,7 @@
           </w:pPr>
         </w:pPrChange>
       </w:pPr>
-      <w:del w:id="65" w:author="Andrew Avrin" w:date="2014-03-20T15:39:00Z">
+      <w:del w:id="64" w:author="Andrew Avrin" w:date="2014-03-20T15:39:00Z">
         <w:r>
           <w:rPr>
             <w:rFonts w:ascii="FuturaTMedRo1" w:hAnsi="FuturaTMedRo1"/>
@@ -2759,10 +2743,10 @@
         <w:pStyle w:val="ListParagraph"/>
         <w:contextualSpacing w:val="0"/>
         <w:rPr>
-          <w:del w:id="66" w:author="Andrew Avrin" w:date="2014-03-20T15:39:00Z"/>
-          <w:rFonts w:ascii="FuturaTMedRo1" w:hAnsi="FuturaTMedRo1"/>
-        </w:rPr>
-        <w:pPrChange w:id="67" w:author="Andrew Avrin" w:date="2014-03-20T15:39:00Z">
+          <w:del w:id="65" w:author="Andrew Avrin" w:date="2014-03-20T15:39:00Z"/>
+          <w:rFonts w:ascii="FuturaTMedRo1" w:hAnsi="FuturaTMedRo1"/>
+        </w:rPr>
+        <w:pPrChange w:id="66" w:author="Andrew Avrin" w:date="2014-03-20T15:39:00Z">
           <w:pPr>
             <w:pStyle w:val="ListParagraph"/>
             <w:numPr>
@@ -2774,7 +2758,7 @@
           </w:pPr>
         </w:pPrChange>
       </w:pPr>
-      <w:del w:id="68" w:author="Andrew Avrin" w:date="2014-03-20T15:39:00Z">
+      <w:del w:id="67" w:author="Andrew Avrin" w:date="2014-03-20T15:39:00Z">
         <w:r>
           <w:rPr>
             <w:rFonts w:ascii="FuturaTMedRo1" w:hAnsi="FuturaTMedRo1"/>
@@ -2868,10 +2852,10 @@
         <w:pStyle w:val="ListParagraph"/>
         <w:contextualSpacing w:val="0"/>
         <w:rPr>
-          <w:del w:id="69" w:author="Andrew Avrin" w:date="2014-03-20T15:39:00Z"/>
-          <w:rFonts w:ascii="FuturaTMedRo1" w:hAnsi="FuturaTMedRo1"/>
-        </w:rPr>
-        <w:pPrChange w:id="70" w:author="Andrew Avrin" w:date="2014-03-20T15:39:00Z">
+          <w:del w:id="68" w:author="Andrew Avrin" w:date="2014-03-20T15:39:00Z"/>
+          <w:rFonts w:ascii="FuturaTMedRo1" w:hAnsi="FuturaTMedRo1"/>
+        </w:rPr>
+        <w:pPrChange w:id="69" w:author="Andrew Avrin" w:date="2014-03-20T15:39:00Z">
           <w:pPr>
             <w:pStyle w:val="ListParagraph"/>
             <w:numPr>
@@ -2883,7 +2867,7 @@
           </w:pPr>
         </w:pPrChange>
       </w:pPr>
-      <w:del w:id="71" w:author="Andrew Avrin" w:date="2014-03-20T15:39:00Z">
+      <w:del w:id="70" w:author="Andrew Avrin" w:date="2014-03-20T15:39:00Z">
         <w:r>
           <w:rPr>
             <w:rFonts w:ascii="FuturaTMedRo1" w:hAnsi="FuturaTMedRo1"/>
@@ -2947,10 +2931,10 @@
         <w:pStyle w:val="ListParagraph"/>
         <w:contextualSpacing w:val="0"/>
         <w:rPr>
-          <w:del w:id="72" w:author="Andrew Avrin" w:date="2014-03-20T15:39:00Z"/>
-          <w:rFonts w:ascii="FuturaTMedRo1" w:hAnsi="FuturaTMedRo1"/>
-        </w:rPr>
-        <w:pPrChange w:id="73" w:author="Andrew Avrin" w:date="2014-03-20T15:39:00Z">
+          <w:del w:id="71" w:author="Andrew Avrin" w:date="2014-03-20T15:39:00Z"/>
+          <w:rFonts w:ascii="FuturaTMedRo1" w:hAnsi="FuturaTMedRo1"/>
+        </w:rPr>
+        <w:pPrChange w:id="72" w:author="Andrew Avrin" w:date="2014-03-20T15:39:00Z">
           <w:pPr>
             <w:pStyle w:val="ListParagraph"/>
             <w:numPr>
@@ -2962,7 +2946,7 @@
           </w:pPr>
         </w:pPrChange>
       </w:pPr>
-      <w:del w:id="74" w:author="Andrew Avrin" w:date="2014-03-20T15:39:00Z">
+      <w:del w:id="73" w:author="Andrew Avrin" w:date="2014-03-20T15:39:00Z">
         <w:r>
           <w:rPr>
             <w:rFonts w:ascii="FuturaTMedRo1" w:hAnsi="FuturaTMedRo1"/>
@@ -2983,10 +2967,10 @@
         <w:pStyle w:val="ListParagraph"/>
         <w:contextualSpacing w:val="0"/>
         <w:rPr>
-          <w:del w:id="75" w:author="Andrew Avrin" w:date="2014-03-20T15:39:00Z"/>
-          <w:rFonts w:ascii="FuturaTMedRo1" w:hAnsi="FuturaTMedRo1"/>
-        </w:rPr>
-        <w:pPrChange w:id="76" w:author="Andrew Avrin" w:date="2014-03-20T15:39:00Z">
+          <w:del w:id="74" w:author="Andrew Avrin" w:date="2014-03-20T15:39:00Z"/>
+          <w:rFonts w:ascii="FuturaTMedRo1" w:hAnsi="FuturaTMedRo1"/>
+        </w:rPr>
+        <w:pPrChange w:id="75" w:author="Andrew Avrin" w:date="2014-03-20T15:39:00Z">
           <w:pPr>
             <w:pStyle w:val="ListParagraph"/>
             <w:numPr>
@@ -2998,7 +2982,7 @@
           </w:pPr>
         </w:pPrChange>
       </w:pPr>
-      <w:del w:id="77" w:author="Andrew Avrin" w:date="2014-03-20T15:39:00Z">
+      <w:del w:id="76" w:author="Andrew Avrin" w:date="2014-03-20T15:39:00Z">
         <w:r>
           <w:rPr>
             <w:rFonts w:ascii="FuturaTMedRo1" w:hAnsi="FuturaTMedRo1"/>
@@ -3155,10 +3139,10 @@
         <w:pStyle w:val="ListParagraph"/>
         <w:contextualSpacing w:val="0"/>
         <w:rPr>
-          <w:del w:id="78" w:author="Andrew Avrin" w:date="2014-03-20T15:39:00Z"/>
-          <w:rFonts w:ascii="FuturaTMedRo1" w:hAnsi="FuturaTMedRo1"/>
-        </w:rPr>
-        <w:pPrChange w:id="79" w:author="Andrew Avrin" w:date="2014-03-20T15:39:00Z">
+          <w:del w:id="77" w:author="Andrew Avrin" w:date="2014-03-20T15:39:00Z"/>
+          <w:rFonts w:ascii="FuturaTMedRo1" w:hAnsi="FuturaTMedRo1"/>
+        </w:rPr>
+        <w:pPrChange w:id="78" w:author="Andrew Avrin" w:date="2014-03-20T15:39:00Z">
           <w:pPr>
             <w:pStyle w:val="ListParagraph"/>
             <w:numPr>
@@ -3170,7 +3154,7 @@
           </w:pPr>
         </w:pPrChange>
       </w:pPr>
-      <w:del w:id="80" w:author="Andrew Avrin" w:date="2014-03-20T15:39:00Z">
+      <w:del w:id="79" w:author="Andrew Avrin" w:date="2014-03-20T15:39:00Z">
         <w:r>
           <w:rPr>
             <w:rFonts w:ascii="FuturaTMedRo1" w:hAnsi="FuturaTMedRo1"/>
@@ -3264,10 +3248,10 @@
         <w:pStyle w:val="ListParagraph"/>
         <w:contextualSpacing w:val="0"/>
         <w:rPr>
-          <w:del w:id="81" w:author="Andrew Avrin" w:date="2014-03-20T15:39:00Z"/>
-          <w:rFonts w:ascii="FuturaTMedRo1" w:hAnsi="FuturaTMedRo1"/>
-        </w:rPr>
-        <w:pPrChange w:id="82" w:author="Andrew Avrin" w:date="2014-03-20T15:39:00Z">
+          <w:del w:id="80" w:author="Andrew Avrin" w:date="2014-03-20T15:39:00Z"/>
+          <w:rFonts w:ascii="FuturaTMedRo1" w:hAnsi="FuturaTMedRo1"/>
+        </w:rPr>
+        <w:pPrChange w:id="81" w:author="Andrew Avrin" w:date="2014-03-20T15:39:00Z">
           <w:pPr>
             <w:pStyle w:val="ListParagraph"/>
             <w:numPr>
@@ -3279,7 +3263,7 @@
           </w:pPr>
         </w:pPrChange>
       </w:pPr>
-      <w:del w:id="83" w:author="Andrew Avrin" w:date="2014-03-20T15:39:00Z">
+      <w:del w:id="82" w:author="Andrew Avrin" w:date="2014-03-20T15:39:00Z">
         <w:r>
           <w:rPr>
             <w:rFonts w:ascii="FuturaTMedRo1" w:hAnsi="FuturaTMedRo1"/>
@@ -3293,10 +3277,10 @@
         <w:pStyle w:val="ListParagraph"/>
         <w:contextualSpacing w:val="0"/>
         <w:rPr>
-          <w:del w:id="84" w:author="Andrew Avrin" w:date="2014-03-20T15:39:00Z"/>
-          <w:rFonts w:ascii="FuturaTMedRo1" w:hAnsi="FuturaTMedRo1"/>
-        </w:rPr>
-        <w:pPrChange w:id="85" w:author="Andrew Avrin" w:date="2014-03-20T15:39:00Z">
+          <w:del w:id="83" w:author="Andrew Avrin" w:date="2014-03-20T15:39:00Z"/>
+          <w:rFonts w:ascii="FuturaTMedRo1" w:hAnsi="FuturaTMedRo1"/>
+        </w:rPr>
+        <w:pPrChange w:id="84" w:author="Andrew Avrin" w:date="2014-03-20T15:39:00Z">
           <w:pPr>
             <w:pStyle w:val="ListParagraph"/>
             <w:numPr>
@@ -3308,7 +3292,7 @@
           </w:pPr>
         </w:pPrChange>
       </w:pPr>
-      <w:del w:id="86" w:author="Andrew Avrin" w:date="2014-03-20T15:39:00Z">
+      <w:del w:id="85" w:author="Andrew Avrin" w:date="2014-03-20T15:39:00Z">
         <w:r>
           <w:rPr>
             <w:rFonts w:ascii="FuturaTMedRo1" w:hAnsi="FuturaTMedRo1"/>
@@ -3329,10 +3313,10 @@
         <w:pStyle w:val="ListParagraph"/>
         <w:contextualSpacing w:val="0"/>
         <w:rPr>
-          <w:del w:id="87" w:author="Andrew Avrin" w:date="2014-03-20T15:39:00Z"/>
-          <w:rFonts w:ascii="FuturaTMedRo1" w:hAnsi="FuturaTMedRo1"/>
-        </w:rPr>
-        <w:pPrChange w:id="88" w:author="Andrew Avrin" w:date="2014-03-20T15:39:00Z">
+          <w:del w:id="86" w:author="Andrew Avrin" w:date="2014-03-20T15:39:00Z"/>
+          <w:rFonts w:ascii="FuturaTMedRo1" w:hAnsi="FuturaTMedRo1"/>
+        </w:rPr>
+        <w:pPrChange w:id="87" w:author="Andrew Avrin" w:date="2014-03-20T15:39:00Z">
           <w:pPr>
             <w:pStyle w:val="ListParagraph"/>
             <w:numPr>
@@ -3344,7 +3328,7 @@
           </w:pPr>
         </w:pPrChange>
       </w:pPr>
-      <w:del w:id="89" w:author="Andrew Avrin" w:date="2014-03-20T15:39:00Z">
+      <w:del w:id="88" w:author="Andrew Avrin" w:date="2014-03-20T15:39:00Z">
         <w:r>
           <w:rPr>
             <w:rFonts w:ascii="FuturaTMedRo1" w:hAnsi="FuturaTMedRo1"/>
@@ -3412,10 +3396,10 @@
         <w:pStyle w:val="ListParagraph"/>
         <w:contextualSpacing w:val="0"/>
         <w:rPr>
-          <w:del w:id="90" w:author="Andrew Avrin" w:date="2014-03-20T15:39:00Z"/>
-          <w:rFonts w:ascii="FuturaTMedRo1" w:hAnsi="FuturaTMedRo1"/>
-        </w:rPr>
-        <w:pPrChange w:id="91" w:author="Andrew Avrin" w:date="2014-03-20T15:39:00Z">
+          <w:del w:id="89" w:author="Andrew Avrin" w:date="2014-03-20T15:39:00Z"/>
+          <w:rFonts w:ascii="FuturaTMedRo1" w:hAnsi="FuturaTMedRo1"/>
+        </w:rPr>
+        <w:pPrChange w:id="90" w:author="Andrew Avrin" w:date="2014-03-20T15:39:00Z">
           <w:pPr>
             <w:pStyle w:val="ListParagraph"/>
             <w:numPr>
@@ -3427,7 +3411,7 @@
           </w:pPr>
         </w:pPrChange>
       </w:pPr>
-      <w:del w:id="92" w:author="Andrew Avrin" w:date="2014-03-20T15:39:00Z">
+      <w:del w:id="91" w:author="Andrew Avrin" w:date="2014-03-20T15:39:00Z">
         <w:r>
           <w:rPr>
             <w:rFonts w:ascii="FuturaTMedRo1" w:hAnsi="FuturaTMedRo1"/>
@@ -3454,10 +3438,10 @@
         <w:pStyle w:val="ListParagraph"/>
         <w:contextualSpacing w:val="0"/>
         <w:rPr>
-          <w:del w:id="93" w:author="Andrew Avrin" w:date="2014-03-20T15:39:00Z"/>
-          <w:rFonts w:ascii="FuturaTMedRo1" w:hAnsi="FuturaTMedRo1"/>
-        </w:rPr>
-        <w:pPrChange w:id="94" w:author="Andrew Avrin" w:date="2014-03-20T15:39:00Z">
+          <w:del w:id="92" w:author="Andrew Avrin" w:date="2014-03-20T15:39:00Z"/>
+          <w:rFonts w:ascii="FuturaTMedRo1" w:hAnsi="FuturaTMedRo1"/>
+        </w:rPr>
+        <w:pPrChange w:id="93" w:author="Andrew Avrin" w:date="2014-03-20T15:39:00Z">
           <w:pPr>
             <w:pStyle w:val="ListParagraph"/>
             <w:numPr>
@@ -3469,12 +3453,11 @@
           </w:pPr>
         </w:pPrChange>
       </w:pPr>
-      <w:del w:id="95" w:author="Andrew Avrin" w:date="2014-03-20T15:39:00Z">
-        <w:r>
-          <w:rPr>
-            <w:rFonts w:ascii="FuturaTMedRo1" w:hAnsi="FuturaTMedRo1"/>
-          </w:rPr>
-          <w:lastRenderedPageBreak/>
+      <w:del w:id="94" w:author="Andrew Avrin" w:date="2014-03-20T15:39:00Z">
+        <w:r>
+          <w:rPr>
+            <w:rFonts w:ascii="FuturaTMedRo1" w:hAnsi="FuturaTMedRo1"/>
+          </w:rPr>
           <w:delText xml:space="preserve">All requirements should remain as </w:delText>
         </w:r>
         <w:r>
@@ -3514,10 +3497,10 @@
         <w:pStyle w:val="ListParagraph"/>
         <w:contextualSpacing w:val="0"/>
         <w:rPr>
-          <w:del w:id="96" w:author="Andrew Avrin" w:date="2014-03-20T15:39:00Z"/>
-          <w:rFonts w:ascii="FuturaTMedRo1" w:hAnsi="FuturaTMedRo1"/>
-        </w:rPr>
-        <w:pPrChange w:id="97" w:author="Andrew Avrin" w:date="2014-03-20T15:39:00Z">
+          <w:del w:id="95" w:author="Andrew Avrin" w:date="2014-03-20T15:39:00Z"/>
+          <w:rFonts w:ascii="FuturaTMedRo1" w:hAnsi="FuturaTMedRo1"/>
+        </w:rPr>
+        <w:pPrChange w:id="96" w:author="Andrew Avrin" w:date="2014-03-20T15:39:00Z">
           <w:pPr>
             <w:pStyle w:val="ListParagraph"/>
             <w:numPr>
@@ -3529,7 +3512,7 @@
           </w:pPr>
         </w:pPrChange>
       </w:pPr>
-      <w:del w:id="98" w:author="Andrew Avrin" w:date="2014-03-20T15:39:00Z">
+      <w:del w:id="97" w:author="Andrew Avrin" w:date="2014-03-20T15:39:00Z">
         <w:r>
           <w:rPr>
             <w:rFonts w:ascii="FuturaTMedRo1" w:hAnsi="FuturaTMedRo1"/>
@@ -3550,10 +3533,10 @@
         <w:pStyle w:val="ListParagraph"/>
         <w:contextualSpacing w:val="0"/>
         <w:rPr>
-          <w:del w:id="99" w:author="Andrew Avrin" w:date="2014-03-20T15:39:00Z"/>
-          <w:rFonts w:ascii="FuturaTMedRo1" w:hAnsi="FuturaTMedRo1"/>
-        </w:rPr>
-        <w:pPrChange w:id="100" w:author="Andrew Avrin" w:date="2014-03-20T15:39:00Z">
+          <w:del w:id="98" w:author="Andrew Avrin" w:date="2014-03-20T15:39:00Z"/>
+          <w:rFonts w:ascii="FuturaTMedRo1" w:hAnsi="FuturaTMedRo1"/>
+        </w:rPr>
+        <w:pPrChange w:id="99" w:author="Andrew Avrin" w:date="2014-03-20T15:39:00Z">
           <w:pPr>
             <w:pStyle w:val="ListParagraph"/>
             <w:numPr>
@@ -3565,7 +3548,7 @@
           </w:pPr>
         </w:pPrChange>
       </w:pPr>
-      <w:del w:id="101" w:author="Andrew Avrin" w:date="2014-03-20T15:39:00Z">
+      <w:del w:id="100" w:author="Andrew Avrin" w:date="2014-03-20T15:39:00Z">
         <w:r>
           <w:rPr>
             <w:rFonts w:ascii="FuturaTMedRo1" w:hAnsi="FuturaTMedRo1"/>
@@ -3586,10 +3569,10 @@
         <w:pStyle w:val="ListParagraph"/>
         <w:contextualSpacing w:val="0"/>
         <w:rPr>
-          <w:del w:id="102" w:author="Andrew Avrin" w:date="2014-03-20T15:39:00Z"/>
-          <w:rFonts w:ascii="FuturaTMedRo1" w:hAnsi="FuturaTMedRo1"/>
-        </w:rPr>
-        <w:pPrChange w:id="103" w:author="Andrew Avrin" w:date="2014-03-20T15:39:00Z">
+          <w:del w:id="101" w:author="Andrew Avrin" w:date="2014-03-20T15:39:00Z"/>
+          <w:rFonts w:ascii="FuturaTMedRo1" w:hAnsi="FuturaTMedRo1"/>
+        </w:rPr>
+        <w:pPrChange w:id="102" w:author="Andrew Avrin" w:date="2014-03-20T15:39:00Z">
           <w:pPr>
             <w:pStyle w:val="ListParagraph"/>
             <w:numPr>
@@ -3601,7 +3584,7 @@
           </w:pPr>
         </w:pPrChange>
       </w:pPr>
-      <w:del w:id="104" w:author="Andrew Avrin" w:date="2014-03-20T15:39:00Z">
+      <w:del w:id="103" w:author="Andrew Avrin" w:date="2014-03-20T15:39:00Z">
         <w:r>
           <w:rPr>
             <w:rFonts w:ascii="FuturaTMedRo1" w:hAnsi="FuturaTMedRo1"/>
@@ -3622,10 +3605,10 @@
         <w:pStyle w:val="ListParagraph"/>
         <w:contextualSpacing w:val="0"/>
         <w:rPr>
-          <w:del w:id="105" w:author="Andrew Avrin" w:date="2014-03-20T15:39:00Z"/>
-          <w:rFonts w:ascii="FuturaTMedRo1" w:hAnsi="FuturaTMedRo1"/>
-        </w:rPr>
-        <w:pPrChange w:id="106" w:author="Andrew Avrin" w:date="2014-03-20T15:39:00Z">
+          <w:del w:id="104" w:author="Andrew Avrin" w:date="2014-03-20T15:39:00Z"/>
+          <w:rFonts w:ascii="FuturaTMedRo1" w:hAnsi="FuturaTMedRo1"/>
+        </w:rPr>
+        <w:pPrChange w:id="105" w:author="Andrew Avrin" w:date="2014-03-20T15:39:00Z">
           <w:pPr>
             <w:pStyle w:val="ListParagraph"/>
             <w:numPr>
@@ -3643,11 +3626,11 @@
         <w:pStyle w:val="ListParagraph"/>
         <w:contextualSpacing w:val="0"/>
         <w:rPr>
-          <w:del w:id="107" w:author="Andrew Avrin" w:date="2014-03-20T15:39:00Z"/>
-          <w:rFonts w:ascii="FuturaTMedRo1" w:hAnsi="FuturaTMedRo1"/>
-        </w:rPr>
-      </w:pPr>
-      <w:del w:id="108" w:author="Andrew Avrin" w:date="2014-03-20T15:39:00Z">
+          <w:del w:id="106" w:author="Andrew Avrin" w:date="2014-03-20T15:39:00Z"/>
+          <w:rFonts w:ascii="FuturaTMedRo1" w:hAnsi="FuturaTMedRo1"/>
+        </w:rPr>
+      </w:pPr>
+      <w:del w:id="107" w:author="Andrew Avrin" w:date="2014-03-20T15:39:00Z">
         <w:r>
           <w:rPr>
             <w:rFonts w:ascii="FuturaTMedRo1" w:hAnsi="FuturaTMedRo1"/>
@@ -3692,17 +3675,17 @@
         <w:pStyle w:val="ListParagraph"/>
         <w:contextualSpacing w:val="0"/>
         <w:rPr>
-          <w:del w:id="109" w:author="Andrew Avrin" w:date="2014-03-20T15:39:00Z"/>
-          <w:rFonts w:ascii="FuturaTMedRo1" w:hAnsi="FuturaTMedRo1"/>
-        </w:rPr>
-        <w:pPrChange w:id="110" w:author="Andrew Avrin" w:date="2014-03-20T15:39:00Z">
+          <w:del w:id="108" w:author="Andrew Avrin" w:date="2014-03-20T15:39:00Z"/>
+          <w:rFonts w:ascii="FuturaTMedRo1" w:hAnsi="FuturaTMedRo1"/>
+        </w:rPr>
+        <w:pPrChange w:id="109" w:author="Andrew Avrin" w:date="2014-03-20T15:39:00Z">
           <w:pPr>
             <w:spacing w:after="0"/>
             <w:ind w:left="1440"/>
           </w:pPr>
         </w:pPrChange>
       </w:pPr>
-      <w:del w:id="111" w:author="Andrew Avrin" w:date="2014-03-20T15:39:00Z">
+      <w:del w:id="110" w:author="Andrew Avrin" w:date="2014-03-20T15:39:00Z">
         <w:r>
           <w:rPr>
             <w:rFonts w:ascii="FuturaTMedRo1" w:hAnsi="FuturaTMedRo1"/>
@@ -3727,7 +3710,7 @@
         <w:rPr>
           <w:rFonts w:ascii="FuturaTMedRo1" w:hAnsi="FuturaTMedRo1"/>
         </w:rPr>
-        <w:pPrChange w:id="112" w:author="Andrew Avrin" w:date="2014-03-20T15:39:00Z">
+        <w:pPrChange w:id="111" w:author="Andrew Avrin" w:date="2014-03-20T15:39:00Z">
           <w:pPr>
             <w:pStyle w:val="Textbody"/>
             <w:spacing w:after="0"/>
@@ -3743,7 +3726,7 @@
           <w:rFonts w:ascii="FuturaTMedRo1" w:hAnsi="FuturaTMedRo1"/>
         </w:rPr>
       </w:pPr>
-      <w:bookmarkStart w:id="113" w:name="_Toc256953156"/>
+      <w:bookmarkStart w:id="112" w:name="_Toc256953156"/>
       <w:r>
         <w:rPr>
           <w:rFonts w:ascii="FuturaTMedRo1" w:hAnsi="FuturaTMedRo1"/>
@@ -3756,7 +3739,7 @@
         </w:rPr>
         <w:t xml:space="preserve"> (SCH)</w:t>
       </w:r>
-      <w:bookmarkEnd w:id="113"/>
+      <w:bookmarkEnd w:id="112"/>
     </w:p>
     <w:p>
       <w:pPr>
@@ -3772,7 +3755,7 @@
         <w:widowControl w:val="0"/>
         <w:spacing w:after="0"/>
         <w:rPr>
-          <w:del w:id="114" w:author="Andrew Avrin" w:date="2014-03-20T15:32:00Z"/>
+          <w:del w:id="113" w:author="Andrew Avrin" w:date="2014-03-20T15:32:00Z"/>
           <w:rFonts w:ascii="FuturaTMedRo1" w:hAnsi="FuturaTMedRo1"/>
         </w:rPr>
       </w:pPr>
@@ -3834,6 +3817,8 @@
           <w:rFonts w:ascii="FuturaTMedRo1" w:hAnsi="FuturaTMedRo1"/>
         </w:rPr>
       </w:pPr>
+      <w:bookmarkStart w:id="114" w:name="_GoBack"/>
+      <w:bookmarkEnd w:id="114"/>
     </w:p>
     <w:p>
       <w:pPr>
@@ -3987,7 +3972,6 @@
         <w:rPr>
           <w:rFonts w:ascii="FuturaTMedRo1" w:hAnsi="FuturaTMedRo1"/>
         </w:rPr>
-        <w:lastRenderedPageBreak/>
         <w:t>Printed Circuit Board (PCB)</w:t>
       </w:r>
       <w:bookmarkEnd w:id="125"/>
@@ -4279,7 +4263,7 @@
         <w:rFonts w:ascii="FuturaTMedRo1" w:hAnsi="FuturaTMedRo1"/>
         <w:noProof/>
       </w:rPr>
-      <w:t>2</w:t>
+      <w:t>5</w:t>
     </w:r>
     <w:r>
       <w:rPr>
@@ -11641,7 +11625,7 @@
 </file>
 
 <file path=customXml/itemProps1.xml><?xml version="1.0" encoding="utf-8"?>
-<ds:datastoreItem xmlns:ds="http://schemas.openxmlformats.org/officeDocument/2006/customXml" ds:itemID="{B2B7D64A-4B39-490B-968B-4C522A39EDC4}">
+<ds:datastoreItem xmlns:ds="http://schemas.openxmlformats.org/officeDocument/2006/customXml" ds:itemID="{99AD5B91-5445-4265-B665-64D50831C1C0}">
   <ds:schemaRefs>
     <ds:schemaRef ds:uri="http://schemas.openxmlformats.org/officeDocument/2006/bibliography"/>
   </ds:schemaRefs>

</xml_diff>

<commit_message>
Added one-sheet, updated library name
</commit_message>
<xml_diff>
--- a/Design/Design Manual/littleBits HDK Manual_v0.1-Light.docx
+++ b/Design/Design Manual/littleBits HDK Manual_v0.1-Light.docx
@@ -893,7 +893,14 @@
         <w:rPr>
           <w:rFonts w:ascii="FuturaTMedRo1" w:hAnsi="FuturaTMedRo1"/>
         </w:rPr>
-        <w:t>Product Requirements Document (PRD) conforming to LB standards as described in this document.  Template PRDs are provided by LB</w:t>
+        <w:t xml:space="preserve">Product Requirements Document (PRD) conforming to LB </w:t>
+      </w:r>
+      <w:r>
+        <w:rPr>
+          <w:rFonts w:ascii="FuturaTMedRo1" w:hAnsi="FuturaTMedRo1"/>
+        </w:rPr>
+        <w:lastRenderedPageBreak/>
+        <w:t>standards as described in this document.  Template PRDs are provided by LB</w:t>
       </w:r>
       <w:r>
         <w:rPr>
@@ -1023,14 +1030,7 @@
         <w:rPr>
           <w:rFonts w:ascii="FuturaTMedRo1" w:hAnsi="FuturaTMedRo1"/>
         </w:rPr>
-        <w:t xml:space="preserve"> folder of the HDK.  A completed example PCB (.brd file) is included in the </w:t>
-      </w:r>
-      <w:r>
-        <w:rPr>
-          <w:rFonts w:ascii="FuturaTMedRo1" w:hAnsi="FuturaTMedRo1"/>
-        </w:rPr>
-        <w:lastRenderedPageBreak/>
-        <w:t>/pcb folder of the Complete Example Project included in the HDK</w:t>
+        <w:t xml:space="preserve"> folder of the HDK.  A completed example PCB (.brd file) is included in the /pcb folder of the Complete Example Project included in the HDK</w:t>
       </w:r>
       <w:r>
         <w:rPr>
@@ -1190,6 +1190,7 @@
         <w:rPr>
           <w:rFonts w:ascii="FuturaTMedRo1" w:hAnsi="FuturaTMedRo1"/>
         </w:rPr>
+        <w:lastRenderedPageBreak/>
         <w:t>M</w:t>
       </w:r>
       <w:r>
@@ -1504,7 +1505,14 @@
         <w:rPr>
           <w:rFonts w:ascii="FuturaTMedRo1" w:hAnsi="FuturaTMedRo1"/>
         </w:rPr>
-        <w:t>All outputs must be low impedance, with symmetric drive characteristics (</w:t>
+        <w:t xml:space="preserve">All outputs must be low impedance, with symmetric drive </w:t>
+      </w:r>
+      <w:r>
+        <w:rPr>
+          <w:rFonts w:ascii="FuturaTMedRo1" w:hAnsi="FuturaTMedRo1"/>
+        </w:rPr>
+        <w:lastRenderedPageBreak/>
+        <w:t>characteristics (</w:t>
       </w:r>
       <w:r>
         <w:rPr>
@@ -1652,7 +1660,6 @@
           <w:rPr>
             <w:rFonts w:ascii="FuturaTMedRo1" w:hAnsi="FuturaTMedRo1"/>
           </w:rPr>
-          <w:lastRenderedPageBreak/>
           <w:delText xml:space="preserve">The design must faithfully execute the letter and intent of the PRD. If there are any ambiguities, </w:delText>
         </w:r>
         <w:r>
@@ -2017,7 +2024,14 @@
           <w:rFonts w:ascii="FuturaTMedRo1" w:hAnsi="FuturaTMedRo1" w:cs="Times"/>
           <w:bCs/>
         </w:rPr>
-        <w:t>140826</w:t>
+        <w:t>14</w:t>
+      </w:r>
+      <w:r>
+        <w:rPr>
+          <w:rFonts w:ascii="FuturaTMedRo1" w:hAnsi="FuturaTMedRo1" w:cs="Times"/>
+          <w:bCs/>
+        </w:rPr>
+        <w:t>0915</w:t>
       </w:r>
       <w:r>
         <w:rPr>
@@ -2327,7 +2341,6 @@
           <w:rFonts w:ascii="FuturaTMedRo1" w:hAnsi="FuturaTMedRo1" w:cs="Times"/>
           <w:bCs/>
         </w:rPr>
-        <w:lastRenderedPageBreak/>
         <w:t>libraries/littleBits4-LAYERDRC</w:t>
       </w:r>
       <w:r>
@@ -2335,7 +2348,23 @@
           <w:rFonts w:ascii="FuturaTMedRo1" w:hAnsi="FuturaTMedRo1" w:cs="Times"/>
           <w:bCs/>
         </w:rPr>
-        <w:t>_140813</w:t>
+        <w:t>_</w:t>
+      </w:r>
+      <w:bookmarkStart w:id="42" w:name="_GoBack"/>
+      <w:r>
+        <w:rPr>
+          <w:rFonts w:ascii="FuturaTMedRo1" w:hAnsi="FuturaTMedRo1" w:cs="Times"/>
+          <w:bCs/>
+        </w:rPr>
+        <w:t>1408</w:t>
+      </w:r>
+      <w:bookmarkEnd w:id="42"/>
+      <w:r>
+        <w:rPr>
+          <w:rFonts w:ascii="FuturaTMedRo1" w:hAnsi="FuturaTMedRo1" w:cs="Times"/>
+          <w:bCs/>
+        </w:rPr>
+        <w:t>13</w:t>
       </w:r>
       <w:r>
         <w:rPr>
@@ -2364,11 +2393,11 @@
         <w:spacing w:after="0"/>
         <w:ind w:left="1440"/>
         <w:rPr>
-          <w:del w:id="42" w:author="Andrew Avrin" w:date="2014-03-20T15:30:00Z"/>
-          <w:rFonts w:ascii="FuturaTMedRo1" w:hAnsi="FuturaTMedRo1"/>
-        </w:rPr>
-      </w:pPr>
-      <w:del w:id="43" w:author="Andrew Avrin" w:date="2014-03-20T15:30:00Z">
+          <w:del w:id="43" w:author="Andrew Avrin" w:date="2014-03-20T15:30:00Z"/>
+          <w:rFonts w:ascii="FuturaTMedRo1" w:hAnsi="FuturaTMedRo1"/>
+        </w:rPr>
+      </w:pPr>
+      <w:del w:id="44" w:author="Andrew Avrin" w:date="2014-03-20T15:30:00Z">
         <w:r>
           <w:rPr>
             <w:rFonts w:ascii="FuturaTMedRo1" w:hAnsi="FuturaTMedRo1" w:cs="Times"/>
@@ -2384,11 +2413,11 @@
         <w:spacing w:after="0"/>
         <w:ind w:left="1440" w:firstLine="720"/>
         <w:rPr>
-          <w:del w:id="44" w:author="Andrew Avrin" w:date="2014-03-20T15:30:00Z"/>
-          <w:rFonts w:ascii="FuturaTMedRo1" w:hAnsi="FuturaTMedRo1"/>
-        </w:rPr>
-      </w:pPr>
-      <w:del w:id="45" w:author="Andrew Avrin" w:date="2014-03-20T15:30:00Z">
+          <w:del w:id="45" w:author="Andrew Avrin" w:date="2014-03-20T15:30:00Z"/>
+          <w:rFonts w:ascii="FuturaTMedRo1" w:hAnsi="FuturaTMedRo1"/>
+        </w:rPr>
+      </w:pPr>
+      <w:del w:id="46" w:author="Andrew Avrin" w:date="2014-03-20T15:30:00Z">
         <w:r>
           <w:rPr>
             <w:rFonts w:ascii="FuturaTMedRo1" w:hAnsi="FuturaTMedRo1" w:cs="Times"/>
@@ -2410,7 +2439,7 @@
         <w:widowControl w:val="0"/>
         <w:spacing w:after="0"/>
         <w:rPr>
-          <w:del w:id="46" w:author="Andrew Avrin" w:date="2014-03-20T15:30:00Z"/>
+          <w:del w:id="47" w:author="Andrew Avrin" w:date="2014-03-20T15:30:00Z"/>
           <w:rFonts w:ascii="FuturaTMedRo1" w:hAnsi="FuturaTMedRo1" w:cs="Times"/>
           <w:bCs/>
         </w:rPr>
@@ -2423,18 +2452,19 @@
         <w:rPr>
           <w:rFonts w:ascii="FuturaTMedRo1" w:hAnsi="FuturaTMedRo1"/>
         </w:rPr>
-        <w:pPrChange w:id="47" w:author="Andrew Avrin" w:date="2014-03-20T15:39:00Z">
+        <w:pPrChange w:id="48" w:author="Andrew Avrin" w:date="2014-03-20T15:39:00Z">
           <w:pPr>
             <w:pStyle w:val="Textbody"/>
             <w:spacing w:after="0"/>
           </w:pPr>
         </w:pPrChange>
       </w:pPr>
-      <w:bookmarkStart w:id="48" w:name="_Toc256953155"/>
-      <w:r>
-        <w:rPr>
-          <w:rFonts w:ascii="FuturaTMedRo1" w:hAnsi="FuturaTMedRo1"/>
-        </w:rPr>
+      <w:bookmarkStart w:id="49" w:name="_Toc256953155"/>
+      <w:r>
+        <w:rPr>
+          <w:rFonts w:ascii="FuturaTMedRo1" w:hAnsi="FuturaTMedRo1"/>
+        </w:rPr>
+        <w:lastRenderedPageBreak/>
         <w:t>Product Design Requirement</w:t>
       </w:r>
       <w:r>
@@ -2443,13 +2473,13 @@
         </w:rPr>
         <w:t xml:space="preserve"> (PRD)</w:t>
       </w:r>
-      <w:bookmarkEnd w:id="48"/>
+      <w:bookmarkEnd w:id="49"/>
     </w:p>
     <w:p>
       <w:pPr>
         <w:pStyle w:val="Textbody"/>
         <w:rPr>
-          <w:ins w:id="49" w:author="Andrew Avrin" w:date="2014-03-20T15:39:00Z"/>
+          <w:ins w:id="50" w:author="Andrew Avrin" w:date="2014-03-20T15:39:00Z"/>
         </w:rPr>
       </w:pPr>
     </w:p>
@@ -2458,11 +2488,11 @@
         <w:pStyle w:val="ListParagraph"/>
         <w:contextualSpacing w:val="0"/>
         <w:rPr>
-          <w:del w:id="50" w:author="Andrew Avrin" w:date="2014-03-20T15:39:00Z"/>
-          <w:rFonts w:ascii="FuturaTMedRo1" w:hAnsi="FuturaTMedRo1"/>
-        </w:rPr>
-      </w:pPr>
-      <w:del w:id="51" w:author="Andrew Avrin" w:date="2014-03-20T15:39:00Z">
+          <w:del w:id="51" w:author="Andrew Avrin" w:date="2014-03-20T15:39:00Z"/>
+          <w:rFonts w:ascii="FuturaTMedRo1" w:hAnsi="FuturaTMedRo1"/>
+        </w:rPr>
+      </w:pPr>
+      <w:del w:id="52" w:author="Andrew Avrin" w:date="2014-03-20T15:39:00Z">
         <w:r>
           <w:rPr>
             <w:rFonts w:ascii="FuturaTMedRo1" w:hAnsi="FuturaTMedRo1"/>
@@ -2518,10 +2548,10 @@
         <w:pStyle w:val="ListParagraph"/>
         <w:contextualSpacing w:val="0"/>
         <w:rPr>
-          <w:del w:id="52" w:author="Andrew Avrin" w:date="2014-03-20T15:39:00Z"/>
-          <w:rFonts w:ascii="FuturaTMedRo1" w:hAnsi="FuturaTMedRo1"/>
-        </w:rPr>
-        <w:pPrChange w:id="53" w:author="Andrew Avrin" w:date="2014-03-20T15:39:00Z">
+          <w:del w:id="53" w:author="Andrew Avrin" w:date="2014-03-20T15:39:00Z"/>
+          <w:rFonts w:ascii="FuturaTMedRo1" w:hAnsi="FuturaTMedRo1"/>
+        </w:rPr>
+        <w:pPrChange w:id="54" w:author="Andrew Avrin" w:date="2014-03-20T15:39:00Z">
           <w:pPr>
             <w:pStyle w:val="ListParagraph"/>
             <w:numPr>
@@ -2539,11 +2569,11 @@
         <w:pStyle w:val="ListParagraph"/>
         <w:contextualSpacing w:val="0"/>
         <w:rPr>
-          <w:del w:id="54" w:author="Andrew Avrin" w:date="2014-03-20T15:39:00Z"/>
-          <w:rFonts w:ascii="FuturaTMedRo1" w:hAnsi="FuturaTMedRo1"/>
-        </w:rPr>
-      </w:pPr>
-      <w:del w:id="55" w:author="Andrew Avrin" w:date="2014-03-20T15:39:00Z">
+          <w:del w:id="55" w:author="Andrew Avrin" w:date="2014-03-20T15:39:00Z"/>
+          <w:rFonts w:ascii="FuturaTMedRo1" w:hAnsi="FuturaTMedRo1"/>
+        </w:rPr>
+      </w:pPr>
+      <w:del w:id="56" w:author="Andrew Avrin" w:date="2014-03-20T15:39:00Z">
         <w:r>
           <w:rPr>
             <w:rFonts w:ascii="FuturaTMedRo1" w:hAnsi="FuturaTMedRo1"/>
@@ -2569,10 +2599,10 @@
         <w:pStyle w:val="ListParagraph"/>
         <w:contextualSpacing w:val="0"/>
         <w:rPr>
-          <w:del w:id="56" w:author="Andrew Avrin" w:date="2014-03-20T15:39:00Z"/>
-          <w:rFonts w:ascii="FuturaTMedRo1" w:hAnsi="FuturaTMedRo1"/>
-        </w:rPr>
-        <w:pPrChange w:id="57" w:author="Andrew Avrin" w:date="2014-03-20T15:39:00Z">
+          <w:del w:id="57" w:author="Andrew Avrin" w:date="2014-03-20T15:39:00Z"/>
+          <w:rFonts w:ascii="FuturaTMedRo1" w:hAnsi="FuturaTMedRo1"/>
+        </w:rPr>
+        <w:pPrChange w:id="58" w:author="Andrew Avrin" w:date="2014-03-20T15:39:00Z">
           <w:pPr>
             <w:pStyle w:val="ListParagraph"/>
             <w:numPr>
@@ -2584,7 +2614,7 @@
           </w:pPr>
         </w:pPrChange>
       </w:pPr>
-      <w:del w:id="58" w:author="Andrew Avrin" w:date="2014-03-20T15:39:00Z">
+      <w:del w:id="59" w:author="Andrew Avrin" w:date="2014-03-20T15:39:00Z">
         <w:r>
           <w:rPr>
             <w:rFonts w:ascii="FuturaTMedRo1" w:hAnsi="FuturaTMedRo1"/>
@@ -2605,10 +2635,10 @@
         <w:pStyle w:val="ListParagraph"/>
         <w:contextualSpacing w:val="0"/>
         <w:rPr>
-          <w:del w:id="59" w:author="Andrew Avrin" w:date="2014-03-20T15:39:00Z"/>
-          <w:rFonts w:ascii="FuturaTMedRo1" w:hAnsi="FuturaTMedRo1"/>
-        </w:rPr>
-        <w:pPrChange w:id="60" w:author="Andrew Avrin" w:date="2014-03-20T15:39:00Z">
+          <w:del w:id="60" w:author="Andrew Avrin" w:date="2014-03-20T15:39:00Z"/>
+          <w:rFonts w:ascii="FuturaTMedRo1" w:hAnsi="FuturaTMedRo1"/>
+        </w:rPr>
+        <w:pPrChange w:id="61" w:author="Andrew Avrin" w:date="2014-03-20T15:39:00Z">
           <w:pPr>
             <w:pStyle w:val="ListParagraph"/>
             <w:numPr>
@@ -2620,7 +2650,7 @@
           </w:pPr>
         </w:pPrChange>
       </w:pPr>
-      <w:del w:id="61" w:author="Andrew Avrin" w:date="2014-03-20T15:39:00Z">
+      <w:del w:id="62" w:author="Andrew Avrin" w:date="2014-03-20T15:39:00Z">
         <w:r>
           <w:rPr>
             <w:rFonts w:ascii="FuturaTMedRo1" w:hAnsi="FuturaTMedRo1"/>
@@ -2683,10 +2713,10 @@
         <w:pStyle w:val="ListParagraph"/>
         <w:contextualSpacing w:val="0"/>
         <w:rPr>
-          <w:del w:id="62" w:author="Andrew Avrin" w:date="2014-03-20T15:39:00Z"/>
-          <w:rFonts w:ascii="FuturaTMedRo1" w:hAnsi="FuturaTMedRo1"/>
-        </w:rPr>
-        <w:pPrChange w:id="63" w:author="Andrew Avrin" w:date="2014-03-20T15:39:00Z">
+          <w:del w:id="63" w:author="Andrew Avrin" w:date="2014-03-20T15:39:00Z"/>
+          <w:rFonts w:ascii="FuturaTMedRo1" w:hAnsi="FuturaTMedRo1"/>
+        </w:rPr>
+        <w:pPrChange w:id="64" w:author="Andrew Avrin" w:date="2014-03-20T15:39:00Z">
           <w:pPr>
             <w:pStyle w:val="ListParagraph"/>
             <w:numPr>
@@ -2698,7 +2728,7 @@
           </w:pPr>
         </w:pPrChange>
       </w:pPr>
-      <w:del w:id="64" w:author="Andrew Avrin" w:date="2014-03-20T15:39:00Z">
+      <w:del w:id="65" w:author="Andrew Avrin" w:date="2014-03-20T15:39:00Z">
         <w:r>
           <w:rPr>
             <w:rFonts w:ascii="FuturaTMedRo1" w:hAnsi="FuturaTMedRo1"/>
@@ -2743,10 +2773,10 @@
         <w:pStyle w:val="ListParagraph"/>
         <w:contextualSpacing w:val="0"/>
         <w:rPr>
-          <w:del w:id="65" w:author="Andrew Avrin" w:date="2014-03-20T15:39:00Z"/>
-          <w:rFonts w:ascii="FuturaTMedRo1" w:hAnsi="FuturaTMedRo1"/>
-        </w:rPr>
-        <w:pPrChange w:id="66" w:author="Andrew Avrin" w:date="2014-03-20T15:39:00Z">
+          <w:del w:id="66" w:author="Andrew Avrin" w:date="2014-03-20T15:39:00Z"/>
+          <w:rFonts w:ascii="FuturaTMedRo1" w:hAnsi="FuturaTMedRo1"/>
+        </w:rPr>
+        <w:pPrChange w:id="67" w:author="Andrew Avrin" w:date="2014-03-20T15:39:00Z">
           <w:pPr>
             <w:pStyle w:val="ListParagraph"/>
             <w:numPr>
@@ -2758,7 +2788,7 @@
           </w:pPr>
         </w:pPrChange>
       </w:pPr>
-      <w:del w:id="67" w:author="Andrew Avrin" w:date="2014-03-20T15:39:00Z">
+      <w:del w:id="68" w:author="Andrew Avrin" w:date="2014-03-20T15:39:00Z">
         <w:r>
           <w:rPr>
             <w:rFonts w:ascii="FuturaTMedRo1" w:hAnsi="FuturaTMedRo1"/>
@@ -2852,10 +2882,10 @@
         <w:pStyle w:val="ListParagraph"/>
         <w:contextualSpacing w:val="0"/>
         <w:rPr>
-          <w:del w:id="68" w:author="Andrew Avrin" w:date="2014-03-20T15:39:00Z"/>
-          <w:rFonts w:ascii="FuturaTMedRo1" w:hAnsi="FuturaTMedRo1"/>
-        </w:rPr>
-        <w:pPrChange w:id="69" w:author="Andrew Avrin" w:date="2014-03-20T15:39:00Z">
+          <w:del w:id="69" w:author="Andrew Avrin" w:date="2014-03-20T15:39:00Z"/>
+          <w:rFonts w:ascii="FuturaTMedRo1" w:hAnsi="FuturaTMedRo1"/>
+        </w:rPr>
+        <w:pPrChange w:id="70" w:author="Andrew Avrin" w:date="2014-03-20T15:39:00Z">
           <w:pPr>
             <w:pStyle w:val="ListParagraph"/>
             <w:numPr>
@@ -2867,7 +2897,7 @@
           </w:pPr>
         </w:pPrChange>
       </w:pPr>
-      <w:del w:id="70" w:author="Andrew Avrin" w:date="2014-03-20T15:39:00Z">
+      <w:del w:id="71" w:author="Andrew Avrin" w:date="2014-03-20T15:39:00Z">
         <w:r>
           <w:rPr>
             <w:rFonts w:ascii="FuturaTMedRo1" w:hAnsi="FuturaTMedRo1"/>
@@ -2931,10 +2961,10 @@
         <w:pStyle w:val="ListParagraph"/>
         <w:contextualSpacing w:val="0"/>
         <w:rPr>
-          <w:del w:id="71" w:author="Andrew Avrin" w:date="2014-03-20T15:39:00Z"/>
-          <w:rFonts w:ascii="FuturaTMedRo1" w:hAnsi="FuturaTMedRo1"/>
-        </w:rPr>
-        <w:pPrChange w:id="72" w:author="Andrew Avrin" w:date="2014-03-20T15:39:00Z">
+          <w:del w:id="72" w:author="Andrew Avrin" w:date="2014-03-20T15:39:00Z"/>
+          <w:rFonts w:ascii="FuturaTMedRo1" w:hAnsi="FuturaTMedRo1"/>
+        </w:rPr>
+        <w:pPrChange w:id="73" w:author="Andrew Avrin" w:date="2014-03-20T15:39:00Z">
           <w:pPr>
             <w:pStyle w:val="ListParagraph"/>
             <w:numPr>
@@ -2946,7 +2976,7 @@
           </w:pPr>
         </w:pPrChange>
       </w:pPr>
-      <w:del w:id="73" w:author="Andrew Avrin" w:date="2014-03-20T15:39:00Z">
+      <w:del w:id="74" w:author="Andrew Avrin" w:date="2014-03-20T15:39:00Z">
         <w:r>
           <w:rPr>
             <w:rFonts w:ascii="FuturaTMedRo1" w:hAnsi="FuturaTMedRo1"/>
@@ -2967,10 +2997,10 @@
         <w:pStyle w:val="ListParagraph"/>
         <w:contextualSpacing w:val="0"/>
         <w:rPr>
-          <w:del w:id="74" w:author="Andrew Avrin" w:date="2014-03-20T15:39:00Z"/>
-          <w:rFonts w:ascii="FuturaTMedRo1" w:hAnsi="FuturaTMedRo1"/>
-        </w:rPr>
-        <w:pPrChange w:id="75" w:author="Andrew Avrin" w:date="2014-03-20T15:39:00Z">
+          <w:del w:id="75" w:author="Andrew Avrin" w:date="2014-03-20T15:39:00Z"/>
+          <w:rFonts w:ascii="FuturaTMedRo1" w:hAnsi="FuturaTMedRo1"/>
+        </w:rPr>
+        <w:pPrChange w:id="76" w:author="Andrew Avrin" w:date="2014-03-20T15:39:00Z">
           <w:pPr>
             <w:pStyle w:val="ListParagraph"/>
             <w:numPr>
@@ -2982,7 +3012,7 @@
           </w:pPr>
         </w:pPrChange>
       </w:pPr>
-      <w:del w:id="76" w:author="Andrew Avrin" w:date="2014-03-20T15:39:00Z">
+      <w:del w:id="77" w:author="Andrew Avrin" w:date="2014-03-20T15:39:00Z">
         <w:r>
           <w:rPr>
             <w:rFonts w:ascii="FuturaTMedRo1" w:hAnsi="FuturaTMedRo1"/>
@@ -3139,10 +3169,10 @@
         <w:pStyle w:val="ListParagraph"/>
         <w:contextualSpacing w:val="0"/>
         <w:rPr>
-          <w:del w:id="77" w:author="Andrew Avrin" w:date="2014-03-20T15:39:00Z"/>
-          <w:rFonts w:ascii="FuturaTMedRo1" w:hAnsi="FuturaTMedRo1"/>
-        </w:rPr>
-        <w:pPrChange w:id="78" w:author="Andrew Avrin" w:date="2014-03-20T15:39:00Z">
+          <w:del w:id="78" w:author="Andrew Avrin" w:date="2014-03-20T15:39:00Z"/>
+          <w:rFonts w:ascii="FuturaTMedRo1" w:hAnsi="FuturaTMedRo1"/>
+        </w:rPr>
+        <w:pPrChange w:id="79" w:author="Andrew Avrin" w:date="2014-03-20T15:39:00Z">
           <w:pPr>
             <w:pStyle w:val="ListParagraph"/>
             <w:numPr>
@@ -3154,7 +3184,7 @@
           </w:pPr>
         </w:pPrChange>
       </w:pPr>
-      <w:del w:id="79" w:author="Andrew Avrin" w:date="2014-03-20T15:39:00Z">
+      <w:del w:id="80" w:author="Andrew Avrin" w:date="2014-03-20T15:39:00Z">
         <w:r>
           <w:rPr>
             <w:rFonts w:ascii="FuturaTMedRo1" w:hAnsi="FuturaTMedRo1"/>
@@ -3248,10 +3278,10 @@
         <w:pStyle w:val="ListParagraph"/>
         <w:contextualSpacing w:val="0"/>
         <w:rPr>
-          <w:del w:id="80" w:author="Andrew Avrin" w:date="2014-03-20T15:39:00Z"/>
-          <w:rFonts w:ascii="FuturaTMedRo1" w:hAnsi="FuturaTMedRo1"/>
-        </w:rPr>
-        <w:pPrChange w:id="81" w:author="Andrew Avrin" w:date="2014-03-20T15:39:00Z">
+          <w:del w:id="81" w:author="Andrew Avrin" w:date="2014-03-20T15:39:00Z"/>
+          <w:rFonts w:ascii="FuturaTMedRo1" w:hAnsi="FuturaTMedRo1"/>
+        </w:rPr>
+        <w:pPrChange w:id="82" w:author="Andrew Avrin" w:date="2014-03-20T15:39:00Z">
           <w:pPr>
             <w:pStyle w:val="ListParagraph"/>
             <w:numPr>
@@ -3263,7 +3293,7 @@
           </w:pPr>
         </w:pPrChange>
       </w:pPr>
-      <w:del w:id="82" w:author="Andrew Avrin" w:date="2014-03-20T15:39:00Z">
+      <w:del w:id="83" w:author="Andrew Avrin" w:date="2014-03-20T15:39:00Z">
         <w:r>
           <w:rPr>
             <w:rFonts w:ascii="FuturaTMedRo1" w:hAnsi="FuturaTMedRo1"/>
@@ -3277,10 +3307,10 @@
         <w:pStyle w:val="ListParagraph"/>
         <w:contextualSpacing w:val="0"/>
         <w:rPr>
-          <w:del w:id="83" w:author="Andrew Avrin" w:date="2014-03-20T15:39:00Z"/>
-          <w:rFonts w:ascii="FuturaTMedRo1" w:hAnsi="FuturaTMedRo1"/>
-        </w:rPr>
-        <w:pPrChange w:id="84" w:author="Andrew Avrin" w:date="2014-03-20T15:39:00Z">
+          <w:del w:id="84" w:author="Andrew Avrin" w:date="2014-03-20T15:39:00Z"/>
+          <w:rFonts w:ascii="FuturaTMedRo1" w:hAnsi="FuturaTMedRo1"/>
+        </w:rPr>
+        <w:pPrChange w:id="85" w:author="Andrew Avrin" w:date="2014-03-20T15:39:00Z">
           <w:pPr>
             <w:pStyle w:val="ListParagraph"/>
             <w:numPr>
@@ -3292,7 +3322,7 @@
           </w:pPr>
         </w:pPrChange>
       </w:pPr>
-      <w:del w:id="85" w:author="Andrew Avrin" w:date="2014-03-20T15:39:00Z">
+      <w:del w:id="86" w:author="Andrew Avrin" w:date="2014-03-20T15:39:00Z">
         <w:r>
           <w:rPr>
             <w:rFonts w:ascii="FuturaTMedRo1" w:hAnsi="FuturaTMedRo1"/>
@@ -3313,10 +3343,10 @@
         <w:pStyle w:val="ListParagraph"/>
         <w:contextualSpacing w:val="0"/>
         <w:rPr>
-          <w:del w:id="86" w:author="Andrew Avrin" w:date="2014-03-20T15:39:00Z"/>
-          <w:rFonts w:ascii="FuturaTMedRo1" w:hAnsi="FuturaTMedRo1"/>
-        </w:rPr>
-        <w:pPrChange w:id="87" w:author="Andrew Avrin" w:date="2014-03-20T15:39:00Z">
+          <w:del w:id="87" w:author="Andrew Avrin" w:date="2014-03-20T15:39:00Z"/>
+          <w:rFonts w:ascii="FuturaTMedRo1" w:hAnsi="FuturaTMedRo1"/>
+        </w:rPr>
+        <w:pPrChange w:id="88" w:author="Andrew Avrin" w:date="2014-03-20T15:39:00Z">
           <w:pPr>
             <w:pStyle w:val="ListParagraph"/>
             <w:numPr>
@@ -3328,7 +3358,7 @@
           </w:pPr>
         </w:pPrChange>
       </w:pPr>
-      <w:del w:id="88" w:author="Andrew Avrin" w:date="2014-03-20T15:39:00Z">
+      <w:del w:id="89" w:author="Andrew Avrin" w:date="2014-03-20T15:39:00Z">
         <w:r>
           <w:rPr>
             <w:rFonts w:ascii="FuturaTMedRo1" w:hAnsi="FuturaTMedRo1"/>
@@ -3396,10 +3426,10 @@
         <w:pStyle w:val="ListParagraph"/>
         <w:contextualSpacing w:val="0"/>
         <w:rPr>
-          <w:del w:id="89" w:author="Andrew Avrin" w:date="2014-03-20T15:39:00Z"/>
-          <w:rFonts w:ascii="FuturaTMedRo1" w:hAnsi="FuturaTMedRo1"/>
-        </w:rPr>
-        <w:pPrChange w:id="90" w:author="Andrew Avrin" w:date="2014-03-20T15:39:00Z">
+          <w:del w:id="90" w:author="Andrew Avrin" w:date="2014-03-20T15:39:00Z"/>
+          <w:rFonts w:ascii="FuturaTMedRo1" w:hAnsi="FuturaTMedRo1"/>
+        </w:rPr>
+        <w:pPrChange w:id="91" w:author="Andrew Avrin" w:date="2014-03-20T15:39:00Z">
           <w:pPr>
             <w:pStyle w:val="ListParagraph"/>
             <w:numPr>
@@ -3411,7 +3441,7 @@
           </w:pPr>
         </w:pPrChange>
       </w:pPr>
-      <w:del w:id="91" w:author="Andrew Avrin" w:date="2014-03-20T15:39:00Z">
+      <w:del w:id="92" w:author="Andrew Avrin" w:date="2014-03-20T15:39:00Z">
         <w:r>
           <w:rPr>
             <w:rFonts w:ascii="FuturaTMedRo1" w:hAnsi="FuturaTMedRo1"/>
@@ -3438,10 +3468,10 @@
         <w:pStyle w:val="ListParagraph"/>
         <w:contextualSpacing w:val="0"/>
         <w:rPr>
-          <w:del w:id="92" w:author="Andrew Avrin" w:date="2014-03-20T15:39:00Z"/>
-          <w:rFonts w:ascii="FuturaTMedRo1" w:hAnsi="FuturaTMedRo1"/>
-        </w:rPr>
-        <w:pPrChange w:id="93" w:author="Andrew Avrin" w:date="2014-03-20T15:39:00Z">
+          <w:del w:id="93" w:author="Andrew Avrin" w:date="2014-03-20T15:39:00Z"/>
+          <w:rFonts w:ascii="FuturaTMedRo1" w:hAnsi="FuturaTMedRo1"/>
+        </w:rPr>
+        <w:pPrChange w:id="94" w:author="Andrew Avrin" w:date="2014-03-20T15:39:00Z">
           <w:pPr>
             <w:pStyle w:val="ListParagraph"/>
             <w:numPr>
@@ -3453,11 +3483,12 @@
           </w:pPr>
         </w:pPrChange>
       </w:pPr>
-      <w:del w:id="94" w:author="Andrew Avrin" w:date="2014-03-20T15:39:00Z">
-        <w:r>
-          <w:rPr>
-            <w:rFonts w:ascii="FuturaTMedRo1" w:hAnsi="FuturaTMedRo1"/>
-          </w:rPr>
+      <w:del w:id="95" w:author="Andrew Avrin" w:date="2014-03-20T15:39:00Z">
+        <w:r>
+          <w:rPr>
+            <w:rFonts w:ascii="FuturaTMedRo1" w:hAnsi="FuturaTMedRo1"/>
+          </w:rPr>
+          <w:lastRenderedPageBreak/>
           <w:delText xml:space="preserve">All requirements should remain as </w:delText>
         </w:r>
         <w:r>
@@ -3497,10 +3528,10 @@
         <w:pStyle w:val="ListParagraph"/>
         <w:contextualSpacing w:val="0"/>
         <w:rPr>
-          <w:del w:id="95" w:author="Andrew Avrin" w:date="2014-03-20T15:39:00Z"/>
-          <w:rFonts w:ascii="FuturaTMedRo1" w:hAnsi="FuturaTMedRo1"/>
-        </w:rPr>
-        <w:pPrChange w:id="96" w:author="Andrew Avrin" w:date="2014-03-20T15:39:00Z">
+          <w:del w:id="96" w:author="Andrew Avrin" w:date="2014-03-20T15:39:00Z"/>
+          <w:rFonts w:ascii="FuturaTMedRo1" w:hAnsi="FuturaTMedRo1"/>
+        </w:rPr>
+        <w:pPrChange w:id="97" w:author="Andrew Avrin" w:date="2014-03-20T15:39:00Z">
           <w:pPr>
             <w:pStyle w:val="ListParagraph"/>
             <w:numPr>
@@ -3512,7 +3543,7 @@
           </w:pPr>
         </w:pPrChange>
       </w:pPr>
-      <w:del w:id="97" w:author="Andrew Avrin" w:date="2014-03-20T15:39:00Z">
+      <w:del w:id="98" w:author="Andrew Avrin" w:date="2014-03-20T15:39:00Z">
         <w:r>
           <w:rPr>
             <w:rFonts w:ascii="FuturaTMedRo1" w:hAnsi="FuturaTMedRo1"/>
@@ -3533,10 +3564,10 @@
         <w:pStyle w:val="ListParagraph"/>
         <w:contextualSpacing w:val="0"/>
         <w:rPr>
-          <w:del w:id="98" w:author="Andrew Avrin" w:date="2014-03-20T15:39:00Z"/>
-          <w:rFonts w:ascii="FuturaTMedRo1" w:hAnsi="FuturaTMedRo1"/>
-        </w:rPr>
-        <w:pPrChange w:id="99" w:author="Andrew Avrin" w:date="2014-03-20T15:39:00Z">
+          <w:del w:id="99" w:author="Andrew Avrin" w:date="2014-03-20T15:39:00Z"/>
+          <w:rFonts w:ascii="FuturaTMedRo1" w:hAnsi="FuturaTMedRo1"/>
+        </w:rPr>
+        <w:pPrChange w:id="100" w:author="Andrew Avrin" w:date="2014-03-20T15:39:00Z">
           <w:pPr>
             <w:pStyle w:val="ListParagraph"/>
             <w:numPr>
@@ -3548,7 +3579,7 @@
           </w:pPr>
         </w:pPrChange>
       </w:pPr>
-      <w:del w:id="100" w:author="Andrew Avrin" w:date="2014-03-20T15:39:00Z">
+      <w:del w:id="101" w:author="Andrew Avrin" w:date="2014-03-20T15:39:00Z">
         <w:r>
           <w:rPr>
             <w:rFonts w:ascii="FuturaTMedRo1" w:hAnsi="FuturaTMedRo1"/>
@@ -3569,10 +3600,10 @@
         <w:pStyle w:val="ListParagraph"/>
         <w:contextualSpacing w:val="0"/>
         <w:rPr>
-          <w:del w:id="101" w:author="Andrew Avrin" w:date="2014-03-20T15:39:00Z"/>
-          <w:rFonts w:ascii="FuturaTMedRo1" w:hAnsi="FuturaTMedRo1"/>
-        </w:rPr>
-        <w:pPrChange w:id="102" w:author="Andrew Avrin" w:date="2014-03-20T15:39:00Z">
+          <w:del w:id="102" w:author="Andrew Avrin" w:date="2014-03-20T15:39:00Z"/>
+          <w:rFonts w:ascii="FuturaTMedRo1" w:hAnsi="FuturaTMedRo1"/>
+        </w:rPr>
+        <w:pPrChange w:id="103" w:author="Andrew Avrin" w:date="2014-03-20T15:39:00Z">
           <w:pPr>
             <w:pStyle w:val="ListParagraph"/>
             <w:numPr>
@@ -3584,7 +3615,7 @@
           </w:pPr>
         </w:pPrChange>
       </w:pPr>
-      <w:del w:id="103" w:author="Andrew Avrin" w:date="2014-03-20T15:39:00Z">
+      <w:del w:id="104" w:author="Andrew Avrin" w:date="2014-03-20T15:39:00Z">
         <w:r>
           <w:rPr>
             <w:rFonts w:ascii="FuturaTMedRo1" w:hAnsi="FuturaTMedRo1"/>
@@ -3605,10 +3636,10 @@
         <w:pStyle w:val="ListParagraph"/>
         <w:contextualSpacing w:val="0"/>
         <w:rPr>
-          <w:del w:id="104" w:author="Andrew Avrin" w:date="2014-03-20T15:39:00Z"/>
-          <w:rFonts w:ascii="FuturaTMedRo1" w:hAnsi="FuturaTMedRo1"/>
-        </w:rPr>
-        <w:pPrChange w:id="105" w:author="Andrew Avrin" w:date="2014-03-20T15:39:00Z">
+          <w:del w:id="105" w:author="Andrew Avrin" w:date="2014-03-20T15:39:00Z"/>
+          <w:rFonts w:ascii="FuturaTMedRo1" w:hAnsi="FuturaTMedRo1"/>
+        </w:rPr>
+        <w:pPrChange w:id="106" w:author="Andrew Avrin" w:date="2014-03-20T15:39:00Z">
           <w:pPr>
             <w:pStyle w:val="ListParagraph"/>
             <w:numPr>
@@ -3626,11 +3657,11 @@
         <w:pStyle w:val="ListParagraph"/>
         <w:contextualSpacing w:val="0"/>
         <w:rPr>
-          <w:del w:id="106" w:author="Andrew Avrin" w:date="2014-03-20T15:39:00Z"/>
-          <w:rFonts w:ascii="FuturaTMedRo1" w:hAnsi="FuturaTMedRo1"/>
-        </w:rPr>
-      </w:pPr>
-      <w:del w:id="107" w:author="Andrew Avrin" w:date="2014-03-20T15:39:00Z">
+          <w:del w:id="107" w:author="Andrew Avrin" w:date="2014-03-20T15:39:00Z"/>
+          <w:rFonts w:ascii="FuturaTMedRo1" w:hAnsi="FuturaTMedRo1"/>
+        </w:rPr>
+      </w:pPr>
+      <w:del w:id="108" w:author="Andrew Avrin" w:date="2014-03-20T15:39:00Z">
         <w:r>
           <w:rPr>
             <w:rFonts w:ascii="FuturaTMedRo1" w:hAnsi="FuturaTMedRo1"/>
@@ -3675,17 +3706,17 @@
         <w:pStyle w:val="ListParagraph"/>
         <w:contextualSpacing w:val="0"/>
         <w:rPr>
-          <w:del w:id="108" w:author="Andrew Avrin" w:date="2014-03-20T15:39:00Z"/>
-          <w:rFonts w:ascii="FuturaTMedRo1" w:hAnsi="FuturaTMedRo1"/>
-        </w:rPr>
-        <w:pPrChange w:id="109" w:author="Andrew Avrin" w:date="2014-03-20T15:39:00Z">
+          <w:del w:id="109" w:author="Andrew Avrin" w:date="2014-03-20T15:39:00Z"/>
+          <w:rFonts w:ascii="FuturaTMedRo1" w:hAnsi="FuturaTMedRo1"/>
+        </w:rPr>
+        <w:pPrChange w:id="110" w:author="Andrew Avrin" w:date="2014-03-20T15:39:00Z">
           <w:pPr>
             <w:spacing w:after="0"/>
             <w:ind w:left="1440"/>
           </w:pPr>
         </w:pPrChange>
       </w:pPr>
-      <w:del w:id="110" w:author="Andrew Avrin" w:date="2014-03-20T15:39:00Z">
+      <w:del w:id="111" w:author="Andrew Avrin" w:date="2014-03-20T15:39:00Z">
         <w:r>
           <w:rPr>
             <w:rFonts w:ascii="FuturaTMedRo1" w:hAnsi="FuturaTMedRo1"/>
@@ -3710,7 +3741,7 @@
         <w:rPr>
           <w:rFonts w:ascii="FuturaTMedRo1" w:hAnsi="FuturaTMedRo1"/>
         </w:rPr>
-        <w:pPrChange w:id="111" w:author="Andrew Avrin" w:date="2014-03-20T15:39:00Z">
+        <w:pPrChange w:id="112" w:author="Andrew Avrin" w:date="2014-03-20T15:39:00Z">
           <w:pPr>
             <w:pStyle w:val="Textbody"/>
             <w:spacing w:after="0"/>
@@ -3726,7 +3757,7 @@
           <w:rFonts w:ascii="FuturaTMedRo1" w:hAnsi="FuturaTMedRo1"/>
         </w:rPr>
       </w:pPr>
-      <w:bookmarkStart w:id="112" w:name="_Toc256953156"/>
+      <w:bookmarkStart w:id="113" w:name="_Toc256953156"/>
       <w:r>
         <w:rPr>
           <w:rFonts w:ascii="FuturaTMedRo1" w:hAnsi="FuturaTMedRo1"/>
@@ -3739,7 +3770,7 @@
         </w:rPr>
         <w:t xml:space="preserve"> (SCH)</w:t>
       </w:r>
-      <w:bookmarkEnd w:id="112"/>
+      <w:bookmarkEnd w:id="113"/>
     </w:p>
     <w:p>
       <w:pPr>
@@ -3755,7 +3786,7 @@
         <w:widowControl w:val="0"/>
         <w:spacing w:after="0"/>
         <w:rPr>
-          <w:del w:id="113" w:author="Andrew Avrin" w:date="2014-03-20T15:32:00Z"/>
+          <w:del w:id="114" w:author="Andrew Avrin" w:date="2014-03-20T15:32:00Z"/>
           <w:rFonts w:ascii="FuturaTMedRo1" w:hAnsi="FuturaTMedRo1"/>
         </w:rPr>
       </w:pPr>
@@ -3817,8 +3848,6 @@
           <w:rFonts w:ascii="FuturaTMedRo1" w:hAnsi="FuturaTMedRo1"/>
         </w:rPr>
       </w:pPr>
-      <w:bookmarkStart w:id="114" w:name="_GoBack"/>
-      <w:bookmarkEnd w:id="114"/>
     </w:p>
     <w:p>
       <w:pPr>
@@ -3972,6 +4001,7 @@
         <w:rPr>
           <w:rFonts w:ascii="FuturaTMedRo1" w:hAnsi="FuturaTMedRo1"/>
         </w:rPr>
+        <w:lastRenderedPageBreak/>
         <w:t>Printed Circuit Board (PCB)</w:t>
       </w:r>
       <w:bookmarkEnd w:id="125"/>
@@ -11625,7 +11655,7 @@
 </file>
 
 <file path=customXml/itemProps1.xml><?xml version="1.0" encoding="utf-8"?>
-<ds:datastoreItem xmlns:ds="http://schemas.openxmlformats.org/officeDocument/2006/customXml" ds:itemID="{99AD5B91-5445-4265-B665-64D50831C1C0}">
+<ds:datastoreItem xmlns:ds="http://schemas.openxmlformats.org/officeDocument/2006/customXml" ds:itemID="{D3EC7B64-1248-4B53-B01C-0EAA7CD80464}">
   <ds:schemaRefs>
     <ds:schemaRef ds:uri="http://schemas.openxmlformats.org/officeDocument/2006/bibliography"/>
   </ds:schemaRefs>

</xml_diff>

<commit_message>
Accepted and stopped tracking changes in design manual
</commit_message>
<xml_diff>
--- a/Design/Design Manual/littleBits HDK Manual_v0.1-Light.docx
+++ b/Design/Design Manual/littleBits HDK Manual_v0.1-Light.docx
@@ -2,6 +2,8 @@
 <file path=word/document.xml><?xml version="1.0" encoding="utf-8"?>
 <w:document xmlns:wpc="http://schemas.microsoft.com/office/word/2010/wordprocessingCanvas" xmlns:mc="http://schemas.openxmlformats.org/markup-compatibility/2006" xmlns:o="urn:schemas-microsoft-com:office:office" xmlns:r="http://schemas.openxmlformats.org/officeDocument/2006/relationships" xmlns:m="http://schemas.openxmlformats.org/officeDocument/2006/math" xmlns:v="urn:schemas-microsoft-com:vml" xmlns:wp14="http://schemas.microsoft.com/office/word/2010/wordprocessingDrawing" xmlns:wp="http://schemas.openxmlformats.org/drawingml/2006/wordprocessingDrawing" xmlns:w10="urn:schemas-microsoft-com:office:word" xmlns:w="http://schemas.openxmlformats.org/wordprocessingml/2006/main" xmlns:w14="http://schemas.microsoft.com/office/word/2010/wordml" xmlns:w15="http://schemas.microsoft.com/office/word/2012/wordml" xmlns:wpg="http://schemas.microsoft.com/office/word/2010/wordprocessingGroup" xmlns:wpi="http://schemas.microsoft.com/office/word/2010/wordprocessingInk" xmlns:wne="http://schemas.microsoft.com/office/word/2006/wordml" xmlns:wps="http://schemas.microsoft.com/office/word/2010/wordprocessingShape" mc:Ignorable="w14 w15 wp14">
   <w:body>
+    <w:bookmarkStart w:id="0" w:name="_GoBack" w:displacedByCustomXml="next"/>
+    <w:bookmarkEnd w:id="0" w:displacedByCustomXml="next"/>
     <w:sdt>
       <w:sdtPr>
         <w:rPr>
@@ -662,28 +664,35 @@
     </w:sdt>
     <w:p>
       <w:pPr>
+        <w:widowControl w:val="0"/>
+        <w:spacing w:after="0"/>
+        <w:rPr>
+          <w:rFonts w:ascii="FuturaTMedRo1" w:hAnsi="FuturaTMedRo1"/>
+        </w:rPr>
+      </w:pPr>
+    </w:p>
+    <w:p>
+      <w:pPr>
         <w:pStyle w:val="Heading2"/>
         <w:spacing w:after="0"/>
         <w:rPr>
-          <w:del w:id="0" w:author="Andrew Avrin" w:date="2014-03-20T15:38:00Z"/>
-          <w:rFonts w:ascii="FuturaTMedRo1" w:hAnsi="FuturaTMedRo1"/>
-        </w:rPr>
-      </w:pPr>
-      <w:del w:id="1" w:author="Andrew Avrin" w:date="2014-03-20T15:38:00Z">
-        <w:r>
-          <w:rPr>
-            <w:rFonts w:ascii="FuturaTMedRo1" w:hAnsi="FuturaTMedRo1"/>
-          </w:rPr>
-          <w:delText>Documentation Conventions</w:delText>
-        </w:r>
-      </w:del>
+          <w:rFonts w:ascii="FuturaTMedRo1" w:hAnsi="FuturaTMedRo1"/>
+        </w:rPr>
+      </w:pPr>
+      <w:bookmarkStart w:id="1" w:name="_Toc256953152"/>
+      <w:r>
+        <w:rPr>
+          <w:rFonts w:ascii="FuturaTMedRo1" w:hAnsi="FuturaTMedRo1"/>
+        </w:rPr>
+        <w:t>Required Engineering Deliverables</w:t>
+      </w:r>
+      <w:bookmarkEnd w:id="1"/>
     </w:p>
     <w:p>
       <w:pPr>
         <w:pStyle w:val="Textbody"/>
         <w:spacing w:after="0"/>
         <w:rPr>
-          <w:del w:id="2" w:author="Andrew Avrin" w:date="2014-03-20T15:38:00Z"/>
           <w:rFonts w:ascii="FuturaTMedRo1" w:hAnsi="FuturaTMedRo1"/>
         </w:rPr>
       </w:pPr>
@@ -692,18 +701,243 @@
       <w:pPr>
         <w:pStyle w:val="ListParagraph"/>
         <w:rPr>
-          <w:del w:id="3" w:author="Andrew Avrin" w:date="2014-03-20T15:38:00Z"/>
-          <w:rFonts w:ascii="FuturaTMedRo1" w:hAnsi="FuturaTMedRo1"/>
-        </w:rPr>
-      </w:pPr>
-      <w:del w:id="4" w:author="Andrew Avrin" w:date="2014-03-20T15:38:00Z">
-        <w:r>
-          <w:rPr>
-            <w:rFonts w:ascii="FuturaTMedRo1" w:hAnsi="FuturaTMedRo1"/>
-          </w:rPr>
-          <w:delText>Standard text. This is the standard typeface.</w:delText>
-        </w:r>
-      </w:del>
+          <w:rFonts w:ascii="FuturaTMedRo1" w:hAnsi="FuturaTMedRo1"/>
+        </w:rPr>
+      </w:pPr>
+      <w:r>
+        <w:rPr>
+          <w:rFonts w:ascii="FuturaTMedRo1" w:hAnsi="FuturaTMedRo1"/>
+        </w:rPr>
+        <w:t>Product Requirements Document (PRD) conforming to LB standards as described in this document.  Template PRDs are provided by LB</w:t>
+      </w:r>
+      <w:r>
+        <w:rPr>
+          <w:rFonts w:ascii="FuturaTMedRo1" w:hAnsi="FuturaTMedRo1"/>
+        </w:rPr>
+        <w:t xml:space="preserve"> (</w:t>
+      </w:r>
+      <w:r>
+        <w:rPr>
+          <w:rFonts w:ascii="FuturaTMedRo1" w:hAnsi="FuturaTMedRo1"/>
+          <w:b/>
+        </w:rPr>
+        <w:t>HDK-hardware-dev-manual/</w:t>
+      </w:r>
+      <w:r>
+        <w:rPr>
+          <w:rFonts w:ascii="FuturaTMedRo1" w:hAnsi="FuturaTMedRo1"/>
+          <w:b/>
+        </w:rPr>
+        <w:t>Design/Templates for PRD</w:t>
+      </w:r>
+      <w:r>
+        <w:rPr>
+          <w:rFonts w:ascii="FuturaTMedRo1" w:hAnsi="FuturaTMedRo1"/>
+        </w:rPr>
+        <w:t>)</w:t>
+      </w:r>
+      <w:r>
+        <w:rPr>
+          <w:rFonts w:ascii="FuturaTMedRo1" w:hAnsi="FuturaTMedRo1"/>
+        </w:rPr>
+        <w:t>.</w:t>
+      </w:r>
+    </w:p>
+    <w:p>
+      <w:pPr>
+        <w:widowControl w:val="0"/>
+        <w:spacing w:after="0"/>
+        <w:rPr>
+          <w:rFonts w:ascii="FuturaTMedRo1" w:hAnsi="FuturaTMedRo1"/>
+        </w:rPr>
+      </w:pPr>
+    </w:p>
+    <w:p>
+      <w:pPr>
+        <w:pStyle w:val="ListParagraph"/>
+        <w:rPr>
+          <w:rFonts w:ascii="FuturaTMedRo1" w:hAnsi="FuturaTMedRo1"/>
+        </w:rPr>
+      </w:pPr>
+      <w:r>
+        <w:rPr>
+          <w:rFonts w:ascii="FuturaTMedRo1" w:hAnsi="FuturaTMedRo1"/>
+        </w:rPr>
+        <w:t xml:space="preserve">Schematic Diagram (SCH) conforming to LB standards as described in this document.  Template SCHs are provided by LB in the </w:t>
+      </w:r>
+      <w:r>
+        <w:rPr>
+          <w:rFonts w:ascii="FuturaTMedRo1" w:hAnsi="FuturaTMedRo1"/>
+          <w:b/>
+        </w:rPr>
+        <w:t>HDK-eagle-templates-libraries/Eagle Templates for SCH and BRD</w:t>
+      </w:r>
+      <w:r>
+        <w:rPr>
+          <w:rFonts w:ascii="FuturaTMedRo1" w:hAnsi="FuturaTMedRo1"/>
+        </w:rPr>
+        <w:t xml:space="preserve"> folder of the HDK. A completed example SCH is included in the /pcb folder of the Complete Example Project included in the HDK</w:t>
+      </w:r>
+      <w:r>
+        <w:rPr>
+          <w:rFonts w:ascii="FuturaTMedRo1" w:hAnsi="FuturaTMedRo1"/>
+        </w:rPr>
+        <w:t xml:space="preserve"> (</w:t>
+      </w:r>
+      <w:r>
+        <w:rPr>
+          <w:rFonts w:ascii="FuturaTMedRo1" w:hAnsi="FuturaTMedRo1"/>
+          <w:b/>
+        </w:rPr>
+        <w:t>rtmTemplate</w:t>
+      </w:r>
+      <w:r>
+        <w:rPr>
+          <w:rFonts w:ascii="FuturaTMedRo1" w:hAnsi="FuturaTMedRo1"/>
+        </w:rPr>
+        <w:t>)</w:t>
+      </w:r>
+      <w:r>
+        <w:rPr>
+          <w:rFonts w:ascii="FuturaTMedRo1" w:hAnsi="FuturaTMedRo1"/>
+        </w:rPr>
+        <w:t>.</w:t>
+      </w:r>
+    </w:p>
+    <w:p>
+      <w:pPr>
+        <w:widowControl w:val="0"/>
+        <w:spacing w:after="0"/>
+        <w:rPr>
+          <w:rFonts w:ascii="FuturaTMedRo1" w:hAnsi="FuturaTMedRo1"/>
+        </w:rPr>
+      </w:pPr>
+    </w:p>
+    <w:p>
+      <w:pPr>
+        <w:pStyle w:val="ListParagraph"/>
+        <w:rPr>
+          <w:rFonts w:ascii="FuturaTMedRo1" w:hAnsi="FuturaTMedRo1"/>
+        </w:rPr>
+      </w:pPr>
+      <w:bookmarkStart w:id="2" w:name="_Toc256953153"/>
+      <w:r>
+        <w:rPr>
+          <w:rFonts w:ascii="FuturaTMedRo1" w:hAnsi="FuturaTMedRo1"/>
+        </w:rPr>
+        <w:t xml:space="preserve">PCB Layout (PCB) conforming to LB standards as described in this document. Template PCBs are provided by LB in the </w:t>
+      </w:r>
+      <w:r>
+        <w:rPr>
+          <w:rFonts w:ascii="FuturaTMedRo1" w:hAnsi="FuturaTMedRo1"/>
+          <w:b/>
+        </w:rPr>
+        <w:t>HDK-eagle-templates-libraries/Eagle Templates for SCH and BRD</w:t>
+      </w:r>
+      <w:r>
+        <w:rPr>
+          <w:rFonts w:ascii="FuturaTMedRo1" w:hAnsi="FuturaTMedRo1"/>
+        </w:rPr>
+        <w:t xml:space="preserve"> folder of the HDK.  A completed example PCB (.brd file) is included in the </w:t>
+      </w:r>
+      <w:r>
+        <w:rPr>
+          <w:rFonts w:ascii="FuturaTMedRo1" w:hAnsi="FuturaTMedRo1"/>
+        </w:rPr>
+        <w:lastRenderedPageBreak/>
+        <w:t>/pcb folder of the Complete Example Project included in the HDK</w:t>
+      </w:r>
+      <w:r>
+        <w:rPr>
+          <w:rFonts w:ascii="FuturaTMedRo1" w:hAnsi="FuturaTMedRo1"/>
+        </w:rPr>
+        <w:t xml:space="preserve"> (</w:t>
+      </w:r>
+      <w:r>
+        <w:rPr>
+          <w:rFonts w:ascii="FuturaTMedRo1" w:hAnsi="FuturaTMedRo1"/>
+          <w:b/>
+        </w:rPr>
+        <w:t>rtmTemplate</w:t>
+      </w:r>
+      <w:r>
+        <w:rPr>
+          <w:rFonts w:ascii="FuturaTMedRo1" w:hAnsi="FuturaTMedRo1"/>
+        </w:rPr>
+        <w:t>)</w:t>
+      </w:r>
+      <w:r>
+        <w:rPr>
+          <w:rFonts w:ascii="FuturaTMedRo1" w:hAnsi="FuturaTMedRo1"/>
+        </w:rPr>
+        <w:t>.</w:t>
+      </w:r>
+    </w:p>
+    <w:p>
+      <w:pPr>
+        <w:pStyle w:val="Heading2"/>
+        <w:spacing w:after="0"/>
+        <w:rPr>
+          <w:rFonts w:ascii="FuturaTMedRo1" w:hAnsi="FuturaTMedRo1"/>
+        </w:rPr>
+      </w:pPr>
+      <w:r>
+        <w:rPr>
+          <w:rFonts w:ascii="FuturaTMedRo1" w:hAnsi="FuturaTMedRo1"/>
+        </w:rPr>
+        <w:t>Design Requirements</w:t>
+      </w:r>
+      <w:bookmarkEnd w:id="2"/>
+    </w:p>
+    <w:p>
+      <w:pPr>
+        <w:widowControl w:val="0"/>
+        <w:spacing w:after="0"/>
+        <w:rPr>
+          <w:rFonts w:ascii="FuturaTMedRo1" w:hAnsi="FuturaTMedRo1"/>
+        </w:rPr>
+      </w:pPr>
+    </w:p>
+    <w:p>
+      <w:pPr>
+        <w:pStyle w:val="ListParagraph"/>
+        <w:rPr>
+          <w:rFonts w:ascii="FuturaTMedRo1" w:hAnsi="FuturaTMedRo1"/>
+        </w:rPr>
+      </w:pPr>
+      <w:r>
+        <w:rPr>
+          <w:rFonts w:ascii="FuturaTMedRo1" w:hAnsi="FuturaTMedRo1"/>
+        </w:rPr>
+        <w:t>System</w:t>
+      </w:r>
+      <w:r>
+        <w:rPr>
+          <w:rFonts w:ascii="FuturaTMedRo1" w:hAnsi="FuturaTMedRo1"/>
+        </w:rPr>
+        <w:t xml:space="preserve"> Parameters:</w:t>
+      </w:r>
+      <w:r>
+        <w:rPr>
+          <w:rFonts w:ascii="FuturaTMedRo1" w:hAnsi="FuturaTMedRo1"/>
+        </w:rPr>
+        <w:br/>
+        <w:t>VCC = 5VDC</w:t>
+      </w:r>
+      <w:r>
+        <w:rPr>
+          <w:rFonts w:ascii="FuturaTMedRo1" w:hAnsi="FuturaTMedRo1"/>
+        </w:rPr>
+        <w:br/>
+        <w:t>BitSnap connector max current = 1A</w:t>
+      </w:r>
+      <w:r>
+        <w:rPr>
+          <w:rFonts w:ascii="FuturaTMedRo1" w:hAnsi="FuturaTMedRo1"/>
+        </w:rPr>
+        <w:br/>
+        <w:t>Nominal temperature range = 10C to 40C</w:t>
+      </w:r>
     </w:p>
     <w:p>
       <w:pPr>
@@ -714,7 +948,6 @@
         </w:numPr>
         <w:ind w:left="1440"/>
         <w:rPr>
-          <w:del w:id="5" w:author="Andrew Avrin" w:date="2014-03-20T15:38:00Z"/>
           <w:rFonts w:ascii="FuturaTMedRo1" w:hAnsi="FuturaTMedRo1"/>
         </w:rPr>
       </w:pPr>
@@ -723,31 +956,40 @@
       <w:pPr>
         <w:pStyle w:val="ListParagraph"/>
         <w:rPr>
-          <w:del w:id="6" w:author="Andrew Avrin" w:date="2014-03-20T15:38:00Z"/>
-          <w:rFonts w:ascii="FuturaTMedRo1" w:hAnsi="FuturaTMedRo1"/>
-        </w:rPr>
-      </w:pPr>
-      <w:del w:id="7" w:author="Andrew Avrin" w:date="2014-03-20T15:38:00Z">
-        <w:r>
-          <w:rPr>
-            <w:rFonts w:ascii="FuturaTMedRo1" w:hAnsi="FuturaTMedRo1"/>
-            <w:i/>
-            <w:iCs/>
-          </w:rPr>
-          <w:delText>Italics represent information that may change depending on the design.</w:delText>
-        </w:r>
-      </w:del>
+          <w:rFonts w:ascii="FuturaTMedRo1" w:hAnsi="FuturaTMedRo1"/>
+        </w:rPr>
+      </w:pPr>
+      <w:r>
+        <w:rPr>
+          <w:rFonts w:ascii="FuturaTMedRo1" w:hAnsi="FuturaTMedRo1"/>
+        </w:rPr>
+        <w:t>Female bitSnap connector pinout:</w:t>
+      </w:r>
+      <w:r>
+        <w:rPr>
+          <w:rFonts w:ascii="FuturaTMedRo1" w:hAnsi="FuturaTMedRo1"/>
+        </w:rPr>
+        <w:br/>
+        <w:t>Pin 1: GND (ground, 0VDC)</w:t>
+      </w:r>
+      <w:r>
+        <w:rPr>
+          <w:rFonts w:ascii="FuturaTMedRo1" w:hAnsi="FuturaTMedRo1"/>
+        </w:rPr>
+        <w:br/>
+        <w:t>Pin 2: SIG (signal, 0 to 5 V continuous)</w:t>
+      </w:r>
+      <w:r>
+        <w:rPr>
+          <w:rFonts w:ascii="FuturaTMedRo1" w:hAnsi="FuturaTMedRo1"/>
+        </w:rPr>
+        <w:br/>
+        <w:t>Pin 3: VCC (power, 5VDC)</w:t>
+      </w:r>
     </w:p>
     <w:p>
       <w:pPr>
-        <w:pStyle w:val="ListParagraph"/>
-        <w:numPr>
-          <w:ilvl w:val="0"/>
-          <w:numId w:val="0"/>
-        </w:numPr>
-        <w:ind w:left="1440"/>
-        <w:rPr>
-          <w:del w:id="8" w:author="Andrew Avrin" w:date="2014-03-20T15:38:00Z"/>
+        <w:rPr>
           <w:rFonts w:ascii="FuturaTMedRo1" w:hAnsi="FuturaTMedRo1"/>
         </w:rPr>
       </w:pPr>
@@ -756,441 +998,13 @@
       <w:pPr>
         <w:pStyle w:val="ListParagraph"/>
         <w:rPr>
-          <w:del w:id="9" w:author="Andrew Avrin" w:date="2014-03-20T15:38:00Z"/>
-          <w:rFonts w:ascii="FuturaTMedRo1" w:hAnsi="FuturaTMedRo1"/>
-        </w:rPr>
-      </w:pPr>
-      <w:del w:id="10" w:author="Andrew Avrin" w:date="2014-03-20T15:38:00Z">
-        <w:r>
-          <w:rPr>
-            <w:rFonts w:ascii="FuturaTMedRo1" w:hAnsi="FuturaTMedRo1"/>
-          </w:rPr>
-          <w:delText>The pound sign # represents indeterminate numerals</w:delText>
-        </w:r>
-        <w:r>
-          <w:rPr>
-            <w:rFonts w:ascii="FuturaTMedRo1" w:hAnsi="FuturaTMedRo1"/>
-          </w:rPr>
-          <w:delText>.</w:delText>
-        </w:r>
-      </w:del>
-    </w:p>
-    <w:p>
-      <w:pPr>
-        <w:pStyle w:val="ListParagraph"/>
-        <w:numPr>
-          <w:ilvl w:val="0"/>
-          <w:numId w:val="0"/>
-        </w:numPr>
-        <w:ind w:left="1440"/>
-        <w:rPr>
-          <w:del w:id="11" w:author="Andrew Avrin" w:date="2014-03-20T15:38:00Z"/>
-          <w:rFonts w:ascii="FuturaTMedRo1" w:hAnsi="FuturaTMedRo1"/>
-        </w:rPr>
-      </w:pPr>
-    </w:p>
-    <w:p>
-      <w:pPr>
-        <w:pStyle w:val="ListParagraph"/>
-        <w:rPr>
-          <w:del w:id="12" w:author="Andrew Avrin" w:date="2014-03-20T15:38:00Z"/>
-          <w:rFonts w:ascii="FuturaTMedRo1" w:hAnsi="FuturaTMedRo1" w:cstheme="minorBidi"/>
-        </w:rPr>
-      </w:pPr>
-      <w:del w:id="13" w:author="Andrew Avrin" w:date="2014-03-20T15:38:00Z">
-        <w:r>
-          <w:rPr>
-            <w:rFonts w:ascii="FuturaTMedRo1" w:hAnsi="FuturaTMedRo1"/>
-          </w:rPr>
-          <w:delText>“ALL CAPS” in quotations are references to specific elements of software tools like EagleCAD.</w:delText>
-        </w:r>
-        <w:r>
-          <w:rPr>
-            <w:rFonts w:ascii="FuturaTMedRo1" w:hAnsi="FuturaTMedRo1"/>
-          </w:rPr>
-          <w:br/>
-        </w:r>
-      </w:del>
-    </w:p>
-    <w:p>
-      <w:pPr>
-        <w:pStyle w:val="ListParagraph"/>
-        <w:rPr>
-          <w:del w:id="14" w:author="Andrew Avrin" w:date="2014-03-20T15:38:00Z"/>
-          <w:rFonts w:ascii="FuturaTMedRo1" w:hAnsi="FuturaTMedRo1"/>
-        </w:rPr>
-      </w:pPr>
-      <w:del w:id="15" w:author="Andrew Avrin" w:date="2014-03-20T15:38:00Z">
-        <w:r>
-          <w:rPr>
-            <w:rFonts w:ascii="FuturaTMedRo1" w:hAnsi="FuturaTMedRo1"/>
-          </w:rPr>
-          <w:delText xml:space="preserve">The littleBits company will be represented by the abbreviation </w:delText>
-        </w:r>
-        <w:r>
-          <w:rPr>
-            <w:rFonts w:ascii="FuturaTMedRo1" w:hAnsi="FuturaTMedRo1"/>
-          </w:rPr>
-          <w:delText>“</w:delText>
-        </w:r>
-        <w:r>
-          <w:rPr>
-            <w:rFonts w:ascii="FuturaTMedRo1" w:hAnsi="FuturaTMedRo1"/>
-          </w:rPr>
-          <w:delText>LB</w:delText>
-        </w:r>
-        <w:r>
-          <w:rPr>
-            <w:rFonts w:ascii="FuturaTMedRo1" w:hAnsi="FuturaTMedRo1"/>
-          </w:rPr>
-          <w:delText>”.</w:delText>
-        </w:r>
-      </w:del>
-    </w:p>
-    <w:p>
-      <w:pPr>
-        <w:widowControl w:val="0"/>
-        <w:spacing w:after="0"/>
-        <w:rPr>
-          <w:rFonts w:ascii="FuturaTMedRo1" w:hAnsi="FuturaTMedRo1"/>
-        </w:rPr>
-      </w:pPr>
-    </w:p>
-    <w:p>
-      <w:pPr>
-        <w:pStyle w:val="Heading2"/>
-        <w:spacing w:after="0"/>
-        <w:rPr>
-          <w:rFonts w:ascii="FuturaTMedRo1" w:hAnsi="FuturaTMedRo1"/>
-        </w:rPr>
-      </w:pPr>
-      <w:bookmarkStart w:id="16" w:name="_Toc256953152"/>
-      <w:r>
-        <w:rPr>
-          <w:rFonts w:ascii="FuturaTMedRo1" w:hAnsi="FuturaTMedRo1"/>
-        </w:rPr>
-        <w:t>Required Engineering Deliverables</w:t>
-      </w:r>
-      <w:bookmarkEnd w:id="16"/>
-    </w:p>
-    <w:p>
-      <w:pPr>
-        <w:pStyle w:val="Textbody"/>
-        <w:spacing w:after="0"/>
-        <w:rPr>
-          <w:rFonts w:ascii="FuturaTMedRo1" w:hAnsi="FuturaTMedRo1"/>
-        </w:rPr>
-      </w:pPr>
-    </w:p>
-    <w:p>
-      <w:pPr>
-        <w:pStyle w:val="ListParagraph"/>
-        <w:rPr>
-          <w:rFonts w:ascii="FuturaTMedRo1" w:hAnsi="FuturaTMedRo1"/>
-        </w:rPr>
-      </w:pPr>
-      <w:r>
-        <w:rPr>
-          <w:rFonts w:ascii="FuturaTMedRo1" w:hAnsi="FuturaTMedRo1"/>
-        </w:rPr>
-        <w:t xml:space="preserve">Product Requirements Document (PRD) conforming to LB </w:t>
-      </w:r>
-      <w:r>
-        <w:rPr>
-          <w:rFonts w:ascii="FuturaTMedRo1" w:hAnsi="FuturaTMedRo1"/>
-        </w:rPr>
-        <w:lastRenderedPageBreak/>
-        <w:t>standards as described in this document.  Template PRDs are provided by LB</w:t>
-      </w:r>
-      <w:r>
-        <w:rPr>
-          <w:rFonts w:ascii="FuturaTMedRo1" w:hAnsi="FuturaTMedRo1"/>
-        </w:rPr>
-        <w:t xml:space="preserve"> (</w:t>
-      </w:r>
-      <w:r>
-        <w:rPr>
-          <w:rFonts w:ascii="FuturaTMedRo1" w:hAnsi="FuturaTMedRo1"/>
-          <w:b/>
-        </w:rPr>
-        <w:t>HDK-hardware-dev-manual/</w:t>
-      </w:r>
-      <w:r>
-        <w:rPr>
-          <w:rFonts w:ascii="FuturaTMedRo1" w:hAnsi="FuturaTMedRo1"/>
-          <w:b/>
-        </w:rPr>
-        <w:t>Design/Templates for PRD</w:t>
-      </w:r>
-      <w:r>
-        <w:rPr>
-          <w:rFonts w:ascii="FuturaTMedRo1" w:hAnsi="FuturaTMedRo1"/>
-        </w:rPr>
-        <w:t>)</w:t>
-      </w:r>
-      <w:r>
-        <w:rPr>
-          <w:rFonts w:ascii="FuturaTMedRo1" w:hAnsi="FuturaTMedRo1"/>
-        </w:rPr>
-        <w:t>.</w:t>
-      </w:r>
-    </w:p>
-    <w:p>
-      <w:pPr>
-        <w:widowControl w:val="0"/>
-        <w:spacing w:after="0"/>
-        <w:rPr>
-          <w:rFonts w:ascii="FuturaTMedRo1" w:hAnsi="FuturaTMedRo1"/>
-        </w:rPr>
-      </w:pPr>
-    </w:p>
-    <w:p>
-      <w:pPr>
-        <w:pStyle w:val="ListParagraph"/>
-        <w:rPr>
-          <w:rFonts w:ascii="FuturaTMedRo1" w:hAnsi="FuturaTMedRo1"/>
-        </w:rPr>
-      </w:pPr>
-      <w:r>
-        <w:rPr>
-          <w:rFonts w:ascii="FuturaTMedRo1" w:hAnsi="FuturaTMedRo1"/>
-        </w:rPr>
-        <w:t xml:space="preserve">Schematic Diagram (SCH) conforming to LB standards as described in this document.  Template SCHs are provided by LB in the </w:t>
-      </w:r>
-      <w:r>
-        <w:rPr>
-          <w:rFonts w:ascii="FuturaTMedRo1" w:hAnsi="FuturaTMedRo1"/>
-          <w:b/>
-        </w:rPr>
-        <w:t>HDK-eagle-templates-libraries/Eagle Templates for SCH and BRD</w:t>
-      </w:r>
-      <w:r>
-        <w:rPr>
-          <w:rFonts w:ascii="FuturaTMedRo1" w:hAnsi="FuturaTMedRo1"/>
-        </w:rPr>
-        <w:t xml:space="preserve"> folder of the HDK. A completed example SCH is included in the /pcb folder of the Complete Example Project included in the HDK</w:t>
-      </w:r>
-      <w:r>
-        <w:rPr>
-          <w:rFonts w:ascii="FuturaTMedRo1" w:hAnsi="FuturaTMedRo1"/>
-        </w:rPr>
-        <w:t xml:space="preserve"> (</w:t>
-      </w:r>
-      <w:r>
-        <w:rPr>
-          <w:rFonts w:ascii="FuturaTMedRo1" w:hAnsi="FuturaTMedRo1"/>
-          <w:b/>
-        </w:rPr>
-        <w:t>rtmTemplate</w:t>
-      </w:r>
-      <w:r>
-        <w:rPr>
-          <w:rFonts w:ascii="FuturaTMedRo1" w:hAnsi="FuturaTMedRo1"/>
-        </w:rPr>
-        <w:t>)</w:t>
-      </w:r>
-      <w:r>
-        <w:rPr>
-          <w:rFonts w:ascii="FuturaTMedRo1" w:hAnsi="FuturaTMedRo1"/>
-        </w:rPr>
-        <w:t>.</w:t>
-      </w:r>
-    </w:p>
-    <w:p>
-      <w:pPr>
-        <w:widowControl w:val="0"/>
-        <w:spacing w:after="0"/>
-        <w:rPr>
-          <w:rFonts w:ascii="FuturaTMedRo1" w:hAnsi="FuturaTMedRo1"/>
-        </w:rPr>
-      </w:pPr>
-    </w:p>
-    <w:p>
-      <w:pPr>
-        <w:pStyle w:val="ListParagraph"/>
-        <w:rPr>
-          <w:rFonts w:ascii="FuturaTMedRo1" w:hAnsi="FuturaTMedRo1"/>
-        </w:rPr>
-      </w:pPr>
-      <w:bookmarkStart w:id="17" w:name="_Toc256953153"/>
-      <w:r>
-        <w:rPr>
-          <w:rFonts w:ascii="FuturaTMedRo1" w:hAnsi="FuturaTMedRo1"/>
-        </w:rPr>
-        <w:t xml:space="preserve">PCB Layout (PCB) conforming to LB standards as described in this document. Template PCBs are provided by LB in the </w:t>
-      </w:r>
-      <w:r>
-        <w:rPr>
-          <w:rFonts w:ascii="FuturaTMedRo1" w:hAnsi="FuturaTMedRo1"/>
-          <w:b/>
-        </w:rPr>
-        <w:t>HDK-eagle-templates-libraries/Eagle Templates for SCH and BRD</w:t>
-      </w:r>
-      <w:r>
-        <w:rPr>
-          <w:rFonts w:ascii="FuturaTMedRo1" w:hAnsi="FuturaTMedRo1"/>
-        </w:rPr>
-        <w:t xml:space="preserve"> folder of the HDK.  A completed example PCB (.brd file) is included in the /pcb folder of the Complete Example Project included in the HDK</w:t>
-      </w:r>
-      <w:r>
-        <w:rPr>
-          <w:rFonts w:ascii="FuturaTMedRo1" w:hAnsi="FuturaTMedRo1"/>
-        </w:rPr>
-        <w:t xml:space="preserve"> (</w:t>
-      </w:r>
-      <w:r>
-        <w:rPr>
-          <w:rFonts w:ascii="FuturaTMedRo1" w:hAnsi="FuturaTMedRo1"/>
-          <w:b/>
-        </w:rPr>
-        <w:t>rtmTemplate</w:t>
-      </w:r>
-      <w:r>
-        <w:rPr>
-          <w:rFonts w:ascii="FuturaTMedRo1" w:hAnsi="FuturaTMedRo1"/>
-        </w:rPr>
-        <w:t>)</w:t>
-      </w:r>
-      <w:r>
-        <w:rPr>
-          <w:rFonts w:ascii="FuturaTMedRo1" w:hAnsi="FuturaTMedRo1"/>
-        </w:rPr>
-        <w:t>.</w:t>
-      </w:r>
-    </w:p>
-    <w:p>
-      <w:pPr>
-        <w:pStyle w:val="Heading2"/>
-        <w:spacing w:after="0"/>
-        <w:rPr>
-          <w:rFonts w:ascii="FuturaTMedRo1" w:hAnsi="FuturaTMedRo1"/>
-        </w:rPr>
-      </w:pPr>
-      <w:r>
-        <w:rPr>
-          <w:rFonts w:ascii="FuturaTMedRo1" w:hAnsi="FuturaTMedRo1"/>
-        </w:rPr>
-        <w:t>Design Requirements</w:t>
-      </w:r>
-      <w:bookmarkEnd w:id="17"/>
-    </w:p>
-    <w:p>
-      <w:pPr>
-        <w:widowControl w:val="0"/>
-        <w:spacing w:after="0"/>
-        <w:rPr>
-          <w:rFonts w:ascii="FuturaTMedRo1" w:hAnsi="FuturaTMedRo1"/>
-        </w:rPr>
-      </w:pPr>
-    </w:p>
-    <w:p>
-      <w:pPr>
-        <w:pStyle w:val="ListParagraph"/>
-        <w:rPr>
-          <w:rFonts w:ascii="FuturaTMedRo1" w:hAnsi="FuturaTMedRo1"/>
-        </w:rPr>
-      </w:pPr>
-      <w:r>
-        <w:rPr>
-          <w:rFonts w:ascii="FuturaTMedRo1" w:hAnsi="FuturaTMedRo1"/>
-        </w:rPr>
-        <w:t>System</w:t>
-      </w:r>
-      <w:r>
-        <w:rPr>
-          <w:rFonts w:ascii="FuturaTMedRo1" w:hAnsi="FuturaTMedRo1"/>
-        </w:rPr>
-        <w:t xml:space="preserve"> Parameters:</w:t>
-      </w:r>
-      <w:r>
-        <w:rPr>
-          <w:rFonts w:ascii="FuturaTMedRo1" w:hAnsi="FuturaTMedRo1"/>
-        </w:rPr>
-        <w:br/>
-        <w:t>VCC = 5VDC</w:t>
-      </w:r>
-      <w:r>
-        <w:rPr>
-          <w:rFonts w:ascii="FuturaTMedRo1" w:hAnsi="FuturaTMedRo1"/>
-        </w:rPr>
-        <w:br/>
-        <w:t>BitSnap connector max current = 1A</w:t>
-      </w:r>
-      <w:r>
-        <w:rPr>
-          <w:rFonts w:ascii="FuturaTMedRo1" w:hAnsi="FuturaTMedRo1"/>
-        </w:rPr>
-        <w:br/>
-        <w:t>Nominal temperature range = 10C to 40C</w:t>
-      </w:r>
-    </w:p>
-    <w:p>
-      <w:pPr>
-        <w:pStyle w:val="ListParagraph"/>
-        <w:numPr>
-          <w:ilvl w:val="0"/>
-          <w:numId w:val="0"/>
-        </w:numPr>
-        <w:ind w:left="1440"/>
-        <w:rPr>
-          <w:rFonts w:ascii="FuturaTMedRo1" w:hAnsi="FuturaTMedRo1"/>
-        </w:rPr>
-      </w:pPr>
-    </w:p>
-    <w:p>
-      <w:pPr>
-        <w:pStyle w:val="ListParagraph"/>
-        <w:rPr>
-          <w:rFonts w:ascii="FuturaTMedRo1" w:hAnsi="FuturaTMedRo1"/>
-        </w:rPr>
-      </w:pPr>
-      <w:r>
-        <w:rPr>
-          <w:rFonts w:ascii="FuturaTMedRo1" w:hAnsi="FuturaTMedRo1"/>
-        </w:rPr>
-        <w:t>Female bitSnap connector pinout:</w:t>
-      </w:r>
-      <w:r>
-        <w:rPr>
-          <w:rFonts w:ascii="FuturaTMedRo1" w:hAnsi="FuturaTMedRo1"/>
-        </w:rPr>
-        <w:br/>
-        <w:t>Pin 1: GND (ground, 0VDC)</w:t>
-      </w:r>
-      <w:r>
-        <w:rPr>
-          <w:rFonts w:ascii="FuturaTMedRo1" w:hAnsi="FuturaTMedRo1"/>
-        </w:rPr>
-        <w:br/>
-        <w:t>Pin 2: SIG (signal, 0 to 5 V continuous)</w:t>
-      </w:r>
-      <w:r>
-        <w:rPr>
-          <w:rFonts w:ascii="FuturaTMedRo1" w:hAnsi="FuturaTMedRo1"/>
-        </w:rPr>
-        <w:br/>
-        <w:t>Pin 3: VCC (power, 5VDC)</w:t>
-      </w:r>
-    </w:p>
-    <w:p>
-      <w:pPr>
-        <w:rPr>
-          <w:rFonts w:ascii="FuturaTMedRo1" w:hAnsi="FuturaTMedRo1"/>
-        </w:rPr>
-      </w:pPr>
-    </w:p>
-    <w:p>
-      <w:pPr>
-        <w:pStyle w:val="ListParagraph"/>
-        <w:rPr>
-          <w:rFonts w:ascii="FuturaTMedRo1" w:hAnsi="FuturaTMedRo1"/>
-        </w:rPr>
-      </w:pPr>
-      <w:r>
-        <w:rPr>
-          <w:rFonts w:ascii="FuturaTMedRo1" w:hAnsi="FuturaTMedRo1"/>
-        </w:rPr>
-        <w:lastRenderedPageBreak/>
+          <w:rFonts w:ascii="FuturaTMedRo1" w:hAnsi="FuturaTMedRo1"/>
+        </w:rPr>
+      </w:pPr>
+      <w:r>
+        <w:rPr>
+          <w:rFonts w:ascii="FuturaTMedRo1" w:hAnsi="FuturaTMedRo1"/>
+        </w:rPr>
         <w:t>M</w:t>
       </w:r>
       <w:r>
@@ -1505,14 +1319,7 @@
         <w:rPr>
           <w:rFonts w:ascii="FuturaTMedRo1" w:hAnsi="FuturaTMedRo1"/>
         </w:rPr>
-        <w:t xml:space="preserve">All outputs must be low impedance, with symmetric drive </w:t>
-      </w:r>
-      <w:r>
-        <w:rPr>
-          <w:rFonts w:ascii="FuturaTMedRo1" w:hAnsi="FuturaTMedRo1"/>
-        </w:rPr>
-        <w:lastRenderedPageBreak/>
-        <w:t>characteristics (</w:t>
+        <w:t>All outputs must be low impedance, with symmetric drive characteristics (</w:t>
       </w:r>
       <w:r>
         <w:rPr>
@@ -1651,66 +1458,22 @@
       <w:pPr>
         <w:pStyle w:val="ListParagraph"/>
         <w:rPr>
-          <w:del w:id="18" w:author="Andrew Avrin" w:date="2014-03-20T15:30:00Z"/>
-          <w:rFonts w:ascii="FuturaTMedRo1" w:hAnsi="FuturaTMedRo1"/>
-        </w:rPr>
-      </w:pPr>
-      <w:del w:id="19" w:author="Andrew Avrin" w:date="2014-03-20T15:30:00Z">
-        <w:r>
-          <w:rPr>
-            <w:rFonts w:ascii="FuturaTMedRo1" w:hAnsi="FuturaTMedRo1"/>
-          </w:rPr>
-          <w:delText xml:space="preserve">The design must faithfully execute the letter and intent of the PRD. If there are any ambiguities, </w:delText>
-        </w:r>
-        <w:r>
-          <w:rPr>
-            <w:rFonts w:ascii="FuturaTMedRo1" w:hAnsi="FuturaTMedRo1"/>
-          </w:rPr>
-          <w:delText>consultation with littleBits is required.</w:delText>
-        </w:r>
-      </w:del>
-      <w:ins w:id="20" w:author="ayah bdeir" w:date="2014-03-13T11:03:00Z">
-        <w:del w:id="21" w:author="Andrew Avrin" w:date="2014-03-20T15:30:00Z">
-          <w:r>
-            <w:rPr>
-              <w:rFonts w:ascii="FuturaTMedRo1" w:hAnsi="FuturaTMedRo1"/>
-            </w:rPr>
-            <w:delText xml:space="preserve"> (don't put legalese language like this, it puts people off. Talk to people like you want to be talked to)</w:delText>
-          </w:r>
-        </w:del>
-      </w:ins>
-    </w:p>
-    <w:p>
-      <w:pPr>
-        <w:widowControl w:val="0"/>
-        <w:spacing w:after="0"/>
-        <w:rPr>
-          <w:del w:id="22" w:author="Andrew Avrin" w:date="2014-03-20T15:30:00Z"/>
-          <w:rFonts w:ascii="FuturaTMedRo1" w:hAnsi="FuturaTMedRo1"/>
-        </w:rPr>
-      </w:pPr>
-    </w:p>
-    <w:p>
-      <w:pPr>
-        <w:pStyle w:val="ListParagraph"/>
-        <w:rPr>
-          <w:rFonts w:ascii="FuturaTMedRo1" w:hAnsi="FuturaTMedRo1"/>
-        </w:rPr>
-      </w:pPr>
-      <w:r>
-        <w:rPr>
-          <w:rFonts w:ascii="FuturaTMedRo1" w:hAnsi="FuturaTMedRo1"/>
-        </w:rPr>
+          <w:rFonts w:ascii="FuturaTMedRo1" w:hAnsi="FuturaTMedRo1"/>
+        </w:rPr>
+      </w:pPr>
+      <w:r>
+        <w:rPr>
+          <w:rFonts w:ascii="FuturaTMedRo1" w:hAnsi="FuturaTMedRo1"/>
+        </w:rPr>
+        <w:lastRenderedPageBreak/>
         <w:t>All ICs must have at least one 0.1</w:t>
       </w:r>
-      <w:ins w:id="23" w:author="Geof" w:date="2013-12-03T17:06:00Z">
-        <w:r>
-          <w:rPr>
-            <w:rFonts w:ascii="FuturaTMedRo1" w:hAnsi="FuturaTMedRo1"/>
-          </w:rPr>
-          <w:t xml:space="preserve"> </w:t>
-        </w:r>
-      </w:ins>
+      <w:r>
+        <w:rPr>
+          <w:rFonts w:ascii="FuturaTMedRo1" w:hAnsi="FuturaTMedRo1"/>
+        </w:rPr>
+        <w:t xml:space="preserve"> </w:t>
+      </w:r>
       <w:r>
         <w:rPr>
           <w:rFonts w:ascii="FuturaTMedRo1" w:hAnsi="FuturaTMedRo1"/>
@@ -1779,14 +1542,12 @@
         </w:rPr>
         <w:t>Inputs: Every bitSnap input must have a shunt TVS diode</w:t>
       </w:r>
-      <w:ins w:id="24" w:author="Geof" w:date="2013-12-03T17:07:00Z">
-        <w:r>
-          <w:rPr>
-            <w:rFonts w:ascii="FuturaTMedRo1" w:hAnsi="FuturaTMedRo1"/>
-          </w:rPr>
-          <w:t>, or equivalent ESD countermeasures</w:t>
-        </w:r>
-      </w:ins>
+      <w:r>
+        <w:rPr>
+          <w:rFonts w:ascii="FuturaTMedRo1" w:hAnsi="FuturaTMedRo1"/>
+        </w:rPr>
+        <w:t>, or equivalent ESD countermeasures</w:t>
+      </w:r>
       <w:r>
         <w:rPr>
           <w:rFonts w:ascii="FuturaTMedRo1" w:hAnsi="FuturaTMedRo1"/>
@@ -1929,14 +1690,14 @@
           <w:rFonts w:ascii="FuturaTMedRo1" w:hAnsi="FuturaTMedRo1"/>
         </w:rPr>
       </w:pPr>
-      <w:bookmarkStart w:id="25" w:name="_Toc256953154"/>
+      <w:bookmarkStart w:id="3" w:name="_Toc256953154"/>
       <w:r>
         <w:rPr>
           <w:rFonts w:ascii="FuturaTMedRo1" w:hAnsi="FuturaTMedRo1"/>
         </w:rPr>
         <w:t>Preparations</w:t>
       </w:r>
-      <w:bookmarkEnd w:id="25"/>
+      <w:bookmarkEnd w:id="3"/>
     </w:p>
     <w:p>
       <w:pPr>
@@ -2001,7 +1762,6 @@
         <w:spacing w:after="0"/>
         <w:ind w:left="2160"/>
         <w:rPr>
-          <w:del w:id="26" w:author="Andrew Avrin" w:date="2014-03-20T15:30:00Z"/>
           <w:rFonts w:ascii="FuturaTMedRo1" w:hAnsi="FuturaTMedRo1"/>
         </w:rPr>
       </w:pPr>
@@ -2040,211 +1800,6 @@
         </w:rPr>
         <w:t>.lbr</w:t>
       </w:r>
-    </w:p>
-    <w:p>
-      <w:pPr>
-        <w:widowControl w:val="0"/>
-        <w:spacing w:after="0"/>
-        <w:ind w:left="2160"/>
-        <w:rPr>
-          <w:del w:id="27" w:author="Andrew Avrin" w:date="2014-02-21T13:42:00Z"/>
-          <w:rFonts w:ascii="FuturaTMedRo1" w:hAnsi="FuturaTMedRo1"/>
-        </w:rPr>
-        <w:pPrChange w:id="28" w:author="Andrew Avrin" w:date="2014-03-20T15:30:00Z">
-          <w:pPr>
-            <w:widowControl w:val="0"/>
-            <w:spacing w:after="0"/>
-            <w:ind w:left="1440"/>
-          </w:pPr>
-        </w:pPrChange>
-      </w:pPr>
-      <w:del w:id="29" w:author="Andrew Avrin" w:date="2014-02-21T13:42:00Z">
-        <w:r>
-          <w:rPr>
-            <w:rFonts w:ascii="FuturaTMedRo1" w:hAnsi="FuturaTMedRo1" w:cs="Times"/>
-            <w:bCs/>
-          </w:rPr>
-          <w:delText>Text Font Libraries:</w:delText>
-        </w:r>
-      </w:del>
-    </w:p>
-    <w:p>
-      <w:pPr>
-        <w:widowControl w:val="0"/>
-        <w:spacing w:after="0"/>
-        <w:ind w:left="2160"/>
-        <w:rPr>
-          <w:del w:id="30" w:author="Andrew Avrin" w:date="2014-02-21T13:42:00Z"/>
-          <w:rFonts w:ascii="FuturaTMedRo1" w:hAnsi="FuturaTMedRo1"/>
-        </w:rPr>
-        <w:pPrChange w:id="31" w:author="Andrew Avrin" w:date="2014-03-20T15:30:00Z">
-          <w:pPr>
-            <w:widowControl w:val="0"/>
-            <w:spacing w:after="0"/>
-            <w:ind w:left="1440" w:firstLine="720"/>
-          </w:pPr>
-        </w:pPrChange>
-      </w:pPr>
-      <w:del w:id="32" w:author="Andrew Avrin" w:date="2014-02-21T13:42:00Z">
-        <w:r>
-          <w:rPr>
-            <w:rFonts w:ascii="FuturaTMedRo1" w:hAnsi="FuturaTMedRo1" w:cs="Times"/>
-            <w:bCs/>
-          </w:rPr>
-          <w:delText>libraries/</w:delText>
-        </w:r>
-        <w:r>
-          <w:rPr>
-            <w:rFonts w:ascii="FuturaTMedRo1" w:hAnsi="FuturaTMedRo1" w:cs="Times"/>
-            <w:bCs/>
-          </w:rPr>
-          <w:delText>LB_font_JUNE</w:delText>
-        </w:r>
-        <w:r>
-          <w:rPr>
-            <w:rFonts w:ascii="FuturaTMedRo1" w:hAnsi="FuturaTMedRo1" w:cs="Times"/>
-            <w:bCs/>
-          </w:rPr>
-          <w:delText>.lbr</w:delText>
-        </w:r>
-      </w:del>
-    </w:p>
-    <w:p>
-      <w:pPr>
-        <w:widowControl w:val="0"/>
-        <w:spacing w:after="0"/>
-        <w:ind w:left="2160"/>
-        <w:rPr>
-          <w:del w:id="33" w:author="Andrew Avrin" w:date="2014-03-20T15:30:00Z"/>
-          <w:rFonts w:ascii="FuturaTMedRo1" w:hAnsi="FuturaTMedRo1"/>
-        </w:rPr>
-        <w:pPrChange w:id="34" w:author="Andrew Avrin" w:date="2014-03-20T15:30:00Z">
-          <w:pPr>
-            <w:widowControl w:val="0"/>
-            <w:spacing w:after="0"/>
-            <w:ind w:left="1440"/>
-          </w:pPr>
-        </w:pPrChange>
-      </w:pPr>
-      <w:del w:id="35" w:author="Andrew Avrin" w:date="2014-03-20T15:30:00Z">
-        <w:r>
-          <w:rPr>
-            <w:rFonts w:ascii="FuturaTMedRo1" w:hAnsi="FuturaTMedRo1" w:cs="Times"/>
-            <w:bCs/>
-          </w:rPr>
-          <w:delText>Cam Processor Job File</w:delText>
-        </w:r>
-        <w:r>
-          <w:rPr>
-            <w:rFonts w:ascii="FuturaTMedRo1" w:hAnsi="FuturaTMedRo1" w:cs="Times"/>
-            <w:bCs/>
-          </w:rPr>
-          <w:delText>s</w:delText>
-        </w:r>
-        <w:r>
-          <w:rPr>
-            <w:rFonts w:ascii="FuturaTMedRo1" w:hAnsi="FuturaTMedRo1" w:cs="Times"/>
-            <w:bCs/>
-          </w:rPr>
-          <w:delText>:</w:delText>
-        </w:r>
-      </w:del>
-    </w:p>
-    <w:p>
-      <w:pPr>
-        <w:widowControl w:val="0"/>
-        <w:spacing w:after="0"/>
-        <w:ind w:left="2160"/>
-        <w:rPr>
-          <w:del w:id="36" w:author="Andrew Avrin" w:date="2014-03-20T15:30:00Z"/>
-          <w:rFonts w:ascii="FuturaTMedRo1" w:hAnsi="FuturaTMedRo1" w:cs="Times"/>
-          <w:bCs/>
-        </w:rPr>
-        <w:pPrChange w:id="37" w:author="Andrew Avrin" w:date="2014-03-20T15:30:00Z">
-          <w:pPr>
-            <w:widowControl w:val="0"/>
-            <w:spacing w:after="0"/>
-            <w:ind w:left="1440" w:firstLine="720"/>
-          </w:pPr>
-        </w:pPrChange>
-      </w:pPr>
-      <w:del w:id="38" w:author="Andrew Avrin" w:date="2014-03-20T15:30:00Z">
-        <w:r>
-          <w:rPr>
-            <w:rFonts w:ascii="FuturaTMedRo1" w:hAnsi="FuturaTMedRo1" w:cs="Times"/>
-            <w:bCs/>
-          </w:rPr>
-          <w:delText>libraries/</w:delText>
-        </w:r>
-        <w:r>
-          <w:rPr>
-            <w:rFonts w:ascii="FuturaTMedRo1" w:hAnsi="FuturaTMedRo1" w:cs="Times"/>
-            <w:bCs/>
-          </w:rPr>
-          <w:delText>LB-gerb274x</w:delText>
-        </w:r>
-        <w:r>
-          <w:rPr>
-            <w:rFonts w:ascii="FuturaTMedRo1" w:hAnsi="FuturaTMedRo1" w:cs="Times"/>
-            <w:bCs/>
-          </w:rPr>
-          <w:delText>.cam</w:delText>
-        </w:r>
-        <w:r>
-          <w:rPr>
-            <w:rFonts w:ascii="FuturaTMedRo1" w:hAnsi="FuturaTMedRo1" w:cs="Times"/>
-            <w:bCs/>
-          </w:rPr>
-          <w:tab/>
-        </w:r>
-        <w:r>
-          <w:rPr>
-            <w:rFonts w:ascii="FuturaTMedRo1" w:hAnsi="FuturaTMedRo1" w:cs="Times"/>
-            <w:bCs/>
-          </w:rPr>
-          <w:tab/>
-          <w:delText>//for 2-layer boards</w:delText>
-        </w:r>
-      </w:del>
-    </w:p>
-    <w:p>
-      <w:pPr>
-        <w:widowControl w:val="0"/>
-        <w:spacing w:after="0"/>
-        <w:ind w:left="2160"/>
-        <w:rPr>
-          <w:rFonts w:ascii="FuturaTMedRo1" w:hAnsi="FuturaTMedRo1"/>
-        </w:rPr>
-        <w:pPrChange w:id="39" w:author="Andrew Avrin" w:date="2014-03-20T15:30:00Z">
-          <w:pPr>
-            <w:widowControl w:val="0"/>
-            <w:spacing w:after="0"/>
-            <w:ind w:left="1440" w:firstLine="720"/>
-          </w:pPr>
-        </w:pPrChange>
-      </w:pPr>
-      <w:del w:id="40" w:author="Andrew Avrin" w:date="2014-03-20T15:30:00Z">
-        <w:r>
-          <w:rPr>
-            <w:rFonts w:ascii="FuturaTMedRo1" w:hAnsi="FuturaTMedRo1" w:cs="Times"/>
-            <w:bCs/>
-          </w:rPr>
-          <w:delText>libraries/</w:delText>
-        </w:r>
-        <w:r>
-          <w:rPr>
-            <w:rFonts w:ascii="FuturaTMedRo1" w:hAnsi="FuturaTMedRo1"/>
-          </w:rPr>
-          <w:delText>LB-gerb274x4LAYER.cam</w:delText>
-        </w:r>
-        <w:r>
-          <w:rPr>
-            <w:rFonts w:ascii="FuturaTMedRo1" w:hAnsi="FuturaTMedRo1"/>
-          </w:rPr>
-          <w:tab/>
-          <w:delText>//for 4-layer boards</w:delText>
-        </w:r>
-      </w:del>
     </w:p>
     <w:p>
       <w:pPr>
@@ -2287,8 +1842,8 @@
           <w:bCs/>
         </w:rPr>
       </w:pPr>
-      <w:bookmarkStart w:id="41" w:name="__DdeLink__501_1020017946"/>
-      <w:bookmarkEnd w:id="41"/>
+      <w:bookmarkStart w:id="4" w:name="__DdeLink__501_1020017946"/>
+      <w:bookmarkEnd w:id="4"/>
       <w:r>
         <w:rPr>
           <w:rFonts w:ascii="FuturaTMedRo1" w:hAnsi="FuturaTMedRo1" w:cs="Times"/>
@@ -2341,6 +1896,7 @@
           <w:rFonts w:ascii="FuturaTMedRo1" w:hAnsi="FuturaTMedRo1" w:cs="Times"/>
           <w:bCs/>
         </w:rPr>
+        <w:lastRenderedPageBreak/>
         <w:t>libraries/littleBits4-LAYERDRC</w:t>
       </w:r>
       <w:r>
@@ -2348,36 +1904,20 @@
           <w:rFonts w:ascii="FuturaTMedRo1" w:hAnsi="FuturaTMedRo1" w:cs="Times"/>
           <w:bCs/>
         </w:rPr>
-        <w:t>_</w:t>
-      </w:r>
-      <w:bookmarkStart w:id="42" w:name="_GoBack"/>
+        <w:t>_140813</w:t>
+      </w:r>
       <w:r>
         <w:rPr>
           <w:rFonts w:ascii="FuturaTMedRo1" w:hAnsi="FuturaTMedRo1" w:cs="Times"/>
           <w:bCs/>
         </w:rPr>
-        <w:t>1408</w:t>
-      </w:r>
-      <w:bookmarkEnd w:id="42"/>
+        <w:t>.dru</w:t>
+      </w:r>
       <w:r>
         <w:rPr>
           <w:rFonts w:ascii="FuturaTMedRo1" w:hAnsi="FuturaTMedRo1" w:cs="Times"/>
           <w:bCs/>
         </w:rPr>
-        <w:t>13</w:t>
-      </w:r>
-      <w:r>
-        <w:rPr>
-          <w:rFonts w:ascii="FuturaTMedRo1" w:hAnsi="FuturaTMedRo1" w:cs="Times"/>
-          <w:bCs/>
-        </w:rPr>
-        <w:t>.dru</w:t>
-      </w:r>
-      <w:r>
-        <w:rPr>
-          <w:rFonts w:ascii="FuturaTMedRo1" w:hAnsi="FuturaTMedRo1" w:cs="Times"/>
-          <w:bCs/>
-        </w:rPr>
         <w:tab/>
       </w:r>
       <w:r>
@@ -2389,59 +1929,38 @@
     </w:p>
     <w:p>
       <w:pPr>
-        <w:widowControl w:val="0"/>
+        <w:pStyle w:val="Heading2"/>
         <w:spacing w:after="0"/>
-        <w:ind w:left="1440"/>
-        <w:rPr>
-          <w:del w:id="43" w:author="Andrew Avrin" w:date="2014-03-20T15:30:00Z"/>
-          <w:rFonts w:ascii="FuturaTMedRo1" w:hAnsi="FuturaTMedRo1"/>
-        </w:rPr>
-      </w:pPr>
-      <w:del w:id="44" w:author="Andrew Avrin" w:date="2014-03-20T15:30:00Z">
-        <w:r>
-          <w:rPr>
-            <w:rFonts w:ascii="FuturaTMedRo1" w:hAnsi="FuturaTMedRo1" w:cs="Times"/>
-            <w:bCs/>
-          </w:rPr>
-          <w:delText>Drill Processing ULP:</w:delText>
-        </w:r>
-      </w:del>
+        <w:rPr>
+          <w:rFonts w:ascii="FuturaTMedRo1" w:hAnsi="FuturaTMedRo1"/>
+        </w:rPr>
+      </w:pPr>
+      <w:bookmarkStart w:id="5" w:name="_Toc256953155"/>
+      <w:r>
+        <w:rPr>
+          <w:rFonts w:ascii="FuturaTMedRo1" w:hAnsi="FuturaTMedRo1"/>
+        </w:rPr>
+        <w:t>Product Design Requirement</w:t>
+      </w:r>
+      <w:r>
+        <w:rPr>
+          <w:rFonts w:ascii="FuturaTMedRo1" w:hAnsi="FuturaTMedRo1"/>
+        </w:rPr>
+        <w:t xml:space="preserve"> (PRD)</w:t>
+      </w:r>
+      <w:bookmarkEnd w:id="5"/>
     </w:p>
     <w:p>
       <w:pPr>
-        <w:widowControl w:val="0"/>
-        <w:spacing w:after="0"/>
-        <w:ind w:left="1440" w:firstLine="720"/>
-        <w:rPr>
-          <w:del w:id="45" w:author="Andrew Avrin" w:date="2014-03-20T15:30:00Z"/>
-          <w:rFonts w:ascii="FuturaTMedRo1" w:hAnsi="FuturaTMedRo1"/>
-        </w:rPr>
-      </w:pPr>
-      <w:del w:id="46" w:author="Andrew Avrin" w:date="2014-03-20T15:30:00Z">
-        <w:r>
-          <w:rPr>
-            <w:rFonts w:ascii="FuturaTMedRo1" w:hAnsi="FuturaTMedRo1" w:cs="Times"/>
-            <w:bCs/>
-          </w:rPr>
-          <w:delText>libraries/lbdrl120906</w:delText>
-        </w:r>
-        <w:r>
-          <w:rPr>
-            <w:rFonts w:ascii="FuturaTMedRo1" w:hAnsi="FuturaTMedRo1" w:cs="Times"/>
-            <w:bCs/>
-          </w:rPr>
-          <w:delText>.ulp</w:delText>
-        </w:r>
-      </w:del>
+        <w:pStyle w:val="Textbody"/>
+      </w:pPr>
     </w:p>
     <w:p>
       <w:pPr>
-        <w:widowControl w:val="0"/>
-        <w:spacing w:after="0"/>
-        <w:rPr>
-          <w:del w:id="47" w:author="Andrew Avrin" w:date="2014-03-20T15:30:00Z"/>
-          <w:rFonts w:ascii="FuturaTMedRo1" w:hAnsi="FuturaTMedRo1" w:cs="Times"/>
-          <w:bCs/>
+        <w:pStyle w:val="ListParagraph"/>
+        <w:contextualSpacing w:val="0"/>
+        <w:rPr>
+          <w:rFonts w:ascii="FuturaTMedRo1" w:hAnsi="FuturaTMedRo1"/>
         </w:rPr>
       </w:pPr>
     </w:p>
@@ -2452,1341 +1971,27 @@
         <w:rPr>
           <w:rFonts w:ascii="FuturaTMedRo1" w:hAnsi="FuturaTMedRo1"/>
         </w:rPr>
-        <w:pPrChange w:id="48" w:author="Andrew Avrin" w:date="2014-03-20T15:39:00Z">
-          <w:pPr>
-            <w:pStyle w:val="Textbody"/>
-            <w:spacing w:after="0"/>
-          </w:pPr>
-        </w:pPrChange>
-      </w:pPr>
-      <w:bookmarkStart w:id="49" w:name="_Toc256953155"/>
-      <w:r>
-        <w:rPr>
-          <w:rFonts w:ascii="FuturaTMedRo1" w:hAnsi="FuturaTMedRo1"/>
-        </w:rPr>
-        <w:lastRenderedPageBreak/>
-        <w:t>Product Design Requirement</w:t>
-      </w:r>
-      <w:r>
-        <w:rPr>
-          <w:rFonts w:ascii="FuturaTMedRo1" w:hAnsi="FuturaTMedRo1"/>
-        </w:rPr>
-        <w:t xml:space="preserve"> (PRD)</w:t>
-      </w:r>
-      <w:bookmarkEnd w:id="49"/>
+      </w:pPr>
+      <w:bookmarkStart w:id="6" w:name="_Toc256953156"/>
+      <w:r>
+        <w:rPr>
+          <w:rFonts w:ascii="FuturaTMedRo1" w:hAnsi="FuturaTMedRo1"/>
+        </w:rPr>
+        <w:t>Schematic</w:t>
+      </w:r>
+      <w:r>
+        <w:rPr>
+          <w:rFonts w:ascii="FuturaTMedRo1" w:hAnsi="FuturaTMedRo1"/>
+        </w:rPr>
+        <w:t xml:space="preserve"> (SCH)</w:t>
+      </w:r>
+      <w:bookmarkEnd w:id="6"/>
     </w:p>
     <w:p>
       <w:pPr>
         <w:pStyle w:val="Textbody"/>
-        <w:rPr>
-          <w:ins w:id="50" w:author="Andrew Avrin" w:date="2014-03-20T15:39:00Z"/>
-        </w:rPr>
-      </w:pPr>
-    </w:p>
-    <w:p>
-      <w:pPr>
-        <w:pStyle w:val="ListParagraph"/>
-        <w:contextualSpacing w:val="0"/>
-        <w:rPr>
-          <w:del w:id="51" w:author="Andrew Avrin" w:date="2014-03-20T15:39:00Z"/>
-          <w:rFonts w:ascii="FuturaTMedRo1" w:hAnsi="FuturaTMedRo1"/>
-        </w:rPr>
-      </w:pPr>
-      <w:del w:id="52" w:author="Andrew Avrin" w:date="2014-03-20T15:39:00Z">
-        <w:r>
-          <w:rPr>
-            <w:rFonts w:ascii="FuturaTMedRo1" w:hAnsi="FuturaTMedRo1"/>
-          </w:rPr>
-          <w:delText xml:space="preserve">The PRD </w:delText>
-        </w:r>
-        <w:r>
-          <w:rPr>
-            <w:rFonts w:ascii="FuturaTMedRo1" w:hAnsi="FuturaTMedRo1"/>
-          </w:rPr>
-          <w:delText>should</w:delText>
-        </w:r>
-        <w:r>
-          <w:rPr>
-            <w:rFonts w:ascii="FuturaTMedRo1" w:hAnsi="FuturaTMedRo1"/>
-          </w:rPr>
-          <w:delText xml:space="preserve"> be </w:delText>
-        </w:r>
-        <w:r>
-          <w:rPr>
-            <w:rFonts w:ascii="FuturaTMedRo1" w:hAnsi="FuturaTMedRo1"/>
-          </w:rPr>
-          <w:delText>created</w:delText>
-        </w:r>
-        <w:r>
-          <w:rPr>
-            <w:rFonts w:ascii="FuturaTMedRo1" w:hAnsi="FuturaTMedRo1"/>
-          </w:rPr>
-          <w:delText xml:space="preserve"> from the </w:delText>
-        </w:r>
-        <w:r>
-          <w:rPr>
-            <w:rFonts w:ascii="FuturaTMedRo1" w:hAnsi="FuturaTMedRo1"/>
-          </w:rPr>
-          <w:delText>prd_template</w:delText>
-        </w:r>
-        <w:r>
-          <w:rPr>
-            <w:rFonts w:ascii="FuturaTMedRo1" w:hAnsi="FuturaTMedRo1"/>
-          </w:rPr>
-          <w:delText xml:space="preserve">.xls </w:delText>
-        </w:r>
-        <w:r>
-          <w:rPr>
-            <w:rFonts w:ascii="FuturaTMedRo1" w:hAnsi="FuturaTMedRo1"/>
-          </w:rPr>
-          <w:delText>template provided by LB.</w:delText>
-        </w:r>
-      </w:del>
-    </w:p>
-    <w:p>
-      <w:pPr>
-        <w:pStyle w:val="ListParagraph"/>
-        <w:contextualSpacing w:val="0"/>
-        <w:rPr>
-          <w:del w:id="53" w:author="Andrew Avrin" w:date="2014-03-20T15:39:00Z"/>
-          <w:rFonts w:ascii="FuturaTMedRo1" w:hAnsi="FuturaTMedRo1"/>
-        </w:rPr>
-        <w:pPrChange w:id="54" w:author="Andrew Avrin" w:date="2014-03-20T15:39:00Z">
-          <w:pPr>
-            <w:pStyle w:val="ListParagraph"/>
-            <w:numPr>
-              <w:ilvl w:val="0"/>
-              <w:numId w:val="0"/>
-            </w:numPr>
-            <w:ind w:left="0" w:firstLine="0"/>
-            <w:contextualSpacing w:val="0"/>
-          </w:pPr>
-        </w:pPrChange>
-      </w:pPr>
-    </w:p>
-    <w:p>
-      <w:pPr>
-        <w:pStyle w:val="ListParagraph"/>
-        <w:contextualSpacing w:val="0"/>
-        <w:rPr>
-          <w:del w:id="55" w:author="Andrew Avrin" w:date="2014-03-20T15:39:00Z"/>
-          <w:rFonts w:ascii="FuturaTMedRo1" w:hAnsi="FuturaTMedRo1"/>
-        </w:rPr>
-      </w:pPr>
-      <w:del w:id="56" w:author="Andrew Avrin" w:date="2014-03-20T15:39:00Z">
-        <w:r>
-          <w:rPr>
-            <w:rFonts w:ascii="FuturaTMedRo1" w:hAnsi="FuturaTMedRo1"/>
-          </w:rPr>
-          <w:delText xml:space="preserve">The PRD </w:delText>
-        </w:r>
-        <w:r>
-          <w:rPr>
-            <w:rFonts w:ascii="FuturaTMedRo1" w:hAnsi="FuturaTMedRo1"/>
-          </w:rPr>
-          <w:delText>should</w:delText>
-        </w:r>
-        <w:r>
-          <w:rPr>
-            <w:rFonts w:ascii="FuturaTMedRo1" w:hAnsi="FuturaTMedRo1"/>
-          </w:rPr>
-          <w:delText xml:space="preserve"> contain the following sections:</w:delText>
-        </w:r>
-      </w:del>
-    </w:p>
-    <w:p>
-      <w:pPr>
-        <w:pStyle w:val="ListParagraph"/>
-        <w:contextualSpacing w:val="0"/>
-        <w:rPr>
-          <w:del w:id="57" w:author="Andrew Avrin" w:date="2014-03-20T15:39:00Z"/>
-          <w:rFonts w:ascii="FuturaTMedRo1" w:hAnsi="FuturaTMedRo1"/>
-        </w:rPr>
-        <w:pPrChange w:id="58" w:author="Andrew Avrin" w:date="2014-03-20T15:39:00Z">
-          <w:pPr>
-            <w:pStyle w:val="ListParagraph"/>
-            <w:numPr>
-              <w:ilvl w:val="0"/>
-              <w:numId w:val="0"/>
-            </w:numPr>
-            <w:ind w:left="1530" w:firstLine="0"/>
-            <w:contextualSpacing w:val="0"/>
-          </w:pPr>
-        </w:pPrChange>
-      </w:pPr>
-      <w:del w:id="59" w:author="Andrew Avrin" w:date="2014-03-20T15:39:00Z">
-        <w:r>
-          <w:rPr>
-            <w:rFonts w:ascii="FuturaTMedRo1" w:hAnsi="FuturaTMedRo1"/>
-            <w:b/>
-          </w:rPr>
-          <w:delText>OVERVIEW</w:delText>
-        </w:r>
-        <w:r>
-          <w:rPr>
-            <w:rFonts w:ascii="FuturaTMedRo1" w:hAnsi="FuturaTMedRo1"/>
-          </w:rPr>
-          <w:delText xml:space="preserve">: </w:delText>
-        </w:r>
-      </w:del>
-    </w:p>
-    <w:p>
-      <w:pPr>
-        <w:pStyle w:val="ListParagraph"/>
-        <w:contextualSpacing w:val="0"/>
-        <w:rPr>
-          <w:del w:id="60" w:author="Andrew Avrin" w:date="2014-03-20T15:39:00Z"/>
-          <w:rFonts w:ascii="FuturaTMedRo1" w:hAnsi="FuturaTMedRo1"/>
-        </w:rPr>
-        <w:pPrChange w:id="61" w:author="Andrew Avrin" w:date="2014-03-20T15:39:00Z">
-          <w:pPr>
-            <w:pStyle w:val="ListParagraph"/>
-            <w:numPr>
-              <w:ilvl w:val="0"/>
-              <w:numId w:val="0"/>
-            </w:numPr>
-            <w:ind w:left="2160" w:firstLine="0"/>
-            <w:contextualSpacing w:val="0"/>
-          </w:pPr>
-        </w:pPrChange>
-      </w:pPr>
-      <w:del w:id="62" w:author="Andrew Avrin" w:date="2014-03-20T15:39:00Z">
-        <w:r>
-          <w:rPr>
-            <w:rFonts w:ascii="FuturaTMedRo1" w:hAnsi="FuturaTMedRo1"/>
-            <w:b/>
-          </w:rPr>
-          <w:delText>PRODUCT TYPE:</w:delText>
-        </w:r>
-        <w:r>
-          <w:rPr>
-            <w:rFonts w:ascii="FuturaTMedRo1" w:hAnsi="FuturaTMedRo1"/>
-          </w:rPr>
-          <w:delText xml:space="preserve"> </w:delText>
-        </w:r>
-        <w:r>
-          <w:rPr>
-            <w:rFonts w:ascii="FuturaTMedRo1" w:hAnsi="FuturaTMedRo1"/>
-          </w:rPr>
-          <w:delText>Ma</w:delText>
-        </w:r>
-        <w:r>
-          <w:rPr>
-            <w:rFonts w:ascii="FuturaTMedRo1" w:hAnsi="FuturaTMedRo1"/>
-          </w:rPr>
-          <w:delText>y be</w:delText>
-        </w:r>
-        <w:r>
-          <w:rPr>
-            <w:rFonts w:ascii="FuturaTMedRo1" w:hAnsi="FuturaTMedRo1"/>
-          </w:rPr>
-          <w:delText xml:space="preserve"> either</w:delText>
-        </w:r>
-        <w:r>
-          <w:rPr>
-            <w:rFonts w:ascii="FuturaTMedRo1" w:hAnsi="FuturaTMedRo1"/>
-          </w:rPr>
-          <w:delText xml:space="preserve"> </w:delText>
-        </w:r>
-        <w:r>
-          <w:rPr>
-            <w:rFonts w:ascii="FuturaTMedRo1" w:hAnsi="FuturaTMedRo1"/>
-          </w:rPr>
-          <w:delText xml:space="preserve">WIRE, POWER, </w:delText>
-        </w:r>
-        <w:r>
-          <w:rPr>
-            <w:rFonts w:ascii="FuturaTMedRo1" w:hAnsi="FuturaTMedRo1"/>
-          </w:rPr>
-          <w:delText>INPUT or OUTPUT</w:delText>
-        </w:r>
-        <w:r>
-          <w:rPr>
-            <w:rFonts w:ascii="FuturaTMedRo1" w:hAnsi="FuturaTMedRo1"/>
-          </w:rPr>
-          <w:delText>.</w:delText>
-        </w:r>
-      </w:del>
-    </w:p>
-    <w:p>
-      <w:pPr>
-        <w:pStyle w:val="ListParagraph"/>
-        <w:contextualSpacing w:val="0"/>
-        <w:rPr>
-          <w:del w:id="63" w:author="Andrew Avrin" w:date="2014-03-20T15:39:00Z"/>
-          <w:rFonts w:ascii="FuturaTMedRo1" w:hAnsi="FuturaTMedRo1"/>
-        </w:rPr>
-        <w:pPrChange w:id="64" w:author="Andrew Avrin" w:date="2014-03-20T15:39:00Z">
-          <w:pPr>
-            <w:pStyle w:val="ListParagraph"/>
-            <w:numPr>
-              <w:ilvl w:val="0"/>
-              <w:numId w:val="0"/>
-            </w:numPr>
-            <w:ind w:left="2160" w:firstLine="0"/>
-            <w:contextualSpacing w:val="0"/>
-          </w:pPr>
-        </w:pPrChange>
-      </w:pPr>
-      <w:del w:id="65" w:author="Andrew Avrin" w:date="2014-03-20T15:39:00Z">
-        <w:r>
-          <w:rPr>
-            <w:rFonts w:ascii="FuturaTMedRo1" w:hAnsi="FuturaTMedRo1"/>
-            <w:b/>
-          </w:rPr>
-          <w:delText>DESCRIPTION OF PRODUCT:</w:delText>
-        </w:r>
-        <w:r>
-          <w:rPr>
-            <w:rFonts w:ascii="FuturaTMedRo1" w:hAnsi="FuturaTMedRo1"/>
-          </w:rPr>
-          <w:delText xml:space="preserve"> </w:delText>
-        </w:r>
-        <w:r>
-          <w:rPr>
-            <w:rFonts w:ascii="FuturaTMedRo1" w:hAnsi="FuturaTMedRo1"/>
-          </w:rPr>
-          <w:delText>A concise but complete de</w:delText>
-        </w:r>
-        <w:r>
-          <w:rPr>
-            <w:rFonts w:ascii="FuturaTMedRo1" w:hAnsi="FuturaTMedRo1"/>
-          </w:rPr>
-          <w:delText>scription of the</w:delText>
-        </w:r>
-        <w:r>
-          <w:rPr>
-            <w:rFonts w:ascii="FuturaTMedRo1" w:hAnsi="FuturaTMedRo1"/>
-          </w:rPr>
-          <w:delText xml:space="preserve"> functionality of the</w:delText>
-        </w:r>
-        <w:r>
-          <w:rPr>
-            <w:rFonts w:ascii="FuturaTMedRo1" w:hAnsi="FuturaTMedRo1"/>
-          </w:rPr>
-          <w:delText xml:space="preserve"> bit.</w:delText>
-        </w:r>
-      </w:del>
-    </w:p>
-    <w:p>
-      <w:pPr>
-        <w:pStyle w:val="ListParagraph"/>
-        <w:contextualSpacing w:val="0"/>
-        <w:rPr>
-          <w:del w:id="66" w:author="Andrew Avrin" w:date="2014-03-20T15:39:00Z"/>
-          <w:rFonts w:ascii="FuturaTMedRo1" w:hAnsi="FuturaTMedRo1"/>
-        </w:rPr>
-        <w:pPrChange w:id="67" w:author="Andrew Avrin" w:date="2014-03-20T15:39:00Z">
-          <w:pPr>
-            <w:pStyle w:val="ListParagraph"/>
-            <w:numPr>
-              <w:ilvl w:val="0"/>
-              <w:numId w:val="0"/>
-            </w:numPr>
-            <w:ind w:left="1530" w:firstLine="0"/>
-            <w:contextualSpacing w:val="0"/>
-          </w:pPr>
-        </w:pPrChange>
-      </w:pPr>
-      <w:del w:id="68" w:author="Andrew Avrin" w:date="2014-03-20T15:39:00Z">
-        <w:r>
-          <w:rPr>
-            <w:rFonts w:ascii="FuturaTMedRo1" w:hAnsi="FuturaTMedRo1"/>
-            <w:b/>
-          </w:rPr>
-          <w:delText>FEATURE</w:delText>
-        </w:r>
-        <w:r>
-          <w:rPr>
-            <w:rFonts w:ascii="FuturaTMedRo1" w:hAnsi="FuturaTMedRo1"/>
-          </w:rPr>
-          <w:delText xml:space="preserve"> </w:delText>
-        </w:r>
-        <w:r>
-          <w:rPr>
-            <w:rFonts w:ascii="FuturaTMedRo1" w:hAnsi="FuturaTMedRo1"/>
-            <w:b/>
-          </w:rPr>
-          <w:delText>LIST</w:delText>
-        </w:r>
-        <w:r>
-          <w:rPr>
-            <w:rFonts w:ascii="FuturaTMedRo1" w:hAnsi="FuturaTMedRo1"/>
-          </w:rPr>
-          <w:delText xml:space="preserve">: A </w:delText>
-        </w:r>
-        <w:r>
-          <w:rPr>
-            <w:rFonts w:ascii="FuturaTMedRo1" w:hAnsi="FuturaTMedRo1"/>
-          </w:rPr>
-          <w:delText xml:space="preserve">numbered </w:delText>
-        </w:r>
-        <w:r>
-          <w:rPr>
-            <w:rFonts w:ascii="FuturaTMedRo1" w:hAnsi="FuturaTMedRo1"/>
-          </w:rPr>
-          <w:delText>list of</w:delText>
-        </w:r>
-        <w:r>
-          <w:rPr>
-            <w:rFonts w:ascii="FuturaTMedRo1" w:hAnsi="FuturaTMedRo1"/>
-          </w:rPr>
-          <w:delText xml:space="preserve"> </w:delText>
-        </w:r>
-        <w:r>
-          <w:rPr>
-            <w:rFonts w:ascii="FuturaTMedRo1" w:hAnsi="FuturaTMedRo1"/>
-          </w:rPr>
-          <w:delText xml:space="preserve">all </w:delText>
-        </w:r>
-        <w:r>
-          <w:rPr>
-            <w:rFonts w:ascii="FuturaTMedRo1" w:hAnsi="FuturaTMedRo1"/>
-          </w:rPr>
-          <w:delText xml:space="preserve">the </w:delText>
-        </w:r>
-        <w:r>
-          <w:rPr>
-            <w:rFonts w:ascii="FuturaTMedRo1" w:hAnsi="FuturaTMedRo1"/>
-          </w:rPr>
-          <w:delText xml:space="preserve">features </w:delText>
-        </w:r>
-        <w:r>
-          <w:rPr>
-            <w:rFonts w:ascii="FuturaTMedRo1" w:hAnsi="FuturaTMedRo1"/>
-          </w:rPr>
-          <w:delText>of</w:delText>
-        </w:r>
-        <w:r>
-          <w:rPr>
-            <w:rFonts w:ascii="FuturaTMedRo1" w:hAnsi="FuturaTMedRo1"/>
-          </w:rPr>
-          <w:delText xml:space="preserve"> this </w:delText>
-        </w:r>
-        <w:r>
-          <w:rPr>
-            <w:rFonts w:ascii="FuturaTMedRo1" w:hAnsi="FuturaTMedRo1"/>
-          </w:rPr>
-          <w:delText>bit</w:delText>
-        </w:r>
-        <w:r>
-          <w:rPr>
-            <w:rFonts w:ascii="FuturaTMedRo1" w:hAnsi="FuturaTMedRo1"/>
-          </w:rPr>
-          <w:delText>.</w:delText>
-        </w:r>
-      </w:del>
-    </w:p>
-    <w:p>
-      <w:pPr>
-        <w:pStyle w:val="ListParagraph"/>
-        <w:contextualSpacing w:val="0"/>
-        <w:rPr>
-          <w:del w:id="69" w:author="Andrew Avrin" w:date="2014-03-20T15:39:00Z"/>
-          <w:rFonts w:ascii="FuturaTMedRo1" w:hAnsi="FuturaTMedRo1"/>
-        </w:rPr>
-        <w:pPrChange w:id="70" w:author="Andrew Avrin" w:date="2014-03-20T15:39:00Z">
-          <w:pPr>
-            <w:pStyle w:val="ListParagraph"/>
-            <w:numPr>
-              <w:ilvl w:val="0"/>
-              <w:numId w:val="0"/>
-            </w:numPr>
-            <w:ind w:left="2246" w:firstLine="0"/>
-            <w:contextualSpacing w:val="0"/>
-          </w:pPr>
-        </w:pPrChange>
-      </w:pPr>
-      <w:del w:id="71" w:author="Andrew Avrin" w:date="2014-03-20T15:39:00Z">
-        <w:r>
-          <w:rPr>
-            <w:rFonts w:ascii="FuturaTMedRo1" w:hAnsi="FuturaTMedRo1"/>
-            <w:b/>
-          </w:rPr>
-          <w:delText>CRIT</w:delText>
-        </w:r>
-        <w:r>
-          <w:rPr>
-            <w:rFonts w:ascii="FuturaTMedRo1" w:hAnsi="FuturaTMedRo1"/>
-            <w:b/>
-          </w:rPr>
-          <w:delText>ICAL COMPONENTS</w:delText>
-        </w:r>
-        <w:r>
-          <w:rPr>
-            <w:rFonts w:ascii="FuturaTMedRo1" w:hAnsi="FuturaTMedRo1"/>
-          </w:rPr>
-          <w:delText xml:space="preserve">: </w:delText>
-        </w:r>
-        <w:r>
-          <w:rPr>
-            <w:rFonts w:ascii="FuturaTMedRo1" w:hAnsi="FuturaTMedRo1"/>
-          </w:rPr>
-          <w:delText xml:space="preserve">A </w:delText>
-        </w:r>
-        <w:r>
-          <w:rPr>
-            <w:rFonts w:ascii="FuturaTMedRo1" w:hAnsi="FuturaTMedRo1"/>
-          </w:rPr>
-          <w:delText xml:space="preserve">numbered </w:delText>
-        </w:r>
-        <w:r>
-          <w:rPr>
-            <w:rFonts w:ascii="FuturaTMedRo1" w:hAnsi="FuturaTMedRo1"/>
-          </w:rPr>
-          <w:delText>list of al</w:delText>
-        </w:r>
-        <w:r>
-          <w:rPr>
-            <w:rFonts w:ascii="FuturaTMedRo1" w:hAnsi="FuturaTMedRo1"/>
-          </w:rPr>
-          <w:delText xml:space="preserve">l parts </w:delText>
-        </w:r>
-        <w:r>
-          <w:rPr>
-            <w:rFonts w:ascii="FuturaTMedRo1" w:hAnsi="FuturaTMedRo1"/>
-          </w:rPr>
-          <w:delText xml:space="preserve">critical to the functionality of the </w:delText>
-        </w:r>
-        <w:r>
-          <w:rPr>
-            <w:rFonts w:ascii="FuturaTMedRo1" w:hAnsi="FuturaTMedRo1"/>
-          </w:rPr>
-          <w:delText xml:space="preserve">Bit that may not be easily substituted or may have long lead times for ordering. </w:delText>
-        </w:r>
-      </w:del>
-    </w:p>
-    <w:p>
-      <w:pPr>
-        <w:pStyle w:val="ListParagraph"/>
-        <w:contextualSpacing w:val="0"/>
-        <w:rPr>
-          <w:del w:id="72" w:author="Andrew Avrin" w:date="2014-03-20T15:39:00Z"/>
-          <w:rFonts w:ascii="FuturaTMedRo1" w:hAnsi="FuturaTMedRo1"/>
-        </w:rPr>
-        <w:pPrChange w:id="73" w:author="Andrew Avrin" w:date="2014-03-20T15:39:00Z">
-          <w:pPr>
-            <w:pStyle w:val="ListParagraph"/>
-            <w:numPr>
-              <w:ilvl w:val="0"/>
-              <w:numId w:val="0"/>
-            </w:numPr>
-            <w:ind w:left="1530" w:firstLine="0"/>
-            <w:contextualSpacing w:val="0"/>
-          </w:pPr>
-        </w:pPrChange>
-      </w:pPr>
-      <w:del w:id="74" w:author="Andrew Avrin" w:date="2014-03-20T15:39:00Z">
-        <w:r>
-          <w:rPr>
-            <w:rFonts w:ascii="FuturaTMedRo1" w:hAnsi="FuturaTMedRo1"/>
-            <w:b/>
-          </w:rPr>
-          <w:delText>MECH. REQUIREMENTS</w:delText>
-        </w:r>
-        <w:r>
-          <w:rPr>
-            <w:rFonts w:ascii="FuturaTMedRo1" w:hAnsi="FuturaTMedRo1"/>
-          </w:rPr>
-          <w:delText>:</w:delText>
-        </w:r>
-      </w:del>
-    </w:p>
-    <w:p>
-      <w:pPr>
-        <w:pStyle w:val="ListParagraph"/>
-        <w:contextualSpacing w:val="0"/>
-        <w:rPr>
-          <w:del w:id="75" w:author="Andrew Avrin" w:date="2014-03-20T15:39:00Z"/>
-          <w:rFonts w:ascii="FuturaTMedRo1" w:hAnsi="FuturaTMedRo1"/>
-        </w:rPr>
-        <w:pPrChange w:id="76" w:author="Andrew Avrin" w:date="2014-03-20T15:39:00Z">
-          <w:pPr>
-            <w:pStyle w:val="ListParagraph"/>
-            <w:numPr>
-              <w:ilvl w:val="0"/>
-              <w:numId w:val="0"/>
-            </w:numPr>
-            <w:ind w:left="2160" w:firstLine="0"/>
-            <w:contextualSpacing w:val="0"/>
-          </w:pPr>
-        </w:pPrChange>
-      </w:pPr>
-      <w:del w:id="77" w:author="Andrew Avrin" w:date="2014-03-20T15:39:00Z">
-        <w:r>
-          <w:rPr>
-            <w:rFonts w:ascii="FuturaTMedRo1" w:hAnsi="FuturaTMedRo1"/>
-            <w:b/>
-          </w:rPr>
-          <w:delText>SIZE</w:delText>
-        </w:r>
-        <w:r>
-          <w:rPr>
-            <w:rFonts w:ascii="FuturaTMedRo1" w:hAnsi="FuturaTMedRo1"/>
-            <w:b/>
-          </w:rPr>
-          <w:delText>:</w:delText>
-        </w:r>
-        <w:r>
-          <w:rPr>
-            <w:rFonts w:ascii="FuturaTMedRo1" w:hAnsi="FuturaTMedRo1"/>
-          </w:rPr>
-          <w:delText xml:space="preserve"> parameter must be included</w:delText>
-        </w:r>
-        <w:r>
-          <w:rPr>
-            <w:rFonts w:ascii="FuturaTMedRo1" w:hAnsi="FuturaTMedRo1"/>
-          </w:rPr>
-          <w:delText xml:space="preserve">. </w:delText>
-        </w:r>
-        <w:r>
-          <w:rPr>
-            <w:rFonts w:ascii="FuturaTMedRo1" w:hAnsi="FuturaTMedRo1"/>
-          </w:rPr>
-          <w:delText>Should</w:delText>
-        </w:r>
-        <w:r>
-          <w:rPr>
-            <w:rFonts w:ascii="FuturaTMedRo1" w:hAnsi="FuturaTMedRo1"/>
-          </w:rPr>
-          <w:delText xml:space="preserve"> match the si</w:delText>
-        </w:r>
-        <w:r>
-          <w:rPr>
-            <w:rFonts w:ascii="FuturaTMedRo1" w:hAnsi="FuturaTMedRo1"/>
-          </w:rPr>
-          <w:delText xml:space="preserve">ze of the template being used: </w:delText>
-        </w:r>
-        <w:r>
-          <w:rPr>
-            <w:rFonts w:ascii="FuturaTMedRo1" w:hAnsi="FuturaTMedRo1"/>
-            <w:b/>
-          </w:rPr>
-          <w:delText>SMALL</w:delText>
-        </w:r>
-        <w:r>
-          <w:rPr>
-            <w:rFonts w:ascii="FuturaTMedRo1" w:hAnsi="FuturaTMedRo1"/>
-          </w:rPr>
-          <w:delText xml:space="preserve">, </w:delText>
-        </w:r>
-        <w:r>
-          <w:rPr>
-            <w:rFonts w:ascii="FuturaTMedRo1" w:hAnsi="FuturaTMedRo1"/>
-            <w:b/>
-          </w:rPr>
-          <w:delText>MEDIUM</w:delText>
-        </w:r>
-        <w:r>
-          <w:rPr>
-            <w:rFonts w:ascii="FuturaTMedRo1" w:hAnsi="FuturaTMedRo1"/>
-          </w:rPr>
-          <w:delText xml:space="preserve">, </w:delText>
-        </w:r>
-        <w:r>
-          <w:rPr>
-            <w:rFonts w:ascii="FuturaTMedRo1" w:hAnsi="FuturaTMedRo1"/>
-            <w:b/>
-          </w:rPr>
-          <w:delText>LARGE</w:delText>
-        </w:r>
-        <w:r>
-          <w:rPr>
-            <w:rFonts w:ascii="FuturaTMedRo1" w:hAnsi="FuturaTMedRo1"/>
-          </w:rPr>
-          <w:delText xml:space="preserve">, </w:delText>
-        </w:r>
-        <w:r>
-          <w:rPr>
-            <w:rFonts w:ascii="FuturaTMedRo1" w:hAnsi="FuturaTMedRo1"/>
-            <w:b/>
-          </w:rPr>
-          <w:delText>XLARGE</w:delText>
-        </w:r>
-        <w:r>
-          <w:rPr>
-            <w:rFonts w:ascii="FuturaTMedRo1" w:hAnsi="FuturaTMedRo1"/>
-          </w:rPr>
-          <w:delText xml:space="preserve">, </w:delText>
-        </w:r>
-        <w:r>
-          <w:rPr>
-            <w:rFonts w:ascii="FuturaTMedRo1" w:hAnsi="FuturaTMedRo1"/>
-            <w:b/>
-          </w:rPr>
-          <w:delText>XLARGEWIDE</w:delText>
-        </w:r>
-        <w:r>
-          <w:rPr>
-            <w:rFonts w:ascii="FuturaTMedRo1" w:hAnsi="FuturaTMedRo1"/>
-          </w:rPr>
-          <w:delText xml:space="preserve">, or </w:delText>
-        </w:r>
-        <w:r>
-          <w:rPr>
-            <w:rFonts w:ascii="FuturaTMedRo1" w:hAnsi="FuturaTMedRo1"/>
-            <w:b/>
-          </w:rPr>
-          <w:delText>XLARGEWIDE</w:delText>
-        </w:r>
-        <w:r>
-          <w:rPr>
-            <w:rFonts w:ascii="FuturaTMedRo1" w:hAnsi="FuturaTMedRo1"/>
-          </w:rPr>
-          <w:delText xml:space="preserve"> </w:delText>
-        </w:r>
-        <w:r>
-          <w:rPr>
-            <w:rFonts w:ascii="FuturaTMedRo1" w:hAnsi="FuturaTMedRo1"/>
-            <w:b/>
-          </w:rPr>
-          <w:delText>BIT SIZE</w:delText>
-        </w:r>
-        <w:r>
-          <w:rPr>
-            <w:rFonts w:ascii="FuturaTMedRo1" w:hAnsi="FuturaTMedRo1"/>
-            <w:b/>
-          </w:rPr>
-          <w:delText xml:space="preserve">. </w:delText>
-        </w:r>
-        <w:r>
-          <w:rPr>
-            <w:rFonts w:ascii="FuturaTMedRo1" w:hAnsi="FuturaTMedRo1"/>
-          </w:rPr>
-          <w:delText>If board sizes will not suit intended design, contact littleBits for guidance.</w:delText>
-        </w:r>
-        <w:r>
-          <w:rPr>
-            <w:rFonts w:ascii="FuturaTMedRo1" w:hAnsi="FuturaTMedRo1"/>
-            <w:b/>
-          </w:rPr>
-          <w:delText xml:space="preserve"> </w:delText>
-        </w:r>
-      </w:del>
-    </w:p>
-    <w:p>
-      <w:pPr>
-        <w:pStyle w:val="ListParagraph"/>
-        <w:contextualSpacing w:val="0"/>
-        <w:rPr>
-          <w:del w:id="78" w:author="Andrew Avrin" w:date="2014-03-20T15:39:00Z"/>
-          <w:rFonts w:ascii="FuturaTMedRo1" w:hAnsi="FuturaTMedRo1"/>
-        </w:rPr>
-        <w:pPrChange w:id="79" w:author="Andrew Avrin" w:date="2014-03-20T15:39:00Z">
-          <w:pPr>
-            <w:pStyle w:val="ListParagraph"/>
-            <w:numPr>
-              <w:ilvl w:val="0"/>
-              <w:numId w:val="0"/>
-            </w:numPr>
-            <w:ind w:left="2160" w:firstLine="0"/>
-            <w:contextualSpacing w:val="0"/>
-          </w:pPr>
-        </w:pPrChange>
-      </w:pPr>
-      <w:del w:id="80" w:author="Andrew Avrin" w:date="2014-03-20T15:39:00Z">
-        <w:r>
-          <w:rPr>
-            <w:rFonts w:ascii="FuturaTMedRo1" w:hAnsi="FuturaTMedRo1"/>
-            <w:b/>
-          </w:rPr>
-          <w:delText>INPUT</w:delText>
-        </w:r>
-        <w:r>
-          <w:rPr>
-            <w:rFonts w:ascii="FuturaTMedRo1" w:hAnsi="FuturaTMedRo1"/>
-          </w:rPr>
-          <w:delText xml:space="preserve"> and </w:delText>
-        </w:r>
-        <w:r>
-          <w:rPr>
-            <w:rFonts w:ascii="FuturaTMedRo1" w:hAnsi="FuturaTMedRo1"/>
-            <w:b/>
-          </w:rPr>
-          <w:delText>OUTPUT</w:delText>
-        </w:r>
-        <w:r>
-          <w:rPr>
-            <w:rFonts w:ascii="FuturaTMedRo1" w:hAnsi="FuturaTMedRo1"/>
-          </w:rPr>
-          <w:delText xml:space="preserve">: </w:delText>
-        </w:r>
-        <w:r>
-          <w:rPr>
-            <w:rFonts w:ascii="FuturaTMedRo1" w:hAnsi="FuturaTMedRo1"/>
-          </w:rPr>
-          <w:delText xml:space="preserve">both </w:delText>
-        </w:r>
-        <w:r>
-          <w:rPr>
-            <w:rFonts w:ascii="FuturaTMedRo1" w:hAnsi="FuturaTMedRo1"/>
-          </w:rPr>
-          <w:delText>parameter</w:delText>
-        </w:r>
-        <w:r>
-          <w:rPr>
-            <w:rFonts w:ascii="FuturaTMedRo1" w:hAnsi="FuturaTMedRo1"/>
-          </w:rPr>
-          <w:delText>s</w:delText>
-        </w:r>
-        <w:r>
-          <w:rPr>
-            <w:rFonts w:ascii="FuturaTMedRo1" w:hAnsi="FuturaTMedRo1"/>
-          </w:rPr>
-          <w:delText xml:space="preserve"> </w:delText>
-        </w:r>
-        <w:r>
-          <w:rPr>
-            <w:rFonts w:ascii="FuturaTMedRo1" w:hAnsi="FuturaTMedRo1"/>
-          </w:rPr>
-          <w:delText>must</w:delText>
-        </w:r>
-        <w:r>
-          <w:rPr>
-            <w:rFonts w:ascii="FuturaTMedRo1" w:hAnsi="FuturaTMedRo1"/>
-          </w:rPr>
-          <w:delText xml:space="preserve"> </w:delText>
-        </w:r>
-        <w:r>
-          <w:rPr>
-            <w:rFonts w:ascii="FuturaTMedRo1" w:hAnsi="FuturaTMedRo1"/>
-          </w:rPr>
-          <w:delText xml:space="preserve">list </w:delText>
-        </w:r>
-        <w:r>
-          <w:rPr>
-            <w:rFonts w:ascii="FuturaTMedRo1" w:hAnsi="FuturaTMedRo1"/>
-          </w:rPr>
-          <w:delText>the</w:delText>
-        </w:r>
-        <w:r>
-          <w:rPr>
-            <w:rFonts w:ascii="FuturaTMedRo1" w:hAnsi="FuturaTMedRo1"/>
-          </w:rPr>
-          <w:delText xml:space="preserve"> number of Input and Output bit</w:delText>
-        </w:r>
-        <w:r>
-          <w:rPr>
-            <w:rFonts w:ascii="FuturaTMedRo1" w:hAnsi="FuturaTMedRo1"/>
-          </w:rPr>
-          <w:delText>Snaps.</w:delText>
-        </w:r>
-      </w:del>
-    </w:p>
-    <w:p>
-      <w:pPr>
-        <w:pStyle w:val="ListParagraph"/>
-        <w:contextualSpacing w:val="0"/>
-        <w:rPr>
-          <w:del w:id="81" w:author="Andrew Avrin" w:date="2014-03-20T15:39:00Z"/>
-          <w:rFonts w:ascii="FuturaTMedRo1" w:hAnsi="FuturaTMedRo1"/>
-        </w:rPr>
-        <w:pPrChange w:id="82" w:author="Andrew Avrin" w:date="2014-03-20T15:39:00Z">
-          <w:pPr>
-            <w:pStyle w:val="ListParagraph"/>
-            <w:numPr>
-              <w:ilvl w:val="0"/>
-              <w:numId w:val="0"/>
-            </w:numPr>
-            <w:ind w:left="2160" w:firstLine="0"/>
-            <w:contextualSpacing w:val="0"/>
-          </w:pPr>
-        </w:pPrChange>
-      </w:pPr>
-      <w:del w:id="83" w:author="Andrew Avrin" w:date="2014-03-20T15:39:00Z">
-        <w:r>
-          <w:rPr>
-            <w:rFonts w:ascii="FuturaTMedRo1" w:hAnsi="FuturaTMedRo1"/>
-          </w:rPr>
-          <w:delText>Additional parameters should be added if the bit contains additional mechanical parts.</w:delText>
-        </w:r>
-      </w:del>
-    </w:p>
-    <w:p>
-      <w:pPr>
-        <w:pStyle w:val="ListParagraph"/>
-        <w:contextualSpacing w:val="0"/>
-        <w:rPr>
-          <w:del w:id="84" w:author="Andrew Avrin" w:date="2014-03-20T15:39:00Z"/>
-          <w:rFonts w:ascii="FuturaTMedRo1" w:hAnsi="FuturaTMedRo1"/>
-        </w:rPr>
-        <w:pPrChange w:id="85" w:author="Andrew Avrin" w:date="2014-03-20T15:39:00Z">
-          <w:pPr>
-            <w:pStyle w:val="ListParagraph"/>
-            <w:numPr>
-              <w:ilvl w:val="0"/>
-              <w:numId w:val="0"/>
-            </w:numPr>
-            <w:ind w:left="1530" w:firstLine="0"/>
-            <w:contextualSpacing w:val="0"/>
-          </w:pPr>
-        </w:pPrChange>
-      </w:pPr>
-      <w:del w:id="86" w:author="Andrew Avrin" w:date="2014-03-20T15:39:00Z">
-        <w:r>
-          <w:rPr>
-            <w:rFonts w:ascii="FuturaTMedRo1" w:hAnsi="FuturaTMedRo1"/>
-            <w:b/>
-          </w:rPr>
-          <w:delText>ELECT. REQUIREMENTS</w:delText>
-        </w:r>
-        <w:r>
-          <w:rPr>
-            <w:rFonts w:ascii="FuturaTMedRo1" w:hAnsi="FuturaTMedRo1"/>
-          </w:rPr>
-          <w:delText>:</w:delText>
-        </w:r>
-      </w:del>
-    </w:p>
-    <w:p>
-      <w:pPr>
-        <w:pStyle w:val="ListParagraph"/>
-        <w:contextualSpacing w:val="0"/>
-        <w:rPr>
-          <w:del w:id="87" w:author="Andrew Avrin" w:date="2014-03-20T15:39:00Z"/>
-          <w:rFonts w:ascii="FuturaTMedRo1" w:hAnsi="FuturaTMedRo1"/>
-        </w:rPr>
-        <w:pPrChange w:id="88" w:author="Andrew Avrin" w:date="2014-03-20T15:39:00Z">
-          <w:pPr>
-            <w:pStyle w:val="ListParagraph"/>
-            <w:numPr>
-              <w:ilvl w:val="0"/>
-              <w:numId w:val="0"/>
-            </w:numPr>
-            <w:ind w:left="2160" w:firstLine="0"/>
-            <w:contextualSpacing w:val="0"/>
-          </w:pPr>
-        </w:pPrChange>
-      </w:pPr>
-      <w:del w:id="89" w:author="Andrew Avrin" w:date="2014-03-20T15:39:00Z">
-        <w:r>
-          <w:rPr>
-            <w:rFonts w:ascii="FuturaTMedRo1" w:hAnsi="FuturaTMedRo1"/>
-          </w:rPr>
-          <w:delText xml:space="preserve">All </w:delText>
-        </w:r>
-        <w:r>
-          <w:rPr>
-            <w:rFonts w:ascii="FuturaTMedRo1" w:hAnsi="FuturaTMedRo1"/>
-          </w:rPr>
-          <w:delText>requirements should remain as</w:delText>
-        </w:r>
-        <w:r>
-          <w:rPr>
-            <w:rFonts w:ascii="FuturaTMedRo1" w:hAnsi="FuturaTMedRo1"/>
-          </w:rPr>
-          <w:delText xml:space="preserve"> set in the template</w:delText>
-        </w:r>
-        <w:r>
-          <w:rPr>
-            <w:rFonts w:ascii="FuturaTMedRo1" w:hAnsi="FuturaTMedRo1"/>
-          </w:rPr>
-          <w:delText xml:space="preserve"> unless there is a specific reason to change</w:delText>
-        </w:r>
-        <w:r>
-          <w:rPr>
-            <w:rFonts w:ascii="FuturaTMedRo1" w:hAnsi="FuturaTMedRo1"/>
-          </w:rPr>
-          <w:delText xml:space="preserve"> </w:delText>
-        </w:r>
-        <w:r>
-          <w:rPr>
-            <w:rFonts w:ascii="FuturaTMedRo1" w:hAnsi="FuturaTMedRo1"/>
-          </w:rPr>
-          <w:delText xml:space="preserve">or add to </w:delText>
-        </w:r>
-        <w:r>
-          <w:rPr>
-            <w:rFonts w:ascii="FuturaTMedRo1" w:hAnsi="FuturaTMedRo1"/>
-          </w:rPr>
-          <w:delText>them</w:delText>
-        </w:r>
-        <w:r>
-          <w:rPr>
-            <w:rFonts w:ascii="FuturaTMedRo1" w:hAnsi="FuturaTMedRo1"/>
-          </w:rPr>
-          <w:delText>.</w:delText>
-        </w:r>
-        <w:r>
-          <w:rPr>
-            <w:rFonts w:ascii="FuturaTMedRo1" w:hAnsi="FuturaTMedRo1"/>
-          </w:rPr>
-          <w:delText xml:space="preserve"> Consult with LB with any questions.</w:delText>
-        </w:r>
-        <w:r>
-          <w:rPr>
-            <w:rFonts w:ascii="FuturaTMedRo1" w:hAnsi="FuturaTMedRo1"/>
-          </w:rPr>
-          <w:delText xml:space="preserve"> </w:delText>
-        </w:r>
-      </w:del>
-    </w:p>
-    <w:p>
-      <w:pPr>
-        <w:pStyle w:val="ListParagraph"/>
-        <w:contextualSpacing w:val="0"/>
-        <w:rPr>
-          <w:del w:id="90" w:author="Andrew Avrin" w:date="2014-03-20T15:39:00Z"/>
-          <w:rFonts w:ascii="FuturaTMedRo1" w:hAnsi="FuturaTMedRo1"/>
-        </w:rPr>
-        <w:pPrChange w:id="91" w:author="Andrew Avrin" w:date="2014-03-20T15:39:00Z">
-          <w:pPr>
-            <w:pStyle w:val="ListParagraph"/>
-            <w:numPr>
-              <w:ilvl w:val="0"/>
-              <w:numId w:val="0"/>
-            </w:numPr>
-            <w:ind w:left="1530" w:firstLine="0"/>
-            <w:contextualSpacing w:val="0"/>
-          </w:pPr>
-        </w:pPrChange>
-      </w:pPr>
-      <w:del w:id="92" w:author="Andrew Avrin" w:date="2014-03-20T15:39:00Z">
-        <w:r>
-          <w:rPr>
-            <w:rFonts w:ascii="FuturaTMedRo1" w:hAnsi="FuturaTMedRo1"/>
-            <w:b/>
-          </w:rPr>
-          <w:delText>DESIGN REQUIREMENTS</w:delText>
-        </w:r>
-        <w:r>
-          <w:rPr>
-            <w:rFonts w:ascii="FuturaTMedRo1" w:hAnsi="FuturaTMedRo1"/>
-          </w:rPr>
-          <w:delText>:</w:delText>
-        </w:r>
-        <w:r>
-          <w:rPr>
-            <w:rFonts w:ascii="FuturaTMedRo1" w:hAnsi="FuturaTMedRo1"/>
-          </w:rPr>
-          <w:delText xml:space="preserve"> </w:delText>
-        </w:r>
-      </w:del>
-    </w:p>
-    <w:p>
-      <w:pPr>
-        <w:pStyle w:val="ListParagraph"/>
-        <w:contextualSpacing w:val="0"/>
-        <w:rPr>
-          <w:del w:id="93" w:author="Andrew Avrin" w:date="2014-03-20T15:39:00Z"/>
-          <w:rFonts w:ascii="FuturaTMedRo1" w:hAnsi="FuturaTMedRo1"/>
-        </w:rPr>
-        <w:pPrChange w:id="94" w:author="Andrew Avrin" w:date="2014-03-20T15:39:00Z">
-          <w:pPr>
-            <w:pStyle w:val="ListParagraph"/>
-            <w:numPr>
-              <w:ilvl w:val="0"/>
-              <w:numId w:val="0"/>
-            </w:numPr>
-            <w:ind w:left="2160" w:firstLine="0"/>
-            <w:contextualSpacing w:val="0"/>
-          </w:pPr>
-        </w:pPrChange>
-      </w:pPr>
-      <w:del w:id="95" w:author="Andrew Avrin" w:date="2014-03-20T15:39:00Z">
-        <w:r>
-          <w:rPr>
-            <w:rFonts w:ascii="FuturaTMedRo1" w:hAnsi="FuturaTMedRo1"/>
-          </w:rPr>
-          <w:lastRenderedPageBreak/>
-          <w:delText xml:space="preserve">All requirements should remain as </w:delText>
-        </w:r>
-        <w:r>
-          <w:rPr>
-            <w:rFonts w:ascii="FuturaTMedRo1" w:hAnsi="FuturaTMedRo1"/>
-          </w:rPr>
-          <w:delText>set in the template</w:delText>
-        </w:r>
-        <w:r>
-          <w:rPr>
-            <w:rFonts w:ascii="FuturaTMedRo1" w:hAnsi="FuturaTMedRo1"/>
-          </w:rPr>
-          <w:delText xml:space="preserve"> unless there is a specific reason to change </w:delText>
-        </w:r>
-        <w:r>
-          <w:rPr>
-            <w:rFonts w:ascii="FuturaTMedRo1" w:hAnsi="FuturaTMedRo1"/>
-          </w:rPr>
-          <w:delText xml:space="preserve">or add to </w:delText>
-        </w:r>
-        <w:r>
-          <w:rPr>
-            <w:rFonts w:ascii="FuturaTMedRo1" w:hAnsi="FuturaTMedRo1"/>
-          </w:rPr>
-          <w:delText>them.</w:delText>
-        </w:r>
-        <w:r>
-          <w:rPr>
-            <w:rFonts w:ascii="FuturaTMedRo1" w:hAnsi="FuturaTMedRo1"/>
-          </w:rPr>
-          <w:delText xml:space="preserve">  Consult with LB with any questions.</w:delText>
-        </w:r>
-      </w:del>
-    </w:p>
-    <w:p>
-      <w:pPr>
-        <w:pStyle w:val="ListParagraph"/>
-        <w:contextualSpacing w:val="0"/>
-        <w:rPr>
-          <w:del w:id="96" w:author="Andrew Avrin" w:date="2014-03-20T15:39:00Z"/>
-          <w:rFonts w:ascii="FuturaTMedRo1" w:hAnsi="FuturaTMedRo1"/>
-        </w:rPr>
-        <w:pPrChange w:id="97" w:author="Andrew Avrin" w:date="2014-03-20T15:39:00Z">
-          <w:pPr>
-            <w:pStyle w:val="ListParagraph"/>
-            <w:numPr>
-              <w:ilvl w:val="0"/>
-              <w:numId w:val="0"/>
-            </w:numPr>
-            <w:ind w:left="1530" w:firstLine="0"/>
-            <w:contextualSpacing w:val="0"/>
-          </w:pPr>
-        </w:pPrChange>
-      </w:pPr>
-      <w:del w:id="98" w:author="Andrew Avrin" w:date="2014-03-20T15:39:00Z">
-        <w:r>
-          <w:rPr>
-            <w:rFonts w:ascii="FuturaTMedRo1" w:hAnsi="FuturaTMedRo1"/>
-            <w:b/>
-          </w:rPr>
-          <w:delText>ACCESSORIES</w:delText>
-        </w:r>
-        <w:r>
-          <w:rPr>
-            <w:rFonts w:ascii="FuturaTMedRo1" w:hAnsi="FuturaTMedRo1"/>
-          </w:rPr>
-          <w:delText>: For internal LB use only.</w:delText>
-        </w:r>
-      </w:del>
-    </w:p>
-    <w:p>
-      <w:pPr>
-        <w:pStyle w:val="ListParagraph"/>
-        <w:contextualSpacing w:val="0"/>
-        <w:rPr>
-          <w:del w:id="99" w:author="Andrew Avrin" w:date="2014-03-20T15:39:00Z"/>
-          <w:rFonts w:ascii="FuturaTMedRo1" w:hAnsi="FuturaTMedRo1"/>
-        </w:rPr>
-        <w:pPrChange w:id="100" w:author="Andrew Avrin" w:date="2014-03-20T15:39:00Z">
-          <w:pPr>
-            <w:pStyle w:val="ListParagraph"/>
-            <w:numPr>
-              <w:ilvl w:val="0"/>
-              <w:numId w:val="0"/>
-            </w:numPr>
-            <w:ind w:left="1530" w:firstLine="0"/>
-            <w:contextualSpacing w:val="0"/>
-          </w:pPr>
-        </w:pPrChange>
-      </w:pPr>
-      <w:del w:id="101" w:author="Andrew Avrin" w:date="2014-03-20T15:39:00Z">
-        <w:r>
-          <w:rPr>
-            <w:rFonts w:ascii="FuturaTMedRo1" w:hAnsi="FuturaTMedRo1"/>
-            <w:b/>
-          </w:rPr>
-          <w:delText>RELATED PRODUCTS</w:delText>
-        </w:r>
-        <w:r>
-          <w:rPr>
-            <w:rFonts w:ascii="FuturaTMedRo1" w:hAnsi="FuturaTMedRo1"/>
-          </w:rPr>
-          <w:delText>: For internal LB use only.</w:delText>
-        </w:r>
-      </w:del>
-    </w:p>
-    <w:p>
-      <w:pPr>
-        <w:pStyle w:val="ListParagraph"/>
-        <w:contextualSpacing w:val="0"/>
-        <w:rPr>
-          <w:del w:id="102" w:author="Andrew Avrin" w:date="2014-03-20T15:39:00Z"/>
-          <w:rFonts w:ascii="FuturaTMedRo1" w:hAnsi="FuturaTMedRo1"/>
-        </w:rPr>
-        <w:pPrChange w:id="103" w:author="Andrew Avrin" w:date="2014-03-20T15:39:00Z">
-          <w:pPr>
-            <w:pStyle w:val="ListParagraph"/>
-            <w:numPr>
-              <w:ilvl w:val="0"/>
-              <w:numId w:val="0"/>
-            </w:numPr>
-            <w:ind w:left="1530" w:firstLine="0"/>
-            <w:contextualSpacing w:val="0"/>
-          </w:pPr>
-        </w:pPrChange>
-      </w:pPr>
-      <w:del w:id="104" w:author="Andrew Avrin" w:date="2014-03-20T15:39:00Z">
-        <w:r>
-          <w:rPr>
-            <w:rFonts w:ascii="FuturaTMedRo1" w:hAnsi="FuturaTMedRo1"/>
-            <w:b/>
-          </w:rPr>
-          <w:delText>LAYOUT PROPOSALS</w:delText>
-        </w:r>
-        <w:r>
-          <w:rPr>
-            <w:rFonts w:ascii="FuturaTMedRo1" w:hAnsi="FuturaTMedRo1"/>
-          </w:rPr>
-          <w:delText>: For internal LB use only.</w:delText>
-        </w:r>
-      </w:del>
-    </w:p>
-    <w:p>
-      <w:pPr>
-        <w:pStyle w:val="ListParagraph"/>
-        <w:contextualSpacing w:val="0"/>
-        <w:rPr>
-          <w:del w:id="105" w:author="Andrew Avrin" w:date="2014-03-20T15:39:00Z"/>
-          <w:rFonts w:ascii="FuturaTMedRo1" w:hAnsi="FuturaTMedRo1"/>
-        </w:rPr>
-        <w:pPrChange w:id="106" w:author="Andrew Avrin" w:date="2014-03-20T15:39:00Z">
-          <w:pPr>
-            <w:pStyle w:val="ListParagraph"/>
-            <w:numPr>
-              <w:ilvl w:val="0"/>
-              <w:numId w:val="0"/>
-            </w:numPr>
-            <w:ind w:left="0" w:firstLine="0"/>
-            <w:contextualSpacing w:val="0"/>
-          </w:pPr>
-        </w:pPrChange>
-      </w:pPr>
-    </w:p>
-    <w:p>
-      <w:pPr>
-        <w:pStyle w:val="ListParagraph"/>
-        <w:contextualSpacing w:val="0"/>
-        <w:rPr>
-          <w:del w:id="107" w:author="Andrew Avrin" w:date="2014-03-20T15:39:00Z"/>
-          <w:rFonts w:ascii="FuturaTMedRo1" w:hAnsi="FuturaTMedRo1"/>
-        </w:rPr>
-      </w:pPr>
-      <w:del w:id="108" w:author="Andrew Avrin" w:date="2014-03-20T15:39:00Z">
-        <w:r>
-          <w:rPr>
-            <w:rFonts w:ascii="FuturaTMedRo1" w:hAnsi="FuturaTMedRo1"/>
-          </w:rPr>
-          <w:delText xml:space="preserve">Save the PRD </w:delText>
-        </w:r>
-        <w:r>
-          <w:rPr>
-            <w:rFonts w:ascii="FuturaTMedRo1" w:hAnsi="FuturaTMedRo1"/>
-          </w:rPr>
-          <w:delText xml:space="preserve">in the bit’s </w:delText>
-        </w:r>
-        <w:r>
-          <w:rPr>
-            <w:rFonts w:ascii="FuturaTMedRo1" w:hAnsi="FuturaTMedRo1"/>
-            <w:b/>
-          </w:rPr>
-          <w:delText>docs/prd</w:delText>
-        </w:r>
-        <w:r>
-          <w:rPr>
-            <w:rFonts w:ascii="FuturaTMedRo1" w:hAnsi="FuturaTMedRo1"/>
-          </w:rPr>
-          <w:delText xml:space="preserve"> directory</w:delText>
-        </w:r>
-        <w:r>
-          <w:rPr>
-            <w:rFonts w:ascii="FuturaTMedRo1" w:hAnsi="FuturaTMedRo1"/>
-          </w:rPr>
-          <w:delText xml:space="preserve"> with </w:delText>
-        </w:r>
-        <w:r>
-          <w:rPr>
-            <w:rFonts w:ascii="FuturaTMedRo1" w:hAnsi="FuturaTMedRo1"/>
-          </w:rPr>
-          <w:delText>the format:</w:delText>
-        </w:r>
-      </w:del>
-    </w:p>
-    <w:p>
-      <w:pPr>
-        <w:pStyle w:val="ListParagraph"/>
-        <w:contextualSpacing w:val="0"/>
-        <w:rPr>
-          <w:del w:id="109" w:author="Andrew Avrin" w:date="2014-03-20T15:39:00Z"/>
-          <w:rFonts w:ascii="FuturaTMedRo1" w:hAnsi="FuturaTMedRo1"/>
-        </w:rPr>
-        <w:pPrChange w:id="110" w:author="Andrew Avrin" w:date="2014-03-20T15:39:00Z">
-          <w:pPr>
-            <w:spacing w:after="0"/>
-            <w:ind w:left="1440"/>
-          </w:pPr>
-        </w:pPrChange>
-      </w:pPr>
-      <w:del w:id="111" w:author="Andrew Avrin" w:date="2014-03-20T15:39:00Z">
-        <w:r>
-          <w:rPr>
-            <w:rFonts w:ascii="FuturaTMedRo1" w:hAnsi="FuturaTMedRo1"/>
-            <w:b/>
-            <w:i/>
-          </w:rPr>
-          <w:delText>moduleType#-moduleName</w:delText>
-        </w:r>
-        <w:r>
-          <w:rPr>
-            <w:rFonts w:ascii="FuturaTMedRo1" w:hAnsi="FuturaTMedRo1"/>
-            <w:b/>
-          </w:rPr>
-          <w:delText>.xls</w:delText>
-        </w:r>
-      </w:del>
-    </w:p>
-    <w:p>
-      <w:pPr>
-        <w:pStyle w:val="ListParagraph"/>
-        <w:contextualSpacing w:val="0"/>
-        <w:rPr>
-          <w:rFonts w:ascii="FuturaTMedRo1" w:hAnsi="FuturaTMedRo1"/>
-        </w:rPr>
-        <w:pPrChange w:id="112" w:author="Andrew Avrin" w:date="2014-03-20T15:39:00Z">
-          <w:pPr>
-            <w:pStyle w:val="Textbody"/>
-            <w:spacing w:after="0"/>
-          </w:pPr>
-        </w:pPrChange>
-      </w:pPr>
-    </w:p>
-    <w:p>
-      <w:pPr>
-        <w:pStyle w:val="Heading2"/>
         <w:spacing w:after="0"/>
         <w:rPr>
-          <w:rFonts w:ascii="FuturaTMedRo1" w:hAnsi="FuturaTMedRo1"/>
-        </w:rPr>
-      </w:pPr>
-      <w:bookmarkStart w:id="113" w:name="_Toc256953156"/>
-      <w:r>
-        <w:rPr>
-          <w:rFonts w:ascii="FuturaTMedRo1" w:hAnsi="FuturaTMedRo1"/>
-        </w:rPr>
-        <w:t>Schematic</w:t>
-      </w:r>
-      <w:r>
-        <w:rPr>
-          <w:rFonts w:ascii="FuturaTMedRo1" w:hAnsi="FuturaTMedRo1"/>
-        </w:rPr>
-        <w:t xml:space="preserve"> (SCH)</w:t>
-      </w:r>
-      <w:bookmarkEnd w:id="113"/>
-    </w:p>
-    <w:p>
-      <w:pPr>
-        <w:pStyle w:val="Textbody"/>
-        <w:spacing w:after="0"/>
-        <w:rPr>
-          <w:rFonts w:ascii="FuturaTMedRo1" w:hAnsi="FuturaTMedRo1"/>
-        </w:rPr>
-      </w:pPr>
-    </w:p>
-    <w:p>
-      <w:pPr>
-        <w:widowControl w:val="0"/>
-        <w:spacing w:after="0"/>
-        <w:rPr>
-          <w:del w:id="114" w:author="Andrew Avrin" w:date="2014-03-20T15:32:00Z"/>
           <w:rFonts w:ascii="FuturaTMedRo1" w:hAnsi="FuturaTMedRo1"/>
         </w:rPr>
       </w:pPr>
@@ -3853,7 +2058,6 @@
       <w:pPr>
         <w:pStyle w:val="ListParagraph"/>
         <w:rPr>
-          <w:ins w:id="115" w:author="Andrew Avrin" w:date="2014-03-20T15:33:00Z"/>
           <w:rFonts w:ascii="FuturaTMedRo1" w:hAnsi="FuturaTMedRo1"/>
         </w:rPr>
       </w:pPr>
@@ -3874,58 +2078,35 @@
     </w:p>
     <w:p>
       <w:pPr>
-        <w:pStyle w:val="ListParagraph"/>
-        <w:numPr>
-          <w:ilvl w:val="0"/>
-          <w:numId w:val="0"/>
-        </w:numPr>
-        <w:rPr>
-          <w:del w:id="116" w:author="Andrew Avrin" w:date="2014-03-20T15:34:00Z"/>
+        <w:widowControl w:val="0"/>
+        <w:spacing w:after="0"/>
+        <w:rPr>
           <w:rFonts w:ascii="FuturaTMedRo1" w:hAnsi="FuturaTMedRo1"/>
         </w:rPr>
       </w:pPr>
     </w:p>
     <w:p>
       <w:pPr>
-        <w:pStyle w:val="ListParagraph"/>
-        <w:rPr>
-          <w:del w:id="117" w:author="Andrew Avrin" w:date="2014-03-20T15:34:00Z"/>
-          <w:rFonts w:ascii="FuturaTMedRo1" w:hAnsi="FuturaTMedRo1"/>
-        </w:rPr>
-      </w:pPr>
-      <w:del w:id="118" w:author="Andrew Avrin" w:date="2014-03-20T15:34:00Z">
-        <w:r>
-          <w:rPr>
-            <w:rFonts w:ascii="FuturaTMedRo1" w:hAnsi="FuturaTMedRo1"/>
-            <w:bCs/>
-          </w:rPr>
-          <w:delText xml:space="preserve">GND symbols should face downward and VCC symbols should face upward </w:delText>
-        </w:r>
-        <w:r>
-          <w:rPr>
-            <w:rFonts w:ascii="FuturaTMedRo1" w:hAnsi="FuturaTMedRo1"/>
-            <w:bCs/>
-          </w:rPr>
-          <w:delText xml:space="preserve">whenever possible. </w:delText>
-        </w:r>
-        <w:r>
-          <w:rPr>
-            <w:rFonts w:ascii="FuturaTMedRo1" w:hAnsi="FuturaTMedRo1"/>
-            <w:bCs/>
-          </w:rPr>
-          <w:delText xml:space="preserve"> </w:delText>
-        </w:r>
-      </w:del>
+        <w:pStyle w:val="Heading2"/>
+        <w:spacing w:after="0"/>
+        <w:rPr>
+          <w:rFonts w:ascii="FuturaTMedRo1" w:hAnsi="FuturaTMedRo1"/>
+        </w:rPr>
+      </w:pPr>
+      <w:bookmarkStart w:id="7" w:name="_Toc256953157"/>
+      <w:r>
+        <w:rPr>
+          <w:rFonts w:ascii="FuturaTMedRo1" w:hAnsi="FuturaTMedRo1"/>
+        </w:rPr>
+        <w:t>Printed Circuit Board (PCB)</w:t>
+      </w:r>
+      <w:bookmarkEnd w:id="7"/>
     </w:p>
     <w:p>
       <w:pPr>
-        <w:pStyle w:val="ListParagraph"/>
-        <w:numPr>
-          <w:ilvl w:val="0"/>
-          <w:numId w:val="0"/>
-        </w:numPr>
-        <w:rPr>
-          <w:del w:id="119" w:author="Andrew Avrin" w:date="2014-03-20T15:34:00Z"/>
+        <w:widowControl w:val="0"/>
+        <w:spacing w:after="0"/>
+        <w:rPr>
           <w:rFonts w:ascii="FuturaTMedRo1" w:hAnsi="FuturaTMedRo1"/>
         </w:rPr>
       </w:pPr>
@@ -3934,135 +2115,50 @@
       <w:pPr>
         <w:pStyle w:val="ListParagraph"/>
         <w:rPr>
-          <w:del w:id="120" w:author="Andrew Avrin" w:date="2014-03-20T15:34:00Z"/>
-          <w:rFonts w:ascii="FuturaTMedRo1" w:hAnsi="FuturaTMedRo1"/>
-        </w:rPr>
-      </w:pPr>
-      <w:del w:id="121" w:author="Andrew Avrin" w:date="2014-03-20T15:34:00Z">
-        <w:r>
-          <w:rPr>
-            <w:rFonts w:ascii="FuturaTMedRo1" w:hAnsi="FuturaTMedRo1"/>
-            <w:bCs/>
-          </w:rPr>
-          <w:delText>Functions of interface elements (switches etc.) should be labeled on the info layer.</w:delText>
-        </w:r>
-      </w:del>
+          <w:rFonts w:ascii="FuturaTMedRo1" w:hAnsi="FuturaTMedRo1"/>
+        </w:rPr>
+      </w:pPr>
+      <w:r>
+        <w:rPr>
+          <w:rFonts w:ascii="FuturaTMedRo1" w:hAnsi="FuturaTMedRo1"/>
+        </w:rPr>
+        <w:t xml:space="preserve">Set the </w:t>
+      </w:r>
+      <w:r>
+        <w:rPr>
+          <w:rFonts w:ascii="FuturaTMedRo1" w:hAnsi="FuturaTMedRo1"/>
+        </w:rPr>
+        <w:t xml:space="preserve">PCB layout primary grid to 0.05mm. </w:t>
+      </w:r>
+      <w:r>
+        <w:rPr>
+          <w:rFonts w:ascii="FuturaTMedRo1" w:hAnsi="FuturaTMedRo1"/>
+        </w:rPr>
+        <w:t>Set t</w:t>
+      </w:r>
+      <w:r>
+        <w:rPr>
+          <w:rFonts w:ascii="FuturaTMedRo1" w:hAnsi="FuturaTMedRo1"/>
+        </w:rPr>
+        <w:t>he alternate grid to 0.01mm.</w:t>
+      </w:r>
     </w:p>
     <w:p>
       <w:pPr>
-        <w:pStyle w:val="ListParagraph"/>
-        <w:numPr>
-          <w:ilvl w:val="0"/>
-          <w:numId w:val="0"/>
-        </w:numPr>
-        <w:rPr>
-          <w:del w:id="122" w:author="Andrew Avrin" w:date="2014-03-20T15:34:00Z"/>
-          <w:rFonts w:ascii="FuturaTMedRo1" w:hAnsi="FuturaTMedRo1"/>
-        </w:rPr>
-      </w:pPr>
-    </w:p>
-    <w:p>
-      <w:pPr>
-        <w:pStyle w:val="ListParagraph"/>
-        <w:rPr>
-          <w:del w:id="123" w:author="Andrew Avrin" w:date="2014-03-20T15:34:00Z"/>
-          <w:rFonts w:ascii="FuturaTMedRo1" w:hAnsi="FuturaTMedRo1"/>
-        </w:rPr>
-      </w:pPr>
-      <w:del w:id="124" w:author="Andrew Avrin" w:date="2014-03-20T15:34:00Z">
-        <w:r>
-          <w:rPr>
-            <w:rFonts w:ascii="FuturaTMedRo1" w:hAnsi="FuturaTMedRo1"/>
-            <w:bCs/>
-          </w:rPr>
-          <w:delText>Nets that are not directly connecting two points should be labeled.  SIG net should always be flagged with a cross-reference label.</w:delText>
-        </w:r>
-      </w:del>
-    </w:p>
-    <w:p>
-      <w:pPr>
-        <w:widowControl w:val="0"/>
-        <w:spacing w:after="0"/>
-        <w:rPr>
-          <w:rFonts w:ascii="FuturaTMedRo1" w:hAnsi="FuturaTMedRo1"/>
-        </w:rPr>
-      </w:pPr>
-    </w:p>
-    <w:p>
-      <w:pPr>
-        <w:pStyle w:val="Heading2"/>
-        <w:spacing w:after="0"/>
-        <w:rPr>
-          <w:rFonts w:ascii="FuturaTMedRo1" w:hAnsi="FuturaTMedRo1"/>
-        </w:rPr>
-      </w:pPr>
-      <w:bookmarkStart w:id="125" w:name="_Toc256953157"/>
-      <w:r>
-        <w:rPr>
-          <w:rFonts w:ascii="FuturaTMedRo1" w:hAnsi="FuturaTMedRo1"/>
-        </w:rPr>
-        <w:lastRenderedPageBreak/>
-        <w:t>Printed Circuit Board (PCB)</w:t>
-      </w:r>
-      <w:bookmarkEnd w:id="125"/>
-    </w:p>
-    <w:p>
-      <w:pPr>
-        <w:widowControl w:val="0"/>
-        <w:spacing w:after="0"/>
-        <w:rPr>
-          <w:rFonts w:ascii="FuturaTMedRo1" w:hAnsi="FuturaTMedRo1"/>
-        </w:rPr>
-      </w:pPr>
-    </w:p>
-    <w:p>
-      <w:pPr>
-        <w:pStyle w:val="ListParagraph"/>
-        <w:rPr>
-          <w:rFonts w:ascii="FuturaTMedRo1" w:hAnsi="FuturaTMedRo1"/>
-        </w:rPr>
-      </w:pPr>
-      <w:r>
-        <w:rPr>
-          <w:rFonts w:ascii="FuturaTMedRo1" w:hAnsi="FuturaTMedRo1"/>
-        </w:rPr>
-        <w:t xml:space="preserve">Set the </w:t>
-      </w:r>
-      <w:r>
-        <w:rPr>
-          <w:rFonts w:ascii="FuturaTMedRo1" w:hAnsi="FuturaTMedRo1"/>
-        </w:rPr>
-        <w:t xml:space="preserve">PCB layout primary grid to 0.05mm. </w:t>
-      </w:r>
-      <w:r>
-        <w:rPr>
-          <w:rFonts w:ascii="FuturaTMedRo1" w:hAnsi="FuturaTMedRo1"/>
-        </w:rPr>
-        <w:t>Set t</w:t>
-      </w:r>
-      <w:r>
-        <w:rPr>
-          <w:rFonts w:ascii="FuturaTMedRo1" w:hAnsi="FuturaTMedRo1"/>
-        </w:rPr>
-        <w:t>he alternate grid to 0.01mm.</w:t>
-      </w:r>
-    </w:p>
-    <w:p>
-      <w:pPr>
         <w:pStyle w:val="Heading3"/>
         <w:spacing w:after="0"/>
         <w:rPr>
           <w:rFonts w:ascii="FuturaTMedRo1" w:hAnsi="FuturaTMedRo1"/>
         </w:rPr>
       </w:pPr>
-      <w:bookmarkStart w:id="126" w:name="_Toc256953158"/>
+      <w:bookmarkStart w:id="8" w:name="_Toc256953158"/>
       <w:r>
         <w:rPr>
           <w:rFonts w:ascii="FuturaTMedRo1" w:hAnsi="FuturaTMedRo1"/>
         </w:rPr>
         <w:t>Component Choice and Placement</w:t>
       </w:r>
-      <w:bookmarkEnd w:id="126"/>
+      <w:bookmarkEnd w:id="8"/>
     </w:p>
     <w:p>
       <w:pPr>
@@ -4096,14 +2192,14 @@
           <w:rFonts w:ascii="FuturaTMedRo1" w:hAnsi="FuturaTMedRo1"/>
         </w:rPr>
       </w:pPr>
-      <w:bookmarkStart w:id="127" w:name="_Toc256953159"/>
+      <w:bookmarkStart w:id="9" w:name="_Toc256953159"/>
       <w:r>
         <w:rPr>
           <w:rFonts w:ascii="FuturaTMedRo1" w:hAnsi="FuturaTMedRo1"/>
         </w:rPr>
         <w:t>Design Rule Check</w:t>
       </w:r>
-      <w:bookmarkEnd w:id="127"/>
+      <w:bookmarkEnd w:id="9"/>
     </w:p>
     <w:p>
       <w:pPr>
@@ -4196,11 +2292,9 @@
         </w:rPr>
         <w:t>Width error of revision number copper text can be ignored.</w:t>
       </w:r>
-      <w:ins w:id="128" w:author="Andrew Avrin" w:date="2014-03-20T15:38:00Z">
-        <w:r>
-          <w:t xml:space="preserve"> </w:t>
-        </w:r>
-      </w:ins>
+      <w:r>
+        <w:t xml:space="preserve"> </w:t>
+      </w:r>
     </w:p>
     <w:p>
       <w:pPr>
@@ -4293,7 +2387,7 @@
         <w:rFonts w:ascii="FuturaTMedRo1" w:hAnsi="FuturaTMedRo1"/>
         <w:noProof/>
       </w:rPr>
-      <w:t>5</w:t>
+      <w:t>3</w:t>
     </w:r>
     <w:r>
       <w:rPr>
@@ -10365,14 +8459,6 @@
   </w:num>
   <w:numIdMacAtCleanup w:val="51"/>
 </w:numbering>
-</file>
-
-<file path=word/people.xml><?xml version="1.0" encoding="utf-8"?>
-<w15:people xmlns:wpc="http://schemas.microsoft.com/office/word/2010/wordprocessingCanvas" xmlns:mc="http://schemas.openxmlformats.org/markup-compatibility/2006" xmlns:o="urn:schemas-microsoft-com:office:office" xmlns:r="http://schemas.openxmlformats.org/officeDocument/2006/relationships" xmlns:m="http://schemas.openxmlformats.org/officeDocument/2006/math" xmlns:v="urn:schemas-microsoft-com:vml" xmlns:wp14="http://schemas.microsoft.com/office/word/2010/wordprocessingDrawing" xmlns:wp="http://schemas.openxmlformats.org/drawingml/2006/wordprocessingDrawing" xmlns:w10="urn:schemas-microsoft-com:office:word" xmlns:w="http://schemas.openxmlformats.org/wordprocessingml/2006/main" xmlns:w14="http://schemas.microsoft.com/office/word/2010/wordml" xmlns:w15="http://schemas.microsoft.com/office/word/2012/wordml" xmlns:wpg="http://schemas.microsoft.com/office/word/2010/wordprocessingGroup" xmlns:wpi="http://schemas.microsoft.com/office/word/2010/wordprocessingInk" xmlns:wne="http://schemas.microsoft.com/office/word/2006/wordml" xmlns:wps="http://schemas.microsoft.com/office/word/2010/wordprocessingShape" mc:Ignorable="w14 w15 wp14">
-  <w15:person w15:author="Geof">
-    <w15:presenceInfo w15:providerId="None" w15:userId="Geof"/>
-  </w15:person>
-</w15:people>
 </file>
 
 <file path=word/styles.xml><?xml version="1.0" encoding="utf-8"?>
@@ -11655,7 +9741,7 @@
 </file>
 
 <file path=customXml/itemProps1.xml><?xml version="1.0" encoding="utf-8"?>
-<ds:datastoreItem xmlns:ds="http://schemas.openxmlformats.org/officeDocument/2006/customXml" ds:itemID="{D3EC7B64-1248-4B53-B01C-0EAA7CD80464}">
+<ds:datastoreItem xmlns:ds="http://schemas.openxmlformats.org/officeDocument/2006/customXml" ds:itemID="{0B5425BB-7877-42C2-938F-529BD7B8C405}">
   <ds:schemaRefs>
     <ds:schemaRef ds:uri="http://schemas.openxmlformats.org/officeDocument/2006/bibliography"/>
   </ds:schemaRefs>

</xml_diff>

<commit_message>
-Added UI Consideration doc -Updated Welcom Developers doc -Updated logo in PRD template doc -Created PDFs of docs
</commit_message>
<xml_diff>
--- a/Design/Design Manual/littleBits HDK Manual_v0.1-Light.docx
+++ b/Design/Design Manual/littleBits HDK Manual_v0.1-Light.docx
@@ -1,9 +1,7 @@
 
 <file path=word/document.xml><?xml version="1.0" encoding="utf-8"?>
-<w:document xmlns:wpc="http://schemas.microsoft.com/office/word/2010/wordprocessingCanvas" xmlns:mc="http://schemas.openxmlformats.org/markup-compatibility/2006" xmlns:o="urn:schemas-microsoft-com:office:office" xmlns:r="http://schemas.openxmlformats.org/officeDocument/2006/relationships" xmlns:m="http://schemas.openxmlformats.org/officeDocument/2006/math" xmlns:v="urn:schemas-microsoft-com:vml" xmlns:wp14="http://schemas.microsoft.com/office/word/2010/wordprocessingDrawing" xmlns:wp="http://schemas.openxmlformats.org/drawingml/2006/wordprocessingDrawing" xmlns:w10="urn:schemas-microsoft-com:office:word" xmlns:w="http://schemas.openxmlformats.org/wordprocessingml/2006/main" xmlns:w14="http://schemas.microsoft.com/office/word/2010/wordml" xmlns:w15="http://schemas.microsoft.com/office/word/2012/wordml" xmlns:wpg="http://schemas.microsoft.com/office/word/2010/wordprocessingGroup" xmlns:wpi="http://schemas.microsoft.com/office/word/2010/wordprocessingInk" xmlns:wne="http://schemas.microsoft.com/office/word/2006/wordml" xmlns:wps="http://schemas.microsoft.com/office/word/2010/wordprocessingShape" mc:Ignorable="w14 w15 wp14">
+<w:document xmlns:wpc="http://schemas.microsoft.com/office/word/2010/wordprocessingCanvas" xmlns:mo="http://schemas.microsoft.com/office/mac/office/2008/main" xmlns:mc="http://schemas.openxmlformats.org/markup-compatibility/2006" xmlns:mv="urn:schemas-microsoft-com:mac:vml" xmlns:o="urn:schemas-microsoft-com:office:office" xmlns:r="http://schemas.openxmlformats.org/officeDocument/2006/relationships" xmlns:m="http://schemas.openxmlformats.org/officeDocument/2006/math" xmlns:v="urn:schemas-microsoft-com:vml" xmlns:wp14="http://schemas.microsoft.com/office/word/2010/wordprocessingDrawing" xmlns:wp="http://schemas.openxmlformats.org/drawingml/2006/wordprocessingDrawing" xmlns:w10="urn:schemas-microsoft-com:office:word" xmlns:w="http://schemas.openxmlformats.org/wordprocessingml/2006/main" xmlns:w14="http://schemas.microsoft.com/office/word/2010/wordml" xmlns:wpg="http://schemas.microsoft.com/office/word/2010/wordprocessingGroup" xmlns:wpi="http://schemas.microsoft.com/office/word/2010/wordprocessingInk" xmlns:wne="http://schemas.microsoft.com/office/word/2006/wordml" xmlns:wps="http://schemas.microsoft.com/office/word/2010/wordprocessingShape" mc:Ignorable="w14 wp14">
   <w:body>
-    <w:bookmarkStart w:id="0" w:name="_GoBack" w:displacedByCustomXml="next"/>
-    <w:bookmarkEnd w:id="0" w:displacedByCustomXml="next"/>
     <w:sdt>
       <w:sdtPr>
         <w:rPr>
@@ -377,7 +375,7 @@
             <w:rPr>
               <w:noProof/>
             </w:rPr>
-            <w:t>3</w:t>
+            <w:t>4</w:t>
           </w:r>
           <w:r>
             <w:rPr>
@@ -458,7 +456,7 @@
             <w:rPr>
               <w:noProof/>
             </w:rPr>
-            <w:t>3</w:t>
+            <w:t>4</w:t>
           </w:r>
           <w:r>
             <w:rPr>
@@ -539,7 +537,7 @@
             <w:rPr>
               <w:noProof/>
             </w:rPr>
-            <w:t>3</w:t>
+            <w:t>4</w:t>
           </w:r>
           <w:r>
             <w:rPr>
@@ -679,18 +677,278 @@
           <w:rFonts w:ascii="FuturaTMedRo1" w:hAnsi="FuturaTMedRo1"/>
         </w:rPr>
       </w:pPr>
-      <w:bookmarkStart w:id="1" w:name="_Toc256953152"/>
+      <w:bookmarkStart w:id="0" w:name="_Toc256953152"/>
       <w:r>
         <w:rPr>
           <w:rFonts w:ascii="FuturaTMedRo1" w:hAnsi="FuturaTMedRo1"/>
         </w:rPr>
         <w:t>Required Engineering Deliverables</w:t>
+      </w:r>
+      <w:bookmarkEnd w:id="0"/>
+    </w:p>
+    <w:p>
+      <w:pPr>
+        <w:pStyle w:val="Textbody"/>
+        <w:spacing w:after="0"/>
+        <w:rPr>
+          <w:rFonts w:ascii="FuturaTMedRo1" w:hAnsi="FuturaTMedRo1"/>
+        </w:rPr>
+      </w:pPr>
+    </w:p>
+    <w:p>
+      <w:pPr>
+        <w:pStyle w:val="ListParagraph"/>
+        <w:rPr>
+          <w:rFonts w:ascii="FuturaTMedRo1" w:hAnsi="FuturaTMedRo1"/>
+        </w:rPr>
+      </w:pPr>
+      <w:r>
+        <w:rPr>
+          <w:rFonts w:ascii="FuturaTMedRo1" w:hAnsi="FuturaTMedRo1"/>
+        </w:rPr>
+        <w:t>Product Requirements Document (PRD) conforming to LB standards as described in this document.  Template PRDs are provided by LB</w:t>
+      </w:r>
+      <w:r>
+        <w:rPr>
+          <w:rFonts w:ascii="FuturaTMedRo1" w:hAnsi="FuturaTMedRo1"/>
+        </w:rPr>
+        <w:t xml:space="preserve"> (</w:t>
+      </w:r>
+      <w:r>
+        <w:rPr>
+          <w:rFonts w:ascii="FuturaTMedRo1" w:hAnsi="FuturaTMedRo1"/>
+          <w:b/>
+        </w:rPr>
+        <w:t>HDK-hardware-</w:t>
+      </w:r>
+      <w:proofErr w:type="spellStart"/>
+      <w:r>
+        <w:rPr>
+          <w:rFonts w:ascii="FuturaTMedRo1" w:hAnsi="FuturaTMedRo1"/>
+          <w:b/>
+        </w:rPr>
+        <w:t>dev</w:t>
+      </w:r>
+      <w:proofErr w:type="spellEnd"/>
+      <w:r>
+        <w:rPr>
+          <w:rFonts w:ascii="FuturaTMedRo1" w:hAnsi="FuturaTMedRo1"/>
+          <w:b/>
+        </w:rPr>
+        <w:t>-manual/</w:t>
+      </w:r>
+      <w:r>
+        <w:rPr>
+          <w:rFonts w:ascii="FuturaTMedRo1" w:hAnsi="FuturaTMedRo1"/>
+          <w:b/>
+        </w:rPr>
+        <w:t>Design/Templates for PRD</w:t>
+      </w:r>
+      <w:r>
+        <w:rPr>
+          <w:rFonts w:ascii="FuturaTMedRo1" w:hAnsi="FuturaTMedRo1"/>
+        </w:rPr>
+        <w:t>)</w:t>
+      </w:r>
+      <w:r>
+        <w:rPr>
+          <w:rFonts w:ascii="FuturaTMedRo1" w:hAnsi="FuturaTMedRo1"/>
+        </w:rPr>
+        <w:t>.</w:t>
+      </w:r>
+    </w:p>
+    <w:p>
+      <w:pPr>
+        <w:widowControl w:val="0"/>
+        <w:spacing w:after="0"/>
+        <w:rPr>
+          <w:rFonts w:ascii="FuturaTMedRo1" w:hAnsi="FuturaTMedRo1"/>
+        </w:rPr>
+      </w:pPr>
+    </w:p>
+    <w:p>
+      <w:pPr>
+        <w:pStyle w:val="ListParagraph"/>
+        <w:rPr>
+          <w:rFonts w:ascii="FuturaTMedRo1" w:hAnsi="FuturaTMedRo1"/>
+        </w:rPr>
+      </w:pPr>
+      <w:r>
+        <w:rPr>
+          <w:rFonts w:ascii="FuturaTMedRo1" w:hAnsi="FuturaTMedRo1"/>
+        </w:rPr>
+        <w:t xml:space="preserve">Schematic Diagram (SCH) conforming to LB standards as described in this document.  Template SCHs are provided by LB in the </w:t>
+      </w:r>
+      <w:r>
+        <w:rPr>
+          <w:rFonts w:ascii="FuturaTMedRo1" w:hAnsi="FuturaTMedRo1"/>
+          <w:b/>
+        </w:rPr>
+        <w:t>HDK-eagle-templates-libraries/Eagle Templates for SCH and BRD</w:t>
+      </w:r>
+      <w:r>
+        <w:rPr>
+          <w:rFonts w:ascii="FuturaTMedRo1" w:hAnsi="FuturaTMedRo1"/>
+        </w:rPr>
+        <w:t xml:space="preserve"> folder of the HDK. A completed example SCH is included in the /</w:t>
+      </w:r>
+      <w:proofErr w:type="spellStart"/>
+      <w:proofErr w:type="gramStart"/>
+      <w:r>
+        <w:rPr>
+          <w:rFonts w:ascii="FuturaTMedRo1" w:hAnsi="FuturaTMedRo1"/>
+        </w:rPr>
+        <w:t>pcb</w:t>
+      </w:r>
+      <w:proofErr w:type="spellEnd"/>
+      <w:proofErr w:type="gramEnd"/>
+      <w:r>
+        <w:rPr>
+          <w:rFonts w:ascii="FuturaTMedRo1" w:hAnsi="FuturaTMedRo1"/>
+        </w:rPr>
+        <w:t xml:space="preserve"> folder of the Complete Example Project included in the HDK</w:t>
+      </w:r>
+      <w:r>
+        <w:rPr>
+          <w:rFonts w:ascii="FuturaTMedRo1" w:hAnsi="FuturaTMedRo1"/>
+        </w:rPr>
+        <w:t xml:space="preserve"> (</w:t>
+      </w:r>
+      <w:proofErr w:type="spellStart"/>
+      <w:r>
+        <w:rPr>
+          <w:rFonts w:ascii="FuturaTMedRo1" w:hAnsi="FuturaTMedRo1"/>
+          <w:b/>
+        </w:rPr>
+        <w:t>rtmTemplate</w:t>
+      </w:r>
+      <w:proofErr w:type="spellEnd"/>
+      <w:r>
+        <w:rPr>
+          <w:rFonts w:ascii="FuturaTMedRo1" w:hAnsi="FuturaTMedRo1"/>
+        </w:rPr>
+        <w:t>)</w:t>
+      </w:r>
+      <w:r>
+        <w:rPr>
+          <w:rFonts w:ascii="FuturaTMedRo1" w:hAnsi="FuturaTMedRo1"/>
+        </w:rPr>
+        <w:t>.</w:t>
+      </w:r>
+    </w:p>
+    <w:p>
+      <w:pPr>
+        <w:widowControl w:val="0"/>
+        <w:spacing w:after="0"/>
+        <w:rPr>
+          <w:rFonts w:ascii="FuturaTMedRo1" w:hAnsi="FuturaTMedRo1"/>
+        </w:rPr>
+      </w:pPr>
+    </w:p>
+    <w:p>
+      <w:pPr>
+        <w:pStyle w:val="ListParagraph"/>
+        <w:rPr>
+          <w:rFonts w:ascii="FuturaTMedRo1" w:hAnsi="FuturaTMedRo1"/>
+        </w:rPr>
+      </w:pPr>
+      <w:bookmarkStart w:id="1" w:name="_Toc256953153"/>
+      <w:r>
+        <w:rPr>
+          <w:rFonts w:ascii="FuturaTMedRo1" w:hAnsi="FuturaTMedRo1"/>
+        </w:rPr>
+        <w:t xml:space="preserve">PCB Layout (PCB) conforming to LB standards as described in this document. Template PCBs are provided by LB in the </w:t>
+      </w:r>
+      <w:r>
+        <w:rPr>
+          <w:rFonts w:ascii="FuturaTMedRo1" w:hAnsi="FuturaTMedRo1"/>
+          <w:b/>
+        </w:rPr>
+        <w:t>HDK-eagle-templates-libraries/Eagle Templates for SCH and BRD</w:t>
+      </w:r>
+      <w:r>
+        <w:rPr>
+          <w:rFonts w:ascii="FuturaTMedRo1" w:hAnsi="FuturaTMedRo1"/>
+        </w:rPr>
+        <w:t xml:space="preserve"> folder of the HDK.  A completed example PCB (.</w:t>
+      </w:r>
+      <w:proofErr w:type="spellStart"/>
+      <w:r>
+        <w:rPr>
+          <w:rFonts w:ascii="FuturaTMedRo1" w:hAnsi="FuturaTMedRo1"/>
+        </w:rPr>
+        <w:t>brd</w:t>
+      </w:r>
+      <w:proofErr w:type="spellEnd"/>
+      <w:r>
+        <w:rPr>
+          <w:rFonts w:ascii="FuturaTMedRo1" w:hAnsi="FuturaTMedRo1"/>
+        </w:rPr>
+        <w:t xml:space="preserve"> file) is included in the /</w:t>
+      </w:r>
+      <w:proofErr w:type="spellStart"/>
+      <w:proofErr w:type="gramStart"/>
+      <w:r>
+        <w:rPr>
+          <w:rFonts w:ascii="FuturaTMedRo1" w:hAnsi="FuturaTMedRo1"/>
+        </w:rPr>
+        <w:t>pcb</w:t>
+      </w:r>
+      <w:proofErr w:type="spellEnd"/>
+      <w:proofErr w:type="gramEnd"/>
+      <w:r>
+        <w:rPr>
+          <w:rFonts w:ascii="FuturaTMedRo1" w:hAnsi="FuturaTMedRo1"/>
+        </w:rPr>
+        <w:t xml:space="preserve"> folder of the Complete Example Project included in the HDK</w:t>
+      </w:r>
+      <w:r>
+        <w:rPr>
+          <w:rFonts w:ascii="FuturaTMedRo1" w:hAnsi="FuturaTMedRo1"/>
+        </w:rPr>
+        <w:t xml:space="preserve"> (</w:t>
+      </w:r>
+      <w:proofErr w:type="spellStart"/>
+      <w:r>
+        <w:rPr>
+          <w:rFonts w:ascii="FuturaTMedRo1" w:hAnsi="FuturaTMedRo1"/>
+          <w:b/>
+        </w:rPr>
+        <w:t>rtmTemplate</w:t>
+      </w:r>
+      <w:proofErr w:type="spellEnd"/>
+      <w:r>
+        <w:rPr>
+          <w:rFonts w:ascii="FuturaTMedRo1" w:hAnsi="FuturaTMedRo1"/>
+        </w:rPr>
+        <w:t>)</w:t>
+      </w:r>
+      <w:r>
+        <w:rPr>
+          <w:rFonts w:ascii="FuturaTMedRo1" w:hAnsi="FuturaTMedRo1"/>
+        </w:rPr>
+        <w:t>.</w:t>
+      </w:r>
+    </w:p>
+    <w:p>
+      <w:pPr>
+        <w:pStyle w:val="Heading2"/>
+        <w:spacing w:after="0"/>
+        <w:rPr>
+          <w:rFonts w:ascii="FuturaTMedRo1" w:hAnsi="FuturaTMedRo1"/>
+        </w:rPr>
+      </w:pPr>
+      <w:r>
+        <w:rPr>
+          <w:rFonts w:ascii="FuturaTMedRo1" w:hAnsi="FuturaTMedRo1"/>
+        </w:rPr>
+        <w:t>Design Requirements</w:t>
       </w:r>
       <w:bookmarkEnd w:id="1"/>
     </w:p>
     <w:p>
       <w:pPr>
-        <w:pStyle w:val="Textbody"/>
+        <w:widowControl w:val="0"/>
         <w:spacing w:after="0"/>
         <w:rPr>
           <w:rFonts w:ascii="FuturaTMedRo1" w:hAnsi="FuturaTMedRo1"/>
@@ -708,207 +966,6 @@
         <w:rPr>
           <w:rFonts w:ascii="FuturaTMedRo1" w:hAnsi="FuturaTMedRo1"/>
         </w:rPr>
-        <w:t>Product Requirements Document (PRD) conforming to LB standards as described in this document.  Template PRDs are provided by LB</w:t>
-      </w:r>
-      <w:r>
-        <w:rPr>
-          <w:rFonts w:ascii="FuturaTMedRo1" w:hAnsi="FuturaTMedRo1"/>
-        </w:rPr>
-        <w:t xml:space="preserve"> (</w:t>
-      </w:r>
-      <w:r>
-        <w:rPr>
-          <w:rFonts w:ascii="FuturaTMedRo1" w:hAnsi="FuturaTMedRo1"/>
-          <w:b/>
-        </w:rPr>
-        <w:t>HDK-hardware-dev-manual/</w:t>
-      </w:r>
-      <w:r>
-        <w:rPr>
-          <w:rFonts w:ascii="FuturaTMedRo1" w:hAnsi="FuturaTMedRo1"/>
-          <w:b/>
-        </w:rPr>
-        <w:t>Design/Templates for PRD</w:t>
-      </w:r>
-      <w:r>
-        <w:rPr>
-          <w:rFonts w:ascii="FuturaTMedRo1" w:hAnsi="FuturaTMedRo1"/>
-        </w:rPr>
-        <w:t>)</w:t>
-      </w:r>
-      <w:r>
-        <w:rPr>
-          <w:rFonts w:ascii="FuturaTMedRo1" w:hAnsi="FuturaTMedRo1"/>
-        </w:rPr>
-        <w:t>.</w:t>
-      </w:r>
-    </w:p>
-    <w:p>
-      <w:pPr>
-        <w:widowControl w:val="0"/>
-        <w:spacing w:after="0"/>
-        <w:rPr>
-          <w:rFonts w:ascii="FuturaTMedRo1" w:hAnsi="FuturaTMedRo1"/>
-        </w:rPr>
-      </w:pPr>
-    </w:p>
-    <w:p>
-      <w:pPr>
-        <w:pStyle w:val="ListParagraph"/>
-        <w:rPr>
-          <w:rFonts w:ascii="FuturaTMedRo1" w:hAnsi="FuturaTMedRo1"/>
-        </w:rPr>
-      </w:pPr>
-      <w:r>
-        <w:rPr>
-          <w:rFonts w:ascii="FuturaTMedRo1" w:hAnsi="FuturaTMedRo1"/>
-        </w:rPr>
-        <w:t xml:space="preserve">Schematic Diagram (SCH) conforming to LB standards as described in this document.  Template SCHs are provided by LB in the </w:t>
-      </w:r>
-      <w:r>
-        <w:rPr>
-          <w:rFonts w:ascii="FuturaTMedRo1" w:hAnsi="FuturaTMedRo1"/>
-          <w:b/>
-        </w:rPr>
-        <w:t>HDK-eagle-templates-libraries/Eagle Templates for SCH and BRD</w:t>
-      </w:r>
-      <w:r>
-        <w:rPr>
-          <w:rFonts w:ascii="FuturaTMedRo1" w:hAnsi="FuturaTMedRo1"/>
-        </w:rPr>
-        <w:t xml:space="preserve"> folder of the HDK. A completed example SCH is included in the /pcb folder of the Complete Example Project included in the HDK</w:t>
-      </w:r>
-      <w:r>
-        <w:rPr>
-          <w:rFonts w:ascii="FuturaTMedRo1" w:hAnsi="FuturaTMedRo1"/>
-        </w:rPr>
-        <w:t xml:space="preserve"> (</w:t>
-      </w:r>
-      <w:r>
-        <w:rPr>
-          <w:rFonts w:ascii="FuturaTMedRo1" w:hAnsi="FuturaTMedRo1"/>
-          <w:b/>
-        </w:rPr>
-        <w:t>rtmTemplate</w:t>
-      </w:r>
-      <w:r>
-        <w:rPr>
-          <w:rFonts w:ascii="FuturaTMedRo1" w:hAnsi="FuturaTMedRo1"/>
-        </w:rPr>
-        <w:t>)</w:t>
-      </w:r>
-      <w:r>
-        <w:rPr>
-          <w:rFonts w:ascii="FuturaTMedRo1" w:hAnsi="FuturaTMedRo1"/>
-        </w:rPr>
-        <w:t>.</w:t>
-      </w:r>
-    </w:p>
-    <w:p>
-      <w:pPr>
-        <w:widowControl w:val="0"/>
-        <w:spacing w:after="0"/>
-        <w:rPr>
-          <w:rFonts w:ascii="FuturaTMedRo1" w:hAnsi="FuturaTMedRo1"/>
-        </w:rPr>
-      </w:pPr>
-    </w:p>
-    <w:p>
-      <w:pPr>
-        <w:pStyle w:val="ListParagraph"/>
-        <w:rPr>
-          <w:rFonts w:ascii="FuturaTMedRo1" w:hAnsi="FuturaTMedRo1"/>
-        </w:rPr>
-      </w:pPr>
-      <w:bookmarkStart w:id="2" w:name="_Toc256953153"/>
-      <w:r>
-        <w:rPr>
-          <w:rFonts w:ascii="FuturaTMedRo1" w:hAnsi="FuturaTMedRo1"/>
-        </w:rPr>
-        <w:t xml:space="preserve">PCB Layout (PCB) conforming to LB standards as described in this document. Template PCBs are provided by LB in the </w:t>
-      </w:r>
-      <w:r>
-        <w:rPr>
-          <w:rFonts w:ascii="FuturaTMedRo1" w:hAnsi="FuturaTMedRo1"/>
-          <w:b/>
-        </w:rPr>
-        <w:t>HDK-eagle-templates-libraries/Eagle Templates for SCH and BRD</w:t>
-      </w:r>
-      <w:r>
-        <w:rPr>
-          <w:rFonts w:ascii="FuturaTMedRo1" w:hAnsi="FuturaTMedRo1"/>
-        </w:rPr>
-        <w:t xml:space="preserve"> folder of the HDK.  A completed example PCB (.brd file) is included in the </w:t>
-      </w:r>
-      <w:r>
-        <w:rPr>
-          <w:rFonts w:ascii="FuturaTMedRo1" w:hAnsi="FuturaTMedRo1"/>
-        </w:rPr>
-        <w:lastRenderedPageBreak/>
-        <w:t>/pcb folder of the Complete Example Project included in the HDK</w:t>
-      </w:r>
-      <w:r>
-        <w:rPr>
-          <w:rFonts w:ascii="FuturaTMedRo1" w:hAnsi="FuturaTMedRo1"/>
-        </w:rPr>
-        <w:t xml:space="preserve"> (</w:t>
-      </w:r>
-      <w:r>
-        <w:rPr>
-          <w:rFonts w:ascii="FuturaTMedRo1" w:hAnsi="FuturaTMedRo1"/>
-          <w:b/>
-        </w:rPr>
-        <w:t>rtmTemplate</w:t>
-      </w:r>
-      <w:r>
-        <w:rPr>
-          <w:rFonts w:ascii="FuturaTMedRo1" w:hAnsi="FuturaTMedRo1"/>
-        </w:rPr>
-        <w:t>)</w:t>
-      </w:r>
-      <w:r>
-        <w:rPr>
-          <w:rFonts w:ascii="FuturaTMedRo1" w:hAnsi="FuturaTMedRo1"/>
-        </w:rPr>
-        <w:t>.</w:t>
-      </w:r>
-    </w:p>
-    <w:p>
-      <w:pPr>
-        <w:pStyle w:val="Heading2"/>
-        <w:spacing w:after="0"/>
-        <w:rPr>
-          <w:rFonts w:ascii="FuturaTMedRo1" w:hAnsi="FuturaTMedRo1"/>
-        </w:rPr>
-      </w:pPr>
-      <w:r>
-        <w:rPr>
-          <w:rFonts w:ascii="FuturaTMedRo1" w:hAnsi="FuturaTMedRo1"/>
-        </w:rPr>
-        <w:t>Design Requirements</w:t>
-      </w:r>
-      <w:bookmarkEnd w:id="2"/>
-    </w:p>
-    <w:p>
-      <w:pPr>
-        <w:widowControl w:val="0"/>
-        <w:spacing w:after="0"/>
-        <w:rPr>
-          <w:rFonts w:ascii="FuturaTMedRo1" w:hAnsi="FuturaTMedRo1"/>
-        </w:rPr>
-      </w:pPr>
-    </w:p>
-    <w:p>
-      <w:pPr>
-        <w:pStyle w:val="ListParagraph"/>
-        <w:rPr>
-          <w:rFonts w:ascii="FuturaTMedRo1" w:hAnsi="FuturaTMedRo1"/>
-        </w:rPr>
-      </w:pPr>
-      <w:r>
-        <w:rPr>
-          <w:rFonts w:ascii="FuturaTMedRo1" w:hAnsi="FuturaTMedRo1"/>
-        </w:rPr>
         <w:t>System</w:t>
       </w:r>
       <w:r>
@@ -929,7 +986,20 @@
           <w:rFonts w:ascii="FuturaTMedRo1" w:hAnsi="FuturaTMedRo1"/>
         </w:rPr>
         <w:br/>
-        <w:t>BitSnap connector max current = 1A</w:t>
+      </w:r>
+      <w:proofErr w:type="spellStart"/>
+      <w:r>
+        <w:rPr>
+          <w:rFonts w:ascii="FuturaTMedRo1" w:hAnsi="FuturaTMedRo1"/>
+        </w:rPr>
+        <w:t>BitSnap</w:t>
+      </w:r>
+      <w:proofErr w:type="spellEnd"/>
+      <w:r>
+        <w:rPr>
+          <w:rFonts w:ascii="FuturaTMedRo1" w:hAnsi="FuturaTMedRo1"/>
+        </w:rPr>
+        <w:t xml:space="preserve"> connector max current = 1A</w:t>
       </w:r>
       <w:r>
         <w:rPr>
@@ -963,7 +1033,35 @@
         <w:rPr>
           <w:rFonts w:ascii="FuturaTMedRo1" w:hAnsi="FuturaTMedRo1"/>
         </w:rPr>
-        <w:t>Female bitSnap connector pinout:</w:t>
+        <w:t xml:space="preserve">Female </w:t>
+      </w:r>
+      <w:proofErr w:type="spellStart"/>
+      <w:r>
+        <w:rPr>
+          <w:rFonts w:ascii="FuturaTMedRo1" w:hAnsi="FuturaTMedRo1"/>
+        </w:rPr>
+        <w:t>bitSnap</w:t>
+      </w:r>
+      <w:proofErr w:type="spellEnd"/>
+      <w:r>
+        <w:rPr>
+          <w:rFonts w:ascii="FuturaTMedRo1" w:hAnsi="FuturaTMedRo1"/>
+        </w:rPr>
+        <w:t xml:space="preserve"> connector </w:t>
+      </w:r>
+      <w:proofErr w:type="spellStart"/>
+      <w:r>
+        <w:rPr>
+          <w:rFonts w:ascii="FuturaTMedRo1" w:hAnsi="FuturaTMedRo1"/>
+        </w:rPr>
+        <w:t>pinout</w:t>
+      </w:r>
+      <w:proofErr w:type="spellEnd"/>
+      <w:r>
+        <w:rPr>
+          <w:rFonts w:ascii="FuturaTMedRo1" w:hAnsi="FuturaTMedRo1"/>
+        </w:rPr>
+        <w:t>:</w:t>
       </w:r>
       <w:r>
         <w:rPr>
@@ -984,6 +1082,12 @@
           <w:rFonts w:ascii="FuturaTMedRo1" w:hAnsi="FuturaTMedRo1"/>
         </w:rPr>
         <w:br/>
+      </w:r>
+      <w:r>
+        <w:rPr>
+          <w:rFonts w:ascii="FuturaTMedRo1" w:hAnsi="FuturaTMedRo1"/>
+        </w:rPr>
+        <w:lastRenderedPageBreak/>
         <w:t>Pin 3: VCC (power, 5VDC)</w:t>
       </w:r>
     </w:p>
@@ -1011,7 +1115,35 @@
         <w:rPr>
           <w:rFonts w:ascii="FuturaTMedRo1" w:hAnsi="FuturaTMedRo1"/>
         </w:rPr>
-        <w:t>ale bitSnap connector pinout:</w:t>
+        <w:t xml:space="preserve">ale </w:t>
+      </w:r>
+      <w:proofErr w:type="spellStart"/>
+      <w:r>
+        <w:rPr>
+          <w:rFonts w:ascii="FuturaTMedRo1" w:hAnsi="FuturaTMedRo1"/>
+        </w:rPr>
+        <w:t>bitSnap</w:t>
+      </w:r>
+      <w:proofErr w:type="spellEnd"/>
+      <w:r>
+        <w:rPr>
+          <w:rFonts w:ascii="FuturaTMedRo1" w:hAnsi="FuturaTMedRo1"/>
+        </w:rPr>
+        <w:t xml:space="preserve"> connector </w:t>
+      </w:r>
+      <w:proofErr w:type="spellStart"/>
+      <w:r>
+        <w:rPr>
+          <w:rFonts w:ascii="FuturaTMedRo1" w:hAnsi="FuturaTMedRo1"/>
+        </w:rPr>
+        <w:t>pinout</w:t>
+      </w:r>
+      <w:proofErr w:type="spellEnd"/>
+      <w:r>
+        <w:rPr>
+          <w:rFonts w:ascii="FuturaTMedRo1" w:hAnsi="FuturaTMedRo1"/>
+        </w:rPr>
+        <w:t>:</w:t>
       </w:r>
       <w:r>
         <w:rPr>
@@ -1070,7 +1202,7 @@
                     <pic:cNvPicPr/>
                   </pic:nvPicPr>
                   <pic:blipFill>
-                    <a:blip r:embed="rId8">
+                    <a:blip r:embed="rId9">
                       <a:extLst>
                         <a:ext uri="{28A0092B-C50C-407E-A947-70E740481C1C}">
                           <a14:useLocalDpi xmlns:a14="http://schemas.microsoft.com/office/drawing/2010/main" val="0"/>
@@ -1115,8 +1247,16 @@
         <w:rPr>
           <w:rFonts w:ascii="FuturaTMedRo1" w:hAnsi="FuturaTMedRo1"/>
         </w:rPr>
-        <w:t>Male and female bitSnap</w:t>
-      </w:r>
+        <w:t xml:space="preserve">Male and female </w:t>
+      </w:r>
+      <w:proofErr w:type="spellStart"/>
+      <w:r>
+        <w:rPr>
+          <w:rFonts w:ascii="FuturaTMedRo1" w:hAnsi="FuturaTMedRo1"/>
+        </w:rPr>
+        <w:t>bitSnap</w:t>
+      </w:r>
+      <w:proofErr w:type="spellEnd"/>
       <w:r>
         <w:rPr>
           <w:rFonts w:ascii="Mangal" w:hAnsi="Mangal" w:cs="Mangal"/>
@@ -1127,8 +1267,16 @@
         <w:rPr>
           <w:rFonts w:ascii="FuturaTMedRo1" w:hAnsi="FuturaTMedRo1"/>
         </w:rPr>
-        <w:t xml:space="preserve"> connector pinouts</w:t>
-      </w:r>
+        <w:t xml:space="preserve"> connector </w:t>
+      </w:r>
+      <w:proofErr w:type="spellStart"/>
+      <w:r>
+        <w:rPr>
+          <w:rFonts w:ascii="FuturaTMedRo1" w:hAnsi="FuturaTMedRo1"/>
+        </w:rPr>
+        <w:t>pinouts</w:t>
+      </w:r>
+      <w:proofErr w:type="spellEnd"/>
     </w:p>
     <w:p>
       <w:pPr>
@@ -1199,12 +1347,14 @@
         </w:rPr>
         <w:t xml:space="preserve"> (</w:t>
       </w:r>
+      <w:proofErr w:type="spellStart"/>
       <w:r>
         <w:rPr>
           <w:rFonts w:ascii="FuturaTMedRo1" w:hAnsi="FuturaTMedRo1"/>
         </w:rPr>
         <w:t>megOhm</w:t>
       </w:r>
+      <w:proofErr w:type="spellEnd"/>
       <w:r>
         <w:rPr>
           <w:rFonts w:ascii="FuturaTMedRo1" w:hAnsi="FuturaTMedRo1"/>
@@ -1254,7 +1404,7 @@
                     <pic:cNvPicPr/>
                   </pic:nvPicPr>
                   <pic:blipFill>
-                    <a:blip r:embed="rId9">
+                    <a:blip r:embed="rId10">
                       <a:extLst>
                         <a:ext uri="{28A0092B-C50C-407E-A947-70E740481C1C}">
                           <a14:useLocalDpi xmlns:a14="http://schemas.microsoft.com/office/drawing/2010/main" val="0"/>
@@ -1359,6 +1509,7 @@
         <w:rPr>
           <w:noProof/>
         </w:rPr>
+        <w:lastRenderedPageBreak/>
         <w:drawing>
           <wp:inline distT="0" distB="0" distL="0" distR="0" wp14:anchorId="1AF27392" wp14:editId="624866FA">
             <wp:extent cx="4928616" cy="2203704"/>
@@ -1375,7 +1526,7 @@
                     <pic:cNvPicPr/>
                   </pic:nvPicPr>
                   <pic:blipFill>
-                    <a:blip r:embed="rId10">
+                    <a:blip r:embed="rId11">
                       <a:extLst>
                         <a:ext uri="{28A0092B-C50C-407E-A947-70E740481C1C}">
                           <a14:useLocalDpi xmlns:a14="http://schemas.microsoft.com/office/drawing/2010/main" val="0"/>
@@ -1465,7 +1616,6 @@
         <w:rPr>
           <w:rFonts w:ascii="FuturaTMedRo1" w:hAnsi="FuturaTMedRo1"/>
         </w:rPr>
-        <w:lastRenderedPageBreak/>
         <w:t>All ICs must have at least one 0.1</w:t>
       </w:r>
       <w:r>
@@ -1474,11 +1624,19 @@
         </w:rPr>
         <w:t xml:space="preserve"> </w:t>
       </w:r>
-      <w:r>
-        <w:rPr>
-          <w:rFonts w:ascii="FuturaTMedRo1" w:hAnsi="FuturaTMedRo1"/>
-        </w:rPr>
-        <w:t xml:space="preserve">uF bypass capacitor on every IC power supply. </w:t>
+      <w:proofErr w:type="spellStart"/>
+      <w:r>
+        <w:rPr>
+          <w:rFonts w:ascii="FuturaTMedRo1" w:hAnsi="FuturaTMedRo1"/>
+        </w:rPr>
+        <w:t>uF</w:t>
+      </w:r>
+      <w:proofErr w:type="spellEnd"/>
+      <w:r>
+        <w:rPr>
+          <w:rFonts w:ascii="FuturaTMedRo1" w:hAnsi="FuturaTMedRo1"/>
+        </w:rPr>
+        <w:t xml:space="preserve"> bypass capacitor on every IC power supply. </w:t>
       </w:r>
     </w:p>
     <w:p>
@@ -1505,7 +1663,21 @@
         <w:rPr>
           <w:rFonts w:ascii="FuturaTMedRo1" w:hAnsi="FuturaTMedRo1"/>
         </w:rPr>
-        <w:t>Inputs: Every bitSnap input must have a series 10K current limiting resistor</w:t>
+        <w:t xml:space="preserve">Inputs: Every </w:t>
+      </w:r>
+      <w:proofErr w:type="spellStart"/>
+      <w:r>
+        <w:rPr>
+          <w:rFonts w:ascii="FuturaTMedRo1" w:hAnsi="FuturaTMedRo1"/>
+        </w:rPr>
+        <w:t>bitSnap</w:t>
+      </w:r>
+      <w:proofErr w:type="spellEnd"/>
+      <w:r>
+        <w:rPr>
+          <w:rFonts w:ascii="FuturaTMedRo1" w:hAnsi="FuturaTMedRo1"/>
+        </w:rPr>
+        <w:t xml:space="preserve"> input must have a series 10K current limiting resistor</w:t>
       </w:r>
       <w:r>
         <w:rPr>
@@ -1540,7 +1712,21 @@
         <w:rPr>
           <w:rFonts w:ascii="FuturaTMedRo1" w:hAnsi="FuturaTMedRo1"/>
         </w:rPr>
-        <w:t>Inputs: Every bitSnap input must have a shunt TVS diode</w:t>
+        <w:t xml:space="preserve">Inputs: Every </w:t>
+      </w:r>
+      <w:proofErr w:type="spellStart"/>
+      <w:r>
+        <w:rPr>
+          <w:rFonts w:ascii="FuturaTMedRo1" w:hAnsi="FuturaTMedRo1"/>
+        </w:rPr>
+        <w:t>bitSnap</w:t>
+      </w:r>
+      <w:proofErr w:type="spellEnd"/>
+      <w:r>
+        <w:rPr>
+          <w:rFonts w:ascii="FuturaTMedRo1" w:hAnsi="FuturaTMedRo1"/>
+        </w:rPr>
+        <w:t xml:space="preserve"> input must have a shunt TVS diode</w:t>
       </w:r>
       <w:r>
         <w:rPr>
@@ -1589,11 +1775,19 @@
         </w:rPr>
         <w:t xml:space="preserve"> </w:t>
       </w:r>
-      <w:r>
-        <w:rPr>
-          <w:rFonts w:ascii="FuturaTMedRo1" w:hAnsi="FuturaTMedRo1"/>
-        </w:rPr>
-        <w:t>bitSnap input</w:t>
+      <w:proofErr w:type="spellStart"/>
+      <w:r>
+        <w:rPr>
+          <w:rFonts w:ascii="FuturaTMedRo1" w:hAnsi="FuturaTMedRo1"/>
+        </w:rPr>
+        <w:t>bitSnap</w:t>
+      </w:r>
+      <w:proofErr w:type="spellEnd"/>
+      <w:r>
+        <w:rPr>
+          <w:rFonts w:ascii="FuturaTMedRo1" w:hAnsi="FuturaTMedRo1"/>
+        </w:rPr>
+        <w:t xml:space="preserve"> input</w:t>
       </w:r>
       <w:r>
         <w:rPr>
@@ -1645,19 +1839,63 @@
         <w:rPr>
           <w:rFonts w:ascii="FuturaTMedRo1" w:hAnsi="FuturaTMedRo1"/>
         </w:rPr>
-        <w:t xml:space="preserve">Preferred Parts. littleBits recommends the use of specific part numbers for typical functions such as opamps, switches, potentiometers, and others. A list of these preferred parts can be found </w:t>
-      </w:r>
-      <w:r>
-        <w:rPr>
-          <w:rFonts w:ascii="FuturaTMedRo1" w:hAnsi="FuturaTMedRo1"/>
-          <w:highlight w:val="yellow"/>
+        <w:t xml:space="preserve">Preferred Parts. </w:t>
+      </w:r>
+      <w:proofErr w:type="spellStart"/>
+      <w:proofErr w:type="gramStart"/>
+      <w:r>
+        <w:rPr>
+          <w:rFonts w:ascii="FuturaTMedRo1" w:hAnsi="FuturaTMedRo1"/>
+        </w:rPr>
+        <w:t>littleBits</w:t>
+      </w:r>
+      <w:proofErr w:type="spellEnd"/>
+      <w:proofErr w:type="gramEnd"/>
+      <w:r>
+        <w:rPr>
+          <w:rFonts w:ascii="FuturaTMedRo1" w:hAnsi="FuturaTMedRo1"/>
+        </w:rPr>
+        <w:t xml:space="preserve"> recommends the use of specific part numbers for typical functions such as </w:t>
+      </w:r>
+      <w:proofErr w:type="spellStart"/>
+      <w:r>
+        <w:rPr>
+          <w:rFonts w:ascii="FuturaTMedRo1" w:hAnsi="FuturaTMedRo1"/>
+        </w:rPr>
+        <w:t>opamps</w:t>
+      </w:r>
+      <w:proofErr w:type="spellEnd"/>
+      <w:r>
+        <w:rPr>
+          <w:rFonts w:ascii="FuturaTMedRo1" w:hAnsi="FuturaTMedRo1"/>
+        </w:rPr>
+        <w:t xml:space="preserve">, switches, potentiometers, and others. A list of these preferred parts </w:t>
+      </w:r>
+      <w:proofErr w:type="gramStart"/>
+      <w:r>
+        <w:rPr>
+          <w:rFonts w:ascii="FuturaTMedRo1" w:hAnsi="FuturaTMedRo1"/>
+        </w:rPr>
+        <w:t>can</w:t>
+      </w:r>
+      <w:proofErr w:type="gramEnd"/>
+      <w:r>
+        <w:rPr>
+          <w:rFonts w:ascii="FuturaTMedRo1" w:hAnsi="FuturaTMedRo1"/>
+        </w:rPr>
+        <w:t xml:space="preserve"> be found </w:t>
+      </w:r>
+      <w:bookmarkStart w:id="2" w:name="_GoBack"/>
+      <w:bookmarkEnd w:id="2"/>
+      <w:r>
+        <w:rPr>
+          <w:rFonts w:ascii="FuturaTMedRo1" w:hAnsi="FuturaTMedRo1"/>
         </w:rPr>
         <w:t xml:space="preserve">in </w:t>
       </w:r>
       <w:r>
         <w:rPr>
           <w:rFonts w:ascii="FuturaTMedRo1" w:hAnsi="FuturaTMedRo1"/>
-          <w:highlight w:val="yellow"/>
         </w:rPr>
         <w:t>HDK-eagle-templates-libraries/</w:t>
       </w:r>
@@ -1665,7 +1903,6 @@
         <w:rPr>
           <w:rFonts w:ascii="FuturaTMedRo1" w:hAnsi="FuturaTMedRo1"/>
           <w:bCs/>
-          <w:highlight w:val="yellow"/>
         </w:rPr>
         <w:t>libraries/lbPreferredParts.xlsx</w:t>
       </w:r>
@@ -1765,12 +2002,21 @@
           <w:rFonts w:ascii="FuturaTMedRo1" w:hAnsi="FuturaTMedRo1"/>
         </w:rPr>
       </w:pPr>
+      <w:proofErr w:type="gramStart"/>
       <w:r>
         <w:rPr>
           <w:rFonts w:ascii="FuturaTMedRo1" w:hAnsi="FuturaTMedRo1" w:cs="Times"/>
           <w:bCs/>
         </w:rPr>
-        <w:t>libraries/</w:t>
+        <w:t>libraries</w:t>
+      </w:r>
+      <w:proofErr w:type="gramEnd"/>
+      <w:r>
+        <w:rPr>
+          <w:rFonts w:ascii="FuturaTMedRo1" w:hAnsi="FuturaTMedRo1" w:cs="Times"/>
+          <w:bCs/>
+        </w:rPr>
+        <w:t>/</w:t>
       </w:r>
       <w:r>
         <w:rPr>
@@ -1844,12 +2090,21 @@
       </w:pPr>
       <w:bookmarkStart w:id="4" w:name="__DdeLink__501_1020017946"/>
       <w:bookmarkEnd w:id="4"/>
+      <w:proofErr w:type="gramStart"/>
       <w:r>
         <w:rPr>
           <w:rFonts w:ascii="FuturaTMedRo1" w:hAnsi="FuturaTMedRo1" w:cs="Times"/>
           <w:bCs/>
         </w:rPr>
-        <w:t>libraries/littleBitsDRC</w:t>
+        <w:t>libraries</w:t>
+      </w:r>
+      <w:proofErr w:type="gramEnd"/>
+      <w:r>
+        <w:rPr>
+          <w:rFonts w:ascii="FuturaTMedRo1" w:hAnsi="FuturaTMedRo1" w:cs="Times"/>
+          <w:bCs/>
+        </w:rPr>
+        <w:t>/littleBitsDRC</w:t>
       </w:r>
       <w:r>
         <w:rPr>
@@ -1891,13 +2146,22 @@
           <w:bCs/>
         </w:rPr>
       </w:pPr>
+      <w:proofErr w:type="gramStart"/>
       <w:r>
         <w:rPr>
           <w:rFonts w:ascii="FuturaTMedRo1" w:hAnsi="FuturaTMedRo1" w:cs="Times"/>
           <w:bCs/>
         </w:rPr>
         <w:lastRenderedPageBreak/>
-        <w:t>libraries/littleBits4-LAYERDRC</w:t>
+        <w:t>libraries</w:t>
+      </w:r>
+      <w:proofErr w:type="gramEnd"/>
+      <w:r>
+        <w:rPr>
+          <w:rFonts w:ascii="FuturaTMedRo1" w:hAnsi="FuturaTMedRo1" w:cs="Times"/>
+          <w:bCs/>
+        </w:rPr>
+        <w:t>/littleBits4-LAYERDRC</w:t>
       </w:r>
       <w:r>
         <w:rPr>
@@ -2171,11 +2435,21 @@
           <w:rFonts w:ascii="FuturaTMedRo1" w:hAnsi="FuturaTMedRo1"/>
         </w:rPr>
       </w:pPr>
-      <w:r>
-        <w:rPr>
-          <w:rFonts w:ascii="FuturaTMedRo1" w:hAnsi="FuturaTMedRo1"/>
-        </w:rPr>
-        <w:t>bitSnap connectors</w:t>
+      <w:proofErr w:type="spellStart"/>
+      <w:proofErr w:type="gramStart"/>
+      <w:r>
+        <w:rPr>
+          <w:rFonts w:ascii="FuturaTMedRo1" w:hAnsi="FuturaTMedRo1"/>
+        </w:rPr>
+        <w:t>bitSnap</w:t>
+      </w:r>
+      <w:proofErr w:type="spellEnd"/>
+      <w:proofErr w:type="gramEnd"/>
+      <w:r>
+        <w:rPr>
+          <w:rFonts w:ascii="FuturaTMedRo1" w:hAnsi="FuturaTMedRo1"/>
+        </w:rPr>
+        <w:t xml:space="preserve"> connectors</w:t>
       </w:r>
       <w:r>
         <w:rPr>
@@ -2228,7 +2502,21 @@
         <w:rPr>
           <w:rFonts w:ascii="FuturaTMedRo1" w:hAnsi="FuturaTMedRo1"/>
         </w:rPr>
-        <w:t>be verified using the littleBits DRC file provided.</w:t>
+        <w:t xml:space="preserve">be verified using the </w:t>
+      </w:r>
+      <w:proofErr w:type="spellStart"/>
+      <w:r>
+        <w:rPr>
+          <w:rFonts w:ascii="FuturaTMedRo1" w:hAnsi="FuturaTMedRo1"/>
+        </w:rPr>
+        <w:t>littleBits</w:t>
+      </w:r>
+      <w:proofErr w:type="spellEnd"/>
+      <w:r>
+        <w:rPr>
+          <w:rFonts w:ascii="FuturaTMedRo1" w:hAnsi="FuturaTMedRo1"/>
+        </w:rPr>
+        <w:t xml:space="preserve"> DRC file provided.</w:t>
       </w:r>
     </w:p>
     <w:p>
@@ -2311,9 +2599,9 @@
       </w:pPr>
     </w:p>
     <w:sectPr>
-      <w:headerReference w:type="default" r:id="rId11"/>
-      <w:footerReference w:type="default" r:id="rId12"/>
-      <w:headerReference w:type="first" r:id="rId13"/>
+      <w:headerReference w:type="default" r:id="rId12"/>
+      <w:footerReference w:type="default" r:id="rId13"/>
+      <w:headerReference w:type="first" r:id="rId14"/>
       <w:pgSz w:w="12240" w:h="15840"/>
       <w:pgMar w:top="1440" w:right="1440" w:bottom="1440" w:left="1440" w:header="0" w:footer="0" w:gutter="0"/>
       <w:cols w:space="720"/>
@@ -2326,7 +2614,7 @@
 </file>
 
 <file path=word/endnotes.xml><?xml version="1.0" encoding="utf-8"?>
-<w:endnotes xmlns:wpc="http://schemas.microsoft.com/office/word/2010/wordprocessingCanvas" xmlns:mc="http://schemas.openxmlformats.org/markup-compatibility/2006" xmlns:o="urn:schemas-microsoft-com:office:office" xmlns:r="http://schemas.openxmlformats.org/officeDocument/2006/relationships" xmlns:m="http://schemas.openxmlformats.org/officeDocument/2006/math" xmlns:v="urn:schemas-microsoft-com:vml" xmlns:wp14="http://schemas.microsoft.com/office/word/2010/wordprocessingDrawing" xmlns:wp="http://schemas.openxmlformats.org/drawingml/2006/wordprocessingDrawing" xmlns:w10="urn:schemas-microsoft-com:office:word" xmlns:w="http://schemas.openxmlformats.org/wordprocessingml/2006/main" xmlns:w14="http://schemas.microsoft.com/office/word/2010/wordml" xmlns:w15="http://schemas.microsoft.com/office/word/2012/wordml" xmlns:wpg="http://schemas.microsoft.com/office/word/2010/wordprocessingGroup" xmlns:wpi="http://schemas.microsoft.com/office/word/2010/wordprocessingInk" xmlns:wne="http://schemas.microsoft.com/office/word/2006/wordml" xmlns:wps="http://schemas.microsoft.com/office/word/2010/wordprocessingShape" mc:Ignorable="w14 w15 wp14">
+<w:endnotes xmlns:wpc="http://schemas.microsoft.com/office/word/2010/wordprocessingCanvas" xmlns:mo="http://schemas.microsoft.com/office/mac/office/2008/main" xmlns:mc="http://schemas.openxmlformats.org/markup-compatibility/2006" xmlns:mv="urn:schemas-microsoft-com:mac:vml" xmlns:o="urn:schemas-microsoft-com:office:office" xmlns:r="http://schemas.openxmlformats.org/officeDocument/2006/relationships" xmlns:m="http://schemas.openxmlformats.org/officeDocument/2006/math" xmlns:v="urn:schemas-microsoft-com:vml" xmlns:wp14="http://schemas.microsoft.com/office/word/2010/wordprocessingDrawing" xmlns:wp="http://schemas.openxmlformats.org/drawingml/2006/wordprocessingDrawing" xmlns:w10="urn:schemas-microsoft-com:office:word" xmlns:w="http://schemas.openxmlformats.org/wordprocessingml/2006/main" xmlns:w14="http://schemas.microsoft.com/office/word/2010/wordml" xmlns:wpg="http://schemas.microsoft.com/office/word/2010/wordprocessingGroup" xmlns:wpi="http://schemas.microsoft.com/office/word/2010/wordprocessingInk" xmlns:wne="http://schemas.microsoft.com/office/word/2006/wordml" xmlns:wps="http://schemas.microsoft.com/office/word/2010/wordprocessingShape" mc:Ignorable="w14 wp14">
   <w:endnote w:type="separator" w:id="-1">
     <w:p>
       <w:pPr>
@@ -2351,7 +2639,7 @@
 </file>
 
 <file path=word/footer1.xml><?xml version="1.0" encoding="utf-8"?>
-<w:ftr xmlns:wpc="http://schemas.microsoft.com/office/word/2010/wordprocessingCanvas" xmlns:mc="http://schemas.openxmlformats.org/markup-compatibility/2006" xmlns:o="urn:schemas-microsoft-com:office:office" xmlns:r="http://schemas.openxmlformats.org/officeDocument/2006/relationships" xmlns:m="http://schemas.openxmlformats.org/officeDocument/2006/math" xmlns:v="urn:schemas-microsoft-com:vml" xmlns:wp14="http://schemas.microsoft.com/office/word/2010/wordprocessingDrawing" xmlns:wp="http://schemas.openxmlformats.org/drawingml/2006/wordprocessingDrawing" xmlns:w10="urn:schemas-microsoft-com:office:word" xmlns:w="http://schemas.openxmlformats.org/wordprocessingml/2006/main" xmlns:w14="http://schemas.microsoft.com/office/word/2010/wordml" xmlns:w15="http://schemas.microsoft.com/office/word/2012/wordml" xmlns:wpg="http://schemas.microsoft.com/office/word/2010/wordprocessingGroup" xmlns:wpi="http://schemas.microsoft.com/office/word/2010/wordprocessingInk" xmlns:wne="http://schemas.microsoft.com/office/word/2006/wordml" xmlns:wps="http://schemas.microsoft.com/office/word/2010/wordprocessingShape" mc:Ignorable="w14 w15 wp14">
+<w:ftr xmlns:wpc="http://schemas.microsoft.com/office/word/2010/wordprocessingCanvas" xmlns:mo="http://schemas.microsoft.com/office/mac/office/2008/main" xmlns:mc="http://schemas.openxmlformats.org/markup-compatibility/2006" xmlns:mv="urn:schemas-microsoft-com:mac:vml" xmlns:o="urn:schemas-microsoft-com:office:office" xmlns:r="http://schemas.openxmlformats.org/officeDocument/2006/relationships" xmlns:m="http://schemas.openxmlformats.org/officeDocument/2006/math" xmlns:v="urn:schemas-microsoft-com:vml" xmlns:wp14="http://schemas.microsoft.com/office/word/2010/wordprocessingDrawing" xmlns:wp="http://schemas.openxmlformats.org/drawingml/2006/wordprocessingDrawing" xmlns:w10="urn:schemas-microsoft-com:office:word" xmlns:w="http://schemas.openxmlformats.org/wordprocessingml/2006/main" xmlns:w14="http://schemas.microsoft.com/office/word/2010/wordml" xmlns:wpg="http://schemas.microsoft.com/office/word/2010/wordprocessingGroup" xmlns:wpi="http://schemas.microsoft.com/office/word/2010/wordprocessingInk" xmlns:wne="http://schemas.microsoft.com/office/word/2006/wordml" xmlns:wps="http://schemas.microsoft.com/office/word/2010/wordprocessingShape" mc:Ignorable="w14 wp14">
   <w:p>
     <w:pPr>
       <w:pStyle w:val="Footer"/>
@@ -2387,7 +2675,7 @@
         <w:rFonts w:ascii="FuturaTMedRo1" w:hAnsi="FuturaTMedRo1"/>
         <w:noProof/>
       </w:rPr>
-      <w:t>3</w:t>
+      <w:t>2</w:t>
     </w:r>
     <w:r>
       <w:rPr>
@@ -2401,7 +2689,7 @@
 </file>
 
 <file path=word/footnotes.xml><?xml version="1.0" encoding="utf-8"?>
-<w:footnotes xmlns:wpc="http://schemas.microsoft.com/office/word/2010/wordprocessingCanvas" xmlns:mc="http://schemas.openxmlformats.org/markup-compatibility/2006" xmlns:o="urn:schemas-microsoft-com:office:office" xmlns:r="http://schemas.openxmlformats.org/officeDocument/2006/relationships" xmlns:m="http://schemas.openxmlformats.org/officeDocument/2006/math" xmlns:v="urn:schemas-microsoft-com:vml" xmlns:wp14="http://schemas.microsoft.com/office/word/2010/wordprocessingDrawing" xmlns:wp="http://schemas.openxmlformats.org/drawingml/2006/wordprocessingDrawing" xmlns:w10="urn:schemas-microsoft-com:office:word" xmlns:w="http://schemas.openxmlformats.org/wordprocessingml/2006/main" xmlns:w14="http://schemas.microsoft.com/office/word/2010/wordml" xmlns:w15="http://schemas.microsoft.com/office/word/2012/wordml" xmlns:wpg="http://schemas.microsoft.com/office/word/2010/wordprocessingGroup" xmlns:wpi="http://schemas.microsoft.com/office/word/2010/wordprocessingInk" xmlns:wne="http://schemas.microsoft.com/office/word/2006/wordml" xmlns:wps="http://schemas.microsoft.com/office/word/2010/wordprocessingShape" mc:Ignorable="w14 w15 wp14">
+<w:footnotes xmlns:wpc="http://schemas.microsoft.com/office/word/2010/wordprocessingCanvas" xmlns:mo="http://schemas.microsoft.com/office/mac/office/2008/main" xmlns:mc="http://schemas.openxmlformats.org/markup-compatibility/2006" xmlns:mv="urn:schemas-microsoft-com:mac:vml" xmlns:o="urn:schemas-microsoft-com:office:office" xmlns:r="http://schemas.openxmlformats.org/officeDocument/2006/relationships" xmlns:m="http://schemas.openxmlformats.org/officeDocument/2006/math" xmlns:v="urn:schemas-microsoft-com:vml" xmlns:wp14="http://schemas.microsoft.com/office/word/2010/wordprocessingDrawing" xmlns:wp="http://schemas.openxmlformats.org/drawingml/2006/wordprocessingDrawing" xmlns:w10="urn:schemas-microsoft-com:office:word" xmlns:w="http://schemas.openxmlformats.org/wordprocessingml/2006/main" xmlns:w14="http://schemas.microsoft.com/office/word/2010/wordml" xmlns:wpg="http://schemas.microsoft.com/office/word/2010/wordprocessingGroup" xmlns:wpi="http://schemas.microsoft.com/office/word/2010/wordprocessingInk" xmlns:wne="http://schemas.microsoft.com/office/word/2006/wordml" xmlns:wps="http://schemas.microsoft.com/office/word/2010/wordprocessingShape" mc:Ignorable="w14 wp14">
   <w:footnote w:type="separator" w:id="-1">
     <w:p>
       <w:pPr>
@@ -2426,7 +2714,7 @@
 </file>
 
 <file path=word/header1.xml><?xml version="1.0" encoding="utf-8"?>
-<w:hdr xmlns:wpc="http://schemas.microsoft.com/office/word/2010/wordprocessingCanvas" xmlns:mc="http://schemas.openxmlformats.org/markup-compatibility/2006" xmlns:o="urn:schemas-microsoft-com:office:office" xmlns:r="http://schemas.openxmlformats.org/officeDocument/2006/relationships" xmlns:m="http://schemas.openxmlformats.org/officeDocument/2006/math" xmlns:v="urn:schemas-microsoft-com:vml" xmlns:wp14="http://schemas.microsoft.com/office/word/2010/wordprocessingDrawing" xmlns:wp="http://schemas.openxmlformats.org/drawingml/2006/wordprocessingDrawing" xmlns:w10="urn:schemas-microsoft-com:office:word" xmlns:w="http://schemas.openxmlformats.org/wordprocessingml/2006/main" xmlns:w14="http://schemas.microsoft.com/office/word/2010/wordml" xmlns:w15="http://schemas.microsoft.com/office/word/2012/wordml" xmlns:wpg="http://schemas.microsoft.com/office/word/2010/wordprocessingGroup" xmlns:wpi="http://schemas.microsoft.com/office/word/2010/wordprocessingInk" xmlns:wne="http://schemas.microsoft.com/office/word/2006/wordml" xmlns:wps="http://schemas.microsoft.com/office/word/2010/wordprocessingShape" mc:Ignorable="w14 w15 wp14">
+<w:hdr xmlns:wpc="http://schemas.microsoft.com/office/word/2010/wordprocessingCanvas" xmlns:mo="http://schemas.microsoft.com/office/mac/office/2008/main" xmlns:mc="http://schemas.openxmlformats.org/markup-compatibility/2006" xmlns:mv="urn:schemas-microsoft-com:mac:vml" xmlns:o="urn:schemas-microsoft-com:office:office" xmlns:r="http://schemas.openxmlformats.org/officeDocument/2006/relationships" xmlns:m="http://schemas.openxmlformats.org/officeDocument/2006/math" xmlns:v="urn:schemas-microsoft-com:vml" xmlns:wp14="http://schemas.microsoft.com/office/word/2010/wordprocessingDrawing" xmlns:wp="http://schemas.openxmlformats.org/drawingml/2006/wordprocessingDrawing" xmlns:w10="urn:schemas-microsoft-com:office:word" xmlns:w="http://schemas.openxmlformats.org/wordprocessingml/2006/main" xmlns:w14="http://schemas.microsoft.com/office/word/2010/wordml" xmlns:wpg="http://schemas.microsoft.com/office/word/2010/wordprocessingGroup" xmlns:wpi="http://schemas.microsoft.com/office/word/2010/wordprocessingInk" xmlns:wne="http://schemas.microsoft.com/office/word/2006/wordml" xmlns:wps="http://schemas.microsoft.com/office/word/2010/wordprocessingShape" mc:Ignorable="w14 wp14">
   <w:p>
     <w:pPr>
       <w:pStyle w:val="Header"/>
@@ -2444,7 +2732,7 @@
 </file>
 
 <file path=word/header2.xml><?xml version="1.0" encoding="utf-8"?>
-<w:hdr xmlns:wpc="http://schemas.microsoft.com/office/word/2010/wordprocessingCanvas" xmlns:mc="http://schemas.openxmlformats.org/markup-compatibility/2006" xmlns:o="urn:schemas-microsoft-com:office:office" xmlns:r="http://schemas.openxmlformats.org/officeDocument/2006/relationships" xmlns:m="http://schemas.openxmlformats.org/officeDocument/2006/math" xmlns:v="urn:schemas-microsoft-com:vml" xmlns:wp14="http://schemas.microsoft.com/office/word/2010/wordprocessingDrawing" xmlns:wp="http://schemas.openxmlformats.org/drawingml/2006/wordprocessingDrawing" xmlns:w10="urn:schemas-microsoft-com:office:word" xmlns:w="http://schemas.openxmlformats.org/wordprocessingml/2006/main" xmlns:w14="http://schemas.microsoft.com/office/word/2010/wordml" xmlns:w15="http://schemas.microsoft.com/office/word/2012/wordml" xmlns:wpg="http://schemas.microsoft.com/office/word/2010/wordprocessingGroup" xmlns:wpi="http://schemas.microsoft.com/office/word/2010/wordprocessingInk" xmlns:wne="http://schemas.microsoft.com/office/word/2006/wordml" xmlns:wps="http://schemas.microsoft.com/office/word/2010/wordprocessingShape" mc:Ignorable="w14 w15 wp14">
+<w:hdr xmlns:wpc="http://schemas.microsoft.com/office/word/2010/wordprocessingCanvas" xmlns:mo="http://schemas.microsoft.com/office/mac/office/2008/main" xmlns:mc="http://schemas.openxmlformats.org/markup-compatibility/2006" xmlns:mv="urn:schemas-microsoft-com:mac:vml" xmlns:o="urn:schemas-microsoft-com:office:office" xmlns:r="http://schemas.openxmlformats.org/officeDocument/2006/relationships" xmlns:m="http://schemas.openxmlformats.org/officeDocument/2006/math" xmlns:v="urn:schemas-microsoft-com:vml" xmlns:wp14="http://schemas.microsoft.com/office/word/2010/wordprocessingDrawing" xmlns:wp="http://schemas.openxmlformats.org/drawingml/2006/wordprocessingDrawing" xmlns:w10="urn:schemas-microsoft-com:office:word" xmlns:w="http://schemas.openxmlformats.org/wordprocessingml/2006/main" xmlns:w14="http://schemas.microsoft.com/office/word/2010/wordml" xmlns:wpg="http://schemas.microsoft.com/office/word/2010/wordprocessingGroup" xmlns:wpi="http://schemas.microsoft.com/office/word/2010/wordprocessingInk" xmlns:wne="http://schemas.microsoft.com/office/word/2006/wordml" xmlns:wps="http://schemas.microsoft.com/office/word/2010/wordprocessingShape" mc:Ignorable="w14 wp14">
   <w:p>
     <w:pPr>
       <w:pStyle w:val="Header"/>
@@ -2505,7 +2793,7 @@
 </file>
 
 <file path=word/numbering.xml><?xml version="1.0" encoding="utf-8"?>
-<w:numbering xmlns:wpc="http://schemas.microsoft.com/office/word/2010/wordprocessingCanvas" xmlns:mc="http://schemas.openxmlformats.org/markup-compatibility/2006" xmlns:o="urn:schemas-microsoft-com:office:office" xmlns:r="http://schemas.openxmlformats.org/officeDocument/2006/relationships" xmlns:m="http://schemas.openxmlformats.org/officeDocument/2006/math" xmlns:v="urn:schemas-microsoft-com:vml" xmlns:wp14="http://schemas.microsoft.com/office/word/2010/wordprocessingDrawing" xmlns:wp="http://schemas.openxmlformats.org/drawingml/2006/wordprocessingDrawing" xmlns:w10="urn:schemas-microsoft-com:office:word" xmlns:w="http://schemas.openxmlformats.org/wordprocessingml/2006/main" xmlns:w14="http://schemas.microsoft.com/office/word/2010/wordml" xmlns:w15="http://schemas.microsoft.com/office/word/2012/wordml" xmlns:wpg="http://schemas.microsoft.com/office/word/2010/wordprocessingGroup" xmlns:wpi="http://schemas.microsoft.com/office/word/2010/wordprocessingInk" xmlns:wne="http://schemas.microsoft.com/office/word/2006/wordml" xmlns:wps="http://schemas.microsoft.com/office/word/2010/wordprocessingShape" mc:Ignorable="w14 w15 wp14">
+<w:numbering xmlns:wpc="http://schemas.microsoft.com/office/word/2010/wordprocessingCanvas" xmlns:mo="http://schemas.microsoft.com/office/mac/office/2008/main" xmlns:mc="http://schemas.openxmlformats.org/markup-compatibility/2006" xmlns:mv="urn:schemas-microsoft-com:mac:vml" xmlns:o="urn:schemas-microsoft-com:office:office" xmlns:r="http://schemas.openxmlformats.org/officeDocument/2006/relationships" xmlns:m="http://schemas.openxmlformats.org/officeDocument/2006/math" xmlns:v="urn:schemas-microsoft-com:vml" xmlns:wp14="http://schemas.microsoft.com/office/word/2010/wordprocessingDrawing" xmlns:wp="http://schemas.openxmlformats.org/drawingml/2006/wordprocessingDrawing" xmlns:w10="urn:schemas-microsoft-com:office:word" xmlns:w="http://schemas.openxmlformats.org/wordprocessingml/2006/main" xmlns:w14="http://schemas.microsoft.com/office/word/2010/wordml" xmlns:wpg="http://schemas.microsoft.com/office/word/2010/wordprocessingGroup" xmlns:wpi="http://schemas.microsoft.com/office/word/2010/wordprocessingInk" xmlns:wne="http://schemas.microsoft.com/office/word/2006/wordml" xmlns:wps="http://schemas.microsoft.com/office/word/2010/wordprocessingShape" mc:Ignorable="w14 wp14">
   <w:abstractNum w:abstractNumId="0">
     <w:nsid w:val="00706F8C"/>
     <w:multiLevelType w:val="multilevel"/>
@@ -8462,7 +8750,7 @@
 </file>
 
 <file path=word/styles.xml><?xml version="1.0" encoding="utf-8"?>
-<w:styles xmlns:mc="http://schemas.openxmlformats.org/markup-compatibility/2006" xmlns:r="http://schemas.openxmlformats.org/officeDocument/2006/relationships" xmlns:w="http://schemas.openxmlformats.org/wordprocessingml/2006/main" xmlns:w14="http://schemas.microsoft.com/office/word/2010/wordml" xmlns:w15="http://schemas.microsoft.com/office/word/2012/wordml" mc:Ignorable="w14 w15">
+<w:styles xmlns:mc="http://schemas.openxmlformats.org/markup-compatibility/2006" xmlns:r="http://schemas.openxmlformats.org/officeDocument/2006/relationships" xmlns:w="http://schemas.openxmlformats.org/wordprocessingml/2006/main" xmlns:w14="http://schemas.microsoft.com/office/word/2010/wordml" mc:Ignorable="w14">
   <w:docDefaults>
     <w:rPrDefault>
       <w:rPr>
@@ -8474,7 +8762,7 @@
     </w:rPrDefault>
     <w:pPrDefault/>
   </w:docDefaults>
-  <w:latentStyles w:defLockedState="0" w:defUIPriority="0" w:defSemiHidden="0" w:defUnhideWhenUsed="0" w:defQFormat="0" w:count="371">
+  <w:latentStyles w:defLockedState="0" w:defUIPriority="0" w:defSemiHidden="0" w:defUnhideWhenUsed="0" w:defQFormat="0" w:count="276">
     <w:lsdException w:name="index 1" w:semiHidden="1" w:unhideWhenUsed="1"/>
     <w:lsdException w:name="index 7" w:semiHidden="1" w:unhideWhenUsed="1"/>
     <w:lsdException w:name="index 8" w:semiHidden="1" w:unhideWhenUsed="1"/>
@@ -8606,202 +8894,773 @@
     <w:lsdException w:name="Balloon Text" w:semiHidden="1" w:unhideWhenUsed="1"/>
     <w:lsdException w:name="Table Theme" w:semiHidden="1" w:unhideWhenUsed="1"/>
     <w:lsdException w:name="Placeholder Text" w:semiHidden="1"/>
-    <w:lsdException w:name="Light Shading"/>
-    <w:lsdException w:name="Light List"/>
-    <w:lsdException w:name="Light Grid"/>
-    <w:lsdException w:name="Medium Shading 1"/>
-    <w:lsdException w:name="Medium Shading 2"/>
-    <w:lsdException w:name="Medium List 1"/>
-    <w:lsdException w:name="Medium List 2"/>
-    <w:lsdException w:name="Medium Grid 1"/>
-    <w:lsdException w:name="Medium Grid 2"/>
-    <w:lsdException w:name="Medium Grid 3"/>
-    <w:lsdException w:name="Dark List"/>
-    <w:lsdException w:name="Colorful Shading"/>
-    <w:lsdException w:name="Colorful List"/>
-    <w:lsdException w:name="Colorful Grid"/>
-    <w:lsdException w:name="Light Shading Accent 1"/>
-    <w:lsdException w:name="Light List Accent 1"/>
-    <w:lsdException w:name="Light Grid Accent 1"/>
-    <w:lsdException w:name="Medium Shading 1 Accent 1"/>
-    <w:lsdException w:name="Medium Shading 2 Accent 1"/>
-    <w:lsdException w:name="Medium List 1 Accent 1"/>
     <w:lsdException w:name="Revision" w:semiHidden="1"/>
-    <w:lsdException w:name="Medium List 2 Accent 1"/>
-    <w:lsdException w:name="Medium Grid 1 Accent 1"/>
-    <w:lsdException w:name="Medium Grid 2 Accent 1"/>
-    <w:lsdException w:name="Medium Grid 3 Accent 1"/>
-    <w:lsdException w:name="Dark List Accent 1"/>
-    <w:lsdException w:name="Colorful Shading Accent 1"/>
-    <w:lsdException w:name="Colorful List Accent 1"/>
-    <w:lsdException w:name="Colorful Grid Accent 1"/>
-    <w:lsdException w:name="Light Shading Accent 2"/>
-    <w:lsdException w:name="Light List Accent 2"/>
-    <w:lsdException w:name="Light Grid Accent 2"/>
-    <w:lsdException w:name="Medium Shading 1 Accent 2"/>
-    <w:lsdException w:name="Medium Shading 2 Accent 2"/>
-    <w:lsdException w:name="Medium List 1 Accent 2"/>
-    <w:lsdException w:name="Medium List 2 Accent 2"/>
-    <w:lsdException w:name="Medium Grid 1 Accent 2"/>
-    <w:lsdException w:name="Medium Grid 2 Accent 2"/>
-    <w:lsdException w:name="Medium Grid 3 Accent 2"/>
-    <w:lsdException w:name="Dark List Accent 2"/>
-    <w:lsdException w:name="Colorful Shading Accent 2"/>
-    <w:lsdException w:name="Colorful List Accent 2"/>
-    <w:lsdException w:name="Colorful Grid Accent 2"/>
-    <w:lsdException w:name="Light Shading Accent 3"/>
-    <w:lsdException w:name="Light List Accent 3"/>
-    <w:lsdException w:name="Light Grid Accent 3"/>
-    <w:lsdException w:name="Medium Shading 1 Accent 3"/>
-    <w:lsdException w:name="Medium Shading 2 Accent 3"/>
-    <w:lsdException w:name="Medium List 1 Accent 3"/>
-    <w:lsdException w:name="Medium List 2 Accent 3"/>
-    <w:lsdException w:name="Medium Grid 1 Accent 3"/>
-    <w:lsdException w:name="Medium Grid 2 Accent 3"/>
-    <w:lsdException w:name="Medium Grid 3 Accent 3"/>
-    <w:lsdException w:name="Dark List Accent 3"/>
-    <w:lsdException w:name="Colorful Shading Accent 3"/>
-    <w:lsdException w:name="Colorful List Accent 3"/>
-    <w:lsdException w:name="Colorful Grid Accent 3"/>
-    <w:lsdException w:name="Light Shading Accent 4"/>
-    <w:lsdException w:name="Light List Accent 4"/>
-    <w:lsdException w:name="Light Grid Accent 4"/>
-    <w:lsdException w:name="Medium Shading 1 Accent 4"/>
-    <w:lsdException w:name="Medium Shading 2 Accent 4"/>
-    <w:lsdException w:name="Medium List 1 Accent 4"/>
-    <w:lsdException w:name="Medium List 2 Accent 4"/>
-    <w:lsdException w:name="Medium Grid 1 Accent 4"/>
-    <w:lsdException w:name="Medium Grid 2 Accent 4"/>
-    <w:lsdException w:name="Medium Grid 3 Accent 4"/>
-    <w:lsdException w:name="Dark List Accent 4"/>
-    <w:lsdException w:name="Colorful Shading Accent 4"/>
-    <w:lsdException w:name="Colorful List Accent 4"/>
-    <w:lsdException w:name="Colorful Grid Accent 4"/>
-    <w:lsdException w:name="Light Shading Accent 5"/>
-    <w:lsdException w:name="Light List Accent 5"/>
-    <w:lsdException w:name="Light Grid Accent 5"/>
-    <w:lsdException w:name="Medium Shading 1 Accent 5"/>
-    <w:lsdException w:name="Medium Shading 2 Accent 5"/>
-    <w:lsdException w:name="Medium List 1 Accent 5"/>
-    <w:lsdException w:name="Medium List 2 Accent 5"/>
-    <w:lsdException w:name="Medium Grid 1 Accent 5"/>
-    <w:lsdException w:name="Medium Grid 2 Accent 5"/>
-    <w:lsdException w:name="Medium Grid 3 Accent 5"/>
-    <w:lsdException w:name="Dark List Accent 5"/>
-    <w:lsdException w:name="Colorful Shading Accent 5"/>
-    <w:lsdException w:name="Colorful List Accent 5"/>
-    <w:lsdException w:name="Colorful Grid Accent 5"/>
-    <w:lsdException w:name="Light Shading Accent 6"/>
-    <w:lsdException w:name="Light List Accent 6"/>
-    <w:lsdException w:name="Light Grid Accent 6"/>
-    <w:lsdException w:name="Medium Shading 1 Accent 6"/>
-    <w:lsdException w:name="Medium Shading 2 Accent 6"/>
-    <w:lsdException w:name="Medium List 1 Accent 6"/>
-    <w:lsdException w:name="Medium List 2 Accent 6"/>
-    <w:lsdException w:name="Medium Grid 1 Accent 6"/>
-    <w:lsdException w:name="Medium Grid 2 Accent 6"/>
-    <w:lsdException w:name="Medium Grid 3 Accent 6"/>
-    <w:lsdException w:name="Dark List Accent 6"/>
-    <w:lsdException w:name="Colorful Shading Accent 6"/>
-    <w:lsdException w:name="Colorful List Accent 6"/>
-    <w:lsdException w:name="Colorful Grid Accent 6"/>
     <w:lsdException w:name="Bibliography" w:semiHidden="1" w:unhideWhenUsed="1"/>
     <w:lsdException w:name="TOC Heading" w:semiHidden="1" w:uiPriority="39" w:unhideWhenUsed="1" w:qFormat="1"/>
-    <w:lsdException w:name="Grid Table 4" w:uiPriority="49"/>
-    <w:lsdException w:name="Grid Table 5 Dark" w:uiPriority="50"/>
-    <w:lsdException w:name="Grid Table 6 Colorful" w:uiPriority="51"/>
-    <w:lsdException w:name="Grid Table 7 Colorful" w:uiPriority="52"/>
-    <w:lsdException w:name="Grid Table 1 Light Accent 1" w:uiPriority="46"/>
-    <w:lsdException w:name="Grid Table 2 Accent 1" w:uiPriority="47"/>
-    <w:lsdException w:name="Grid Table 3 Accent 1" w:uiPriority="48"/>
-    <w:lsdException w:name="Grid Table 4 Accent 1" w:uiPriority="49"/>
-    <w:lsdException w:name="Grid Table 5 Dark Accent 1" w:uiPriority="50"/>
-    <w:lsdException w:name="Grid Table 6 Colorful Accent 1" w:uiPriority="51"/>
-    <w:lsdException w:name="Grid Table 7 Colorful Accent 1" w:uiPriority="52"/>
-    <w:lsdException w:name="Grid Table 1 Light Accent 2" w:uiPriority="46"/>
-    <w:lsdException w:name="Grid Table 2 Accent 2" w:uiPriority="47"/>
-    <w:lsdException w:name="Grid Table 3 Accent 2" w:uiPriority="48"/>
-    <w:lsdException w:name="Grid Table 4 Accent 2" w:uiPriority="49"/>
-    <w:lsdException w:name="Grid Table 5 Dark Accent 2" w:uiPriority="50"/>
-    <w:lsdException w:name="Grid Table 6 Colorful Accent 2" w:uiPriority="51"/>
-    <w:lsdException w:name="Grid Table 7 Colorful Accent 2" w:uiPriority="52"/>
-    <w:lsdException w:name="Grid Table 1 Light Accent 3" w:uiPriority="46"/>
-    <w:lsdException w:name="Grid Table 2 Accent 3" w:uiPriority="47"/>
-    <w:lsdException w:name="Grid Table 3 Accent 3" w:uiPriority="48"/>
-    <w:lsdException w:name="Grid Table 4 Accent 3" w:uiPriority="49"/>
-    <w:lsdException w:name="Grid Table 5 Dark Accent 3" w:uiPriority="50"/>
-    <w:lsdException w:name="Grid Table 6 Colorful Accent 3" w:uiPriority="51"/>
-    <w:lsdException w:name="Grid Table 7 Colorful Accent 3" w:uiPriority="52"/>
-    <w:lsdException w:name="Grid Table 1 Light Accent 4" w:uiPriority="46"/>
-    <w:lsdException w:name="Grid Table 2 Accent 4" w:uiPriority="47"/>
-    <w:lsdException w:name="Grid Table 3 Accent 4" w:uiPriority="48"/>
-    <w:lsdException w:name="Grid Table 4 Accent 4" w:uiPriority="49"/>
-    <w:lsdException w:name="Grid Table 5 Dark Accent 4" w:uiPriority="50"/>
-    <w:lsdException w:name="Grid Table 6 Colorful Accent 4" w:uiPriority="51"/>
-    <w:lsdException w:name="Grid Table 7 Colorful Accent 4" w:uiPriority="52"/>
-    <w:lsdException w:name="Grid Table 1 Light Accent 5" w:uiPriority="46"/>
-    <w:lsdException w:name="Grid Table 2 Accent 5" w:uiPriority="47"/>
-    <w:lsdException w:name="Grid Table 3 Accent 5" w:uiPriority="48"/>
-    <w:lsdException w:name="Grid Table 4 Accent 5" w:uiPriority="49"/>
-    <w:lsdException w:name="Grid Table 5 Dark Accent 5" w:uiPriority="50"/>
-    <w:lsdException w:name="Grid Table 6 Colorful Accent 5" w:uiPriority="51"/>
-    <w:lsdException w:name="Grid Table 7 Colorful Accent 5" w:uiPriority="52"/>
-    <w:lsdException w:name="Grid Table 1 Light Accent 6" w:uiPriority="46"/>
-    <w:lsdException w:name="Grid Table 2 Accent 6" w:uiPriority="47"/>
-    <w:lsdException w:name="Grid Table 3 Accent 6" w:uiPriority="48"/>
-    <w:lsdException w:name="Grid Table 4 Accent 6" w:uiPriority="49"/>
-    <w:lsdException w:name="Grid Table 5 Dark Accent 6" w:uiPriority="50"/>
-    <w:lsdException w:name="Grid Table 6 Colorful Accent 6" w:uiPriority="51"/>
-    <w:lsdException w:name="Grid Table 7 Colorful Accent 6" w:uiPriority="52"/>
-    <w:lsdException w:name="List Table 1 Light" w:uiPriority="46"/>
-    <w:lsdException w:name="List Table 2" w:uiPriority="47"/>
-    <w:lsdException w:name="List Table 3" w:uiPriority="48"/>
-    <w:lsdException w:name="List Table 4" w:uiPriority="49"/>
-    <w:lsdException w:name="List Table 5 Dark" w:uiPriority="50"/>
-    <w:lsdException w:name="List Table 6 Colorful" w:uiPriority="51"/>
-    <w:lsdException w:name="List Table 7 Colorful" w:uiPriority="52"/>
-    <w:lsdException w:name="List Table 1 Light Accent 1" w:uiPriority="46"/>
-    <w:lsdException w:name="List Table 2 Accent 1" w:uiPriority="47"/>
-    <w:lsdException w:name="List Table 3 Accent 1" w:uiPriority="48"/>
-    <w:lsdException w:name="List Table 4 Accent 1" w:uiPriority="49"/>
-    <w:lsdException w:name="List Table 5 Dark Accent 1" w:uiPriority="50"/>
-    <w:lsdException w:name="List Table 6 Colorful Accent 1" w:uiPriority="51"/>
-    <w:lsdException w:name="List Table 7 Colorful Accent 1" w:uiPriority="52"/>
-    <w:lsdException w:name="List Table 1 Light Accent 2" w:uiPriority="46"/>
-    <w:lsdException w:name="List Table 2 Accent 2" w:uiPriority="47"/>
-    <w:lsdException w:name="List Table 3 Accent 2" w:uiPriority="48"/>
-    <w:lsdException w:name="List Table 4 Accent 2" w:uiPriority="49"/>
-    <w:lsdException w:name="List Table 5 Dark Accent 2" w:uiPriority="50"/>
-    <w:lsdException w:name="List Table 6 Colorful Accent 2" w:uiPriority="51"/>
-    <w:lsdException w:name="List Table 7 Colorful Accent 2" w:uiPriority="52"/>
-    <w:lsdException w:name="List Table 1 Light Accent 3" w:uiPriority="46"/>
-    <w:lsdException w:name="List Table 2 Accent 3" w:uiPriority="47"/>
-    <w:lsdException w:name="List Table 3 Accent 3" w:uiPriority="48"/>
-    <w:lsdException w:name="List Table 4 Accent 3" w:uiPriority="49"/>
-    <w:lsdException w:name="List Table 5 Dark Accent 3" w:uiPriority="50"/>
-    <w:lsdException w:name="List Table 6 Colorful Accent 3" w:uiPriority="51"/>
-    <w:lsdException w:name="List Table 7 Colorful Accent 3" w:uiPriority="52"/>
-    <w:lsdException w:name="List Table 1 Light Accent 4" w:uiPriority="46"/>
-    <w:lsdException w:name="List Table 2 Accent 4" w:uiPriority="47"/>
-    <w:lsdException w:name="List Table 3 Accent 4" w:uiPriority="48"/>
-    <w:lsdException w:name="List Table 4 Accent 4" w:uiPriority="49"/>
-    <w:lsdException w:name="List Table 5 Dark Accent 4" w:uiPriority="50"/>
-    <w:lsdException w:name="List Table 6 Colorful Accent 4" w:uiPriority="51"/>
-    <w:lsdException w:name="List Table 7 Colorful Accent 4" w:uiPriority="52"/>
-    <w:lsdException w:name="List Table 1 Light Accent 5" w:uiPriority="46"/>
-    <w:lsdException w:name="List Table 2 Accent 5" w:uiPriority="47"/>
-    <w:lsdException w:name="List Table 3 Accent 5" w:uiPriority="48"/>
-    <w:lsdException w:name="List Table 4 Accent 5" w:uiPriority="49"/>
-    <w:lsdException w:name="List Table 5 Dark Accent 5" w:uiPriority="50"/>
-    <w:lsdException w:name="List Table 6 Colorful Accent 5" w:uiPriority="51"/>
-    <w:lsdException w:name="List Table 7 Colorful Accent 5" w:uiPriority="52"/>
-    <w:lsdException w:name="List Table 1 Light Accent 6" w:uiPriority="46"/>
-    <w:lsdException w:name="List Table 2 Accent 6" w:uiPriority="47"/>
-    <w:lsdException w:name="List Table 3 Accent 6" w:uiPriority="48"/>
-    <w:lsdException w:name="List Table 4 Accent 6" w:uiPriority="49"/>
-    <w:lsdException w:name="List Table 5 Dark Accent 6" w:uiPriority="50"/>
-    <w:lsdException w:name="List Table 6 Colorful Accent 6" w:uiPriority="51"/>
-    <w:lsdException w:name="List Table 7 Colorful Accent 6" w:uiPriority="52"/>
+  </w:latentStyles>
+  <w:style w:type="paragraph" w:default="1" w:styleId="Normal">
+    <w:name w:val="Normal"/>
+    <w:rsid w:val="00D3094C"/>
+    <w:pPr>
+      <w:suppressAutoHyphens/>
+      <w:spacing w:after="160" w:line="259" w:lineRule="auto"/>
+    </w:pPr>
+    <w:rPr>
+      <w:rFonts w:ascii="Cambria" w:eastAsia="SimSun" w:hAnsi="Cambria"/>
+    </w:rPr>
+  </w:style>
+  <w:style w:type="paragraph" w:styleId="Heading1">
+    <w:name w:val="heading 1"/>
+    <w:basedOn w:val="Heading"/>
+    <w:next w:val="Textbody"/>
+    <w:link w:val="Heading1Char"/>
+    <w:rsid w:val="00D3094C"/>
+    <w:pPr>
+      <w:numPr>
+        <w:numId w:val="1"/>
+      </w:numPr>
+      <w:outlineLvl w:val="0"/>
+    </w:pPr>
+    <w:rPr>
+      <w:b/>
+      <w:bCs/>
+      <w:sz w:val="32"/>
+      <w:szCs w:val="32"/>
+    </w:rPr>
+  </w:style>
+  <w:style w:type="paragraph" w:styleId="Heading2">
+    <w:name w:val="heading 2"/>
+    <w:basedOn w:val="Heading"/>
+    <w:next w:val="Textbody"/>
+    <w:link w:val="Heading2Char"/>
+    <w:rsid w:val="00E672E6"/>
+    <w:pPr>
+      <w:numPr>
+        <w:numId w:val="24"/>
+      </w:numPr>
+      <w:outlineLvl w:val="1"/>
+    </w:pPr>
+    <w:rPr>
+      <w:rFonts w:cs="Times"/>
+      <w:b/>
+      <w:bCs/>
+      <w:iCs/>
+    </w:rPr>
+  </w:style>
+  <w:style w:type="paragraph" w:styleId="Heading3">
+    <w:name w:val="heading 3"/>
+    <w:basedOn w:val="Heading"/>
+    <w:next w:val="Textbody"/>
+    <w:link w:val="Heading3Char"/>
+    <w:rsid w:val="00E672E6"/>
+    <w:pPr>
+      <w:numPr>
+        <w:ilvl w:val="2"/>
+        <w:numId w:val="24"/>
+      </w:numPr>
+      <w:outlineLvl w:val="2"/>
+    </w:pPr>
+    <w:rPr>
+      <w:b/>
+      <w:bCs/>
+      <w:sz w:val="24"/>
+    </w:rPr>
+  </w:style>
+  <w:style w:type="paragraph" w:styleId="Heading4">
+    <w:name w:val="heading 4"/>
+    <w:basedOn w:val="Normal"/>
+    <w:next w:val="Normal"/>
+    <w:link w:val="Heading4Char"/>
+    <w:rsid w:val="00142E81"/>
+    <w:pPr>
+      <w:keepNext/>
+      <w:keepLines/>
+      <w:spacing w:before="200" w:after="0"/>
+      <w:outlineLvl w:val="3"/>
+    </w:pPr>
+    <w:rPr>
+      <w:rFonts w:asciiTheme="majorHAnsi" w:eastAsiaTheme="majorEastAsia" w:hAnsiTheme="majorHAnsi" w:cstheme="majorBidi"/>
+      <w:b/>
+      <w:bCs/>
+      <w:i/>
+      <w:iCs/>
+      <w:color w:val="4F81BD" w:themeColor="accent1"/>
+    </w:rPr>
+  </w:style>
+  <w:style w:type="character" w:default="1" w:styleId="DefaultParagraphFont">
+    <w:name w:val="Default Paragraph Font"/>
+    <w:uiPriority w:val="1"/>
+    <w:semiHidden/>
+    <w:unhideWhenUsed/>
+  </w:style>
+  <w:style w:type="table" w:default="1" w:styleId="TableNormal">
+    <w:name w:val="Normal Table"/>
+    <w:uiPriority w:val="99"/>
+    <w:semiHidden/>
+    <w:unhideWhenUsed/>
+    <w:tblPr>
+      <w:tblInd w:w="0" w:type="dxa"/>
+      <w:tblCellMar>
+        <w:top w:w="0" w:type="dxa"/>
+        <w:left w:w="108" w:type="dxa"/>
+        <w:bottom w:w="0" w:type="dxa"/>
+        <w:right w:w="108" w:type="dxa"/>
+      </w:tblCellMar>
+    </w:tblPr>
+  </w:style>
+  <w:style w:type="numbering" w:default="1" w:styleId="NoList">
+    <w:name w:val="No List"/>
+    <w:uiPriority w:val="99"/>
+    <w:semiHidden/>
+    <w:unhideWhenUsed/>
+  </w:style>
+  <w:style w:type="character" w:customStyle="1" w:styleId="Heading1Char">
+    <w:name w:val="Heading 1 Char"/>
+    <w:basedOn w:val="DefaultParagraphFont"/>
+    <w:link w:val="Heading1"/>
+    <w:rsid w:val="00D3094C"/>
+    <w:rPr>
+      <w:rFonts w:ascii="Arial" w:eastAsia="Microsoft YaHei" w:hAnsi="Arial" w:cs="Mangal"/>
+      <w:b/>
+      <w:bCs/>
+      <w:sz w:val="32"/>
+      <w:szCs w:val="32"/>
+    </w:rPr>
+  </w:style>
+  <w:style w:type="character" w:customStyle="1" w:styleId="Heading2Char">
+    <w:name w:val="Heading 2 Char"/>
+    <w:basedOn w:val="DefaultParagraphFont"/>
+    <w:link w:val="Heading2"/>
+    <w:rsid w:val="00E672E6"/>
+    <w:rPr>
+      <w:rFonts w:ascii="Arial" w:eastAsia="Microsoft YaHei" w:hAnsi="Arial" w:cs="Times"/>
+      <w:b/>
+      <w:bCs/>
+      <w:iCs/>
+      <w:sz w:val="28"/>
+      <w:szCs w:val="28"/>
+    </w:rPr>
+  </w:style>
+  <w:style w:type="character" w:customStyle="1" w:styleId="Heading3Char">
+    <w:name w:val="Heading 3 Char"/>
+    <w:basedOn w:val="DefaultParagraphFont"/>
+    <w:link w:val="Heading3"/>
+    <w:rsid w:val="00E672E6"/>
+    <w:rPr>
+      <w:rFonts w:ascii="Arial" w:eastAsia="Microsoft YaHei" w:hAnsi="Arial" w:cs="Mangal"/>
+      <w:b/>
+      <w:bCs/>
+      <w:szCs w:val="28"/>
+    </w:rPr>
+  </w:style>
+  <w:style w:type="character" w:customStyle="1" w:styleId="BalloonTextChar">
+    <w:name w:val="Balloon Text Char"/>
+    <w:basedOn w:val="DefaultParagraphFont"/>
+    <w:rsid w:val="00D3094C"/>
+    <w:rPr>
+      <w:rFonts w:ascii="Lucida Grande" w:hAnsi="Lucida Grande"/>
+      <w:sz w:val="18"/>
+      <w:szCs w:val="18"/>
+    </w:rPr>
+  </w:style>
+  <w:style w:type="character" w:customStyle="1" w:styleId="HeaderChar">
+    <w:name w:val="Header Char"/>
+    <w:basedOn w:val="DefaultParagraphFont"/>
+    <w:rsid w:val="00D3094C"/>
+  </w:style>
+  <w:style w:type="character" w:customStyle="1" w:styleId="FooterChar">
+    <w:name w:val="Footer Char"/>
+    <w:basedOn w:val="DefaultParagraphFont"/>
+    <w:rsid w:val="00D3094C"/>
+  </w:style>
+  <w:style w:type="character" w:customStyle="1" w:styleId="ListLabel1">
+    <w:name w:val="ListLabel 1"/>
+    <w:rsid w:val="00D3094C"/>
+  </w:style>
+  <w:style w:type="character" w:customStyle="1" w:styleId="ListLabel2">
+    <w:name w:val="ListLabel 2"/>
+    <w:rsid w:val="00D3094C"/>
+    <w:rPr>
+      <w:rFonts w:cs="Courier New"/>
+    </w:rPr>
+  </w:style>
+  <w:style w:type="character" w:customStyle="1" w:styleId="Bullets">
+    <w:name w:val="Bullets"/>
+    <w:rsid w:val="00D3094C"/>
+    <w:rPr>
+      <w:rFonts w:ascii="OpenSymbol" w:eastAsia="OpenSymbol" w:hAnsi="OpenSymbol" w:cs="OpenSymbol"/>
+    </w:rPr>
+  </w:style>
+  <w:style w:type="paragraph" w:customStyle="1" w:styleId="Heading">
+    <w:name w:val="Heading"/>
+    <w:basedOn w:val="Normal"/>
+    <w:next w:val="Textbody"/>
+    <w:rsid w:val="00D3094C"/>
+    <w:pPr>
+      <w:keepNext/>
+      <w:spacing w:before="240" w:after="120"/>
+    </w:pPr>
+    <w:rPr>
+      <w:rFonts w:ascii="Arial" w:eastAsia="Microsoft YaHei" w:hAnsi="Arial" w:cs="Mangal"/>
+      <w:sz w:val="28"/>
+      <w:szCs w:val="28"/>
+    </w:rPr>
+  </w:style>
+  <w:style w:type="paragraph" w:customStyle="1" w:styleId="Textbody">
+    <w:name w:val="Text body"/>
+    <w:basedOn w:val="Normal"/>
+    <w:rsid w:val="00D3094C"/>
+    <w:pPr>
+      <w:spacing w:after="120"/>
+    </w:pPr>
+  </w:style>
+  <w:style w:type="paragraph" w:styleId="List">
+    <w:name w:val="List"/>
+    <w:basedOn w:val="Textbody"/>
+    <w:rsid w:val="00D3094C"/>
+    <w:rPr>
+      <w:rFonts w:cs="Mangal"/>
+    </w:rPr>
+  </w:style>
+  <w:style w:type="paragraph" w:styleId="Caption">
+    <w:name w:val="caption"/>
+    <w:basedOn w:val="Normal"/>
+    <w:rsid w:val="00D3094C"/>
+    <w:pPr>
+      <w:suppressLineNumbers/>
+      <w:spacing w:before="120" w:after="120"/>
+    </w:pPr>
+    <w:rPr>
+      <w:rFonts w:cs="Mangal"/>
+      <w:i/>
+      <w:iCs/>
+    </w:rPr>
+  </w:style>
+  <w:style w:type="paragraph" w:customStyle="1" w:styleId="Index">
+    <w:name w:val="Index"/>
+    <w:basedOn w:val="Normal"/>
+    <w:rsid w:val="00D3094C"/>
+    <w:pPr>
+      <w:suppressLineNumbers/>
+    </w:pPr>
+    <w:rPr>
+      <w:rFonts w:cs="Mangal"/>
+    </w:rPr>
+  </w:style>
+  <w:style w:type="paragraph" w:styleId="ListParagraph">
+    <w:name w:val="List Paragraph"/>
+    <w:basedOn w:val="Normal"/>
+    <w:rsid w:val="00DA3F62"/>
+    <w:pPr>
+      <w:widowControl w:val="0"/>
+      <w:numPr>
+        <w:ilvl w:val="1"/>
+        <w:numId w:val="24"/>
+      </w:numPr>
+      <w:spacing w:after="0"/>
+      <w:contextualSpacing/>
+    </w:pPr>
+    <w:rPr>
+      <w:rFonts w:ascii="Interstate-Regular" w:hAnsi="Interstate-Regular" w:cs="Times"/>
+    </w:rPr>
+  </w:style>
+  <w:style w:type="paragraph" w:styleId="BalloonText">
+    <w:name w:val="Balloon Text"/>
+    <w:basedOn w:val="Normal"/>
+    <w:link w:val="BalloonTextChar1"/>
+    <w:rsid w:val="00D3094C"/>
+    <w:rPr>
+      <w:rFonts w:ascii="Lucida Grande" w:hAnsi="Lucida Grande"/>
+      <w:sz w:val="18"/>
+      <w:szCs w:val="18"/>
+    </w:rPr>
+  </w:style>
+  <w:style w:type="character" w:customStyle="1" w:styleId="BalloonTextChar1">
+    <w:name w:val="Balloon Text Char1"/>
+    <w:basedOn w:val="DefaultParagraphFont"/>
+    <w:link w:val="BalloonText"/>
+    <w:rsid w:val="00D3094C"/>
+    <w:rPr>
+      <w:rFonts w:ascii="Lucida Grande" w:eastAsia="SimSun" w:hAnsi="Lucida Grande"/>
+      <w:sz w:val="18"/>
+      <w:szCs w:val="18"/>
+    </w:rPr>
+  </w:style>
+  <w:style w:type="paragraph" w:styleId="Header">
+    <w:name w:val="header"/>
+    <w:basedOn w:val="Normal"/>
+    <w:link w:val="HeaderChar1"/>
+    <w:rsid w:val="00D3094C"/>
+    <w:pPr>
+      <w:suppressLineNumbers/>
+      <w:tabs>
+        <w:tab w:val="center" w:pos="4320"/>
+        <w:tab w:val="right" w:pos="8640"/>
+      </w:tabs>
+    </w:pPr>
+  </w:style>
+  <w:style w:type="character" w:customStyle="1" w:styleId="HeaderChar1">
+    <w:name w:val="Header Char1"/>
+    <w:basedOn w:val="DefaultParagraphFont"/>
+    <w:link w:val="Header"/>
+    <w:rsid w:val="00D3094C"/>
+    <w:rPr>
+      <w:rFonts w:ascii="Cambria" w:eastAsia="SimSun" w:hAnsi="Cambria"/>
+    </w:rPr>
+  </w:style>
+  <w:style w:type="paragraph" w:styleId="Footer">
+    <w:name w:val="footer"/>
+    <w:basedOn w:val="Normal"/>
+    <w:link w:val="FooterChar1"/>
+    <w:rsid w:val="00D3094C"/>
+    <w:pPr>
+      <w:suppressLineNumbers/>
+      <w:tabs>
+        <w:tab w:val="center" w:pos="4320"/>
+        <w:tab w:val="right" w:pos="8640"/>
+      </w:tabs>
+    </w:pPr>
+  </w:style>
+  <w:style w:type="character" w:customStyle="1" w:styleId="FooterChar1">
+    <w:name w:val="Footer Char1"/>
+    <w:basedOn w:val="DefaultParagraphFont"/>
+    <w:link w:val="Footer"/>
+    <w:rsid w:val="00D3094C"/>
+    <w:rPr>
+      <w:rFonts w:ascii="Cambria" w:eastAsia="SimSun" w:hAnsi="Cambria"/>
+    </w:rPr>
+  </w:style>
+  <w:style w:type="character" w:customStyle="1" w:styleId="Heading4Char">
+    <w:name w:val="Heading 4 Char"/>
+    <w:basedOn w:val="DefaultParagraphFont"/>
+    <w:link w:val="Heading4"/>
+    <w:rsid w:val="00142E81"/>
+    <w:rPr>
+      <w:rFonts w:asciiTheme="majorHAnsi" w:eastAsiaTheme="majorEastAsia" w:hAnsiTheme="majorHAnsi" w:cstheme="majorBidi"/>
+      <w:b/>
+      <w:bCs/>
+      <w:i/>
+      <w:iCs/>
+      <w:color w:val="4F81BD" w:themeColor="accent1"/>
+    </w:rPr>
+  </w:style>
+  <w:style w:type="paragraph" w:styleId="TOCHeading">
+    <w:name w:val="TOC Heading"/>
+    <w:basedOn w:val="Heading1"/>
+    <w:next w:val="Normal"/>
+    <w:uiPriority w:val="39"/>
+    <w:unhideWhenUsed/>
+    <w:qFormat/>
+    <w:rsid w:val="00565192"/>
+    <w:pPr>
+      <w:keepLines/>
+      <w:numPr>
+        <w:numId w:val="0"/>
+      </w:numPr>
+      <w:suppressAutoHyphens w:val="0"/>
+      <w:spacing w:before="480" w:after="0" w:line="276" w:lineRule="auto"/>
+      <w:outlineLvl w:val="9"/>
+    </w:pPr>
+    <w:rPr>
+      <w:rFonts w:asciiTheme="majorHAnsi" w:eastAsiaTheme="majorEastAsia" w:hAnsiTheme="majorHAnsi" w:cstheme="majorBidi"/>
+      <w:color w:val="365F91" w:themeColor="accent1" w:themeShade="BF"/>
+      <w:sz w:val="28"/>
+      <w:szCs w:val="28"/>
+    </w:rPr>
+  </w:style>
+  <w:style w:type="paragraph" w:styleId="TOC1">
+    <w:name w:val="toc 1"/>
+    <w:basedOn w:val="Normal"/>
+    <w:next w:val="Normal"/>
+    <w:autoRedefine/>
+    <w:uiPriority w:val="39"/>
+    <w:rsid w:val="00565192"/>
+    <w:pPr>
+      <w:spacing w:before="120" w:after="0"/>
+    </w:pPr>
+    <w:rPr>
+      <w:rFonts w:asciiTheme="majorHAnsi" w:hAnsiTheme="majorHAnsi"/>
+      <w:b/>
+      <w:color w:val="548DD4"/>
+    </w:rPr>
+  </w:style>
+  <w:style w:type="paragraph" w:styleId="TOC2">
+    <w:name w:val="toc 2"/>
+    <w:basedOn w:val="Normal"/>
+    <w:next w:val="Normal"/>
+    <w:autoRedefine/>
+    <w:uiPriority w:val="39"/>
+    <w:rsid w:val="00565192"/>
+    <w:pPr>
+      <w:spacing w:after="0"/>
+    </w:pPr>
+    <w:rPr>
+      <w:rFonts w:asciiTheme="minorHAnsi" w:hAnsiTheme="minorHAnsi"/>
+      <w:sz w:val="22"/>
+      <w:szCs w:val="22"/>
+    </w:rPr>
+  </w:style>
+  <w:style w:type="paragraph" w:styleId="TOC3">
+    <w:name w:val="toc 3"/>
+    <w:basedOn w:val="Normal"/>
+    <w:next w:val="Normal"/>
+    <w:autoRedefine/>
+    <w:uiPriority w:val="39"/>
+    <w:rsid w:val="00894539"/>
+    <w:pPr>
+      <w:tabs>
+        <w:tab w:val="left" w:pos="952"/>
+        <w:tab w:val="right" w:leader="dot" w:pos="9350"/>
+      </w:tabs>
+      <w:spacing w:after="0"/>
+      <w:ind w:left="240"/>
+    </w:pPr>
+    <w:rPr>
+      <w:rFonts w:ascii="FuturaTMedRo1" w:hAnsi="FuturaTMedRo1"/>
+      <w:noProof/>
+      <w:sz w:val="22"/>
+      <w:szCs w:val="22"/>
+    </w:rPr>
+  </w:style>
+  <w:style w:type="paragraph" w:styleId="TOC4">
+    <w:name w:val="toc 4"/>
+    <w:basedOn w:val="Normal"/>
+    <w:next w:val="Normal"/>
+    <w:autoRedefine/>
+    <w:rsid w:val="00565192"/>
+    <w:pPr>
+      <w:pBdr>
+        <w:between w:val="double" w:sz="6" w:space="0" w:color="auto"/>
+      </w:pBdr>
+      <w:spacing w:after="0"/>
+      <w:ind w:left="480"/>
+    </w:pPr>
+    <w:rPr>
+      <w:rFonts w:asciiTheme="minorHAnsi" w:hAnsiTheme="minorHAnsi"/>
+      <w:sz w:val="20"/>
+      <w:szCs w:val="20"/>
+    </w:rPr>
+  </w:style>
+  <w:style w:type="paragraph" w:styleId="TOC5">
+    <w:name w:val="toc 5"/>
+    <w:basedOn w:val="Normal"/>
+    <w:next w:val="Normal"/>
+    <w:autoRedefine/>
+    <w:rsid w:val="00565192"/>
+    <w:pPr>
+      <w:pBdr>
+        <w:between w:val="double" w:sz="6" w:space="0" w:color="auto"/>
+      </w:pBdr>
+      <w:spacing w:after="0"/>
+      <w:ind w:left="720"/>
+    </w:pPr>
+    <w:rPr>
+      <w:rFonts w:asciiTheme="minorHAnsi" w:hAnsiTheme="minorHAnsi"/>
+      <w:sz w:val="20"/>
+      <w:szCs w:val="20"/>
+    </w:rPr>
+  </w:style>
+  <w:style w:type="paragraph" w:styleId="TOC6">
+    <w:name w:val="toc 6"/>
+    <w:basedOn w:val="Normal"/>
+    <w:next w:val="Normal"/>
+    <w:autoRedefine/>
+    <w:rsid w:val="00565192"/>
+    <w:pPr>
+      <w:pBdr>
+        <w:between w:val="double" w:sz="6" w:space="0" w:color="auto"/>
+      </w:pBdr>
+      <w:spacing w:after="0"/>
+      <w:ind w:left="960"/>
+    </w:pPr>
+    <w:rPr>
+      <w:rFonts w:asciiTheme="minorHAnsi" w:hAnsiTheme="minorHAnsi"/>
+      <w:sz w:val="20"/>
+      <w:szCs w:val="20"/>
+    </w:rPr>
+  </w:style>
+  <w:style w:type="paragraph" w:styleId="TOC7">
+    <w:name w:val="toc 7"/>
+    <w:basedOn w:val="Normal"/>
+    <w:next w:val="Normal"/>
+    <w:autoRedefine/>
+    <w:rsid w:val="00565192"/>
+    <w:pPr>
+      <w:pBdr>
+        <w:between w:val="double" w:sz="6" w:space="0" w:color="auto"/>
+      </w:pBdr>
+      <w:spacing w:after="0"/>
+      <w:ind w:left="1200"/>
+    </w:pPr>
+    <w:rPr>
+      <w:rFonts w:asciiTheme="minorHAnsi" w:hAnsiTheme="minorHAnsi"/>
+      <w:sz w:val="20"/>
+      <w:szCs w:val="20"/>
+    </w:rPr>
+  </w:style>
+  <w:style w:type="paragraph" w:styleId="TOC8">
+    <w:name w:val="toc 8"/>
+    <w:basedOn w:val="Normal"/>
+    <w:next w:val="Normal"/>
+    <w:autoRedefine/>
+    <w:rsid w:val="00565192"/>
+    <w:pPr>
+      <w:pBdr>
+        <w:between w:val="double" w:sz="6" w:space="0" w:color="auto"/>
+      </w:pBdr>
+      <w:spacing w:after="0"/>
+      <w:ind w:left="1440"/>
+    </w:pPr>
+    <w:rPr>
+      <w:rFonts w:asciiTheme="minorHAnsi" w:hAnsiTheme="minorHAnsi"/>
+      <w:sz w:val="20"/>
+      <w:szCs w:val="20"/>
+    </w:rPr>
+  </w:style>
+  <w:style w:type="paragraph" w:styleId="TOC9">
+    <w:name w:val="toc 9"/>
+    <w:basedOn w:val="Normal"/>
+    <w:next w:val="Normal"/>
+    <w:autoRedefine/>
+    <w:rsid w:val="00565192"/>
+    <w:pPr>
+      <w:pBdr>
+        <w:between w:val="double" w:sz="6" w:space="0" w:color="auto"/>
+      </w:pBdr>
+      <w:spacing w:after="0"/>
+      <w:ind w:left="1680"/>
+    </w:pPr>
+    <w:rPr>
+      <w:rFonts w:asciiTheme="minorHAnsi" w:hAnsiTheme="minorHAnsi"/>
+      <w:sz w:val="20"/>
+      <w:szCs w:val="20"/>
+    </w:rPr>
+  </w:style>
+  <w:style w:type="character" w:styleId="PageNumber">
+    <w:name w:val="page number"/>
+    <w:basedOn w:val="DefaultParagraphFont"/>
+    <w:rsid w:val="003623AA"/>
+  </w:style>
+  <w:style w:type="character" w:styleId="PlaceholderText">
+    <w:name w:val="Placeholder Text"/>
+    <w:basedOn w:val="DefaultParagraphFont"/>
+    <w:rsid w:val="00FB4506"/>
+    <w:rPr>
+      <w:color w:val="808080"/>
+    </w:rPr>
+  </w:style>
+  <w:style w:type="character" w:styleId="CommentReference">
+    <w:name w:val="annotation reference"/>
+    <w:basedOn w:val="DefaultParagraphFont"/>
+    <w:semiHidden/>
+    <w:unhideWhenUsed/>
+    <w:rsid w:val="009543A6"/>
+    <w:rPr>
+      <w:sz w:val="18"/>
+      <w:szCs w:val="18"/>
+    </w:rPr>
+  </w:style>
+  <w:style w:type="paragraph" w:styleId="CommentText">
+    <w:name w:val="annotation text"/>
+    <w:basedOn w:val="Normal"/>
+    <w:link w:val="CommentTextChar"/>
+    <w:semiHidden/>
+    <w:unhideWhenUsed/>
+    <w:rsid w:val="009543A6"/>
+    <w:pPr>
+      <w:spacing w:line="240" w:lineRule="auto"/>
+    </w:pPr>
+  </w:style>
+  <w:style w:type="character" w:customStyle="1" w:styleId="CommentTextChar">
+    <w:name w:val="Comment Text Char"/>
+    <w:basedOn w:val="DefaultParagraphFont"/>
+    <w:link w:val="CommentText"/>
+    <w:semiHidden/>
+    <w:rsid w:val="009543A6"/>
+    <w:rPr>
+      <w:rFonts w:ascii="Cambria" w:eastAsia="SimSun" w:hAnsi="Cambria"/>
+    </w:rPr>
+  </w:style>
+  <w:style w:type="paragraph" w:styleId="CommentSubject">
+    <w:name w:val="annotation subject"/>
+    <w:basedOn w:val="CommentText"/>
+    <w:next w:val="CommentText"/>
+    <w:link w:val="CommentSubjectChar"/>
+    <w:semiHidden/>
+    <w:unhideWhenUsed/>
+    <w:rsid w:val="009543A6"/>
+    <w:rPr>
+      <w:b/>
+      <w:bCs/>
+      <w:sz w:val="20"/>
+      <w:szCs w:val="20"/>
+    </w:rPr>
+  </w:style>
+  <w:style w:type="character" w:customStyle="1" w:styleId="CommentSubjectChar">
+    <w:name w:val="Comment Subject Char"/>
+    <w:basedOn w:val="CommentTextChar"/>
+    <w:link w:val="CommentSubject"/>
+    <w:semiHidden/>
+    <w:rsid w:val="009543A6"/>
+    <w:rPr>
+      <w:rFonts w:ascii="Cambria" w:eastAsia="SimSun" w:hAnsi="Cambria"/>
+      <w:b/>
+      <w:bCs/>
+      <w:sz w:val="20"/>
+      <w:szCs w:val="20"/>
+    </w:rPr>
+  </w:style>
+</w:styles>
+</file>
+
+<file path=word/stylesWithEffects.xml><?xml version="1.0" encoding="utf-8"?>
+<w:styles xmlns:wpc="http://schemas.microsoft.com/office/word/2010/wordprocessingCanvas" xmlns:mo="http://schemas.microsoft.com/office/mac/office/2008/main" xmlns:mc="http://schemas.openxmlformats.org/markup-compatibility/2006" xmlns:mv="urn:schemas-microsoft-com:mac:vml" xmlns:o="urn:schemas-microsoft-com:office:office" xmlns:r="http://schemas.openxmlformats.org/officeDocument/2006/relationships" xmlns:m="http://schemas.openxmlformats.org/officeDocument/2006/math" xmlns:v="urn:schemas-microsoft-com:vml" xmlns:wp14="http://schemas.microsoft.com/office/word/2010/wordprocessingDrawing" xmlns:wp="http://schemas.openxmlformats.org/drawingml/2006/wordprocessingDrawing" xmlns:w10="urn:schemas-microsoft-com:office:word" xmlns:w="http://schemas.openxmlformats.org/wordprocessingml/2006/main" xmlns:w14="http://schemas.microsoft.com/office/word/2010/wordml" xmlns:wpg="http://schemas.microsoft.com/office/word/2010/wordprocessingGroup" xmlns:wpi="http://schemas.microsoft.com/office/word/2010/wordprocessingInk" xmlns:wne="http://schemas.microsoft.com/office/word/2006/wordml" xmlns:wps="http://schemas.microsoft.com/office/word/2010/wordprocessingShape" mc:Ignorable="w14 wp14">
+  <w:docDefaults>
+    <w:rPrDefault>
+      <w:rPr>
+        <w:rFonts w:asciiTheme="minorHAnsi" w:eastAsiaTheme="minorHAnsi" w:hAnsiTheme="minorHAnsi" w:cstheme="minorBidi"/>
+        <w:sz w:val="24"/>
+        <w:szCs w:val="24"/>
+        <w:lang w:val="en-US" w:eastAsia="en-US" w:bidi="ar-SA"/>
+      </w:rPr>
+    </w:rPrDefault>
+    <w:pPrDefault/>
+  </w:docDefaults>
+  <w:latentStyles w:defLockedState="0" w:defUIPriority="0" w:defSemiHidden="0" w:defUnhideWhenUsed="0" w:defQFormat="0" w:count="276">
+    <w:lsdException w:name="index 1" w:semiHidden="1" w:unhideWhenUsed="1"/>
+    <w:lsdException w:name="index 7" w:semiHidden="1" w:unhideWhenUsed="1"/>
+    <w:lsdException w:name="index 8" w:semiHidden="1" w:unhideWhenUsed="1"/>
+    <w:lsdException w:name="index 9" w:semiHidden="1" w:unhideWhenUsed="1"/>
+    <w:lsdException w:name="toc 1" w:semiHidden="1" w:uiPriority="39" w:unhideWhenUsed="1"/>
+    <w:lsdException w:name="toc 2" w:semiHidden="1" w:uiPriority="39" w:unhideWhenUsed="1"/>
+    <w:lsdException w:name="toc 3" w:semiHidden="1" w:uiPriority="39" w:unhideWhenUsed="1"/>
+    <w:lsdException w:name="toc 4" w:semiHidden="1" w:unhideWhenUsed="1"/>
+    <w:lsdException w:name="toc 5" w:semiHidden="1" w:unhideWhenUsed="1"/>
+    <w:lsdException w:name="toc 6" w:semiHidden="1" w:unhideWhenUsed="1"/>
+    <w:lsdException w:name="toc 7" w:semiHidden="1" w:unhideWhenUsed="1"/>
+    <w:lsdException w:name="toc 8" w:semiHidden="1" w:unhideWhenUsed="1"/>
+    <w:lsdException w:name="toc 9" w:semiHidden="1" w:unhideWhenUsed="1"/>
+    <w:lsdException w:name="Normal Indent" w:semiHidden="1" w:unhideWhenUsed="1"/>
+    <w:lsdException w:name="footnote text" w:semiHidden="1" w:unhideWhenUsed="1"/>
+    <w:lsdException w:name="annotation text" w:semiHidden="1" w:unhideWhenUsed="1"/>
+    <w:lsdException w:name="header" w:semiHidden="1" w:unhideWhenUsed="1"/>
+    <w:lsdException w:name="footer" w:semiHidden="1" w:unhideWhenUsed="1"/>
+    <w:lsdException w:name="index heading" w:semiHidden="1" w:unhideWhenUsed="1"/>
+    <w:lsdException w:name="caption" w:semiHidden="1" w:unhideWhenUsed="1"/>
+    <w:lsdException w:name="table of figures" w:semiHidden="1" w:unhideWhenUsed="1"/>
+    <w:lsdException w:name="envelope address" w:semiHidden="1" w:unhideWhenUsed="1"/>
+    <w:lsdException w:name="envelope return" w:semiHidden="1" w:unhideWhenUsed="1"/>
+    <w:lsdException w:name="footnote reference" w:semiHidden="1" w:unhideWhenUsed="1"/>
+    <w:lsdException w:name="annotation reference" w:semiHidden="1" w:unhideWhenUsed="1"/>
+    <w:lsdException w:name="line number" w:semiHidden="1" w:unhideWhenUsed="1"/>
+    <w:lsdException w:name="page number" w:semiHidden="1" w:unhideWhenUsed="1"/>
+    <w:lsdException w:name="endnote reference" w:semiHidden="1" w:unhideWhenUsed="1"/>
+    <w:lsdException w:name="endnote text" w:semiHidden="1" w:unhideWhenUsed="1"/>
+    <w:lsdException w:name="table of authorities" w:semiHidden="1" w:unhideWhenUsed="1"/>
+    <w:lsdException w:name="macro" w:semiHidden="1" w:unhideWhenUsed="1"/>
+    <w:lsdException w:name="toa heading" w:semiHidden="1" w:unhideWhenUsed="1"/>
+    <w:lsdException w:name="List" w:semiHidden="1" w:unhideWhenUsed="1"/>
+    <w:lsdException w:name="List Bullet" w:semiHidden="1" w:unhideWhenUsed="1"/>
+    <w:lsdException w:name="List Number" w:semiHidden="1" w:unhideWhenUsed="1"/>
+    <w:lsdException w:name="List 2" w:semiHidden="1" w:unhideWhenUsed="1"/>
+    <w:lsdException w:name="List 3" w:semiHidden="1" w:unhideWhenUsed="1"/>
+    <w:lsdException w:name="List 4" w:semiHidden="1" w:unhideWhenUsed="1"/>
+    <w:lsdException w:name="List 5" w:semiHidden="1" w:unhideWhenUsed="1"/>
+    <w:lsdException w:name="List Bullet 2" w:semiHidden="1" w:unhideWhenUsed="1"/>
+    <w:lsdException w:name="List Bullet 3" w:semiHidden="1" w:unhideWhenUsed="1"/>
+    <w:lsdException w:name="List Bullet 4" w:semiHidden="1" w:unhideWhenUsed="1"/>
+    <w:lsdException w:name="List Bullet 5" w:semiHidden="1" w:unhideWhenUsed="1"/>
+    <w:lsdException w:name="List Number 3" w:semiHidden="1" w:unhideWhenUsed="1"/>
+    <w:lsdException w:name="List Number 4" w:semiHidden="1" w:unhideWhenUsed="1"/>
+    <w:lsdException w:name="Closing" w:semiHidden="1" w:unhideWhenUsed="1"/>
+    <w:lsdException w:name="Signature" w:semiHidden="1" w:unhideWhenUsed="1"/>
+    <w:lsdException w:name="Default Paragraph Font" w:semiHidden="1" w:unhideWhenUsed="1"/>
+    <w:lsdException w:name="Body Text" w:semiHidden="1" w:unhideWhenUsed="1"/>
+    <w:lsdException w:name="Body Text Indent" w:semiHidden="1" w:unhideWhenUsed="1"/>
+    <w:lsdException w:name="List Continue" w:semiHidden="1" w:unhideWhenUsed="1"/>
+    <w:lsdException w:name="List Continue 2" w:semiHidden="1" w:unhideWhenUsed="1"/>
+    <w:lsdException w:name="List Continue 3" w:semiHidden="1" w:unhideWhenUsed="1"/>
+    <w:lsdException w:name="List Continue 4" w:semiHidden="1" w:unhideWhenUsed="1"/>
+    <w:lsdException w:name="List Continue 5" w:semiHidden="1" w:unhideWhenUsed="1"/>
+    <w:lsdException w:name="Message Header" w:semiHidden="1" w:unhideWhenUsed="1"/>
+    <w:lsdException w:name="Salutation" w:semiHidden="1" w:unhideWhenUsed="1"/>
+    <w:lsdException w:name="Date" w:semiHidden="1" w:unhideWhenUsed="1"/>
+    <w:lsdException w:name="Body Text First Indent" w:semiHidden="1" w:unhideWhenUsed="1"/>
+    <w:lsdException w:name="Body Text First Indent 2" w:semiHidden="1" w:unhideWhenUsed="1"/>
+    <w:lsdException w:name="Note Heading" w:semiHidden="1" w:unhideWhenUsed="1"/>
+    <w:lsdException w:name="Body Text 2" w:semiHidden="1" w:unhideWhenUsed="1"/>
+    <w:lsdException w:name="Body Text 3" w:semiHidden="1" w:unhideWhenUsed="1"/>
+    <w:lsdException w:name="Body Text Indent 2" w:semiHidden="1" w:unhideWhenUsed="1"/>
+    <w:lsdException w:name="Document Map" w:semiHidden="1" w:unhideWhenUsed="1"/>
+    <w:lsdException w:name="Plain Text" w:semiHidden="1" w:unhideWhenUsed="1"/>
+    <w:lsdException w:name="E-mail Signature" w:semiHidden="1" w:unhideWhenUsed="1"/>
+    <w:lsdException w:name="HTML Top of Form" w:semiHidden="1" w:unhideWhenUsed="1"/>
+    <w:lsdException w:name="HTML Bottom of Form" w:semiHidden="1" w:unhideWhenUsed="1"/>
+    <w:lsdException w:name="Normal (Web)" w:semiHidden="1" w:unhideWhenUsed="1"/>
+    <w:lsdException w:name="HTML Acronym" w:semiHidden="1" w:unhideWhenUsed="1"/>
+    <w:lsdException w:name="HTML Address" w:semiHidden="1" w:unhideWhenUsed="1"/>
+    <w:lsdException w:name="HTML Cite" w:semiHidden="1" w:unhideWhenUsed="1"/>
+    <w:lsdException w:name="HTML Code" w:semiHidden="1" w:unhideWhenUsed="1"/>
+    <w:lsdException w:name="HTML Definition" w:semiHidden="1" w:unhideWhenUsed="1"/>
+    <w:lsdException w:name="HTML Keyboard" w:semiHidden="1" w:unhideWhenUsed="1"/>
+    <w:lsdException w:name="HTML Preformatted" w:semiHidden="1" w:unhideWhenUsed="1"/>
+    <w:lsdException w:name="HTML Sample" w:semiHidden="1" w:unhideWhenUsed="1"/>
+    <w:lsdException w:name="HTML Typewriter" w:semiHidden="1" w:unhideWhenUsed="1"/>
+    <w:lsdException w:name="HTML Variable" w:semiHidden="1" w:unhideWhenUsed="1"/>
+    <w:lsdException w:name="Normal Table" w:semiHidden="1" w:unhideWhenUsed="1"/>
+    <w:lsdException w:name="annotation subject" w:semiHidden="1" w:unhideWhenUsed="1"/>
+    <w:lsdException w:name="No List" w:semiHidden="1" w:unhideWhenUsed="1"/>
+    <w:lsdException w:name="Outline List 1" w:semiHidden="1" w:unhideWhenUsed="1"/>
+    <w:lsdException w:name="Outline List 2" w:semiHidden="1" w:unhideWhenUsed="1"/>
+    <w:lsdException w:name="Outline List 3" w:semiHidden="1" w:unhideWhenUsed="1"/>
+    <w:lsdException w:name="Table Simple 1" w:semiHidden="1" w:unhideWhenUsed="1"/>
+    <w:lsdException w:name="Table Simple 2" w:semiHidden="1" w:unhideWhenUsed="1"/>
+    <w:lsdException w:name="Table Simple 3" w:semiHidden="1" w:unhideWhenUsed="1"/>
+    <w:lsdException w:name="Table Classic 1" w:semiHidden="1" w:unhideWhenUsed="1"/>
+    <w:lsdException w:name="Table Classic 2" w:semiHidden="1" w:unhideWhenUsed="1"/>
+    <w:lsdException w:name="Table Classic 3" w:semiHidden="1" w:unhideWhenUsed="1"/>
+    <w:lsdException w:name="Table Classic 4" w:semiHidden="1" w:unhideWhenUsed="1"/>
+    <w:lsdException w:name="Table Colorful 1" w:semiHidden="1" w:unhideWhenUsed="1"/>
+    <w:lsdException w:name="Table Colorful 2" w:semiHidden="1" w:unhideWhenUsed="1"/>
+    <w:lsdException w:name="Table Colorful 3" w:semiHidden="1" w:unhideWhenUsed="1"/>
+    <w:lsdException w:name="Table Columns 1" w:semiHidden="1" w:unhideWhenUsed="1"/>
+    <w:lsdException w:name="Table Columns 2" w:semiHidden="1" w:unhideWhenUsed="1"/>
+    <w:lsdException w:name="Table Columns 3" w:semiHidden="1" w:unhideWhenUsed="1"/>
+    <w:lsdException w:name="Table Columns 4" w:semiHidden="1" w:unhideWhenUsed="1"/>
+    <w:lsdException w:name="Table Columns 5" w:semiHidden="1" w:unhideWhenUsed="1"/>
+    <w:lsdException w:name="Table Grid 1" w:semiHidden="1" w:unhideWhenUsed="1"/>
+    <w:lsdException w:name="Table Grid 2" w:semiHidden="1" w:unhideWhenUsed="1"/>
+    <w:lsdException w:name="Table Grid 3" w:semiHidden="1" w:unhideWhenUsed="1"/>
+    <w:lsdException w:name="Table Grid 4" w:semiHidden="1" w:unhideWhenUsed="1"/>
+    <w:lsdException w:name="Table Grid 5" w:semiHidden="1" w:unhideWhenUsed="1"/>
+    <w:lsdException w:name="Table Grid 6" w:semiHidden="1" w:unhideWhenUsed="1"/>
+    <w:lsdException w:name="Table Grid 7" w:semiHidden="1" w:unhideWhenUsed="1"/>
+    <w:lsdException w:name="Table Grid 8" w:semiHidden="1" w:unhideWhenUsed="1"/>
+    <w:lsdException w:name="Table List 1" w:semiHidden="1" w:unhideWhenUsed="1"/>
+    <w:lsdException w:name="Table List 2" w:semiHidden="1" w:unhideWhenUsed="1"/>
+    <w:lsdException w:name="Table List 3" w:semiHidden="1" w:unhideWhenUsed="1"/>
+    <w:lsdException w:name="Table List 4" w:semiHidden="1" w:unhideWhenUsed="1"/>
+    <w:lsdException w:name="Table List 5" w:semiHidden="1" w:unhideWhenUsed="1"/>
+    <w:lsdException w:name="Table List 6" w:semiHidden="1" w:unhideWhenUsed="1"/>
+    <w:lsdException w:name="Table List 7" w:semiHidden="1" w:unhideWhenUsed="1"/>
+    <w:lsdException w:name="Table List 8" w:semiHidden="1" w:unhideWhenUsed="1"/>
+    <w:lsdException w:name="Table 3D effects 1" w:semiHidden="1" w:unhideWhenUsed="1"/>
+    <w:lsdException w:name="Table 3D effects 2" w:semiHidden="1" w:unhideWhenUsed="1"/>
+    <w:lsdException w:name="Table 3D effects 3" w:semiHidden="1" w:unhideWhenUsed="1"/>
+    <w:lsdException w:name="Table Contemporary" w:semiHidden="1" w:unhideWhenUsed="1"/>
+    <w:lsdException w:name="Table Elegant" w:semiHidden="1" w:unhideWhenUsed="1"/>
+    <w:lsdException w:name="Table Professional" w:semiHidden="1" w:unhideWhenUsed="1"/>
+    <w:lsdException w:name="Table Subtle 1" w:semiHidden="1" w:unhideWhenUsed="1"/>
+    <w:lsdException w:name="Table Subtle 2" w:semiHidden="1" w:unhideWhenUsed="1"/>
+    <w:lsdException w:name="Table Web 1" w:semiHidden="1" w:unhideWhenUsed="1"/>
+    <w:lsdException w:name="Table Web 2" w:semiHidden="1" w:unhideWhenUsed="1"/>
+    <w:lsdException w:name="Table Web 3" w:semiHidden="1" w:unhideWhenUsed="1"/>
+    <w:lsdException w:name="Balloon Text" w:semiHidden="1" w:unhideWhenUsed="1"/>
+    <w:lsdException w:name="Table Theme" w:semiHidden="1" w:unhideWhenUsed="1"/>
+    <w:lsdException w:name="Placeholder Text" w:semiHidden="1"/>
+    <w:lsdException w:name="Revision" w:semiHidden="1"/>
+    <w:lsdException w:name="Bibliography" w:semiHidden="1" w:unhideWhenUsed="1"/>
+    <w:lsdException w:name="TOC Heading" w:semiHidden="1" w:uiPriority="39" w:unhideWhenUsed="1" w:qFormat="1"/>
   </w:latentStyles>
   <w:style w:type="paragraph" w:default="1" w:styleId="Normal">
     <w:name w:val="Normal"/>
@@ -9741,7 +10600,7 @@
 </file>
 
 <file path=customXml/itemProps1.xml><?xml version="1.0" encoding="utf-8"?>
-<ds:datastoreItem xmlns:ds="http://schemas.openxmlformats.org/officeDocument/2006/customXml" ds:itemID="{0B5425BB-7877-42C2-938F-529BD7B8C405}">
+<ds:datastoreItem xmlns:ds="http://schemas.openxmlformats.org/officeDocument/2006/customXml" ds:itemID="{3163D05D-C787-B543-8061-B55A842DB5D3}">
   <ds:schemaRefs>
     <ds:schemaRef ds:uri="http://schemas.openxmlformats.org/officeDocument/2006/bibliography"/>
   </ds:schemaRefs>

</xml_diff>

<commit_message>
Changed manuals to reflect rtmExample won't be given out until vote threshold is met
</commit_message>
<xml_diff>
--- a/Design/Design Manual/littleBits HDK Manual_v0.1-Light.docx
+++ b/Design/Design Manual/littleBits HDK Manual_v0.1-Light.docx
@@ -1,6 +1,6 @@
 
 <file path=word/document.xml><?xml version="1.0" encoding="utf-8"?>
-<w:document xmlns:wpc="http://schemas.microsoft.com/office/word/2010/wordprocessingCanvas" xmlns:mo="http://schemas.microsoft.com/office/mac/office/2008/main" xmlns:mc="http://schemas.openxmlformats.org/markup-compatibility/2006" xmlns:mv="urn:schemas-microsoft-com:mac:vml" xmlns:o="urn:schemas-microsoft-com:office:office" xmlns:r="http://schemas.openxmlformats.org/officeDocument/2006/relationships" xmlns:m="http://schemas.openxmlformats.org/officeDocument/2006/math" xmlns:v="urn:schemas-microsoft-com:vml" xmlns:wp14="http://schemas.microsoft.com/office/word/2010/wordprocessingDrawing" xmlns:wp="http://schemas.openxmlformats.org/drawingml/2006/wordprocessingDrawing" xmlns:w10="urn:schemas-microsoft-com:office:word" xmlns:w="http://schemas.openxmlformats.org/wordprocessingml/2006/main" xmlns:w14="http://schemas.microsoft.com/office/word/2010/wordml" xmlns:wpg="http://schemas.microsoft.com/office/word/2010/wordprocessingGroup" xmlns:wpi="http://schemas.microsoft.com/office/word/2010/wordprocessingInk" xmlns:wne="http://schemas.microsoft.com/office/word/2006/wordml" xmlns:wps="http://schemas.microsoft.com/office/word/2010/wordprocessingShape" mc:Ignorable="w14 wp14">
+<w:document xmlns:wpc="http://schemas.microsoft.com/office/word/2010/wordprocessingCanvas" xmlns:mc="http://schemas.openxmlformats.org/markup-compatibility/2006" xmlns:o="urn:schemas-microsoft-com:office:office" xmlns:r="http://schemas.openxmlformats.org/officeDocument/2006/relationships" xmlns:m="http://schemas.openxmlformats.org/officeDocument/2006/math" xmlns:v="urn:schemas-microsoft-com:vml" xmlns:wp14="http://schemas.microsoft.com/office/word/2010/wordprocessingDrawing" xmlns:wp="http://schemas.openxmlformats.org/drawingml/2006/wordprocessingDrawing" xmlns:w10="urn:schemas-microsoft-com:office:word" xmlns:w="http://schemas.openxmlformats.org/wordprocessingml/2006/main" xmlns:w14="http://schemas.microsoft.com/office/word/2010/wordml" xmlns:w15="http://schemas.microsoft.com/office/word/2012/wordml" xmlns:wpg="http://schemas.microsoft.com/office/word/2010/wordprocessingGroup" xmlns:wpi="http://schemas.microsoft.com/office/word/2010/wordprocessingInk" xmlns:wne="http://schemas.microsoft.com/office/word/2006/wordml" xmlns:wps="http://schemas.microsoft.com/office/word/2010/wordprocessingShape" mc:Ignorable="w14 w15 wp14">
   <w:body>
     <w:sdt>
       <w:sdtPr>
@@ -719,23 +719,7 @@
           <w:rFonts w:ascii="FuturaTMedRo1" w:hAnsi="FuturaTMedRo1"/>
           <w:b/>
         </w:rPr>
-        <w:t>HDK-hardware-</w:t>
-      </w:r>
-      <w:proofErr w:type="spellStart"/>
-      <w:r>
-        <w:rPr>
-          <w:rFonts w:ascii="FuturaTMedRo1" w:hAnsi="FuturaTMedRo1"/>
-          <w:b/>
-        </w:rPr>
-        <w:t>dev</w:t>
-      </w:r>
-      <w:proofErr w:type="spellEnd"/>
-      <w:r>
-        <w:rPr>
-          <w:rFonts w:ascii="FuturaTMedRo1" w:hAnsi="FuturaTMedRo1"/>
-          <w:b/>
-        </w:rPr>
-        <w:t>-manual/</w:t>
+        <w:t>HDK-hardware-dev-manual/</w:t>
       </w:r>
       <w:r>
         <w:rPr>
@@ -790,23 +774,7 @@
         <w:rPr>
           <w:rFonts w:ascii="FuturaTMedRo1" w:hAnsi="FuturaTMedRo1"/>
         </w:rPr>
-        <w:t xml:space="preserve"> folder of the HDK. A completed example SCH is included in the /</w:t>
-      </w:r>
-      <w:proofErr w:type="spellStart"/>
-      <w:proofErr w:type="gramStart"/>
-      <w:r>
-        <w:rPr>
-          <w:rFonts w:ascii="FuturaTMedRo1" w:hAnsi="FuturaTMedRo1"/>
-        </w:rPr>
-        <w:t>pcb</w:t>
-      </w:r>
-      <w:proofErr w:type="spellEnd"/>
-      <w:proofErr w:type="gramEnd"/>
-      <w:r>
-        <w:rPr>
-          <w:rFonts w:ascii="FuturaTMedRo1" w:hAnsi="FuturaTMedRo1"/>
-        </w:rPr>
-        <w:t xml:space="preserve"> folder of the Complete Example Project included in the HDK</w:t>
+        <w:t xml:space="preserve"> folder of the HDK. A completed example SCH is included in the /pcb folder of the Complete Example Project included in the HDK</w:t>
       </w:r>
       <w:r>
         <w:rPr>
@@ -814,7 +782,6 @@
         </w:rPr>
         <w:t xml:space="preserve"> (</w:t>
       </w:r>
-      <w:proofErr w:type="spellStart"/>
       <w:r>
         <w:rPr>
           <w:rFonts w:ascii="FuturaTMedRo1" w:hAnsi="FuturaTMedRo1"/>
@@ -822,7 +789,6 @@
         </w:rPr>
         <w:t>rtmTemplate</w:t>
       </w:r>
-      <w:proofErr w:type="spellEnd"/>
       <w:r>
         <w:rPr>
           <w:rFonts w:ascii="FuturaTMedRo1" w:hAnsi="FuturaTMedRo1"/>
@@ -834,6 +800,18 @@
           <w:rFonts w:ascii="FuturaTMedRo1" w:hAnsi="FuturaTMedRo1"/>
         </w:rPr>
         <w:t>.</w:t>
+      </w:r>
+      <w:r>
+        <w:rPr>
+          <w:rFonts w:ascii="FuturaTMedRo1" w:hAnsi="FuturaTMedRo1"/>
+        </w:rPr>
+        <w:t xml:space="preserve"> </w:t>
+      </w:r>
+      <w:r>
+        <w:rPr>
+          <w:rFonts w:ascii="FuturaTMedRo1" w:hAnsi="FuturaTMedRo1"/>
+        </w:rPr>
+        <w:t xml:space="preserve">The example project will be shared with the designer once a design passes the 1,000 vote threshold. </w:t>
       </w:r>
     </w:p>
     <w:p>
@@ -870,37 +848,14 @@
         <w:rPr>
           <w:rFonts w:ascii="FuturaTMedRo1" w:hAnsi="FuturaTMedRo1"/>
         </w:rPr>
-        <w:t xml:space="preserve"> folder of the HDK.  A completed example PCB (.</w:t>
-      </w:r>
-      <w:proofErr w:type="spellStart"/>
-      <w:r>
-        <w:rPr>
-          <w:rFonts w:ascii="FuturaTMedRo1" w:hAnsi="FuturaTMedRo1"/>
-        </w:rPr>
-        <w:t>brd</w:t>
-      </w:r>
-      <w:proofErr w:type="spellEnd"/>
-      <w:r>
-        <w:rPr>
-          <w:rFonts w:ascii="FuturaTMedRo1" w:hAnsi="FuturaTMedRo1"/>
-        </w:rPr>
-        <w:t xml:space="preserve"> file) is included in the /</w:t>
-      </w:r>
-      <w:proofErr w:type="spellStart"/>
-      <w:proofErr w:type="gramStart"/>
-      <w:r>
-        <w:rPr>
-          <w:rFonts w:ascii="FuturaTMedRo1" w:hAnsi="FuturaTMedRo1"/>
-        </w:rPr>
-        <w:t>pcb</w:t>
-      </w:r>
-      <w:proofErr w:type="spellEnd"/>
-      <w:proofErr w:type="gramEnd"/>
-      <w:r>
-        <w:rPr>
-          <w:rFonts w:ascii="FuturaTMedRo1" w:hAnsi="FuturaTMedRo1"/>
-        </w:rPr>
-        <w:t xml:space="preserve"> folder of the Complete Example Project included in the HDK</w:t>
+        <w:t xml:space="preserve"> folder of </w:t>
+      </w:r>
+      <w:r>
+        <w:rPr>
+          <w:rFonts w:ascii="FuturaTMedRo1" w:hAnsi="FuturaTMedRo1"/>
+        </w:rPr>
+        <w:lastRenderedPageBreak/>
+        <w:t>the HDK.  A completed example PCB (.brd file) is included in the /pcb folder of the Complete Example Project included in the HDK</w:t>
       </w:r>
       <w:r>
         <w:rPr>
@@ -908,7 +863,6 @@
         </w:rPr>
         <w:t xml:space="preserve"> (</w:t>
       </w:r>
-      <w:proofErr w:type="spellStart"/>
       <w:r>
         <w:rPr>
           <w:rFonts w:ascii="FuturaTMedRo1" w:hAnsi="FuturaTMedRo1"/>
@@ -916,7 +870,6 @@
         </w:rPr>
         <w:t>rtmTemplate</w:t>
       </w:r>
-      <w:proofErr w:type="spellEnd"/>
       <w:r>
         <w:rPr>
           <w:rFonts w:ascii="FuturaTMedRo1" w:hAnsi="FuturaTMedRo1"/>
@@ -929,6 +882,20 @@
         </w:rPr>
         <w:t>.</w:t>
       </w:r>
+      <w:r>
+        <w:rPr>
+          <w:rFonts w:ascii="FuturaTMedRo1" w:hAnsi="FuturaTMedRo1"/>
+        </w:rPr>
+        <w:t xml:space="preserve"> </w:t>
+      </w:r>
+      <w:r>
+        <w:rPr>
+          <w:rFonts w:ascii="FuturaTMedRo1" w:hAnsi="FuturaTMedRo1"/>
+        </w:rPr>
+        <w:t xml:space="preserve">The example project will be shared with the designer once a design passes the 1,000 vote threshold. </w:t>
+      </w:r>
+      <w:bookmarkStart w:id="2" w:name="_GoBack"/>
+      <w:bookmarkEnd w:id="2"/>
     </w:p>
     <w:p>
       <w:pPr>
@@ -986,20 +953,7 @@
           <w:rFonts w:ascii="FuturaTMedRo1" w:hAnsi="FuturaTMedRo1"/>
         </w:rPr>
         <w:br/>
-      </w:r>
-      <w:proofErr w:type="spellStart"/>
-      <w:r>
-        <w:rPr>
-          <w:rFonts w:ascii="FuturaTMedRo1" w:hAnsi="FuturaTMedRo1"/>
-        </w:rPr>
-        <w:t>BitSnap</w:t>
-      </w:r>
-      <w:proofErr w:type="spellEnd"/>
-      <w:r>
-        <w:rPr>
-          <w:rFonts w:ascii="FuturaTMedRo1" w:hAnsi="FuturaTMedRo1"/>
-        </w:rPr>
-        <w:t xml:space="preserve"> connector max current = 1A</w:t>
+        <w:t>BitSnap connector max current = 1A</w:t>
       </w:r>
       <w:r>
         <w:rPr>
@@ -1033,35 +987,7 @@
         <w:rPr>
           <w:rFonts w:ascii="FuturaTMedRo1" w:hAnsi="FuturaTMedRo1"/>
         </w:rPr>
-        <w:t xml:space="preserve">Female </w:t>
-      </w:r>
-      <w:proofErr w:type="spellStart"/>
-      <w:r>
-        <w:rPr>
-          <w:rFonts w:ascii="FuturaTMedRo1" w:hAnsi="FuturaTMedRo1"/>
-        </w:rPr>
-        <w:t>bitSnap</w:t>
-      </w:r>
-      <w:proofErr w:type="spellEnd"/>
-      <w:r>
-        <w:rPr>
-          <w:rFonts w:ascii="FuturaTMedRo1" w:hAnsi="FuturaTMedRo1"/>
-        </w:rPr>
-        <w:t xml:space="preserve"> connector </w:t>
-      </w:r>
-      <w:proofErr w:type="spellStart"/>
-      <w:r>
-        <w:rPr>
-          <w:rFonts w:ascii="FuturaTMedRo1" w:hAnsi="FuturaTMedRo1"/>
-        </w:rPr>
-        <w:t>pinout</w:t>
-      </w:r>
-      <w:proofErr w:type="spellEnd"/>
-      <w:r>
-        <w:rPr>
-          <w:rFonts w:ascii="FuturaTMedRo1" w:hAnsi="FuturaTMedRo1"/>
-        </w:rPr>
-        <w:t>:</w:t>
+        <w:t>Female bitSnap connector pinout:</w:t>
       </w:r>
       <w:r>
         <w:rPr>
@@ -1082,12 +1008,6 @@
           <w:rFonts w:ascii="FuturaTMedRo1" w:hAnsi="FuturaTMedRo1"/>
         </w:rPr>
         <w:br/>
-      </w:r>
-      <w:r>
-        <w:rPr>
-          <w:rFonts w:ascii="FuturaTMedRo1" w:hAnsi="FuturaTMedRo1"/>
-        </w:rPr>
-        <w:lastRenderedPageBreak/>
         <w:t>Pin 3: VCC (power, 5VDC)</w:t>
       </w:r>
     </w:p>
@@ -1115,35 +1035,7 @@
         <w:rPr>
           <w:rFonts w:ascii="FuturaTMedRo1" w:hAnsi="FuturaTMedRo1"/>
         </w:rPr>
-        <w:t xml:space="preserve">ale </w:t>
-      </w:r>
-      <w:proofErr w:type="spellStart"/>
-      <w:r>
-        <w:rPr>
-          <w:rFonts w:ascii="FuturaTMedRo1" w:hAnsi="FuturaTMedRo1"/>
-        </w:rPr>
-        <w:t>bitSnap</w:t>
-      </w:r>
-      <w:proofErr w:type="spellEnd"/>
-      <w:r>
-        <w:rPr>
-          <w:rFonts w:ascii="FuturaTMedRo1" w:hAnsi="FuturaTMedRo1"/>
-        </w:rPr>
-        <w:t xml:space="preserve"> connector </w:t>
-      </w:r>
-      <w:proofErr w:type="spellStart"/>
-      <w:r>
-        <w:rPr>
-          <w:rFonts w:ascii="FuturaTMedRo1" w:hAnsi="FuturaTMedRo1"/>
-        </w:rPr>
-        <w:t>pinout</w:t>
-      </w:r>
-      <w:proofErr w:type="spellEnd"/>
-      <w:r>
-        <w:rPr>
-          <w:rFonts w:ascii="FuturaTMedRo1" w:hAnsi="FuturaTMedRo1"/>
-        </w:rPr>
-        <w:t>:</w:t>
+        <w:t>ale bitSnap connector pinout:</w:t>
       </w:r>
       <w:r>
         <w:rPr>
@@ -1186,6 +1078,7 @@
         <w:rPr>
           <w:noProof/>
         </w:rPr>
+        <w:lastRenderedPageBreak/>
         <w:drawing>
           <wp:inline distT="0" distB="0" distL="0" distR="0" wp14:anchorId="19744543" wp14:editId="113DF347">
             <wp:extent cx="5569074" cy="2266950"/>
@@ -1202,7 +1095,7 @@
                     <pic:cNvPicPr/>
                   </pic:nvPicPr>
                   <pic:blipFill>
-                    <a:blip r:embed="rId9">
+                    <a:blip r:embed="rId8">
                       <a:extLst>
                         <a:ext uri="{28A0092B-C50C-407E-A947-70E740481C1C}">
                           <a14:useLocalDpi xmlns:a14="http://schemas.microsoft.com/office/drawing/2010/main" val="0"/>
@@ -1247,16 +1140,8 @@
         <w:rPr>
           <w:rFonts w:ascii="FuturaTMedRo1" w:hAnsi="FuturaTMedRo1"/>
         </w:rPr>
-        <w:t xml:space="preserve">Male and female </w:t>
-      </w:r>
-      <w:proofErr w:type="spellStart"/>
-      <w:r>
-        <w:rPr>
-          <w:rFonts w:ascii="FuturaTMedRo1" w:hAnsi="FuturaTMedRo1"/>
-        </w:rPr>
-        <w:t>bitSnap</w:t>
-      </w:r>
-      <w:proofErr w:type="spellEnd"/>
+        <w:t>Male and female bitSnap</w:t>
+      </w:r>
       <w:r>
         <w:rPr>
           <w:rFonts w:ascii="Mangal" w:hAnsi="Mangal" w:cs="Mangal"/>
@@ -1267,16 +1152,8 @@
         <w:rPr>
           <w:rFonts w:ascii="FuturaTMedRo1" w:hAnsi="FuturaTMedRo1"/>
         </w:rPr>
-        <w:t xml:space="preserve"> connector </w:t>
-      </w:r>
-      <w:proofErr w:type="spellStart"/>
-      <w:r>
-        <w:rPr>
-          <w:rFonts w:ascii="FuturaTMedRo1" w:hAnsi="FuturaTMedRo1"/>
-        </w:rPr>
-        <w:t>pinouts</w:t>
-      </w:r>
-      <w:proofErr w:type="spellEnd"/>
+        <w:t xml:space="preserve"> connector pinouts</w:t>
+      </w:r>
     </w:p>
     <w:p>
       <w:pPr>
@@ -1347,14 +1224,12 @@
         </w:rPr>
         <w:t xml:space="preserve"> (</w:t>
       </w:r>
-      <w:proofErr w:type="spellStart"/>
       <w:r>
         <w:rPr>
           <w:rFonts w:ascii="FuturaTMedRo1" w:hAnsi="FuturaTMedRo1"/>
         </w:rPr>
         <w:t>megOhm</w:t>
       </w:r>
-      <w:proofErr w:type="spellEnd"/>
       <w:r>
         <w:rPr>
           <w:rFonts w:ascii="FuturaTMedRo1" w:hAnsi="FuturaTMedRo1"/>
@@ -1404,7 +1279,7 @@
                     <pic:cNvPicPr/>
                   </pic:nvPicPr>
                   <pic:blipFill>
-                    <a:blip r:embed="rId10">
+                    <a:blip r:embed="rId9">
                       <a:extLst>
                         <a:ext uri="{28A0092B-C50C-407E-A947-70E740481C1C}">
                           <a14:useLocalDpi xmlns:a14="http://schemas.microsoft.com/office/drawing/2010/main" val="0"/>
@@ -1526,7 +1401,7 @@
                     <pic:cNvPicPr/>
                   </pic:nvPicPr>
                   <pic:blipFill>
-                    <a:blip r:embed="rId11">
+                    <a:blip r:embed="rId10">
                       <a:extLst>
                         <a:ext uri="{28A0092B-C50C-407E-A947-70E740481C1C}">
                           <a14:useLocalDpi xmlns:a14="http://schemas.microsoft.com/office/drawing/2010/main" val="0"/>
@@ -1624,19 +1499,11 @@
         </w:rPr>
         <w:t xml:space="preserve"> </w:t>
       </w:r>
-      <w:proofErr w:type="spellStart"/>
-      <w:r>
-        <w:rPr>
-          <w:rFonts w:ascii="FuturaTMedRo1" w:hAnsi="FuturaTMedRo1"/>
-        </w:rPr>
-        <w:t>uF</w:t>
-      </w:r>
-      <w:proofErr w:type="spellEnd"/>
-      <w:r>
-        <w:rPr>
-          <w:rFonts w:ascii="FuturaTMedRo1" w:hAnsi="FuturaTMedRo1"/>
-        </w:rPr>
-        <w:t xml:space="preserve"> bypass capacitor on every IC power supply. </w:t>
+      <w:r>
+        <w:rPr>
+          <w:rFonts w:ascii="FuturaTMedRo1" w:hAnsi="FuturaTMedRo1"/>
+        </w:rPr>
+        <w:t xml:space="preserve">uF bypass capacitor on every IC power supply. </w:t>
       </w:r>
     </w:p>
     <w:p>
@@ -1663,21 +1530,7 @@
         <w:rPr>
           <w:rFonts w:ascii="FuturaTMedRo1" w:hAnsi="FuturaTMedRo1"/>
         </w:rPr>
-        <w:t xml:space="preserve">Inputs: Every </w:t>
-      </w:r>
-      <w:proofErr w:type="spellStart"/>
-      <w:r>
-        <w:rPr>
-          <w:rFonts w:ascii="FuturaTMedRo1" w:hAnsi="FuturaTMedRo1"/>
-        </w:rPr>
-        <w:t>bitSnap</w:t>
-      </w:r>
-      <w:proofErr w:type="spellEnd"/>
-      <w:r>
-        <w:rPr>
-          <w:rFonts w:ascii="FuturaTMedRo1" w:hAnsi="FuturaTMedRo1"/>
-        </w:rPr>
-        <w:t xml:space="preserve"> input must have a series 10K current limiting resistor</w:t>
+        <w:t>Inputs: Every bitSnap input must have a series 10K current limiting resistor</w:t>
       </w:r>
       <w:r>
         <w:rPr>
@@ -1712,21 +1565,7 @@
         <w:rPr>
           <w:rFonts w:ascii="FuturaTMedRo1" w:hAnsi="FuturaTMedRo1"/>
         </w:rPr>
-        <w:t xml:space="preserve">Inputs: Every </w:t>
-      </w:r>
-      <w:proofErr w:type="spellStart"/>
-      <w:r>
-        <w:rPr>
-          <w:rFonts w:ascii="FuturaTMedRo1" w:hAnsi="FuturaTMedRo1"/>
-        </w:rPr>
-        <w:t>bitSnap</w:t>
-      </w:r>
-      <w:proofErr w:type="spellEnd"/>
-      <w:r>
-        <w:rPr>
-          <w:rFonts w:ascii="FuturaTMedRo1" w:hAnsi="FuturaTMedRo1"/>
-        </w:rPr>
-        <w:t xml:space="preserve"> input must have a shunt TVS diode</w:t>
+        <w:t>Inputs: Every bitSnap input must have a shunt TVS diode</w:t>
       </w:r>
       <w:r>
         <w:rPr>
@@ -1775,19 +1614,11 @@
         </w:rPr>
         <w:t xml:space="preserve"> </w:t>
       </w:r>
-      <w:proofErr w:type="spellStart"/>
-      <w:r>
-        <w:rPr>
-          <w:rFonts w:ascii="FuturaTMedRo1" w:hAnsi="FuturaTMedRo1"/>
-        </w:rPr>
-        <w:t>bitSnap</w:t>
-      </w:r>
-      <w:proofErr w:type="spellEnd"/>
-      <w:r>
-        <w:rPr>
-          <w:rFonts w:ascii="FuturaTMedRo1" w:hAnsi="FuturaTMedRo1"/>
-        </w:rPr>
-        <w:t xml:space="preserve"> input</w:t>
+      <w:r>
+        <w:rPr>
+          <w:rFonts w:ascii="FuturaTMedRo1" w:hAnsi="FuturaTMedRo1"/>
+        </w:rPr>
+        <w:t>bitSnap input</w:t>
       </w:r>
       <w:r>
         <w:rPr>
@@ -1839,54 +1670,8 @@
         <w:rPr>
           <w:rFonts w:ascii="FuturaTMedRo1" w:hAnsi="FuturaTMedRo1"/>
         </w:rPr>
-        <w:t xml:space="preserve">Preferred Parts. </w:t>
-      </w:r>
-      <w:proofErr w:type="spellStart"/>
-      <w:proofErr w:type="gramStart"/>
-      <w:r>
-        <w:rPr>
-          <w:rFonts w:ascii="FuturaTMedRo1" w:hAnsi="FuturaTMedRo1"/>
-        </w:rPr>
-        <w:t>littleBits</w:t>
-      </w:r>
-      <w:proofErr w:type="spellEnd"/>
-      <w:proofErr w:type="gramEnd"/>
-      <w:r>
-        <w:rPr>
-          <w:rFonts w:ascii="FuturaTMedRo1" w:hAnsi="FuturaTMedRo1"/>
-        </w:rPr>
-        <w:t xml:space="preserve"> recommends the use of specific part numbers for typical functions such as </w:t>
-      </w:r>
-      <w:proofErr w:type="spellStart"/>
-      <w:r>
-        <w:rPr>
-          <w:rFonts w:ascii="FuturaTMedRo1" w:hAnsi="FuturaTMedRo1"/>
-        </w:rPr>
-        <w:t>opamps</w:t>
-      </w:r>
-      <w:proofErr w:type="spellEnd"/>
-      <w:r>
-        <w:rPr>
-          <w:rFonts w:ascii="FuturaTMedRo1" w:hAnsi="FuturaTMedRo1"/>
-        </w:rPr>
-        <w:t xml:space="preserve">, switches, potentiometers, and others. A list of these preferred parts </w:t>
-      </w:r>
-      <w:proofErr w:type="gramStart"/>
-      <w:r>
-        <w:rPr>
-          <w:rFonts w:ascii="FuturaTMedRo1" w:hAnsi="FuturaTMedRo1"/>
-        </w:rPr>
-        <w:t>can</w:t>
-      </w:r>
-      <w:proofErr w:type="gramEnd"/>
-      <w:r>
-        <w:rPr>
-          <w:rFonts w:ascii="FuturaTMedRo1" w:hAnsi="FuturaTMedRo1"/>
-        </w:rPr>
-        <w:t xml:space="preserve"> be found </w:t>
-      </w:r>
-      <w:bookmarkStart w:id="2" w:name="_GoBack"/>
-      <w:bookmarkEnd w:id="2"/>
+        <w:t xml:space="preserve">Preferred Parts. littleBits recommends the use of specific part numbers for typical functions such as opamps, switches, potentiometers, and others. A list of these preferred parts can be found </w:t>
+      </w:r>
       <w:r>
         <w:rPr>
           <w:rFonts w:ascii="FuturaTMedRo1" w:hAnsi="FuturaTMedRo1"/>
@@ -1932,6 +1717,7 @@
         <w:rPr>
           <w:rFonts w:ascii="FuturaTMedRo1" w:hAnsi="FuturaTMedRo1"/>
         </w:rPr>
+        <w:lastRenderedPageBreak/>
         <w:t>Preparations</w:t>
       </w:r>
       <w:bookmarkEnd w:id="3"/>
@@ -2002,21 +1788,12 @@
           <w:rFonts w:ascii="FuturaTMedRo1" w:hAnsi="FuturaTMedRo1"/>
         </w:rPr>
       </w:pPr>
-      <w:proofErr w:type="gramStart"/>
       <w:r>
         <w:rPr>
           <w:rFonts w:ascii="FuturaTMedRo1" w:hAnsi="FuturaTMedRo1" w:cs="Times"/>
           <w:bCs/>
         </w:rPr>
-        <w:t>libraries</w:t>
-      </w:r>
-      <w:proofErr w:type="gramEnd"/>
-      <w:r>
-        <w:rPr>
-          <w:rFonts w:ascii="FuturaTMedRo1" w:hAnsi="FuturaTMedRo1" w:cs="Times"/>
-          <w:bCs/>
-        </w:rPr>
-        <w:t>/</w:t>
+        <w:t>libraries/</w:t>
       </w:r>
       <w:r>
         <w:rPr>
@@ -2090,21 +1867,12 @@
       </w:pPr>
       <w:bookmarkStart w:id="4" w:name="__DdeLink__501_1020017946"/>
       <w:bookmarkEnd w:id="4"/>
-      <w:proofErr w:type="gramStart"/>
       <w:r>
         <w:rPr>
           <w:rFonts w:ascii="FuturaTMedRo1" w:hAnsi="FuturaTMedRo1" w:cs="Times"/>
           <w:bCs/>
         </w:rPr>
-        <w:t>libraries</w:t>
-      </w:r>
-      <w:proofErr w:type="gramEnd"/>
-      <w:r>
-        <w:rPr>
-          <w:rFonts w:ascii="FuturaTMedRo1" w:hAnsi="FuturaTMedRo1" w:cs="Times"/>
-          <w:bCs/>
-        </w:rPr>
-        <w:t>/littleBitsDRC</w:t>
+        <w:t>libraries/littleBitsDRC</w:t>
       </w:r>
       <w:r>
         <w:rPr>
@@ -2146,22 +1914,12 @@
           <w:bCs/>
         </w:rPr>
       </w:pPr>
-      <w:proofErr w:type="gramStart"/>
       <w:r>
         <w:rPr>
           <w:rFonts w:ascii="FuturaTMedRo1" w:hAnsi="FuturaTMedRo1" w:cs="Times"/>
           <w:bCs/>
         </w:rPr>
-        <w:lastRenderedPageBreak/>
-        <w:t>libraries</w:t>
-      </w:r>
-      <w:proofErr w:type="gramEnd"/>
-      <w:r>
-        <w:rPr>
-          <w:rFonts w:ascii="FuturaTMedRo1" w:hAnsi="FuturaTMedRo1" w:cs="Times"/>
-          <w:bCs/>
-        </w:rPr>
-        <w:t>/littleBits4-LAYERDRC</w:t>
+        <w:t>libraries/littleBits4-LAYERDRC</w:t>
       </w:r>
       <w:r>
         <w:rPr>
@@ -2420,6 +2178,7 @@
         <w:rPr>
           <w:rFonts w:ascii="FuturaTMedRo1" w:hAnsi="FuturaTMedRo1"/>
         </w:rPr>
+        <w:lastRenderedPageBreak/>
         <w:t>Component Choice and Placement</w:t>
       </w:r>
       <w:bookmarkEnd w:id="8"/>
@@ -2435,21 +2194,11 @@
           <w:rFonts w:ascii="FuturaTMedRo1" w:hAnsi="FuturaTMedRo1"/>
         </w:rPr>
       </w:pPr>
-      <w:proofErr w:type="spellStart"/>
-      <w:proofErr w:type="gramStart"/>
-      <w:r>
-        <w:rPr>
-          <w:rFonts w:ascii="FuturaTMedRo1" w:hAnsi="FuturaTMedRo1"/>
-        </w:rPr>
-        <w:t>bitSnap</w:t>
-      </w:r>
-      <w:proofErr w:type="spellEnd"/>
-      <w:proofErr w:type="gramEnd"/>
-      <w:r>
-        <w:rPr>
-          <w:rFonts w:ascii="FuturaTMedRo1" w:hAnsi="FuturaTMedRo1"/>
-        </w:rPr>
-        <w:t xml:space="preserve"> connectors</w:t>
+      <w:r>
+        <w:rPr>
+          <w:rFonts w:ascii="FuturaTMedRo1" w:hAnsi="FuturaTMedRo1"/>
+        </w:rPr>
+        <w:t>bitSnap connectors</w:t>
       </w:r>
       <w:r>
         <w:rPr>
@@ -2502,21 +2251,7 @@
         <w:rPr>
           <w:rFonts w:ascii="FuturaTMedRo1" w:hAnsi="FuturaTMedRo1"/>
         </w:rPr>
-        <w:t xml:space="preserve">be verified using the </w:t>
-      </w:r>
-      <w:proofErr w:type="spellStart"/>
-      <w:r>
-        <w:rPr>
-          <w:rFonts w:ascii="FuturaTMedRo1" w:hAnsi="FuturaTMedRo1"/>
-        </w:rPr>
-        <w:t>littleBits</w:t>
-      </w:r>
-      <w:proofErr w:type="spellEnd"/>
-      <w:r>
-        <w:rPr>
-          <w:rFonts w:ascii="FuturaTMedRo1" w:hAnsi="FuturaTMedRo1"/>
-        </w:rPr>
-        <w:t xml:space="preserve"> DRC file provided.</w:t>
+        <w:t>be verified using the littleBits DRC file provided.</w:t>
       </w:r>
     </w:p>
     <w:p>
@@ -2599,9 +2334,9 @@
       </w:pPr>
     </w:p>
     <w:sectPr>
-      <w:headerReference w:type="default" r:id="rId12"/>
-      <w:footerReference w:type="default" r:id="rId13"/>
-      <w:headerReference w:type="first" r:id="rId14"/>
+      <w:headerReference w:type="default" r:id="rId11"/>
+      <w:footerReference w:type="default" r:id="rId12"/>
+      <w:headerReference w:type="first" r:id="rId13"/>
       <w:pgSz w:w="12240" w:h="15840"/>
       <w:pgMar w:top="1440" w:right="1440" w:bottom="1440" w:left="1440" w:header="0" w:footer="0" w:gutter="0"/>
       <w:cols w:space="720"/>
@@ -2614,7 +2349,7 @@
 </file>
 
 <file path=word/endnotes.xml><?xml version="1.0" encoding="utf-8"?>
-<w:endnotes xmlns:wpc="http://schemas.microsoft.com/office/word/2010/wordprocessingCanvas" xmlns:mo="http://schemas.microsoft.com/office/mac/office/2008/main" xmlns:mc="http://schemas.openxmlformats.org/markup-compatibility/2006" xmlns:mv="urn:schemas-microsoft-com:mac:vml" xmlns:o="urn:schemas-microsoft-com:office:office" xmlns:r="http://schemas.openxmlformats.org/officeDocument/2006/relationships" xmlns:m="http://schemas.openxmlformats.org/officeDocument/2006/math" xmlns:v="urn:schemas-microsoft-com:vml" xmlns:wp14="http://schemas.microsoft.com/office/word/2010/wordprocessingDrawing" xmlns:wp="http://schemas.openxmlformats.org/drawingml/2006/wordprocessingDrawing" xmlns:w10="urn:schemas-microsoft-com:office:word" xmlns:w="http://schemas.openxmlformats.org/wordprocessingml/2006/main" xmlns:w14="http://schemas.microsoft.com/office/word/2010/wordml" xmlns:wpg="http://schemas.microsoft.com/office/word/2010/wordprocessingGroup" xmlns:wpi="http://schemas.microsoft.com/office/word/2010/wordprocessingInk" xmlns:wne="http://schemas.microsoft.com/office/word/2006/wordml" xmlns:wps="http://schemas.microsoft.com/office/word/2010/wordprocessingShape" mc:Ignorable="w14 wp14">
+<w:endnotes xmlns:wpc="http://schemas.microsoft.com/office/word/2010/wordprocessingCanvas" xmlns:mc="http://schemas.openxmlformats.org/markup-compatibility/2006" xmlns:o="urn:schemas-microsoft-com:office:office" xmlns:r="http://schemas.openxmlformats.org/officeDocument/2006/relationships" xmlns:m="http://schemas.openxmlformats.org/officeDocument/2006/math" xmlns:v="urn:schemas-microsoft-com:vml" xmlns:wp14="http://schemas.microsoft.com/office/word/2010/wordprocessingDrawing" xmlns:wp="http://schemas.openxmlformats.org/drawingml/2006/wordprocessingDrawing" xmlns:w10="urn:schemas-microsoft-com:office:word" xmlns:w="http://schemas.openxmlformats.org/wordprocessingml/2006/main" xmlns:w14="http://schemas.microsoft.com/office/word/2010/wordml" xmlns:w15="http://schemas.microsoft.com/office/word/2012/wordml" xmlns:wpg="http://schemas.microsoft.com/office/word/2010/wordprocessingGroup" xmlns:wpi="http://schemas.microsoft.com/office/word/2010/wordprocessingInk" xmlns:wne="http://schemas.microsoft.com/office/word/2006/wordml" xmlns:wps="http://schemas.microsoft.com/office/word/2010/wordprocessingShape" mc:Ignorable="w14 w15 wp14">
   <w:endnote w:type="separator" w:id="-1">
     <w:p>
       <w:pPr>
@@ -2639,7 +2374,7 @@
 </file>
 
 <file path=word/footer1.xml><?xml version="1.0" encoding="utf-8"?>
-<w:ftr xmlns:wpc="http://schemas.microsoft.com/office/word/2010/wordprocessingCanvas" xmlns:mo="http://schemas.microsoft.com/office/mac/office/2008/main" xmlns:mc="http://schemas.openxmlformats.org/markup-compatibility/2006" xmlns:mv="urn:schemas-microsoft-com:mac:vml" xmlns:o="urn:schemas-microsoft-com:office:office" xmlns:r="http://schemas.openxmlformats.org/officeDocument/2006/relationships" xmlns:m="http://schemas.openxmlformats.org/officeDocument/2006/math" xmlns:v="urn:schemas-microsoft-com:vml" xmlns:wp14="http://schemas.microsoft.com/office/word/2010/wordprocessingDrawing" xmlns:wp="http://schemas.openxmlformats.org/drawingml/2006/wordprocessingDrawing" xmlns:w10="urn:schemas-microsoft-com:office:word" xmlns:w="http://schemas.openxmlformats.org/wordprocessingml/2006/main" xmlns:w14="http://schemas.microsoft.com/office/word/2010/wordml" xmlns:wpg="http://schemas.microsoft.com/office/word/2010/wordprocessingGroup" xmlns:wpi="http://schemas.microsoft.com/office/word/2010/wordprocessingInk" xmlns:wne="http://schemas.microsoft.com/office/word/2006/wordml" xmlns:wps="http://schemas.microsoft.com/office/word/2010/wordprocessingShape" mc:Ignorable="w14 wp14">
+<w:ftr xmlns:wpc="http://schemas.microsoft.com/office/word/2010/wordprocessingCanvas" xmlns:mc="http://schemas.openxmlformats.org/markup-compatibility/2006" xmlns:o="urn:schemas-microsoft-com:office:office" xmlns:r="http://schemas.openxmlformats.org/officeDocument/2006/relationships" xmlns:m="http://schemas.openxmlformats.org/officeDocument/2006/math" xmlns:v="urn:schemas-microsoft-com:vml" xmlns:wp14="http://schemas.microsoft.com/office/word/2010/wordprocessingDrawing" xmlns:wp="http://schemas.openxmlformats.org/drawingml/2006/wordprocessingDrawing" xmlns:w10="urn:schemas-microsoft-com:office:word" xmlns:w="http://schemas.openxmlformats.org/wordprocessingml/2006/main" xmlns:w14="http://schemas.microsoft.com/office/word/2010/wordml" xmlns:w15="http://schemas.microsoft.com/office/word/2012/wordml" xmlns:wpg="http://schemas.microsoft.com/office/word/2010/wordprocessingGroup" xmlns:wpi="http://schemas.microsoft.com/office/word/2010/wordprocessingInk" xmlns:wne="http://schemas.microsoft.com/office/word/2006/wordml" xmlns:wps="http://schemas.microsoft.com/office/word/2010/wordprocessingShape" mc:Ignorable="w14 w15 wp14">
   <w:p>
     <w:pPr>
       <w:pStyle w:val="Footer"/>
@@ -2675,7 +2410,7 @@
         <w:rFonts w:ascii="FuturaTMedRo1" w:hAnsi="FuturaTMedRo1"/>
         <w:noProof/>
       </w:rPr>
-      <w:t>2</w:t>
+      <w:t>5</w:t>
     </w:r>
     <w:r>
       <w:rPr>
@@ -2689,7 +2424,7 @@
 </file>
 
 <file path=word/footnotes.xml><?xml version="1.0" encoding="utf-8"?>
-<w:footnotes xmlns:wpc="http://schemas.microsoft.com/office/word/2010/wordprocessingCanvas" xmlns:mo="http://schemas.microsoft.com/office/mac/office/2008/main" xmlns:mc="http://schemas.openxmlformats.org/markup-compatibility/2006" xmlns:mv="urn:schemas-microsoft-com:mac:vml" xmlns:o="urn:schemas-microsoft-com:office:office" xmlns:r="http://schemas.openxmlformats.org/officeDocument/2006/relationships" xmlns:m="http://schemas.openxmlformats.org/officeDocument/2006/math" xmlns:v="urn:schemas-microsoft-com:vml" xmlns:wp14="http://schemas.microsoft.com/office/word/2010/wordprocessingDrawing" xmlns:wp="http://schemas.openxmlformats.org/drawingml/2006/wordprocessingDrawing" xmlns:w10="urn:schemas-microsoft-com:office:word" xmlns:w="http://schemas.openxmlformats.org/wordprocessingml/2006/main" xmlns:w14="http://schemas.microsoft.com/office/word/2010/wordml" xmlns:wpg="http://schemas.microsoft.com/office/word/2010/wordprocessingGroup" xmlns:wpi="http://schemas.microsoft.com/office/word/2010/wordprocessingInk" xmlns:wne="http://schemas.microsoft.com/office/word/2006/wordml" xmlns:wps="http://schemas.microsoft.com/office/word/2010/wordprocessingShape" mc:Ignorable="w14 wp14">
+<w:footnotes xmlns:wpc="http://schemas.microsoft.com/office/word/2010/wordprocessingCanvas" xmlns:mc="http://schemas.openxmlformats.org/markup-compatibility/2006" xmlns:o="urn:schemas-microsoft-com:office:office" xmlns:r="http://schemas.openxmlformats.org/officeDocument/2006/relationships" xmlns:m="http://schemas.openxmlformats.org/officeDocument/2006/math" xmlns:v="urn:schemas-microsoft-com:vml" xmlns:wp14="http://schemas.microsoft.com/office/word/2010/wordprocessingDrawing" xmlns:wp="http://schemas.openxmlformats.org/drawingml/2006/wordprocessingDrawing" xmlns:w10="urn:schemas-microsoft-com:office:word" xmlns:w="http://schemas.openxmlformats.org/wordprocessingml/2006/main" xmlns:w14="http://schemas.microsoft.com/office/word/2010/wordml" xmlns:w15="http://schemas.microsoft.com/office/word/2012/wordml" xmlns:wpg="http://schemas.microsoft.com/office/word/2010/wordprocessingGroup" xmlns:wpi="http://schemas.microsoft.com/office/word/2010/wordprocessingInk" xmlns:wne="http://schemas.microsoft.com/office/word/2006/wordml" xmlns:wps="http://schemas.microsoft.com/office/word/2010/wordprocessingShape" mc:Ignorable="w14 w15 wp14">
   <w:footnote w:type="separator" w:id="-1">
     <w:p>
       <w:pPr>
@@ -2714,7 +2449,7 @@
 </file>
 
 <file path=word/header1.xml><?xml version="1.0" encoding="utf-8"?>
-<w:hdr xmlns:wpc="http://schemas.microsoft.com/office/word/2010/wordprocessingCanvas" xmlns:mo="http://schemas.microsoft.com/office/mac/office/2008/main" xmlns:mc="http://schemas.openxmlformats.org/markup-compatibility/2006" xmlns:mv="urn:schemas-microsoft-com:mac:vml" xmlns:o="urn:schemas-microsoft-com:office:office" xmlns:r="http://schemas.openxmlformats.org/officeDocument/2006/relationships" xmlns:m="http://schemas.openxmlformats.org/officeDocument/2006/math" xmlns:v="urn:schemas-microsoft-com:vml" xmlns:wp14="http://schemas.microsoft.com/office/word/2010/wordprocessingDrawing" xmlns:wp="http://schemas.openxmlformats.org/drawingml/2006/wordprocessingDrawing" xmlns:w10="urn:schemas-microsoft-com:office:word" xmlns:w="http://schemas.openxmlformats.org/wordprocessingml/2006/main" xmlns:w14="http://schemas.microsoft.com/office/word/2010/wordml" xmlns:wpg="http://schemas.microsoft.com/office/word/2010/wordprocessingGroup" xmlns:wpi="http://schemas.microsoft.com/office/word/2010/wordprocessingInk" xmlns:wne="http://schemas.microsoft.com/office/word/2006/wordml" xmlns:wps="http://schemas.microsoft.com/office/word/2010/wordprocessingShape" mc:Ignorable="w14 wp14">
+<w:hdr xmlns:wpc="http://schemas.microsoft.com/office/word/2010/wordprocessingCanvas" xmlns:mc="http://schemas.openxmlformats.org/markup-compatibility/2006" xmlns:o="urn:schemas-microsoft-com:office:office" xmlns:r="http://schemas.openxmlformats.org/officeDocument/2006/relationships" xmlns:m="http://schemas.openxmlformats.org/officeDocument/2006/math" xmlns:v="urn:schemas-microsoft-com:vml" xmlns:wp14="http://schemas.microsoft.com/office/word/2010/wordprocessingDrawing" xmlns:wp="http://schemas.openxmlformats.org/drawingml/2006/wordprocessingDrawing" xmlns:w10="urn:schemas-microsoft-com:office:word" xmlns:w="http://schemas.openxmlformats.org/wordprocessingml/2006/main" xmlns:w14="http://schemas.microsoft.com/office/word/2010/wordml" xmlns:w15="http://schemas.microsoft.com/office/word/2012/wordml" xmlns:wpg="http://schemas.microsoft.com/office/word/2010/wordprocessingGroup" xmlns:wpi="http://schemas.microsoft.com/office/word/2010/wordprocessingInk" xmlns:wne="http://schemas.microsoft.com/office/word/2006/wordml" xmlns:wps="http://schemas.microsoft.com/office/word/2010/wordprocessingShape" mc:Ignorable="w14 w15 wp14">
   <w:p>
     <w:pPr>
       <w:pStyle w:val="Header"/>
@@ -2732,7 +2467,7 @@
 </file>
 
 <file path=word/header2.xml><?xml version="1.0" encoding="utf-8"?>
-<w:hdr xmlns:wpc="http://schemas.microsoft.com/office/word/2010/wordprocessingCanvas" xmlns:mo="http://schemas.microsoft.com/office/mac/office/2008/main" xmlns:mc="http://schemas.openxmlformats.org/markup-compatibility/2006" xmlns:mv="urn:schemas-microsoft-com:mac:vml" xmlns:o="urn:schemas-microsoft-com:office:office" xmlns:r="http://schemas.openxmlformats.org/officeDocument/2006/relationships" xmlns:m="http://schemas.openxmlformats.org/officeDocument/2006/math" xmlns:v="urn:schemas-microsoft-com:vml" xmlns:wp14="http://schemas.microsoft.com/office/word/2010/wordprocessingDrawing" xmlns:wp="http://schemas.openxmlformats.org/drawingml/2006/wordprocessingDrawing" xmlns:w10="urn:schemas-microsoft-com:office:word" xmlns:w="http://schemas.openxmlformats.org/wordprocessingml/2006/main" xmlns:w14="http://schemas.microsoft.com/office/word/2010/wordml" xmlns:wpg="http://schemas.microsoft.com/office/word/2010/wordprocessingGroup" xmlns:wpi="http://schemas.microsoft.com/office/word/2010/wordprocessingInk" xmlns:wne="http://schemas.microsoft.com/office/word/2006/wordml" xmlns:wps="http://schemas.microsoft.com/office/word/2010/wordprocessingShape" mc:Ignorable="w14 wp14">
+<w:hdr xmlns:wpc="http://schemas.microsoft.com/office/word/2010/wordprocessingCanvas" xmlns:mc="http://schemas.openxmlformats.org/markup-compatibility/2006" xmlns:o="urn:schemas-microsoft-com:office:office" xmlns:r="http://schemas.openxmlformats.org/officeDocument/2006/relationships" xmlns:m="http://schemas.openxmlformats.org/officeDocument/2006/math" xmlns:v="urn:schemas-microsoft-com:vml" xmlns:wp14="http://schemas.microsoft.com/office/word/2010/wordprocessingDrawing" xmlns:wp="http://schemas.openxmlformats.org/drawingml/2006/wordprocessingDrawing" xmlns:w10="urn:schemas-microsoft-com:office:word" xmlns:w="http://schemas.openxmlformats.org/wordprocessingml/2006/main" xmlns:w14="http://schemas.microsoft.com/office/word/2010/wordml" xmlns:w15="http://schemas.microsoft.com/office/word/2012/wordml" xmlns:wpg="http://schemas.microsoft.com/office/word/2010/wordprocessingGroup" xmlns:wpi="http://schemas.microsoft.com/office/word/2010/wordprocessingInk" xmlns:wne="http://schemas.microsoft.com/office/word/2006/wordml" xmlns:wps="http://schemas.microsoft.com/office/word/2010/wordprocessingShape" mc:Ignorable="w14 w15 wp14">
   <w:p>
     <w:pPr>
       <w:pStyle w:val="Header"/>
@@ -2793,7 +2528,7 @@
 </file>
 
 <file path=word/numbering.xml><?xml version="1.0" encoding="utf-8"?>
-<w:numbering xmlns:wpc="http://schemas.microsoft.com/office/word/2010/wordprocessingCanvas" xmlns:mo="http://schemas.microsoft.com/office/mac/office/2008/main" xmlns:mc="http://schemas.openxmlformats.org/markup-compatibility/2006" xmlns:mv="urn:schemas-microsoft-com:mac:vml" xmlns:o="urn:schemas-microsoft-com:office:office" xmlns:r="http://schemas.openxmlformats.org/officeDocument/2006/relationships" xmlns:m="http://schemas.openxmlformats.org/officeDocument/2006/math" xmlns:v="urn:schemas-microsoft-com:vml" xmlns:wp14="http://schemas.microsoft.com/office/word/2010/wordprocessingDrawing" xmlns:wp="http://schemas.openxmlformats.org/drawingml/2006/wordprocessingDrawing" xmlns:w10="urn:schemas-microsoft-com:office:word" xmlns:w="http://schemas.openxmlformats.org/wordprocessingml/2006/main" xmlns:w14="http://schemas.microsoft.com/office/word/2010/wordml" xmlns:wpg="http://schemas.microsoft.com/office/word/2010/wordprocessingGroup" xmlns:wpi="http://schemas.microsoft.com/office/word/2010/wordprocessingInk" xmlns:wne="http://schemas.microsoft.com/office/word/2006/wordml" xmlns:wps="http://schemas.microsoft.com/office/word/2010/wordprocessingShape" mc:Ignorable="w14 wp14">
+<w:numbering xmlns:wpc="http://schemas.microsoft.com/office/word/2010/wordprocessingCanvas" xmlns:mc="http://schemas.openxmlformats.org/markup-compatibility/2006" xmlns:o="urn:schemas-microsoft-com:office:office" xmlns:r="http://schemas.openxmlformats.org/officeDocument/2006/relationships" xmlns:m="http://schemas.openxmlformats.org/officeDocument/2006/math" xmlns:v="urn:schemas-microsoft-com:vml" xmlns:wp14="http://schemas.microsoft.com/office/word/2010/wordprocessingDrawing" xmlns:wp="http://schemas.openxmlformats.org/drawingml/2006/wordprocessingDrawing" xmlns:w10="urn:schemas-microsoft-com:office:word" xmlns:w="http://schemas.openxmlformats.org/wordprocessingml/2006/main" xmlns:w14="http://schemas.microsoft.com/office/word/2010/wordml" xmlns:w15="http://schemas.microsoft.com/office/word/2012/wordml" xmlns:wpg="http://schemas.microsoft.com/office/word/2010/wordprocessingGroup" xmlns:wpi="http://schemas.microsoft.com/office/word/2010/wordprocessingInk" xmlns:wne="http://schemas.microsoft.com/office/word/2006/wordml" xmlns:wps="http://schemas.microsoft.com/office/word/2010/wordprocessingShape" mc:Ignorable="w14 w15 wp14">
   <w:abstractNum w:abstractNumId="0">
     <w:nsid w:val="00706F8C"/>
     <w:multiLevelType w:val="multilevel"/>
@@ -8750,7 +8485,7 @@
 </file>
 
 <file path=word/styles.xml><?xml version="1.0" encoding="utf-8"?>
-<w:styles xmlns:mc="http://schemas.openxmlformats.org/markup-compatibility/2006" xmlns:r="http://schemas.openxmlformats.org/officeDocument/2006/relationships" xmlns:w="http://schemas.openxmlformats.org/wordprocessingml/2006/main" xmlns:w14="http://schemas.microsoft.com/office/word/2010/wordml" mc:Ignorable="w14">
+<w:styles xmlns:mc="http://schemas.openxmlformats.org/markup-compatibility/2006" xmlns:r="http://schemas.openxmlformats.org/officeDocument/2006/relationships" xmlns:w="http://schemas.openxmlformats.org/wordprocessingml/2006/main" xmlns:w14="http://schemas.microsoft.com/office/word/2010/wordml" xmlns:w15="http://schemas.microsoft.com/office/word/2012/wordml" mc:Ignorable="w14 w15">
   <w:docDefaults>
     <w:rPrDefault>
       <w:rPr>
@@ -8762,7 +8497,7 @@
     </w:rPrDefault>
     <w:pPrDefault/>
   </w:docDefaults>
-  <w:latentStyles w:defLockedState="0" w:defUIPriority="0" w:defSemiHidden="0" w:defUnhideWhenUsed="0" w:defQFormat="0" w:count="276">
+  <w:latentStyles w:defLockedState="0" w:defUIPriority="0" w:defSemiHidden="0" w:defUnhideWhenUsed="0" w:defQFormat="0" w:count="371">
     <w:lsdException w:name="index 1" w:semiHidden="1" w:unhideWhenUsed="1"/>
     <w:lsdException w:name="index 7" w:semiHidden="1" w:unhideWhenUsed="1"/>
     <w:lsdException w:name="index 8" w:semiHidden="1" w:unhideWhenUsed="1"/>
@@ -8894,773 +8629,195 @@
     <w:lsdException w:name="Balloon Text" w:semiHidden="1" w:unhideWhenUsed="1"/>
     <w:lsdException w:name="Table Theme" w:semiHidden="1" w:unhideWhenUsed="1"/>
     <w:lsdException w:name="Placeholder Text" w:semiHidden="1"/>
+    <w:lsdException w:name="Light Shading"/>
+    <w:lsdException w:name="Light List"/>
+    <w:lsdException w:name="Light Grid"/>
+    <w:lsdException w:name="Medium Shading 1"/>
+    <w:lsdException w:name="Medium Shading 2"/>
+    <w:lsdException w:name="Medium List 1"/>
+    <w:lsdException w:name="Medium List 2"/>
+    <w:lsdException w:name="Light Shading Accent 1"/>
+    <w:lsdException w:name="Light List Accent 1"/>
+    <w:lsdException w:name="Light Grid Accent 1"/>
+    <w:lsdException w:name="Medium Shading 1 Accent 1"/>
+    <w:lsdException w:name="Medium Shading 2 Accent 1"/>
+    <w:lsdException w:name="Medium List 1 Accent 1"/>
     <w:lsdException w:name="Revision" w:semiHidden="1"/>
+    <w:lsdException w:name="Medium List 2 Accent 1"/>
+    <w:lsdException w:name="Medium Grid 1 Accent 1"/>
+    <w:lsdException w:name="Medium Grid 2 Accent 1"/>
+    <w:lsdException w:name="Medium Grid 3 Accent 1"/>
+    <w:lsdException w:name="Dark List Accent 1"/>
+    <w:lsdException w:name="Colorful Shading Accent 1"/>
+    <w:lsdException w:name="Colorful List Accent 1"/>
+    <w:lsdException w:name="Colorful Grid Accent 1"/>
+    <w:lsdException w:name="Light Shading Accent 2"/>
+    <w:lsdException w:name="Light List Accent 2"/>
+    <w:lsdException w:name="Light Grid Accent 2"/>
+    <w:lsdException w:name="Medium Shading 1 Accent 2"/>
+    <w:lsdException w:name="Medium Shading 2 Accent 2"/>
+    <w:lsdException w:name="Medium List 1 Accent 2"/>
+    <w:lsdException w:name="Medium List 2 Accent 2"/>
+    <w:lsdException w:name="Medium Grid 1 Accent 2"/>
+    <w:lsdException w:name="Medium Grid 2 Accent 2"/>
+    <w:lsdException w:name="Medium Grid 3 Accent 2"/>
+    <w:lsdException w:name="Dark List Accent 2"/>
+    <w:lsdException w:name="Colorful Shading Accent 2"/>
+    <w:lsdException w:name="Colorful List Accent 2"/>
+    <w:lsdException w:name="Colorful Grid Accent 2"/>
+    <w:lsdException w:name="Light Shading Accent 3"/>
+    <w:lsdException w:name="Light List Accent 3"/>
+    <w:lsdException w:name="Light Grid Accent 3"/>
+    <w:lsdException w:name="Medium Shading 1 Accent 3"/>
+    <w:lsdException w:name="Medium Shading 2 Accent 3"/>
+    <w:lsdException w:name="Medium List 1 Accent 3"/>
+    <w:lsdException w:name="Medium List 2 Accent 3"/>
+    <w:lsdException w:name="Medium Grid 1 Accent 3"/>
+    <w:lsdException w:name="Medium Grid 2 Accent 3"/>
+    <w:lsdException w:name="Medium Grid 3 Accent 3"/>
+    <w:lsdException w:name="Dark List Accent 3"/>
+    <w:lsdException w:name="Colorful Shading Accent 3"/>
+    <w:lsdException w:name="Colorful List Accent 3"/>
+    <w:lsdException w:name="Colorful Grid Accent 3"/>
+    <w:lsdException w:name="Light Shading Accent 4"/>
+    <w:lsdException w:name="Light List Accent 4"/>
+    <w:lsdException w:name="Light Grid Accent 4"/>
+    <w:lsdException w:name="Medium Shading 1 Accent 4"/>
+    <w:lsdException w:name="Medium Shading 2 Accent 4"/>
+    <w:lsdException w:name="Medium List 1 Accent 4"/>
+    <w:lsdException w:name="Medium List 2 Accent 4"/>
+    <w:lsdException w:name="Medium Grid 1 Accent 4"/>
+    <w:lsdException w:name="Medium Grid 2 Accent 4"/>
+    <w:lsdException w:name="Medium Grid 3 Accent 4"/>
+    <w:lsdException w:name="Dark List Accent 4"/>
+    <w:lsdException w:name="Colorful Shading Accent 4"/>
+    <w:lsdException w:name="Colorful List Accent 4"/>
+    <w:lsdException w:name="Colorful Grid Accent 4"/>
+    <w:lsdException w:name="Light Shading Accent 5"/>
+    <w:lsdException w:name="Light List Accent 5"/>
+    <w:lsdException w:name="Light Grid Accent 5"/>
+    <w:lsdException w:name="Medium Shading 1 Accent 5"/>
+    <w:lsdException w:name="Medium Shading 2 Accent 5"/>
+    <w:lsdException w:name="Medium List 1 Accent 5"/>
+    <w:lsdException w:name="Medium List 2 Accent 5"/>
+    <w:lsdException w:name="Medium Grid 1 Accent 5"/>
+    <w:lsdException w:name="Medium Grid 2 Accent 5"/>
+    <w:lsdException w:name="Medium Grid 3 Accent 5"/>
+    <w:lsdException w:name="Dark List Accent 5"/>
+    <w:lsdException w:name="Colorful Shading Accent 5"/>
+    <w:lsdException w:name="Colorful List Accent 5"/>
+    <w:lsdException w:name="Colorful Grid Accent 5"/>
+    <w:lsdException w:name="Light Shading Accent 6"/>
+    <w:lsdException w:name="Light List Accent 6"/>
+    <w:lsdException w:name="Light Grid Accent 6"/>
+    <w:lsdException w:name="Medium Shading 1 Accent 6"/>
+    <w:lsdException w:name="Medium Shading 2 Accent 6"/>
+    <w:lsdException w:name="Medium List 1 Accent 6"/>
+    <w:lsdException w:name="Medium List 2 Accent 6"/>
+    <w:lsdException w:name="Medium Grid 1 Accent 6"/>
+    <w:lsdException w:name="Medium Grid 2 Accent 6"/>
+    <w:lsdException w:name="Medium Grid 3 Accent 6"/>
+    <w:lsdException w:name="Dark List Accent 6"/>
+    <w:lsdException w:name="Colorful Shading Accent 6"/>
+    <w:lsdException w:name="Colorful List Accent 6"/>
+    <w:lsdException w:name="Colorful Grid Accent 6"/>
     <w:lsdException w:name="Bibliography" w:semiHidden="1" w:unhideWhenUsed="1"/>
     <w:lsdException w:name="TOC Heading" w:semiHidden="1" w:uiPriority="39" w:unhideWhenUsed="1" w:qFormat="1"/>
-  </w:latentStyles>
-  <w:style w:type="paragraph" w:default="1" w:styleId="Normal">
-    <w:name w:val="Normal"/>
-    <w:rsid w:val="00D3094C"/>
-    <w:pPr>
-      <w:suppressAutoHyphens/>
-      <w:spacing w:after="160" w:line="259" w:lineRule="auto"/>
-    </w:pPr>
-    <w:rPr>
-      <w:rFonts w:ascii="Cambria" w:eastAsia="SimSun" w:hAnsi="Cambria"/>
-    </w:rPr>
-  </w:style>
-  <w:style w:type="paragraph" w:styleId="Heading1">
-    <w:name w:val="heading 1"/>
-    <w:basedOn w:val="Heading"/>
-    <w:next w:val="Textbody"/>
-    <w:link w:val="Heading1Char"/>
-    <w:rsid w:val="00D3094C"/>
-    <w:pPr>
-      <w:numPr>
-        <w:numId w:val="1"/>
-      </w:numPr>
-      <w:outlineLvl w:val="0"/>
-    </w:pPr>
-    <w:rPr>
-      <w:b/>
-      <w:bCs/>
-      <w:sz w:val="32"/>
-      <w:szCs w:val="32"/>
-    </w:rPr>
-  </w:style>
-  <w:style w:type="paragraph" w:styleId="Heading2">
-    <w:name w:val="heading 2"/>
-    <w:basedOn w:val="Heading"/>
-    <w:next w:val="Textbody"/>
-    <w:link w:val="Heading2Char"/>
-    <w:rsid w:val="00E672E6"/>
-    <w:pPr>
-      <w:numPr>
-        <w:numId w:val="24"/>
-      </w:numPr>
-      <w:outlineLvl w:val="1"/>
-    </w:pPr>
-    <w:rPr>
-      <w:rFonts w:cs="Times"/>
-      <w:b/>
-      <w:bCs/>
-      <w:iCs/>
-    </w:rPr>
-  </w:style>
-  <w:style w:type="paragraph" w:styleId="Heading3">
-    <w:name w:val="heading 3"/>
-    <w:basedOn w:val="Heading"/>
-    <w:next w:val="Textbody"/>
-    <w:link w:val="Heading3Char"/>
-    <w:rsid w:val="00E672E6"/>
-    <w:pPr>
-      <w:numPr>
-        <w:ilvl w:val="2"/>
-        <w:numId w:val="24"/>
-      </w:numPr>
-      <w:outlineLvl w:val="2"/>
-    </w:pPr>
-    <w:rPr>
-      <w:b/>
-      <w:bCs/>
-      <w:sz w:val="24"/>
-    </w:rPr>
-  </w:style>
-  <w:style w:type="paragraph" w:styleId="Heading4">
-    <w:name w:val="heading 4"/>
-    <w:basedOn w:val="Normal"/>
-    <w:next w:val="Normal"/>
-    <w:link w:val="Heading4Char"/>
-    <w:rsid w:val="00142E81"/>
-    <w:pPr>
-      <w:keepNext/>
-      <w:keepLines/>
-      <w:spacing w:before="200" w:after="0"/>
-      <w:outlineLvl w:val="3"/>
-    </w:pPr>
-    <w:rPr>
-      <w:rFonts w:asciiTheme="majorHAnsi" w:eastAsiaTheme="majorEastAsia" w:hAnsiTheme="majorHAnsi" w:cstheme="majorBidi"/>
-      <w:b/>
-      <w:bCs/>
-      <w:i/>
-      <w:iCs/>
-      <w:color w:val="4F81BD" w:themeColor="accent1"/>
-    </w:rPr>
-  </w:style>
-  <w:style w:type="character" w:default="1" w:styleId="DefaultParagraphFont">
-    <w:name w:val="Default Paragraph Font"/>
-    <w:uiPriority w:val="1"/>
-    <w:semiHidden/>
-    <w:unhideWhenUsed/>
-  </w:style>
-  <w:style w:type="table" w:default="1" w:styleId="TableNormal">
-    <w:name w:val="Normal Table"/>
-    <w:uiPriority w:val="99"/>
-    <w:semiHidden/>
-    <w:unhideWhenUsed/>
-    <w:tblPr>
-      <w:tblInd w:w="0" w:type="dxa"/>
-      <w:tblCellMar>
-        <w:top w:w="0" w:type="dxa"/>
-        <w:left w:w="108" w:type="dxa"/>
-        <w:bottom w:w="0" w:type="dxa"/>
-        <w:right w:w="108" w:type="dxa"/>
-      </w:tblCellMar>
-    </w:tblPr>
-  </w:style>
-  <w:style w:type="numbering" w:default="1" w:styleId="NoList">
-    <w:name w:val="No List"/>
-    <w:uiPriority w:val="99"/>
-    <w:semiHidden/>
-    <w:unhideWhenUsed/>
-  </w:style>
-  <w:style w:type="character" w:customStyle="1" w:styleId="Heading1Char">
-    <w:name w:val="Heading 1 Char"/>
-    <w:basedOn w:val="DefaultParagraphFont"/>
-    <w:link w:val="Heading1"/>
-    <w:rsid w:val="00D3094C"/>
-    <w:rPr>
-      <w:rFonts w:ascii="Arial" w:eastAsia="Microsoft YaHei" w:hAnsi="Arial" w:cs="Mangal"/>
-      <w:b/>
-      <w:bCs/>
-      <w:sz w:val="32"/>
-      <w:szCs w:val="32"/>
-    </w:rPr>
-  </w:style>
-  <w:style w:type="character" w:customStyle="1" w:styleId="Heading2Char">
-    <w:name w:val="Heading 2 Char"/>
-    <w:basedOn w:val="DefaultParagraphFont"/>
-    <w:link w:val="Heading2"/>
-    <w:rsid w:val="00E672E6"/>
-    <w:rPr>
-      <w:rFonts w:ascii="Arial" w:eastAsia="Microsoft YaHei" w:hAnsi="Arial" w:cs="Times"/>
-      <w:b/>
-      <w:bCs/>
-      <w:iCs/>
-      <w:sz w:val="28"/>
-      <w:szCs w:val="28"/>
-    </w:rPr>
-  </w:style>
-  <w:style w:type="character" w:customStyle="1" w:styleId="Heading3Char">
-    <w:name w:val="Heading 3 Char"/>
-    <w:basedOn w:val="DefaultParagraphFont"/>
-    <w:link w:val="Heading3"/>
-    <w:rsid w:val="00E672E6"/>
-    <w:rPr>
-      <w:rFonts w:ascii="Arial" w:eastAsia="Microsoft YaHei" w:hAnsi="Arial" w:cs="Mangal"/>
-      <w:b/>
-      <w:bCs/>
-      <w:szCs w:val="28"/>
-    </w:rPr>
-  </w:style>
-  <w:style w:type="character" w:customStyle="1" w:styleId="BalloonTextChar">
-    <w:name w:val="Balloon Text Char"/>
-    <w:basedOn w:val="DefaultParagraphFont"/>
-    <w:rsid w:val="00D3094C"/>
-    <w:rPr>
-      <w:rFonts w:ascii="Lucida Grande" w:hAnsi="Lucida Grande"/>
-      <w:sz w:val="18"/>
-      <w:szCs w:val="18"/>
-    </w:rPr>
-  </w:style>
-  <w:style w:type="character" w:customStyle="1" w:styleId="HeaderChar">
-    <w:name w:val="Header Char"/>
-    <w:basedOn w:val="DefaultParagraphFont"/>
-    <w:rsid w:val="00D3094C"/>
-  </w:style>
-  <w:style w:type="character" w:customStyle="1" w:styleId="FooterChar">
-    <w:name w:val="Footer Char"/>
-    <w:basedOn w:val="DefaultParagraphFont"/>
-    <w:rsid w:val="00D3094C"/>
-  </w:style>
-  <w:style w:type="character" w:customStyle="1" w:styleId="ListLabel1">
-    <w:name w:val="ListLabel 1"/>
-    <w:rsid w:val="00D3094C"/>
-  </w:style>
-  <w:style w:type="character" w:customStyle="1" w:styleId="ListLabel2">
-    <w:name w:val="ListLabel 2"/>
-    <w:rsid w:val="00D3094C"/>
-    <w:rPr>
-      <w:rFonts w:cs="Courier New"/>
-    </w:rPr>
-  </w:style>
-  <w:style w:type="character" w:customStyle="1" w:styleId="Bullets">
-    <w:name w:val="Bullets"/>
-    <w:rsid w:val="00D3094C"/>
-    <w:rPr>
-      <w:rFonts w:ascii="OpenSymbol" w:eastAsia="OpenSymbol" w:hAnsi="OpenSymbol" w:cs="OpenSymbol"/>
-    </w:rPr>
-  </w:style>
-  <w:style w:type="paragraph" w:customStyle="1" w:styleId="Heading">
-    <w:name w:val="Heading"/>
-    <w:basedOn w:val="Normal"/>
-    <w:next w:val="Textbody"/>
-    <w:rsid w:val="00D3094C"/>
-    <w:pPr>
-      <w:keepNext/>
-      <w:spacing w:before="240" w:after="120"/>
-    </w:pPr>
-    <w:rPr>
-      <w:rFonts w:ascii="Arial" w:eastAsia="Microsoft YaHei" w:hAnsi="Arial" w:cs="Mangal"/>
-      <w:sz w:val="28"/>
-      <w:szCs w:val="28"/>
-    </w:rPr>
-  </w:style>
-  <w:style w:type="paragraph" w:customStyle="1" w:styleId="Textbody">
-    <w:name w:val="Text body"/>
-    <w:basedOn w:val="Normal"/>
-    <w:rsid w:val="00D3094C"/>
-    <w:pPr>
-      <w:spacing w:after="120"/>
-    </w:pPr>
-  </w:style>
-  <w:style w:type="paragraph" w:styleId="List">
-    <w:name w:val="List"/>
-    <w:basedOn w:val="Textbody"/>
-    <w:rsid w:val="00D3094C"/>
-    <w:rPr>
-      <w:rFonts w:cs="Mangal"/>
-    </w:rPr>
-  </w:style>
-  <w:style w:type="paragraph" w:styleId="Caption">
-    <w:name w:val="caption"/>
-    <w:basedOn w:val="Normal"/>
-    <w:rsid w:val="00D3094C"/>
-    <w:pPr>
-      <w:suppressLineNumbers/>
-      <w:spacing w:before="120" w:after="120"/>
-    </w:pPr>
-    <w:rPr>
-      <w:rFonts w:cs="Mangal"/>
-      <w:i/>
-      <w:iCs/>
-    </w:rPr>
-  </w:style>
-  <w:style w:type="paragraph" w:customStyle="1" w:styleId="Index">
-    <w:name w:val="Index"/>
-    <w:basedOn w:val="Normal"/>
-    <w:rsid w:val="00D3094C"/>
-    <w:pPr>
-      <w:suppressLineNumbers/>
-    </w:pPr>
-    <w:rPr>
-      <w:rFonts w:cs="Mangal"/>
-    </w:rPr>
-  </w:style>
-  <w:style w:type="paragraph" w:styleId="ListParagraph">
-    <w:name w:val="List Paragraph"/>
-    <w:basedOn w:val="Normal"/>
-    <w:rsid w:val="00DA3F62"/>
-    <w:pPr>
-      <w:widowControl w:val="0"/>
-      <w:numPr>
-        <w:ilvl w:val="1"/>
-        <w:numId w:val="24"/>
-      </w:numPr>
-      <w:spacing w:after="0"/>
-      <w:contextualSpacing/>
-    </w:pPr>
-    <w:rPr>
-      <w:rFonts w:ascii="Interstate-Regular" w:hAnsi="Interstate-Regular" w:cs="Times"/>
-    </w:rPr>
-  </w:style>
-  <w:style w:type="paragraph" w:styleId="BalloonText">
-    <w:name w:val="Balloon Text"/>
-    <w:basedOn w:val="Normal"/>
-    <w:link w:val="BalloonTextChar1"/>
-    <w:rsid w:val="00D3094C"/>
-    <w:rPr>
-      <w:rFonts w:ascii="Lucida Grande" w:hAnsi="Lucida Grande"/>
-      <w:sz w:val="18"/>
-      <w:szCs w:val="18"/>
-    </w:rPr>
-  </w:style>
-  <w:style w:type="character" w:customStyle="1" w:styleId="BalloonTextChar1">
-    <w:name w:val="Balloon Text Char1"/>
-    <w:basedOn w:val="DefaultParagraphFont"/>
-    <w:link w:val="BalloonText"/>
-    <w:rsid w:val="00D3094C"/>
-    <w:rPr>
-      <w:rFonts w:ascii="Lucida Grande" w:eastAsia="SimSun" w:hAnsi="Lucida Grande"/>
-      <w:sz w:val="18"/>
-      <w:szCs w:val="18"/>
-    </w:rPr>
-  </w:style>
-  <w:style w:type="paragraph" w:styleId="Header">
-    <w:name w:val="header"/>
-    <w:basedOn w:val="Normal"/>
-    <w:link w:val="HeaderChar1"/>
-    <w:rsid w:val="00D3094C"/>
-    <w:pPr>
-      <w:suppressLineNumbers/>
-      <w:tabs>
-        <w:tab w:val="center" w:pos="4320"/>
-        <w:tab w:val="right" w:pos="8640"/>
-      </w:tabs>
-    </w:pPr>
-  </w:style>
-  <w:style w:type="character" w:customStyle="1" w:styleId="HeaderChar1">
-    <w:name w:val="Header Char1"/>
-    <w:basedOn w:val="DefaultParagraphFont"/>
-    <w:link w:val="Header"/>
-    <w:rsid w:val="00D3094C"/>
-    <w:rPr>
-      <w:rFonts w:ascii="Cambria" w:eastAsia="SimSun" w:hAnsi="Cambria"/>
-    </w:rPr>
-  </w:style>
-  <w:style w:type="paragraph" w:styleId="Footer">
-    <w:name w:val="footer"/>
-    <w:basedOn w:val="Normal"/>
-    <w:link w:val="FooterChar1"/>
-    <w:rsid w:val="00D3094C"/>
-    <w:pPr>
-      <w:suppressLineNumbers/>
-      <w:tabs>
-        <w:tab w:val="center" w:pos="4320"/>
-        <w:tab w:val="right" w:pos="8640"/>
-      </w:tabs>
-    </w:pPr>
-  </w:style>
-  <w:style w:type="character" w:customStyle="1" w:styleId="FooterChar1">
-    <w:name w:val="Footer Char1"/>
-    <w:basedOn w:val="DefaultParagraphFont"/>
-    <w:link w:val="Footer"/>
-    <w:rsid w:val="00D3094C"/>
-    <w:rPr>
-      <w:rFonts w:ascii="Cambria" w:eastAsia="SimSun" w:hAnsi="Cambria"/>
-    </w:rPr>
-  </w:style>
-  <w:style w:type="character" w:customStyle="1" w:styleId="Heading4Char">
-    <w:name w:val="Heading 4 Char"/>
-    <w:basedOn w:val="DefaultParagraphFont"/>
-    <w:link w:val="Heading4"/>
-    <w:rsid w:val="00142E81"/>
-    <w:rPr>
-      <w:rFonts w:asciiTheme="majorHAnsi" w:eastAsiaTheme="majorEastAsia" w:hAnsiTheme="majorHAnsi" w:cstheme="majorBidi"/>
-      <w:b/>
-      <w:bCs/>
-      <w:i/>
-      <w:iCs/>
-      <w:color w:val="4F81BD" w:themeColor="accent1"/>
-    </w:rPr>
-  </w:style>
-  <w:style w:type="paragraph" w:styleId="TOCHeading">
-    <w:name w:val="TOC Heading"/>
-    <w:basedOn w:val="Heading1"/>
-    <w:next w:val="Normal"/>
-    <w:uiPriority w:val="39"/>
-    <w:unhideWhenUsed/>
-    <w:qFormat/>
-    <w:rsid w:val="00565192"/>
-    <w:pPr>
-      <w:keepLines/>
-      <w:numPr>
-        <w:numId w:val="0"/>
-      </w:numPr>
-      <w:suppressAutoHyphens w:val="0"/>
-      <w:spacing w:before="480" w:after="0" w:line="276" w:lineRule="auto"/>
-      <w:outlineLvl w:val="9"/>
-    </w:pPr>
-    <w:rPr>
-      <w:rFonts w:asciiTheme="majorHAnsi" w:eastAsiaTheme="majorEastAsia" w:hAnsiTheme="majorHAnsi" w:cstheme="majorBidi"/>
-      <w:color w:val="365F91" w:themeColor="accent1" w:themeShade="BF"/>
-      <w:sz w:val="28"/>
-      <w:szCs w:val="28"/>
-    </w:rPr>
-  </w:style>
-  <w:style w:type="paragraph" w:styleId="TOC1">
-    <w:name w:val="toc 1"/>
-    <w:basedOn w:val="Normal"/>
-    <w:next w:val="Normal"/>
-    <w:autoRedefine/>
-    <w:uiPriority w:val="39"/>
-    <w:rsid w:val="00565192"/>
-    <w:pPr>
-      <w:spacing w:before="120" w:after="0"/>
-    </w:pPr>
-    <w:rPr>
-      <w:rFonts w:asciiTheme="majorHAnsi" w:hAnsiTheme="majorHAnsi"/>
-      <w:b/>
-      <w:color w:val="548DD4"/>
-    </w:rPr>
-  </w:style>
-  <w:style w:type="paragraph" w:styleId="TOC2">
-    <w:name w:val="toc 2"/>
-    <w:basedOn w:val="Normal"/>
-    <w:next w:val="Normal"/>
-    <w:autoRedefine/>
-    <w:uiPriority w:val="39"/>
-    <w:rsid w:val="00565192"/>
-    <w:pPr>
-      <w:spacing w:after="0"/>
-    </w:pPr>
-    <w:rPr>
-      <w:rFonts w:asciiTheme="minorHAnsi" w:hAnsiTheme="minorHAnsi"/>
-      <w:sz w:val="22"/>
-      <w:szCs w:val="22"/>
-    </w:rPr>
-  </w:style>
-  <w:style w:type="paragraph" w:styleId="TOC3">
-    <w:name w:val="toc 3"/>
-    <w:basedOn w:val="Normal"/>
-    <w:next w:val="Normal"/>
-    <w:autoRedefine/>
-    <w:uiPriority w:val="39"/>
-    <w:rsid w:val="00894539"/>
-    <w:pPr>
-      <w:tabs>
-        <w:tab w:val="left" w:pos="952"/>
-        <w:tab w:val="right" w:leader="dot" w:pos="9350"/>
-      </w:tabs>
-      <w:spacing w:after="0"/>
-      <w:ind w:left="240"/>
-    </w:pPr>
-    <w:rPr>
-      <w:rFonts w:ascii="FuturaTMedRo1" w:hAnsi="FuturaTMedRo1"/>
-      <w:noProof/>
-      <w:sz w:val="22"/>
-      <w:szCs w:val="22"/>
-    </w:rPr>
-  </w:style>
-  <w:style w:type="paragraph" w:styleId="TOC4">
-    <w:name w:val="toc 4"/>
-    <w:basedOn w:val="Normal"/>
-    <w:next w:val="Normal"/>
-    <w:autoRedefine/>
-    <w:rsid w:val="00565192"/>
-    <w:pPr>
-      <w:pBdr>
-        <w:between w:val="double" w:sz="6" w:space="0" w:color="auto"/>
-      </w:pBdr>
-      <w:spacing w:after="0"/>
-      <w:ind w:left="480"/>
-    </w:pPr>
-    <w:rPr>
-      <w:rFonts w:asciiTheme="minorHAnsi" w:hAnsiTheme="minorHAnsi"/>
-      <w:sz w:val="20"/>
-      <w:szCs w:val="20"/>
-    </w:rPr>
-  </w:style>
-  <w:style w:type="paragraph" w:styleId="TOC5">
-    <w:name w:val="toc 5"/>
-    <w:basedOn w:val="Normal"/>
-    <w:next w:val="Normal"/>
-    <w:autoRedefine/>
-    <w:rsid w:val="00565192"/>
-    <w:pPr>
-      <w:pBdr>
-        <w:between w:val="double" w:sz="6" w:space="0" w:color="auto"/>
-      </w:pBdr>
-      <w:spacing w:after="0"/>
-      <w:ind w:left="720"/>
-    </w:pPr>
-    <w:rPr>
-      <w:rFonts w:asciiTheme="minorHAnsi" w:hAnsiTheme="minorHAnsi"/>
-      <w:sz w:val="20"/>
-      <w:szCs w:val="20"/>
-    </w:rPr>
-  </w:style>
-  <w:style w:type="paragraph" w:styleId="TOC6">
-    <w:name w:val="toc 6"/>
-    <w:basedOn w:val="Normal"/>
-    <w:next w:val="Normal"/>
-    <w:autoRedefine/>
-    <w:rsid w:val="00565192"/>
-    <w:pPr>
-      <w:pBdr>
-        <w:between w:val="double" w:sz="6" w:space="0" w:color="auto"/>
-      </w:pBdr>
-      <w:spacing w:after="0"/>
-      <w:ind w:left="960"/>
-    </w:pPr>
-    <w:rPr>
-      <w:rFonts w:asciiTheme="minorHAnsi" w:hAnsiTheme="minorHAnsi"/>
-      <w:sz w:val="20"/>
-      <w:szCs w:val="20"/>
-    </w:rPr>
-  </w:style>
-  <w:style w:type="paragraph" w:styleId="TOC7">
-    <w:name w:val="toc 7"/>
-    <w:basedOn w:val="Normal"/>
-    <w:next w:val="Normal"/>
-    <w:autoRedefine/>
-    <w:rsid w:val="00565192"/>
-    <w:pPr>
-      <w:pBdr>
-        <w:between w:val="double" w:sz="6" w:space="0" w:color="auto"/>
-      </w:pBdr>
-      <w:spacing w:after="0"/>
-      <w:ind w:left="1200"/>
-    </w:pPr>
-    <w:rPr>
-      <w:rFonts w:asciiTheme="minorHAnsi" w:hAnsiTheme="minorHAnsi"/>
-      <w:sz w:val="20"/>
-      <w:szCs w:val="20"/>
-    </w:rPr>
-  </w:style>
-  <w:style w:type="paragraph" w:styleId="TOC8">
-    <w:name w:val="toc 8"/>
-    <w:basedOn w:val="Normal"/>
-    <w:next w:val="Normal"/>
-    <w:autoRedefine/>
-    <w:rsid w:val="00565192"/>
-    <w:pPr>
-      <w:pBdr>
-        <w:between w:val="double" w:sz="6" w:space="0" w:color="auto"/>
-      </w:pBdr>
-      <w:spacing w:after="0"/>
-      <w:ind w:left="1440"/>
-    </w:pPr>
-    <w:rPr>
-      <w:rFonts w:asciiTheme="minorHAnsi" w:hAnsiTheme="minorHAnsi"/>
-      <w:sz w:val="20"/>
-      <w:szCs w:val="20"/>
-    </w:rPr>
-  </w:style>
-  <w:style w:type="paragraph" w:styleId="TOC9">
-    <w:name w:val="toc 9"/>
-    <w:basedOn w:val="Normal"/>
-    <w:next w:val="Normal"/>
-    <w:autoRedefine/>
-    <w:rsid w:val="00565192"/>
-    <w:pPr>
-      <w:pBdr>
-        <w:between w:val="double" w:sz="6" w:space="0" w:color="auto"/>
-      </w:pBdr>
-      <w:spacing w:after="0"/>
-      <w:ind w:left="1680"/>
-    </w:pPr>
-    <w:rPr>
-      <w:rFonts w:asciiTheme="minorHAnsi" w:hAnsiTheme="minorHAnsi"/>
-      <w:sz w:val="20"/>
-      <w:szCs w:val="20"/>
-    </w:rPr>
-  </w:style>
-  <w:style w:type="character" w:styleId="PageNumber">
-    <w:name w:val="page number"/>
-    <w:basedOn w:val="DefaultParagraphFont"/>
-    <w:rsid w:val="003623AA"/>
-  </w:style>
-  <w:style w:type="character" w:styleId="PlaceholderText">
-    <w:name w:val="Placeholder Text"/>
-    <w:basedOn w:val="DefaultParagraphFont"/>
-    <w:rsid w:val="00FB4506"/>
-    <w:rPr>
-      <w:color w:val="808080"/>
-    </w:rPr>
-  </w:style>
-  <w:style w:type="character" w:styleId="CommentReference">
-    <w:name w:val="annotation reference"/>
-    <w:basedOn w:val="DefaultParagraphFont"/>
-    <w:semiHidden/>
-    <w:unhideWhenUsed/>
-    <w:rsid w:val="009543A6"/>
-    <w:rPr>
-      <w:sz w:val="18"/>
-      <w:szCs w:val="18"/>
-    </w:rPr>
-  </w:style>
-  <w:style w:type="paragraph" w:styleId="CommentText">
-    <w:name w:val="annotation text"/>
-    <w:basedOn w:val="Normal"/>
-    <w:link w:val="CommentTextChar"/>
-    <w:semiHidden/>
-    <w:unhideWhenUsed/>
-    <w:rsid w:val="009543A6"/>
-    <w:pPr>
-      <w:spacing w:line="240" w:lineRule="auto"/>
-    </w:pPr>
-  </w:style>
-  <w:style w:type="character" w:customStyle="1" w:styleId="CommentTextChar">
-    <w:name w:val="Comment Text Char"/>
-    <w:basedOn w:val="DefaultParagraphFont"/>
-    <w:link w:val="CommentText"/>
-    <w:semiHidden/>
-    <w:rsid w:val="009543A6"/>
-    <w:rPr>
-      <w:rFonts w:ascii="Cambria" w:eastAsia="SimSun" w:hAnsi="Cambria"/>
-    </w:rPr>
-  </w:style>
-  <w:style w:type="paragraph" w:styleId="CommentSubject">
-    <w:name w:val="annotation subject"/>
-    <w:basedOn w:val="CommentText"/>
-    <w:next w:val="CommentText"/>
-    <w:link w:val="CommentSubjectChar"/>
-    <w:semiHidden/>
-    <w:unhideWhenUsed/>
-    <w:rsid w:val="009543A6"/>
-    <w:rPr>
-      <w:b/>
-      <w:bCs/>
-      <w:sz w:val="20"/>
-      <w:szCs w:val="20"/>
-    </w:rPr>
-  </w:style>
-  <w:style w:type="character" w:customStyle="1" w:styleId="CommentSubjectChar">
-    <w:name w:val="Comment Subject Char"/>
-    <w:basedOn w:val="CommentTextChar"/>
-    <w:link w:val="CommentSubject"/>
-    <w:semiHidden/>
-    <w:rsid w:val="009543A6"/>
-    <w:rPr>
-      <w:rFonts w:ascii="Cambria" w:eastAsia="SimSun" w:hAnsi="Cambria"/>
-      <w:b/>
-      <w:bCs/>
-      <w:sz w:val="20"/>
-      <w:szCs w:val="20"/>
-    </w:rPr>
-  </w:style>
-</w:styles>
-</file>
-
-<file path=word/stylesWithEffects.xml><?xml version="1.0" encoding="utf-8"?>
-<w:styles xmlns:wpc="http://schemas.microsoft.com/office/word/2010/wordprocessingCanvas" xmlns:mo="http://schemas.microsoft.com/office/mac/office/2008/main" xmlns:mc="http://schemas.openxmlformats.org/markup-compatibility/2006" xmlns:mv="urn:schemas-microsoft-com:mac:vml" xmlns:o="urn:schemas-microsoft-com:office:office" xmlns:r="http://schemas.openxmlformats.org/officeDocument/2006/relationships" xmlns:m="http://schemas.openxmlformats.org/officeDocument/2006/math" xmlns:v="urn:schemas-microsoft-com:vml" xmlns:wp14="http://schemas.microsoft.com/office/word/2010/wordprocessingDrawing" xmlns:wp="http://schemas.openxmlformats.org/drawingml/2006/wordprocessingDrawing" xmlns:w10="urn:schemas-microsoft-com:office:word" xmlns:w="http://schemas.openxmlformats.org/wordprocessingml/2006/main" xmlns:w14="http://schemas.microsoft.com/office/word/2010/wordml" xmlns:wpg="http://schemas.microsoft.com/office/word/2010/wordprocessingGroup" xmlns:wpi="http://schemas.microsoft.com/office/word/2010/wordprocessingInk" xmlns:wne="http://schemas.microsoft.com/office/word/2006/wordml" xmlns:wps="http://schemas.microsoft.com/office/word/2010/wordprocessingShape" mc:Ignorable="w14 wp14">
-  <w:docDefaults>
-    <w:rPrDefault>
-      <w:rPr>
-        <w:rFonts w:asciiTheme="minorHAnsi" w:eastAsiaTheme="minorHAnsi" w:hAnsiTheme="minorHAnsi" w:cstheme="minorBidi"/>
-        <w:sz w:val="24"/>
-        <w:szCs w:val="24"/>
-        <w:lang w:val="en-US" w:eastAsia="en-US" w:bidi="ar-SA"/>
-      </w:rPr>
-    </w:rPrDefault>
-    <w:pPrDefault/>
-  </w:docDefaults>
-  <w:latentStyles w:defLockedState="0" w:defUIPriority="0" w:defSemiHidden="0" w:defUnhideWhenUsed="0" w:defQFormat="0" w:count="276">
-    <w:lsdException w:name="index 1" w:semiHidden="1" w:unhideWhenUsed="1"/>
-    <w:lsdException w:name="index 7" w:semiHidden="1" w:unhideWhenUsed="1"/>
-    <w:lsdException w:name="index 8" w:semiHidden="1" w:unhideWhenUsed="1"/>
-    <w:lsdException w:name="index 9" w:semiHidden="1" w:unhideWhenUsed="1"/>
-    <w:lsdException w:name="toc 1" w:semiHidden="1" w:uiPriority="39" w:unhideWhenUsed="1"/>
-    <w:lsdException w:name="toc 2" w:semiHidden="1" w:uiPriority="39" w:unhideWhenUsed="1"/>
-    <w:lsdException w:name="toc 3" w:semiHidden="1" w:uiPriority="39" w:unhideWhenUsed="1"/>
-    <w:lsdException w:name="toc 4" w:semiHidden="1" w:unhideWhenUsed="1"/>
-    <w:lsdException w:name="toc 5" w:semiHidden="1" w:unhideWhenUsed="1"/>
-    <w:lsdException w:name="toc 6" w:semiHidden="1" w:unhideWhenUsed="1"/>
-    <w:lsdException w:name="toc 7" w:semiHidden="1" w:unhideWhenUsed="1"/>
-    <w:lsdException w:name="toc 8" w:semiHidden="1" w:unhideWhenUsed="1"/>
-    <w:lsdException w:name="toc 9" w:semiHidden="1" w:unhideWhenUsed="1"/>
-    <w:lsdException w:name="Normal Indent" w:semiHidden="1" w:unhideWhenUsed="1"/>
-    <w:lsdException w:name="footnote text" w:semiHidden="1" w:unhideWhenUsed="1"/>
-    <w:lsdException w:name="annotation text" w:semiHidden="1" w:unhideWhenUsed="1"/>
-    <w:lsdException w:name="header" w:semiHidden="1" w:unhideWhenUsed="1"/>
-    <w:lsdException w:name="footer" w:semiHidden="1" w:unhideWhenUsed="1"/>
-    <w:lsdException w:name="index heading" w:semiHidden="1" w:unhideWhenUsed="1"/>
-    <w:lsdException w:name="caption" w:semiHidden="1" w:unhideWhenUsed="1"/>
-    <w:lsdException w:name="table of figures" w:semiHidden="1" w:unhideWhenUsed="1"/>
-    <w:lsdException w:name="envelope address" w:semiHidden="1" w:unhideWhenUsed="1"/>
-    <w:lsdException w:name="envelope return" w:semiHidden="1" w:unhideWhenUsed="1"/>
-    <w:lsdException w:name="footnote reference" w:semiHidden="1" w:unhideWhenUsed="1"/>
-    <w:lsdException w:name="annotation reference" w:semiHidden="1" w:unhideWhenUsed="1"/>
-    <w:lsdException w:name="line number" w:semiHidden="1" w:unhideWhenUsed="1"/>
-    <w:lsdException w:name="page number" w:semiHidden="1" w:unhideWhenUsed="1"/>
-    <w:lsdException w:name="endnote reference" w:semiHidden="1" w:unhideWhenUsed="1"/>
-    <w:lsdException w:name="endnote text" w:semiHidden="1" w:unhideWhenUsed="1"/>
-    <w:lsdException w:name="table of authorities" w:semiHidden="1" w:unhideWhenUsed="1"/>
-    <w:lsdException w:name="macro" w:semiHidden="1" w:unhideWhenUsed="1"/>
-    <w:lsdException w:name="toa heading" w:semiHidden="1" w:unhideWhenUsed="1"/>
-    <w:lsdException w:name="List" w:semiHidden="1" w:unhideWhenUsed="1"/>
-    <w:lsdException w:name="List Bullet" w:semiHidden="1" w:unhideWhenUsed="1"/>
-    <w:lsdException w:name="List Number" w:semiHidden="1" w:unhideWhenUsed="1"/>
-    <w:lsdException w:name="List 2" w:semiHidden="1" w:unhideWhenUsed="1"/>
-    <w:lsdException w:name="List 3" w:semiHidden="1" w:unhideWhenUsed="1"/>
-    <w:lsdException w:name="List 4" w:semiHidden="1" w:unhideWhenUsed="1"/>
-    <w:lsdException w:name="List 5" w:semiHidden="1" w:unhideWhenUsed="1"/>
-    <w:lsdException w:name="List Bullet 2" w:semiHidden="1" w:unhideWhenUsed="1"/>
-    <w:lsdException w:name="List Bullet 3" w:semiHidden="1" w:unhideWhenUsed="1"/>
-    <w:lsdException w:name="List Bullet 4" w:semiHidden="1" w:unhideWhenUsed="1"/>
-    <w:lsdException w:name="List Bullet 5" w:semiHidden="1" w:unhideWhenUsed="1"/>
-    <w:lsdException w:name="List Number 3" w:semiHidden="1" w:unhideWhenUsed="1"/>
-    <w:lsdException w:name="List Number 4" w:semiHidden="1" w:unhideWhenUsed="1"/>
-    <w:lsdException w:name="Closing" w:semiHidden="1" w:unhideWhenUsed="1"/>
-    <w:lsdException w:name="Signature" w:semiHidden="1" w:unhideWhenUsed="1"/>
-    <w:lsdException w:name="Default Paragraph Font" w:semiHidden="1" w:unhideWhenUsed="1"/>
-    <w:lsdException w:name="Body Text" w:semiHidden="1" w:unhideWhenUsed="1"/>
-    <w:lsdException w:name="Body Text Indent" w:semiHidden="1" w:unhideWhenUsed="1"/>
-    <w:lsdException w:name="List Continue" w:semiHidden="1" w:unhideWhenUsed="1"/>
-    <w:lsdException w:name="List Continue 2" w:semiHidden="1" w:unhideWhenUsed="1"/>
-    <w:lsdException w:name="List Continue 3" w:semiHidden="1" w:unhideWhenUsed="1"/>
-    <w:lsdException w:name="List Continue 4" w:semiHidden="1" w:unhideWhenUsed="1"/>
-    <w:lsdException w:name="List Continue 5" w:semiHidden="1" w:unhideWhenUsed="1"/>
-    <w:lsdException w:name="Message Header" w:semiHidden="1" w:unhideWhenUsed="1"/>
-    <w:lsdException w:name="Salutation" w:semiHidden="1" w:unhideWhenUsed="1"/>
-    <w:lsdException w:name="Date" w:semiHidden="1" w:unhideWhenUsed="1"/>
-    <w:lsdException w:name="Body Text First Indent" w:semiHidden="1" w:unhideWhenUsed="1"/>
-    <w:lsdException w:name="Body Text First Indent 2" w:semiHidden="1" w:unhideWhenUsed="1"/>
-    <w:lsdException w:name="Note Heading" w:semiHidden="1" w:unhideWhenUsed="1"/>
-    <w:lsdException w:name="Body Text 2" w:semiHidden="1" w:unhideWhenUsed="1"/>
-    <w:lsdException w:name="Body Text 3" w:semiHidden="1" w:unhideWhenUsed="1"/>
-    <w:lsdException w:name="Body Text Indent 2" w:semiHidden="1" w:unhideWhenUsed="1"/>
-    <w:lsdException w:name="Document Map" w:semiHidden="1" w:unhideWhenUsed="1"/>
-    <w:lsdException w:name="Plain Text" w:semiHidden="1" w:unhideWhenUsed="1"/>
-    <w:lsdException w:name="E-mail Signature" w:semiHidden="1" w:unhideWhenUsed="1"/>
-    <w:lsdException w:name="HTML Top of Form" w:semiHidden="1" w:unhideWhenUsed="1"/>
-    <w:lsdException w:name="HTML Bottom of Form" w:semiHidden="1" w:unhideWhenUsed="1"/>
-    <w:lsdException w:name="Normal (Web)" w:semiHidden="1" w:unhideWhenUsed="1"/>
-    <w:lsdException w:name="HTML Acronym" w:semiHidden="1" w:unhideWhenUsed="1"/>
-    <w:lsdException w:name="HTML Address" w:semiHidden="1" w:unhideWhenUsed="1"/>
-    <w:lsdException w:name="HTML Cite" w:semiHidden="1" w:unhideWhenUsed="1"/>
-    <w:lsdException w:name="HTML Code" w:semiHidden="1" w:unhideWhenUsed="1"/>
-    <w:lsdException w:name="HTML Definition" w:semiHidden="1" w:unhideWhenUsed="1"/>
-    <w:lsdException w:name="HTML Keyboard" w:semiHidden="1" w:unhideWhenUsed="1"/>
-    <w:lsdException w:name="HTML Preformatted" w:semiHidden="1" w:unhideWhenUsed="1"/>
-    <w:lsdException w:name="HTML Sample" w:semiHidden="1" w:unhideWhenUsed="1"/>
-    <w:lsdException w:name="HTML Typewriter" w:semiHidden="1" w:unhideWhenUsed="1"/>
-    <w:lsdException w:name="HTML Variable" w:semiHidden="1" w:unhideWhenUsed="1"/>
-    <w:lsdException w:name="Normal Table" w:semiHidden="1" w:unhideWhenUsed="1"/>
-    <w:lsdException w:name="annotation subject" w:semiHidden="1" w:unhideWhenUsed="1"/>
-    <w:lsdException w:name="No List" w:semiHidden="1" w:unhideWhenUsed="1"/>
-    <w:lsdException w:name="Outline List 1" w:semiHidden="1" w:unhideWhenUsed="1"/>
-    <w:lsdException w:name="Outline List 2" w:semiHidden="1" w:unhideWhenUsed="1"/>
-    <w:lsdException w:name="Outline List 3" w:semiHidden="1" w:unhideWhenUsed="1"/>
-    <w:lsdException w:name="Table Simple 1" w:semiHidden="1" w:unhideWhenUsed="1"/>
-    <w:lsdException w:name="Table Simple 2" w:semiHidden="1" w:unhideWhenUsed="1"/>
-    <w:lsdException w:name="Table Simple 3" w:semiHidden="1" w:unhideWhenUsed="1"/>
-    <w:lsdException w:name="Table Classic 1" w:semiHidden="1" w:unhideWhenUsed="1"/>
-    <w:lsdException w:name="Table Classic 2" w:semiHidden="1" w:unhideWhenUsed="1"/>
-    <w:lsdException w:name="Table Classic 3" w:semiHidden="1" w:unhideWhenUsed="1"/>
-    <w:lsdException w:name="Table Classic 4" w:semiHidden="1" w:unhideWhenUsed="1"/>
-    <w:lsdException w:name="Table Colorful 1" w:semiHidden="1" w:unhideWhenUsed="1"/>
-    <w:lsdException w:name="Table Colorful 2" w:semiHidden="1" w:unhideWhenUsed="1"/>
-    <w:lsdException w:name="Table Colorful 3" w:semiHidden="1" w:unhideWhenUsed="1"/>
-    <w:lsdException w:name="Table Columns 1" w:semiHidden="1" w:unhideWhenUsed="1"/>
-    <w:lsdException w:name="Table Columns 2" w:semiHidden="1" w:unhideWhenUsed="1"/>
-    <w:lsdException w:name="Table Columns 3" w:semiHidden="1" w:unhideWhenUsed="1"/>
-    <w:lsdException w:name="Table Columns 4" w:semiHidden="1" w:unhideWhenUsed="1"/>
-    <w:lsdException w:name="Table Columns 5" w:semiHidden="1" w:unhideWhenUsed="1"/>
-    <w:lsdException w:name="Table Grid 1" w:semiHidden="1" w:unhideWhenUsed="1"/>
-    <w:lsdException w:name="Table Grid 2" w:semiHidden="1" w:unhideWhenUsed="1"/>
-    <w:lsdException w:name="Table Grid 3" w:semiHidden="1" w:unhideWhenUsed="1"/>
-    <w:lsdException w:name="Table Grid 4" w:semiHidden="1" w:unhideWhenUsed="1"/>
-    <w:lsdException w:name="Table Grid 5" w:semiHidden="1" w:unhideWhenUsed="1"/>
-    <w:lsdException w:name="Table Grid 6" w:semiHidden="1" w:unhideWhenUsed="1"/>
-    <w:lsdException w:name="Table Grid 7" w:semiHidden="1" w:unhideWhenUsed="1"/>
-    <w:lsdException w:name="Table Grid 8" w:semiHidden="1" w:unhideWhenUsed="1"/>
-    <w:lsdException w:name="Table List 1" w:semiHidden="1" w:unhideWhenUsed="1"/>
-    <w:lsdException w:name="Table List 2" w:semiHidden="1" w:unhideWhenUsed="1"/>
-    <w:lsdException w:name="Table List 3" w:semiHidden="1" w:unhideWhenUsed="1"/>
-    <w:lsdException w:name="Table List 4" w:semiHidden="1" w:unhideWhenUsed="1"/>
-    <w:lsdException w:name="Table List 5" w:semiHidden="1" w:unhideWhenUsed="1"/>
-    <w:lsdException w:name="Table List 6" w:semiHidden="1" w:unhideWhenUsed="1"/>
-    <w:lsdException w:name="Table List 7" w:semiHidden="1" w:unhideWhenUsed="1"/>
-    <w:lsdException w:name="Table List 8" w:semiHidden="1" w:unhideWhenUsed="1"/>
-    <w:lsdException w:name="Table 3D effects 1" w:semiHidden="1" w:unhideWhenUsed="1"/>
-    <w:lsdException w:name="Table 3D effects 2" w:semiHidden="1" w:unhideWhenUsed="1"/>
-    <w:lsdException w:name="Table 3D effects 3" w:semiHidden="1" w:unhideWhenUsed="1"/>
-    <w:lsdException w:name="Table Contemporary" w:semiHidden="1" w:unhideWhenUsed="1"/>
-    <w:lsdException w:name="Table Elegant" w:semiHidden="1" w:unhideWhenUsed="1"/>
-    <w:lsdException w:name="Table Professional" w:semiHidden="1" w:unhideWhenUsed="1"/>
-    <w:lsdException w:name="Table Subtle 1" w:semiHidden="1" w:unhideWhenUsed="1"/>
-    <w:lsdException w:name="Table Subtle 2" w:semiHidden="1" w:unhideWhenUsed="1"/>
-    <w:lsdException w:name="Table Web 1" w:semiHidden="1" w:unhideWhenUsed="1"/>
-    <w:lsdException w:name="Table Web 2" w:semiHidden="1" w:unhideWhenUsed="1"/>
-    <w:lsdException w:name="Table Web 3" w:semiHidden="1" w:unhideWhenUsed="1"/>
-    <w:lsdException w:name="Balloon Text" w:semiHidden="1" w:unhideWhenUsed="1"/>
-    <w:lsdException w:name="Table Theme" w:semiHidden="1" w:unhideWhenUsed="1"/>
-    <w:lsdException w:name="Placeholder Text" w:semiHidden="1"/>
-    <w:lsdException w:name="Revision" w:semiHidden="1"/>
-    <w:lsdException w:name="Bibliography" w:semiHidden="1" w:unhideWhenUsed="1"/>
-    <w:lsdException w:name="TOC Heading" w:semiHidden="1" w:uiPriority="39" w:unhideWhenUsed="1" w:qFormat="1"/>
+    <w:lsdException w:name="Grid Table 4" w:uiPriority="49"/>
+    <w:lsdException w:name="Grid Table 5 Dark" w:uiPriority="50"/>
+    <w:lsdException w:name="Grid Table 6 Colorful" w:uiPriority="51"/>
+    <w:lsdException w:name="Grid Table 7 Colorful" w:uiPriority="52"/>
+    <w:lsdException w:name="Grid Table 1 Light Accent 1" w:uiPriority="46"/>
+    <w:lsdException w:name="Grid Table 2 Accent 1" w:uiPriority="47"/>
+    <w:lsdException w:name="Grid Table 3 Accent 1" w:uiPriority="48"/>
+    <w:lsdException w:name="Grid Table 4 Accent 1" w:uiPriority="49"/>
+    <w:lsdException w:name="Grid Table 5 Dark Accent 1" w:uiPriority="50"/>
+    <w:lsdException w:name="Grid Table 6 Colorful Accent 1" w:uiPriority="51"/>
+    <w:lsdException w:name="Grid Table 7 Colorful Accent 1" w:uiPriority="52"/>
+    <w:lsdException w:name="Grid Table 1 Light Accent 2" w:uiPriority="46"/>
+    <w:lsdException w:name="Grid Table 2 Accent 2" w:uiPriority="47"/>
+    <w:lsdException w:name="Grid Table 3 Accent 2" w:uiPriority="48"/>
+    <w:lsdException w:name="Grid Table 4 Accent 2" w:uiPriority="49"/>
+    <w:lsdException w:name="Grid Table 5 Dark Accent 2" w:uiPriority="50"/>
+    <w:lsdException w:name="Grid Table 6 Colorful Accent 2" w:uiPriority="51"/>
+    <w:lsdException w:name="Grid Table 7 Colorful Accent 2" w:uiPriority="52"/>
+    <w:lsdException w:name="Grid Table 1 Light Accent 3" w:uiPriority="46"/>
+    <w:lsdException w:name="Grid Table 2 Accent 3" w:uiPriority="47"/>
+    <w:lsdException w:name="Grid Table 3 Accent 3" w:uiPriority="48"/>
+    <w:lsdException w:name="Grid Table 4 Accent 3" w:uiPriority="49"/>
+    <w:lsdException w:name="Grid Table 5 Dark Accent 3" w:uiPriority="50"/>
+    <w:lsdException w:name="Grid Table 6 Colorful Accent 3" w:uiPriority="51"/>
+    <w:lsdException w:name="Grid Table 7 Colorful Accent 3" w:uiPriority="52"/>
+    <w:lsdException w:name="Grid Table 1 Light Accent 4" w:uiPriority="46"/>
+    <w:lsdException w:name="Grid Table 2 Accent 4" w:uiPriority="47"/>
+    <w:lsdException w:name="Grid Table 3 Accent 4" w:uiPriority="48"/>
+    <w:lsdException w:name="Grid Table 4 Accent 4" w:uiPriority="49"/>
+    <w:lsdException w:name="Grid Table 5 Dark Accent 4" w:uiPriority="50"/>
+    <w:lsdException w:name="Grid Table 6 Colorful Accent 4" w:uiPriority="51"/>
+    <w:lsdException w:name="Grid Table 7 Colorful Accent 4" w:uiPriority="52"/>
+    <w:lsdException w:name="Grid Table 1 Light Accent 5" w:uiPriority="46"/>
+    <w:lsdException w:name="Grid Table 2 Accent 5" w:uiPriority="47"/>
+    <w:lsdException w:name="Grid Table 3 Accent 5" w:uiPriority="48"/>
+    <w:lsdException w:name="Grid Table 4 Accent 5" w:uiPriority="49"/>
+    <w:lsdException w:name="Grid Table 5 Dark Accent 5" w:uiPriority="50"/>
+    <w:lsdException w:name="Grid Table 6 Colorful Accent 5" w:uiPriority="51"/>
+    <w:lsdException w:name="Grid Table 7 Colorful Accent 5" w:uiPriority="52"/>
+    <w:lsdException w:name="Grid Table 1 Light Accent 6" w:uiPriority="46"/>
+    <w:lsdException w:name="Grid Table 2 Accent 6" w:uiPriority="47"/>
+    <w:lsdException w:name="Grid Table 3 Accent 6" w:uiPriority="48"/>
+    <w:lsdException w:name="Grid Table 4 Accent 6" w:uiPriority="49"/>
+    <w:lsdException w:name="Grid Table 5 Dark Accent 6" w:uiPriority="50"/>
+    <w:lsdException w:name="Grid Table 6 Colorful Accent 6" w:uiPriority="51"/>
+    <w:lsdException w:name="Grid Table 7 Colorful Accent 6" w:uiPriority="52"/>
+    <w:lsdException w:name="List Table 1 Light" w:uiPriority="46"/>
+    <w:lsdException w:name="List Table 2" w:uiPriority="47"/>
+    <w:lsdException w:name="List Table 3" w:uiPriority="48"/>
+    <w:lsdException w:name="List Table 4" w:uiPriority="49"/>
+    <w:lsdException w:name="List Table 5 Dark" w:uiPriority="50"/>
+    <w:lsdException w:name="List Table 6 Colorful" w:uiPriority="51"/>
+    <w:lsdException w:name="List Table 7 Colorful" w:uiPriority="52"/>
+    <w:lsdException w:name="List Table 1 Light Accent 1" w:uiPriority="46"/>
+    <w:lsdException w:name="List Table 2 Accent 1" w:uiPriority="47"/>
+    <w:lsdException w:name="List Table 3 Accent 1" w:uiPriority="48"/>
+    <w:lsdException w:name="List Table 4 Accent 1" w:uiPriority="49"/>
+    <w:lsdException w:name="List Table 5 Dark Accent 1" w:uiPriority="50"/>
+    <w:lsdException w:name="List Table 6 Colorful Accent 1" w:uiPriority="51"/>
+    <w:lsdException w:name="List Table 7 Colorful Accent 1" w:uiPriority="52"/>
+    <w:lsdException w:name="List Table 1 Light Accent 2" w:uiPriority="46"/>
+    <w:lsdException w:name="List Table 2 Accent 2" w:uiPriority="47"/>
+    <w:lsdException w:name="List Table 3 Accent 2" w:uiPriority="48"/>
+    <w:lsdException w:name="List Table 4 Accent 2" w:uiPriority="49"/>
+    <w:lsdException w:name="List Table 5 Dark Accent 2" w:uiPriority="50"/>
+    <w:lsdException w:name="List Table 6 Colorful Accent 2" w:uiPriority="51"/>
+    <w:lsdException w:name="List Table 7 Colorful Accent 2" w:uiPriority="52"/>
+    <w:lsdException w:name="List Table 1 Light Accent 3" w:uiPriority="46"/>
+    <w:lsdException w:name="List Table 2 Accent 3" w:uiPriority="47"/>
+    <w:lsdException w:name="List Table 3 Accent 3" w:uiPriority="48"/>
+    <w:lsdException w:name="List Table 4 Accent 3" w:uiPriority="49"/>
+    <w:lsdException w:name="List Table 5 Dark Accent 3" w:uiPriority="50"/>
+    <w:lsdException w:name="List Table 6 Colorful Accent 3" w:uiPriority="51"/>
+    <w:lsdException w:name="List Table 7 Colorful Accent 3" w:uiPriority="52"/>
+    <w:lsdException w:name="List Table 1 Light Accent 4" w:uiPriority="46"/>
+    <w:lsdException w:name="List Table 2 Accent 4" w:uiPriority="47"/>
+    <w:lsdException w:name="List Table 3 Accent 4" w:uiPriority="48"/>
+    <w:lsdException w:name="List Table 4 Accent 4" w:uiPriority="49"/>
+    <w:lsdException w:name="List Table 5 Dark Accent 4" w:uiPriority="50"/>
+    <w:lsdException w:name="List Table 6 Colorful Accent 4" w:uiPriority="51"/>
+    <w:lsdException w:name="List Table 7 Colorful Accent 4" w:uiPriority="52"/>
+    <w:lsdException w:name="List Table 1 Light Accent 5" w:uiPriority="46"/>
+    <w:lsdException w:name="List Table 2 Accent 5" w:uiPriority="47"/>
+    <w:lsdException w:name="List Table 3 Accent 5" w:uiPriority="48"/>
+    <w:lsdException w:name="List Table 4 Accent 5" w:uiPriority="49"/>
+    <w:lsdException w:name="List Table 5 Dark Accent 5" w:uiPriority="50"/>
+    <w:lsdException w:name="List Table 6 Colorful Accent 5" w:uiPriority="51"/>
+    <w:lsdException w:name="List Table 7 Colorful Accent 5" w:uiPriority="52"/>
+    <w:lsdException w:name="List Table 1 Light Accent 6" w:uiPriority="46"/>
+    <w:lsdException w:name="List Table 2 Accent 6" w:uiPriority="47"/>
+    <w:lsdException w:name="List Table 3 Accent 6" w:uiPriority="48"/>
+    <w:lsdException w:name="List Table 4 Accent 6" w:uiPriority="49"/>
+    <w:lsdException w:name="List Table 5 Dark Accent 6" w:uiPriority="50"/>
+    <w:lsdException w:name="List Table 6 Colorful Accent 6" w:uiPriority="51"/>
+    <w:lsdException w:name="List Table 7 Colorful Accent 6" w:uiPriority="52"/>
   </w:latentStyles>
   <w:style w:type="paragraph" w:default="1" w:styleId="Normal">
     <w:name w:val="Normal"/>
@@ -10600,7 +9757,7 @@
 </file>
 
 <file path=customXml/itemProps1.xml><?xml version="1.0" encoding="utf-8"?>
-<ds:datastoreItem xmlns:ds="http://schemas.openxmlformats.org/officeDocument/2006/customXml" ds:itemID="{3163D05D-C787-B543-8061-B55A842DB5D3}">
+<ds:datastoreItem xmlns:ds="http://schemas.openxmlformats.org/officeDocument/2006/customXml" ds:itemID="{6931DCC1-523C-44E7-99DE-BDD082253141}">
   <ds:schemaRefs>
     <ds:schemaRef ds:uri="http://schemas.openxmlformats.org/officeDocument/2006/bibliography"/>
   </ds:schemaRefs>

</xml_diff>

<commit_message>
Update HDK materials 17-Apr-2015
</commit_message>
<xml_diff>
--- a/Design/Design Manual/littleBits HDK Manual_v0.1-Light.docx
+++ b/Design/Design Manual/littleBits HDK Manual_v0.1-Light.docx
@@ -1,7 +1,9 @@
 
 <file path=word/document.xml><?xml version="1.0" encoding="utf-8"?>
-<w:document xmlns:wpc="http://schemas.microsoft.com/office/word/2010/wordprocessingCanvas" xmlns:mo="http://schemas.microsoft.com/office/mac/office/2008/main" xmlns:mc="http://schemas.openxmlformats.org/markup-compatibility/2006" xmlns:mv="urn:schemas-microsoft-com:mac:vml" xmlns:o="urn:schemas-microsoft-com:office:office" xmlns:r="http://schemas.openxmlformats.org/officeDocument/2006/relationships" xmlns:m="http://schemas.openxmlformats.org/officeDocument/2006/math" xmlns:v="urn:schemas-microsoft-com:vml" xmlns:wp14="http://schemas.microsoft.com/office/word/2010/wordprocessingDrawing" xmlns:wp="http://schemas.openxmlformats.org/drawingml/2006/wordprocessingDrawing" xmlns:w10="urn:schemas-microsoft-com:office:word" xmlns:w="http://schemas.openxmlformats.org/wordprocessingml/2006/main" xmlns:w14="http://schemas.microsoft.com/office/word/2010/wordml" xmlns:wpg="http://schemas.microsoft.com/office/word/2010/wordprocessingGroup" xmlns:wpi="http://schemas.microsoft.com/office/word/2010/wordprocessingInk" xmlns:wne="http://schemas.microsoft.com/office/word/2006/wordml" xmlns:wps="http://schemas.microsoft.com/office/word/2010/wordprocessingShape" mc:Ignorable="w14 wp14">
+<w:document xmlns:wpc="http://schemas.microsoft.com/office/word/2010/wordprocessingCanvas" xmlns:mc="http://schemas.openxmlformats.org/markup-compatibility/2006" xmlns:o="urn:schemas-microsoft-com:office:office" xmlns:r="http://schemas.openxmlformats.org/officeDocument/2006/relationships" xmlns:m="http://schemas.openxmlformats.org/officeDocument/2006/math" xmlns:v="urn:schemas-microsoft-com:vml" xmlns:wp14="http://schemas.microsoft.com/office/word/2010/wordprocessingDrawing" xmlns:wp="http://schemas.openxmlformats.org/drawingml/2006/wordprocessingDrawing" xmlns:w10="urn:schemas-microsoft-com:office:word" xmlns:w="http://schemas.openxmlformats.org/wordprocessingml/2006/main" xmlns:w14="http://schemas.microsoft.com/office/word/2010/wordml" xmlns:w15="http://schemas.microsoft.com/office/word/2012/wordml" xmlns:wpg="http://schemas.microsoft.com/office/word/2010/wordprocessingGroup" xmlns:wpi="http://schemas.microsoft.com/office/word/2010/wordprocessingInk" xmlns:wne="http://schemas.microsoft.com/office/word/2006/wordml" xmlns:wps="http://schemas.microsoft.com/office/word/2010/wordprocessingShape" mc:Ignorable="w14 w15 wp14">
   <w:body>
+    <w:bookmarkStart w:id="0" w:name="_GoBack" w:displacedByCustomXml="next"/>
+    <w:bookmarkEnd w:id="0" w:displacedByCustomXml="next"/>
     <w:sdt>
       <w:sdtPr>
         <w:rPr>
@@ -294,7 +296,7 @@
             <w:rPr>
               <w:noProof/>
             </w:rPr>
-            <w:t>3</w:t>
+            <w:t>5</w:t>
           </w:r>
           <w:r>
             <w:rPr>
@@ -375,7 +377,7 @@
             <w:rPr>
               <w:noProof/>
             </w:rPr>
-            <w:t>4</w:t>
+            <w:t>5</w:t>
           </w:r>
           <w:r>
             <w:rPr>
@@ -456,7 +458,7 @@
             <w:rPr>
               <w:noProof/>
             </w:rPr>
-            <w:t>4</w:t>
+            <w:t>5</w:t>
           </w:r>
           <w:r>
             <w:rPr>
@@ -537,7 +539,7 @@
             <w:rPr>
               <w:noProof/>
             </w:rPr>
-            <w:t>4</w:t>
+            <w:t>6</w:t>
           </w:r>
           <w:r>
             <w:rPr>
@@ -587,7 +589,7 @@
             <w:fldChar w:fldCharType="separate"/>
           </w:r>
           <w:r>
-            <w:t>4</w:t>
+            <w:t>6</w:t>
           </w:r>
           <w:r>
             <w:fldChar w:fldCharType="end"/>
@@ -634,7 +636,7 @@
             <w:fldChar w:fldCharType="separate"/>
           </w:r>
           <w:r>
-            <w:t>4</w:t>
+            <w:t>6</w:t>
           </w:r>
           <w:r>
             <w:fldChar w:fldCharType="end"/>
@@ -677,277 +679,72 @@
           <w:rFonts w:ascii="FuturaTMedRo1" w:hAnsi="FuturaTMedRo1"/>
         </w:rPr>
       </w:pPr>
-      <w:bookmarkStart w:id="0" w:name="_Toc256953152"/>
+      <w:bookmarkStart w:id="1" w:name="_Toc256953152"/>
       <w:r>
         <w:rPr>
           <w:rFonts w:ascii="FuturaTMedRo1" w:hAnsi="FuturaTMedRo1"/>
         </w:rPr>
         <w:t>Required Engineering Deliverables</w:t>
-      </w:r>
-      <w:bookmarkEnd w:id="0"/>
-    </w:p>
-    <w:p>
-      <w:pPr>
-        <w:pStyle w:val="Textbody"/>
-        <w:spacing w:after="0"/>
-        <w:rPr>
-          <w:rFonts w:ascii="FuturaTMedRo1" w:hAnsi="FuturaTMedRo1"/>
-        </w:rPr>
-      </w:pPr>
-    </w:p>
-    <w:p>
-      <w:pPr>
-        <w:pStyle w:val="ListParagraph"/>
-        <w:rPr>
-          <w:rFonts w:ascii="FuturaTMedRo1" w:hAnsi="FuturaTMedRo1"/>
-        </w:rPr>
-      </w:pPr>
-      <w:r>
-        <w:rPr>
-          <w:rFonts w:ascii="FuturaTMedRo1" w:hAnsi="FuturaTMedRo1"/>
-        </w:rPr>
-        <w:t>Product Requirements Document (PRD) conforming to LB standards as described in this document.  Template PRDs are provided by LB</w:t>
-      </w:r>
-      <w:r>
-        <w:rPr>
-          <w:rFonts w:ascii="FuturaTMedRo1" w:hAnsi="FuturaTMedRo1"/>
-        </w:rPr>
-        <w:t xml:space="preserve"> (</w:t>
-      </w:r>
-      <w:r>
-        <w:rPr>
-          <w:rFonts w:ascii="FuturaTMedRo1" w:hAnsi="FuturaTMedRo1"/>
-          <w:b/>
-        </w:rPr>
-        <w:t>HDK-hardware-</w:t>
-      </w:r>
-      <w:proofErr w:type="spellStart"/>
-      <w:r>
-        <w:rPr>
-          <w:rFonts w:ascii="FuturaTMedRo1" w:hAnsi="FuturaTMedRo1"/>
-          <w:b/>
-        </w:rPr>
-        <w:t>dev</w:t>
-      </w:r>
-      <w:proofErr w:type="spellEnd"/>
-      <w:r>
-        <w:rPr>
-          <w:rFonts w:ascii="FuturaTMedRo1" w:hAnsi="FuturaTMedRo1"/>
-          <w:b/>
-        </w:rPr>
-        <w:t>-manual/</w:t>
-      </w:r>
-      <w:r>
-        <w:rPr>
-          <w:rFonts w:ascii="FuturaTMedRo1" w:hAnsi="FuturaTMedRo1"/>
-          <w:b/>
-        </w:rPr>
-        <w:t>Design/Templates for PRD</w:t>
-      </w:r>
-      <w:r>
-        <w:rPr>
-          <w:rFonts w:ascii="FuturaTMedRo1" w:hAnsi="FuturaTMedRo1"/>
-        </w:rPr>
-        <w:t>)</w:t>
-      </w:r>
-      <w:r>
-        <w:rPr>
-          <w:rFonts w:ascii="FuturaTMedRo1" w:hAnsi="FuturaTMedRo1"/>
-        </w:rPr>
-        <w:t>.</w:t>
-      </w:r>
-    </w:p>
-    <w:p>
-      <w:pPr>
-        <w:widowControl w:val="0"/>
-        <w:spacing w:after="0"/>
-        <w:rPr>
-          <w:rFonts w:ascii="FuturaTMedRo1" w:hAnsi="FuturaTMedRo1"/>
-        </w:rPr>
-      </w:pPr>
-    </w:p>
-    <w:p>
-      <w:pPr>
-        <w:pStyle w:val="ListParagraph"/>
-        <w:rPr>
-          <w:rFonts w:ascii="FuturaTMedRo1" w:hAnsi="FuturaTMedRo1"/>
-        </w:rPr>
-      </w:pPr>
-      <w:r>
-        <w:rPr>
-          <w:rFonts w:ascii="FuturaTMedRo1" w:hAnsi="FuturaTMedRo1"/>
-        </w:rPr>
-        <w:t xml:space="preserve">Schematic Diagram (SCH) conforming to LB standards as described in this document.  Template SCHs are provided by LB in the </w:t>
-      </w:r>
-      <w:r>
-        <w:rPr>
-          <w:rFonts w:ascii="FuturaTMedRo1" w:hAnsi="FuturaTMedRo1"/>
-          <w:b/>
-        </w:rPr>
-        <w:t>HDK-eagle-templates-libraries/Eagle Templates for SCH and BRD</w:t>
-      </w:r>
-      <w:r>
-        <w:rPr>
-          <w:rFonts w:ascii="FuturaTMedRo1" w:hAnsi="FuturaTMedRo1"/>
-        </w:rPr>
-        <w:t xml:space="preserve"> folder of the HDK. A completed example SCH is included in the /</w:t>
-      </w:r>
-      <w:proofErr w:type="spellStart"/>
-      <w:proofErr w:type="gramStart"/>
-      <w:r>
-        <w:rPr>
-          <w:rFonts w:ascii="FuturaTMedRo1" w:hAnsi="FuturaTMedRo1"/>
-        </w:rPr>
-        <w:t>pcb</w:t>
-      </w:r>
-      <w:proofErr w:type="spellEnd"/>
-      <w:proofErr w:type="gramEnd"/>
-      <w:r>
-        <w:rPr>
-          <w:rFonts w:ascii="FuturaTMedRo1" w:hAnsi="FuturaTMedRo1"/>
-        </w:rPr>
-        <w:t xml:space="preserve"> folder of the Complete Example Project included in the HDK</w:t>
-      </w:r>
-      <w:r>
-        <w:rPr>
-          <w:rFonts w:ascii="FuturaTMedRo1" w:hAnsi="FuturaTMedRo1"/>
-        </w:rPr>
-        <w:t xml:space="preserve"> (</w:t>
-      </w:r>
-      <w:proofErr w:type="spellStart"/>
-      <w:r>
-        <w:rPr>
-          <w:rFonts w:ascii="FuturaTMedRo1" w:hAnsi="FuturaTMedRo1"/>
-          <w:b/>
-        </w:rPr>
-        <w:t>rtmTemplate</w:t>
-      </w:r>
-      <w:proofErr w:type="spellEnd"/>
-      <w:r>
-        <w:rPr>
-          <w:rFonts w:ascii="FuturaTMedRo1" w:hAnsi="FuturaTMedRo1"/>
-        </w:rPr>
-        <w:t>)</w:t>
-      </w:r>
-      <w:r>
-        <w:rPr>
-          <w:rFonts w:ascii="FuturaTMedRo1" w:hAnsi="FuturaTMedRo1"/>
-        </w:rPr>
-        <w:t>.</w:t>
-      </w:r>
-    </w:p>
-    <w:p>
-      <w:pPr>
-        <w:widowControl w:val="0"/>
-        <w:spacing w:after="0"/>
-        <w:rPr>
-          <w:rFonts w:ascii="FuturaTMedRo1" w:hAnsi="FuturaTMedRo1"/>
-        </w:rPr>
-      </w:pPr>
-    </w:p>
-    <w:p>
-      <w:pPr>
-        <w:pStyle w:val="ListParagraph"/>
-        <w:rPr>
-          <w:rFonts w:ascii="FuturaTMedRo1" w:hAnsi="FuturaTMedRo1"/>
-        </w:rPr>
-      </w:pPr>
-      <w:bookmarkStart w:id="1" w:name="_Toc256953153"/>
-      <w:r>
-        <w:rPr>
-          <w:rFonts w:ascii="FuturaTMedRo1" w:hAnsi="FuturaTMedRo1"/>
-        </w:rPr>
-        <w:t xml:space="preserve">PCB Layout (PCB) conforming to LB standards as described in this document. Template PCBs are provided by LB in the </w:t>
-      </w:r>
-      <w:r>
-        <w:rPr>
-          <w:rFonts w:ascii="FuturaTMedRo1" w:hAnsi="FuturaTMedRo1"/>
-          <w:b/>
-        </w:rPr>
-        <w:t>HDK-eagle-templates-libraries/Eagle Templates for SCH and BRD</w:t>
-      </w:r>
-      <w:r>
-        <w:rPr>
-          <w:rFonts w:ascii="FuturaTMedRo1" w:hAnsi="FuturaTMedRo1"/>
-        </w:rPr>
-        <w:t xml:space="preserve"> folder of the HDK.  A completed example PCB (.</w:t>
-      </w:r>
-      <w:proofErr w:type="spellStart"/>
-      <w:r>
-        <w:rPr>
-          <w:rFonts w:ascii="FuturaTMedRo1" w:hAnsi="FuturaTMedRo1"/>
-        </w:rPr>
-        <w:t>brd</w:t>
-      </w:r>
-      <w:proofErr w:type="spellEnd"/>
-      <w:r>
-        <w:rPr>
-          <w:rFonts w:ascii="FuturaTMedRo1" w:hAnsi="FuturaTMedRo1"/>
-        </w:rPr>
-        <w:t xml:space="preserve"> file) is included in the /</w:t>
-      </w:r>
-      <w:proofErr w:type="spellStart"/>
-      <w:proofErr w:type="gramStart"/>
-      <w:r>
-        <w:rPr>
-          <w:rFonts w:ascii="FuturaTMedRo1" w:hAnsi="FuturaTMedRo1"/>
-        </w:rPr>
-        <w:t>pcb</w:t>
-      </w:r>
-      <w:proofErr w:type="spellEnd"/>
-      <w:proofErr w:type="gramEnd"/>
-      <w:r>
-        <w:rPr>
-          <w:rFonts w:ascii="FuturaTMedRo1" w:hAnsi="FuturaTMedRo1"/>
-        </w:rPr>
-        <w:t xml:space="preserve"> folder of the Complete Example Project included in the HDK</w:t>
-      </w:r>
-      <w:r>
-        <w:rPr>
-          <w:rFonts w:ascii="FuturaTMedRo1" w:hAnsi="FuturaTMedRo1"/>
-        </w:rPr>
-        <w:t xml:space="preserve"> (</w:t>
-      </w:r>
-      <w:proofErr w:type="spellStart"/>
-      <w:r>
-        <w:rPr>
-          <w:rFonts w:ascii="FuturaTMedRo1" w:hAnsi="FuturaTMedRo1"/>
-          <w:b/>
-        </w:rPr>
-        <w:t>rtmTemplate</w:t>
-      </w:r>
-      <w:proofErr w:type="spellEnd"/>
-      <w:r>
-        <w:rPr>
-          <w:rFonts w:ascii="FuturaTMedRo1" w:hAnsi="FuturaTMedRo1"/>
-        </w:rPr>
-        <w:t>)</w:t>
-      </w:r>
-      <w:r>
-        <w:rPr>
-          <w:rFonts w:ascii="FuturaTMedRo1" w:hAnsi="FuturaTMedRo1"/>
-        </w:rPr>
-        <w:t>.</w:t>
-      </w:r>
-    </w:p>
-    <w:p>
-      <w:pPr>
-        <w:pStyle w:val="Heading2"/>
-        <w:spacing w:after="0"/>
-        <w:rPr>
-          <w:rFonts w:ascii="FuturaTMedRo1" w:hAnsi="FuturaTMedRo1"/>
-        </w:rPr>
-      </w:pPr>
-      <w:r>
-        <w:rPr>
-          <w:rFonts w:ascii="FuturaTMedRo1" w:hAnsi="FuturaTMedRo1"/>
-        </w:rPr>
-        <w:t>Design Requirements</w:t>
       </w:r>
       <w:bookmarkEnd w:id="1"/>
     </w:p>
     <w:p>
       <w:pPr>
+        <w:pStyle w:val="Textbody"/>
+        <w:spacing w:after="0"/>
+        <w:rPr>
+          <w:rFonts w:ascii="FuturaTMedRo1" w:hAnsi="FuturaTMedRo1"/>
+        </w:rPr>
+      </w:pPr>
+    </w:p>
+    <w:p>
+      <w:pPr>
+        <w:pStyle w:val="ListParagraph"/>
+        <w:rPr>
+          <w:rFonts w:ascii="FuturaTMedRo1" w:hAnsi="FuturaTMedRo1"/>
+        </w:rPr>
+      </w:pPr>
+      <w:r>
+        <w:rPr>
+          <w:rFonts w:ascii="FuturaTMedRo1" w:hAnsi="FuturaTMedRo1"/>
+        </w:rPr>
+        <w:t>Product Requirements Document (PRD) conforming to LB standards as described in this document.  Template PRDs are provided by LB</w:t>
+      </w:r>
+      <w:r>
+        <w:rPr>
+          <w:rFonts w:ascii="FuturaTMedRo1" w:hAnsi="FuturaTMedRo1"/>
+        </w:rPr>
+        <w:t xml:space="preserve"> (</w:t>
+      </w:r>
+      <w:r>
+        <w:rPr>
+          <w:rFonts w:ascii="FuturaTMedRo1" w:hAnsi="FuturaTMedRo1"/>
+          <w:b/>
+        </w:rPr>
+        <w:t>HDK-hardware-dev-manual/</w:t>
+      </w:r>
+      <w:r>
+        <w:rPr>
+          <w:rFonts w:ascii="FuturaTMedRo1" w:hAnsi="FuturaTMedRo1"/>
+          <w:b/>
+        </w:rPr>
+        <w:t>Design/Templates for PRD</w:t>
+      </w:r>
+      <w:r>
+        <w:rPr>
+          <w:rFonts w:ascii="FuturaTMedRo1" w:hAnsi="FuturaTMedRo1"/>
+        </w:rPr>
+        <w:t>)</w:t>
+      </w:r>
+      <w:r>
+        <w:rPr>
+          <w:rFonts w:ascii="FuturaTMedRo1" w:hAnsi="FuturaTMedRo1"/>
+        </w:rPr>
+        <w:t>.</w:t>
+      </w:r>
+    </w:p>
+    <w:p>
+      <w:pPr>
         <w:widowControl w:val="0"/>
         <w:spacing w:after="0"/>
         <w:rPr>
@@ -966,6 +763,96 @@
         <w:rPr>
           <w:rFonts w:ascii="FuturaTMedRo1" w:hAnsi="FuturaTMedRo1"/>
         </w:rPr>
+        <w:t xml:space="preserve">Schematic Diagram (SCH) conforming to LB standards as described in this document.  Template SCHs are provided by LB in the </w:t>
+      </w:r>
+      <w:r>
+        <w:rPr>
+          <w:rFonts w:ascii="FuturaTMedRo1" w:hAnsi="FuturaTMedRo1"/>
+          <w:b/>
+        </w:rPr>
+        <w:t>HDK-eagle-templates-libraries/Eagle Templates for SCH and BRD</w:t>
+      </w:r>
+      <w:r>
+        <w:rPr>
+          <w:rFonts w:ascii="FuturaTMedRo1" w:hAnsi="FuturaTMedRo1"/>
+        </w:rPr>
+        <w:t xml:space="preserve"> folder of the HDK.</w:t>
+      </w:r>
+    </w:p>
+    <w:p>
+      <w:pPr>
+        <w:widowControl w:val="0"/>
+        <w:spacing w:after="0"/>
+        <w:rPr>
+          <w:rFonts w:ascii="FuturaTMedRo1" w:hAnsi="FuturaTMedRo1"/>
+        </w:rPr>
+      </w:pPr>
+    </w:p>
+    <w:p>
+      <w:pPr>
+        <w:pStyle w:val="ListParagraph"/>
+        <w:rPr>
+          <w:rFonts w:ascii="FuturaTMedRo1" w:hAnsi="FuturaTMedRo1"/>
+        </w:rPr>
+      </w:pPr>
+      <w:bookmarkStart w:id="2" w:name="_Toc256953153"/>
+      <w:r>
+        <w:rPr>
+          <w:rFonts w:ascii="FuturaTMedRo1" w:hAnsi="FuturaTMedRo1"/>
+        </w:rPr>
+        <w:t xml:space="preserve">PCB Layout (PCB) conforming to LB standards as described in this document. Template PCBs are provided by LB in the </w:t>
+      </w:r>
+      <w:r>
+        <w:rPr>
+          <w:rFonts w:ascii="FuturaTMedRo1" w:hAnsi="FuturaTMedRo1"/>
+          <w:b/>
+        </w:rPr>
+        <w:t>HDK-eagle-templates-libraries/Eagle Templates for SCH and BRD</w:t>
+      </w:r>
+      <w:r>
+        <w:rPr>
+          <w:rFonts w:ascii="FuturaTMedRo1" w:hAnsi="FuturaTMedRo1"/>
+        </w:rPr>
+        <w:t xml:space="preserve"> folder of the HDK.</w:t>
+      </w:r>
+    </w:p>
+    <w:p>
+      <w:pPr>
+        <w:pStyle w:val="Heading2"/>
+        <w:spacing w:after="0"/>
+        <w:rPr>
+          <w:rFonts w:ascii="FuturaTMedRo1" w:hAnsi="FuturaTMedRo1"/>
+        </w:rPr>
+      </w:pPr>
+      <w:r>
+        <w:rPr>
+          <w:rFonts w:ascii="FuturaTMedRo1" w:hAnsi="FuturaTMedRo1"/>
+        </w:rPr>
+        <w:lastRenderedPageBreak/>
+        <w:t>Design Requirements</w:t>
+      </w:r>
+      <w:bookmarkEnd w:id="2"/>
+    </w:p>
+    <w:p>
+      <w:pPr>
+        <w:widowControl w:val="0"/>
+        <w:spacing w:after="0"/>
+        <w:rPr>
+          <w:rFonts w:ascii="FuturaTMedRo1" w:hAnsi="FuturaTMedRo1"/>
+        </w:rPr>
+      </w:pPr>
+    </w:p>
+    <w:p>
+      <w:pPr>
+        <w:pStyle w:val="ListParagraph"/>
+        <w:rPr>
+          <w:rFonts w:ascii="FuturaTMedRo1" w:hAnsi="FuturaTMedRo1"/>
+        </w:rPr>
+      </w:pPr>
+      <w:r>
+        <w:rPr>
+          <w:rFonts w:ascii="FuturaTMedRo1" w:hAnsi="FuturaTMedRo1"/>
+        </w:rPr>
         <w:t>System</w:t>
       </w:r>
       <w:r>
@@ -986,20 +873,7 @@
           <w:rFonts w:ascii="FuturaTMedRo1" w:hAnsi="FuturaTMedRo1"/>
         </w:rPr>
         <w:br/>
-      </w:r>
-      <w:proofErr w:type="spellStart"/>
-      <w:r>
-        <w:rPr>
-          <w:rFonts w:ascii="FuturaTMedRo1" w:hAnsi="FuturaTMedRo1"/>
-        </w:rPr>
-        <w:t>BitSnap</w:t>
-      </w:r>
-      <w:proofErr w:type="spellEnd"/>
-      <w:r>
-        <w:rPr>
-          <w:rFonts w:ascii="FuturaTMedRo1" w:hAnsi="FuturaTMedRo1"/>
-        </w:rPr>
-        <w:t xml:space="preserve"> connector max current = 1A</w:t>
+        <w:t>BitSnap connector max current = 1A</w:t>
       </w:r>
       <w:r>
         <w:rPr>
@@ -1033,35 +907,7 @@
         <w:rPr>
           <w:rFonts w:ascii="FuturaTMedRo1" w:hAnsi="FuturaTMedRo1"/>
         </w:rPr>
-        <w:t xml:space="preserve">Female </w:t>
-      </w:r>
-      <w:proofErr w:type="spellStart"/>
-      <w:r>
-        <w:rPr>
-          <w:rFonts w:ascii="FuturaTMedRo1" w:hAnsi="FuturaTMedRo1"/>
-        </w:rPr>
-        <w:t>bitSnap</w:t>
-      </w:r>
-      <w:proofErr w:type="spellEnd"/>
-      <w:r>
-        <w:rPr>
-          <w:rFonts w:ascii="FuturaTMedRo1" w:hAnsi="FuturaTMedRo1"/>
-        </w:rPr>
-        <w:t xml:space="preserve"> connector </w:t>
-      </w:r>
-      <w:proofErr w:type="spellStart"/>
-      <w:r>
-        <w:rPr>
-          <w:rFonts w:ascii="FuturaTMedRo1" w:hAnsi="FuturaTMedRo1"/>
-        </w:rPr>
-        <w:t>pinout</w:t>
-      </w:r>
-      <w:proofErr w:type="spellEnd"/>
-      <w:r>
-        <w:rPr>
-          <w:rFonts w:ascii="FuturaTMedRo1" w:hAnsi="FuturaTMedRo1"/>
-        </w:rPr>
-        <w:t>:</w:t>
+        <w:t>Female bitSnap connector pinout:</w:t>
       </w:r>
       <w:r>
         <w:rPr>
@@ -1082,12 +928,6 @@
           <w:rFonts w:ascii="FuturaTMedRo1" w:hAnsi="FuturaTMedRo1"/>
         </w:rPr>
         <w:br/>
-      </w:r>
-      <w:r>
-        <w:rPr>
-          <w:rFonts w:ascii="FuturaTMedRo1" w:hAnsi="FuturaTMedRo1"/>
-        </w:rPr>
-        <w:lastRenderedPageBreak/>
         <w:t>Pin 3: VCC (power, 5VDC)</w:t>
       </w:r>
     </w:p>
@@ -1115,35 +955,7 @@
         <w:rPr>
           <w:rFonts w:ascii="FuturaTMedRo1" w:hAnsi="FuturaTMedRo1"/>
         </w:rPr>
-        <w:t xml:space="preserve">ale </w:t>
-      </w:r>
-      <w:proofErr w:type="spellStart"/>
-      <w:r>
-        <w:rPr>
-          <w:rFonts w:ascii="FuturaTMedRo1" w:hAnsi="FuturaTMedRo1"/>
-        </w:rPr>
-        <w:t>bitSnap</w:t>
-      </w:r>
-      <w:proofErr w:type="spellEnd"/>
-      <w:r>
-        <w:rPr>
-          <w:rFonts w:ascii="FuturaTMedRo1" w:hAnsi="FuturaTMedRo1"/>
-        </w:rPr>
-        <w:t xml:space="preserve"> connector </w:t>
-      </w:r>
-      <w:proofErr w:type="spellStart"/>
-      <w:r>
-        <w:rPr>
-          <w:rFonts w:ascii="FuturaTMedRo1" w:hAnsi="FuturaTMedRo1"/>
-        </w:rPr>
-        <w:t>pinout</w:t>
-      </w:r>
-      <w:proofErr w:type="spellEnd"/>
-      <w:r>
-        <w:rPr>
-          <w:rFonts w:ascii="FuturaTMedRo1" w:hAnsi="FuturaTMedRo1"/>
-        </w:rPr>
-        <w:t>:</w:t>
+        <w:t>ale bitSnap connector pinout:</w:t>
       </w:r>
       <w:r>
         <w:rPr>
@@ -1202,7 +1014,7 @@
                     <pic:cNvPicPr/>
                   </pic:nvPicPr>
                   <pic:blipFill>
-                    <a:blip r:embed="rId9">
+                    <a:blip r:embed="rId8">
                       <a:extLst>
                         <a:ext uri="{28A0092B-C50C-407E-A947-70E740481C1C}">
                           <a14:useLocalDpi xmlns:a14="http://schemas.microsoft.com/office/drawing/2010/main" val="0"/>
@@ -1247,16 +1059,8 @@
         <w:rPr>
           <w:rFonts w:ascii="FuturaTMedRo1" w:hAnsi="FuturaTMedRo1"/>
         </w:rPr>
-        <w:t xml:space="preserve">Male and female </w:t>
-      </w:r>
-      <w:proofErr w:type="spellStart"/>
-      <w:r>
-        <w:rPr>
-          <w:rFonts w:ascii="FuturaTMedRo1" w:hAnsi="FuturaTMedRo1"/>
-        </w:rPr>
-        <w:t>bitSnap</w:t>
-      </w:r>
-      <w:proofErr w:type="spellEnd"/>
+        <w:t>Male and female bitSnap</w:t>
+      </w:r>
       <w:r>
         <w:rPr>
           <w:rFonts w:ascii="Mangal" w:hAnsi="Mangal" w:cs="Mangal"/>
@@ -1267,16 +1071,8 @@
         <w:rPr>
           <w:rFonts w:ascii="FuturaTMedRo1" w:hAnsi="FuturaTMedRo1"/>
         </w:rPr>
-        <w:t xml:space="preserve"> connector </w:t>
-      </w:r>
-      <w:proofErr w:type="spellStart"/>
-      <w:r>
-        <w:rPr>
-          <w:rFonts w:ascii="FuturaTMedRo1" w:hAnsi="FuturaTMedRo1"/>
-        </w:rPr>
-        <w:t>pinouts</w:t>
-      </w:r>
-      <w:proofErr w:type="spellEnd"/>
+        <w:t xml:space="preserve"> connector pinouts</w:t>
+      </w:r>
     </w:p>
     <w:p>
       <w:pPr>
@@ -1315,6 +1111,7 @@
         <w:rPr>
           <w:rFonts w:ascii="FuturaTMedRo1" w:hAnsi="FuturaTMedRo1"/>
         </w:rPr>
+        <w:lastRenderedPageBreak/>
         <w:t xml:space="preserve">All inputs must be high impedance. The </w:t>
       </w:r>
       <w:r>
@@ -1347,14 +1144,12 @@
         </w:rPr>
         <w:t xml:space="preserve"> (</w:t>
       </w:r>
-      <w:proofErr w:type="spellStart"/>
       <w:r>
         <w:rPr>
           <w:rFonts w:ascii="FuturaTMedRo1" w:hAnsi="FuturaTMedRo1"/>
         </w:rPr>
         <w:t>megOhm</w:t>
       </w:r>
-      <w:proofErr w:type="spellEnd"/>
       <w:r>
         <w:rPr>
           <w:rFonts w:ascii="FuturaTMedRo1" w:hAnsi="FuturaTMedRo1"/>
@@ -1404,7 +1199,7 @@
                     <pic:cNvPicPr/>
                   </pic:nvPicPr>
                   <pic:blipFill>
-                    <a:blip r:embed="rId10">
+                    <a:blip r:embed="rId9">
                       <a:extLst>
                         <a:ext uri="{28A0092B-C50C-407E-A947-70E740481C1C}">
                           <a14:useLocalDpi xmlns:a14="http://schemas.microsoft.com/office/drawing/2010/main" val="0"/>
@@ -1509,7 +1304,6 @@
         <w:rPr>
           <w:noProof/>
         </w:rPr>
-        <w:lastRenderedPageBreak/>
         <w:drawing>
           <wp:inline distT="0" distB="0" distL="0" distR="0" wp14:anchorId="1AF27392" wp14:editId="624866FA">
             <wp:extent cx="4928616" cy="2203704"/>
@@ -1526,7 +1320,7 @@
                     <pic:cNvPicPr/>
                   </pic:nvPicPr>
                   <pic:blipFill>
-                    <a:blip r:embed="rId11">
+                    <a:blip r:embed="rId10">
                       <a:extLst>
                         <a:ext uri="{28A0092B-C50C-407E-A947-70E740481C1C}">
                           <a14:useLocalDpi xmlns:a14="http://schemas.microsoft.com/office/drawing/2010/main" val="0"/>
@@ -1624,19 +1418,11 @@
         </w:rPr>
         <w:t xml:space="preserve"> </w:t>
       </w:r>
-      <w:proofErr w:type="spellStart"/>
-      <w:r>
-        <w:rPr>
-          <w:rFonts w:ascii="FuturaTMedRo1" w:hAnsi="FuturaTMedRo1"/>
-        </w:rPr>
-        <w:t>uF</w:t>
-      </w:r>
-      <w:proofErr w:type="spellEnd"/>
-      <w:r>
-        <w:rPr>
-          <w:rFonts w:ascii="FuturaTMedRo1" w:hAnsi="FuturaTMedRo1"/>
-        </w:rPr>
-        <w:t xml:space="preserve"> bypass capacitor on every IC power supply. </w:t>
+      <w:r>
+        <w:rPr>
+          <w:rFonts w:ascii="FuturaTMedRo1" w:hAnsi="FuturaTMedRo1"/>
+        </w:rPr>
+        <w:t>uF bypass capacitor on every IC power supply.</w:t>
       </w:r>
     </w:p>
     <w:p>
@@ -1651,658 +1437,20 @@
           <w:rFonts w:ascii="FuturaTMedRo1" w:hAnsi="FuturaTMedRo1"/>
         </w:rPr>
       </w:pPr>
+      <w:r>
+        <w:rPr>
+          <w:rFonts w:ascii="FuturaTMedRo1" w:hAnsi="FuturaTMedRo1"/>
+        </w:rPr>
+        <w:lastRenderedPageBreak/>
+        <w:t xml:space="preserve"> </w:t>
+      </w:r>
     </w:p>
     <w:p>
       <w:pPr>
         <w:pStyle w:val="ListParagraph"/>
-        <w:rPr>
-          <w:rFonts w:ascii="FuturaTMedRo1" w:hAnsi="FuturaTMedRo1"/>
-        </w:rPr>
-      </w:pPr>
-      <w:r>
-        <w:rPr>
-          <w:rFonts w:ascii="FuturaTMedRo1" w:hAnsi="FuturaTMedRo1"/>
-        </w:rPr>
-        <w:t xml:space="preserve">Inputs: Every </w:t>
-      </w:r>
-      <w:proofErr w:type="spellStart"/>
-      <w:r>
-        <w:rPr>
-          <w:rFonts w:ascii="FuturaTMedRo1" w:hAnsi="FuturaTMedRo1"/>
-        </w:rPr>
-        <w:t>bitSnap</w:t>
-      </w:r>
-      <w:proofErr w:type="spellEnd"/>
-      <w:r>
-        <w:rPr>
-          <w:rFonts w:ascii="FuturaTMedRo1" w:hAnsi="FuturaTMedRo1"/>
-        </w:rPr>
-        <w:t xml:space="preserve"> input must have a series 10K current limiting resistor</w:t>
-      </w:r>
-      <w:r>
-        <w:rPr>
-          <w:rFonts w:ascii="FuturaTMedRo1" w:hAnsi="FuturaTMedRo1"/>
-        </w:rPr>
-        <w:t xml:space="preserve"> on the SIG line</w:t>
-      </w:r>
-      <w:r>
-        <w:rPr>
-          <w:rFonts w:ascii="FuturaTMedRo1" w:hAnsi="FuturaTMedRo1"/>
-        </w:rPr>
-        <w:t xml:space="preserve"> (see Figure 2).</w:t>
-      </w:r>
-    </w:p>
-    <w:p>
-      <w:pPr>
-        <w:widowControl w:val="0"/>
-        <w:spacing w:after="0"/>
-        <w:rPr>
-          <w:rFonts w:ascii="FuturaTMedRo1" w:hAnsi="FuturaTMedRo1"/>
-        </w:rPr>
-      </w:pPr>
-    </w:p>
-    <w:p>
-      <w:pPr>
-        <w:pStyle w:val="ListParagraph"/>
-        <w:rPr>
-          <w:rFonts w:ascii="FuturaTMedRo1" w:hAnsi="FuturaTMedRo1"/>
-        </w:rPr>
-      </w:pPr>
-      <w:r>
-        <w:rPr>
-          <w:rFonts w:ascii="FuturaTMedRo1" w:hAnsi="FuturaTMedRo1"/>
-        </w:rPr>
-        <w:t xml:space="preserve">Inputs: Every </w:t>
-      </w:r>
-      <w:proofErr w:type="spellStart"/>
-      <w:r>
-        <w:rPr>
-          <w:rFonts w:ascii="FuturaTMedRo1" w:hAnsi="FuturaTMedRo1"/>
-        </w:rPr>
-        <w:t>bitSnap</w:t>
-      </w:r>
-      <w:proofErr w:type="spellEnd"/>
-      <w:r>
-        <w:rPr>
-          <w:rFonts w:ascii="FuturaTMedRo1" w:hAnsi="FuturaTMedRo1"/>
-        </w:rPr>
-        <w:t xml:space="preserve"> input must have a shunt TVS diode</w:t>
-      </w:r>
-      <w:r>
-        <w:rPr>
-          <w:rFonts w:ascii="FuturaTMedRo1" w:hAnsi="FuturaTMedRo1"/>
-        </w:rPr>
-        <w:t>, or equivalent ESD countermeasures</w:t>
-      </w:r>
-      <w:r>
-        <w:rPr>
-          <w:rFonts w:ascii="FuturaTMedRo1" w:hAnsi="FuturaTMedRo1"/>
-        </w:rPr>
-        <w:t xml:space="preserve"> (see Figure 2).</w:t>
-      </w:r>
-    </w:p>
-    <w:p>
-      <w:pPr>
-        <w:widowControl w:val="0"/>
-        <w:spacing w:after="0"/>
-        <w:rPr>
-          <w:rFonts w:ascii="FuturaTMedRo1" w:hAnsi="FuturaTMedRo1"/>
-        </w:rPr>
-      </w:pPr>
-    </w:p>
-    <w:p>
-      <w:pPr>
-        <w:pStyle w:val="ListParagraph"/>
-        <w:rPr>
-          <w:rFonts w:ascii="FuturaTMedRo1" w:hAnsi="FuturaTMedRo1"/>
-        </w:rPr>
-      </w:pPr>
-      <w:r>
-        <w:rPr>
-          <w:rFonts w:ascii="FuturaTMedRo1" w:hAnsi="FuturaTMedRo1"/>
-        </w:rPr>
-        <w:t xml:space="preserve">Inputs: </w:t>
-      </w:r>
-      <w:r>
-        <w:rPr>
-          <w:rFonts w:ascii="FuturaTMedRo1" w:hAnsi="FuturaTMedRo1"/>
-        </w:rPr>
-        <w:t>Floating</w:t>
-      </w:r>
-      <w:r>
-        <w:rPr>
-          <w:rFonts w:ascii="FuturaTMedRo1" w:hAnsi="FuturaTMedRo1"/>
-        </w:rPr>
-        <w:t xml:space="preserve"> </w:t>
-      </w:r>
-      <w:proofErr w:type="spellStart"/>
-      <w:r>
-        <w:rPr>
-          <w:rFonts w:ascii="FuturaTMedRo1" w:hAnsi="FuturaTMedRo1"/>
-        </w:rPr>
-        <w:t>bitSnap</w:t>
-      </w:r>
-      <w:proofErr w:type="spellEnd"/>
-      <w:r>
-        <w:rPr>
-          <w:rFonts w:ascii="FuturaTMedRo1" w:hAnsi="FuturaTMedRo1"/>
-        </w:rPr>
-        <w:t xml:space="preserve"> input</w:t>
-      </w:r>
-      <w:r>
-        <w:rPr>
-          <w:rFonts w:ascii="FuturaTMedRo1" w:hAnsi="FuturaTMedRo1"/>
-        </w:rPr>
-        <w:t>s</w:t>
-      </w:r>
-      <w:r>
-        <w:rPr>
-          <w:rFonts w:ascii="FuturaTMedRo1" w:hAnsi="FuturaTMedRo1"/>
-        </w:rPr>
-        <w:t xml:space="preserve"> are </w:t>
-      </w:r>
-      <w:r>
-        <w:rPr>
-          <w:rFonts w:ascii="FuturaTMedRo1" w:hAnsi="FuturaTMedRo1"/>
-          <w:b/>
-        </w:rPr>
-        <w:t xml:space="preserve">not </w:t>
-      </w:r>
-      <w:r>
-        <w:rPr>
-          <w:rFonts w:ascii="FuturaTMedRo1" w:hAnsi="FuturaTMedRo1"/>
-        </w:rPr>
-        <w:t>permitted</w:t>
-      </w:r>
-      <w:r>
-        <w:rPr>
-          <w:rFonts w:ascii="FuturaTMedRo1" w:hAnsi="FuturaTMedRo1"/>
-        </w:rPr>
-        <w:t xml:space="preserve">. </w:t>
-      </w:r>
-    </w:p>
-    <w:p>
-      <w:pPr>
-        <w:rPr>
-          <w:rFonts w:ascii="FuturaTMedRo1" w:hAnsi="FuturaTMedRo1"/>
-        </w:rPr>
-      </w:pPr>
-    </w:p>
-    <w:p>
-      <w:pPr>
-        <w:pStyle w:val="ListParagraph"/>
-        <w:rPr>
-          <w:rFonts w:ascii="FuturaTMedRo1" w:hAnsi="FuturaTMedRo1"/>
-        </w:rPr>
-      </w:pPr>
-      <w:r>
-        <w:rPr>
-          <w:rFonts w:ascii="FuturaTMedRo1" w:hAnsi="FuturaTMedRo1"/>
-        </w:rPr>
-        <w:t xml:space="preserve">Preferred Parts. </w:t>
-      </w:r>
-      <w:proofErr w:type="spellStart"/>
-      <w:proofErr w:type="gramStart"/>
-      <w:r>
-        <w:rPr>
-          <w:rFonts w:ascii="FuturaTMedRo1" w:hAnsi="FuturaTMedRo1"/>
-        </w:rPr>
-        <w:t>littleBits</w:t>
-      </w:r>
-      <w:proofErr w:type="spellEnd"/>
-      <w:proofErr w:type="gramEnd"/>
-      <w:r>
-        <w:rPr>
-          <w:rFonts w:ascii="FuturaTMedRo1" w:hAnsi="FuturaTMedRo1"/>
-        </w:rPr>
-        <w:t xml:space="preserve"> recommends the use of specific part numbers for typical functions such as </w:t>
-      </w:r>
-      <w:proofErr w:type="spellStart"/>
-      <w:r>
-        <w:rPr>
-          <w:rFonts w:ascii="FuturaTMedRo1" w:hAnsi="FuturaTMedRo1"/>
-        </w:rPr>
-        <w:t>opamps</w:t>
-      </w:r>
-      <w:proofErr w:type="spellEnd"/>
-      <w:r>
-        <w:rPr>
-          <w:rFonts w:ascii="FuturaTMedRo1" w:hAnsi="FuturaTMedRo1"/>
-        </w:rPr>
-        <w:t xml:space="preserve">, switches, potentiometers, and others. A list of these preferred parts </w:t>
-      </w:r>
-      <w:proofErr w:type="gramStart"/>
-      <w:r>
-        <w:rPr>
-          <w:rFonts w:ascii="FuturaTMedRo1" w:hAnsi="FuturaTMedRo1"/>
-        </w:rPr>
-        <w:t>can</w:t>
-      </w:r>
-      <w:proofErr w:type="gramEnd"/>
-      <w:r>
-        <w:rPr>
-          <w:rFonts w:ascii="FuturaTMedRo1" w:hAnsi="FuturaTMedRo1"/>
-        </w:rPr>
-        <w:t xml:space="preserve"> be found </w:t>
-      </w:r>
-      <w:bookmarkStart w:id="2" w:name="_GoBack"/>
-      <w:bookmarkEnd w:id="2"/>
-      <w:r>
-        <w:rPr>
-          <w:rFonts w:ascii="FuturaTMedRo1" w:hAnsi="FuturaTMedRo1"/>
-        </w:rPr>
-        <w:t xml:space="preserve">in </w:t>
-      </w:r>
-      <w:r>
-        <w:rPr>
-          <w:rFonts w:ascii="FuturaTMedRo1" w:hAnsi="FuturaTMedRo1"/>
-        </w:rPr>
-        <w:t>HDK-eagle-templates-libraries/</w:t>
-      </w:r>
-      <w:r>
-        <w:rPr>
-          <w:rFonts w:ascii="FuturaTMedRo1" w:hAnsi="FuturaTMedRo1"/>
-          <w:bCs/>
-        </w:rPr>
-        <w:t>libraries/lbPreferredParts.xlsx</w:t>
-      </w:r>
-      <w:r>
-        <w:rPr>
-          <w:rFonts w:ascii="FuturaTMedRo1" w:hAnsi="FuturaTMedRo1"/>
-        </w:rPr>
-        <w:t>. SMD components are preferred over through-hole and the 0603 footprint is preferred for passive components.</w:t>
-      </w:r>
-      <w:r>
-        <w:rPr>
-          <w:rFonts w:ascii="FuturaTMedRo1" w:hAnsi="FuturaTMedRo1"/>
-        </w:rPr>
-        <w:br/>
-      </w:r>
-    </w:p>
-    <w:p>
-      <w:pPr>
-        <w:pStyle w:val="Heading2"/>
-        <w:spacing w:after="0"/>
-        <w:rPr>
-          <w:rFonts w:ascii="FuturaTMedRo1" w:hAnsi="FuturaTMedRo1"/>
-        </w:rPr>
-      </w:pPr>
-      <w:bookmarkStart w:id="3" w:name="_Toc256953154"/>
-      <w:r>
-        <w:rPr>
-          <w:rFonts w:ascii="FuturaTMedRo1" w:hAnsi="FuturaTMedRo1"/>
-        </w:rPr>
-        <w:t>Preparations</w:t>
-      </w:r>
-      <w:bookmarkEnd w:id="3"/>
-    </w:p>
-    <w:p>
-      <w:pPr>
-        <w:widowControl w:val="0"/>
-        <w:spacing w:after="0"/>
-        <w:rPr>
-          <w:rFonts w:ascii="FuturaTMedRo1" w:hAnsi="FuturaTMedRo1"/>
-        </w:rPr>
-      </w:pPr>
-    </w:p>
-    <w:p>
-      <w:pPr>
-        <w:pStyle w:val="ListParagraph"/>
-        <w:rPr>
-          <w:rFonts w:ascii="FuturaTMedRo1" w:hAnsi="FuturaTMedRo1"/>
-        </w:rPr>
-      </w:pPr>
-      <w:r>
-        <w:rPr>
-          <w:rFonts w:ascii="FuturaTMedRo1" w:hAnsi="FuturaTMedRo1"/>
-          <w:bCs/>
-        </w:rPr>
-        <w:t>Download and install the following</w:t>
-      </w:r>
-      <w:r>
-        <w:rPr>
-          <w:rFonts w:ascii="FuturaTMedRo1" w:hAnsi="FuturaTMedRo1"/>
-          <w:bCs/>
-        </w:rPr>
-        <w:t xml:space="preserve"> from the HDK-eagle-templates-libraries repository</w:t>
-      </w:r>
-    </w:p>
-    <w:p>
-      <w:pPr>
-        <w:widowControl w:val="0"/>
-        <w:spacing w:after="0"/>
-        <w:rPr>
-          <w:rFonts w:ascii="FuturaTMedRo1" w:hAnsi="FuturaTMedRo1"/>
-        </w:rPr>
-      </w:pPr>
-    </w:p>
-    <w:p>
-      <w:pPr>
-        <w:widowControl w:val="0"/>
-        <w:spacing w:after="0"/>
-        <w:ind w:left="1440"/>
-        <w:rPr>
-          <w:rFonts w:ascii="FuturaTMedRo1" w:hAnsi="FuturaTMedRo1"/>
-        </w:rPr>
-      </w:pPr>
-      <w:r>
-        <w:rPr>
-          <w:rFonts w:ascii="FuturaTMedRo1" w:hAnsi="FuturaTMedRo1" w:cs="Times"/>
-          <w:bCs/>
-        </w:rPr>
-        <w:t>Parts Libraries:</w:t>
-      </w:r>
-    </w:p>
-    <w:p>
-      <w:pPr>
-        <w:widowControl w:val="0"/>
-        <w:spacing w:after="0"/>
-        <w:ind w:left="2160"/>
-        <w:rPr>
-          <w:rFonts w:ascii="FuturaTMedRo1" w:hAnsi="FuturaTMedRo1"/>
-        </w:rPr>
-      </w:pPr>
-      <w:proofErr w:type="gramStart"/>
-      <w:r>
-        <w:rPr>
-          <w:rFonts w:ascii="FuturaTMedRo1" w:hAnsi="FuturaTMedRo1" w:cs="Times"/>
-          <w:bCs/>
-        </w:rPr>
-        <w:t>libraries</w:t>
-      </w:r>
-      <w:proofErr w:type="gramEnd"/>
-      <w:r>
-        <w:rPr>
-          <w:rFonts w:ascii="FuturaTMedRo1" w:hAnsi="FuturaTMedRo1" w:cs="Times"/>
-          <w:bCs/>
-        </w:rPr>
-        <w:t>/</w:t>
-      </w:r>
-      <w:r>
-        <w:rPr>
-          <w:rFonts w:ascii="FuturaTMedRo1" w:hAnsi="FuturaTMedRo1" w:cs="Times"/>
-          <w:bCs/>
-        </w:rPr>
-        <w:t>LITTLEBITS</w:t>
-      </w:r>
-      <w:r>
-        <w:rPr>
-          <w:rFonts w:ascii="FuturaTMedRo1" w:hAnsi="FuturaTMedRo1" w:cs="Times"/>
-          <w:bCs/>
-        </w:rPr>
-        <w:t>14</w:t>
-      </w:r>
-      <w:r>
-        <w:rPr>
-          <w:rFonts w:ascii="FuturaTMedRo1" w:hAnsi="FuturaTMedRo1" w:cs="Times"/>
-          <w:bCs/>
-        </w:rPr>
-        <w:t>0915</w:t>
-      </w:r>
-      <w:r>
-        <w:rPr>
-          <w:rFonts w:ascii="FuturaTMedRo1" w:hAnsi="FuturaTMedRo1" w:cs="Times"/>
-          <w:bCs/>
-        </w:rPr>
-        <w:t>.lbr</w:t>
-      </w:r>
-    </w:p>
-    <w:p>
-      <w:pPr>
-        <w:widowControl w:val="0"/>
-        <w:spacing w:after="0"/>
-        <w:ind w:left="1440"/>
-        <w:rPr>
-          <w:rFonts w:ascii="FuturaTMedRo1" w:hAnsi="FuturaTMedRo1"/>
-        </w:rPr>
-      </w:pPr>
-      <w:r>
-        <w:rPr>
-          <w:rFonts w:ascii="FuturaTMedRo1" w:hAnsi="FuturaTMedRo1" w:cs="Times"/>
-          <w:bCs/>
-        </w:rPr>
-        <w:t>Design Rules File</w:t>
-      </w:r>
-      <w:r>
-        <w:rPr>
-          <w:rFonts w:ascii="FuturaTMedRo1" w:hAnsi="FuturaTMedRo1" w:cs="Times"/>
-          <w:bCs/>
-        </w:rPr>
-        <w:t>s</w:t>
-      </w:r>
-      <w:r>
-        <w:rPr>
-          <w:rFonts w:ascii="FuturaTMedRo1" w:hAnsi="FuturaTMedRo1" w:cs="Times"/>
-          <w:bCs/>
-        </w:rPr>
-        <w:t>:</w:t>
-      </w:r>
-    </w:p>
-    <w:p>
-      <w:pPr>
-        <w:widowControl w:val="0"/>
-        <w:spacing w:after="0"/>
-        <w:ind w:left="1440" w:firstLine="720"/>
-        <w:rPr>
-          <w:rFonts w:ascii="FuturaTMedRo1" w:hAnsi="FuturaTMedRo1" w:cs="Times"/>
-          <w:bCs/>
-        </w:rPr>
-      </w:pPr>
-      <w:bookmarkStart w:id="4" w:name="__DdeLink__501_1020017946"/>
-      <w:bookmarkEnd w:id="4"/>
-      <w:proofErr w:type="gramStart"/>
-      <w:r>
-        <w:rPr>
-          <w:rFonts w:ascii="FuturaTMedRo1" w:hAnsi="FuturaTMedRo1" w:cs="Times"/>
-          <w:bCs/>
-        </w:rPr>
-        <w:t>libraries</w:t>
-      </w:r>
-      <w:proofErr w:type="gramEnd"/>
-      <w:r>
-        <w:rPr>
-          <w:rFonts w:ascii="FuturaTMedRo1" w:hAnsi="FuturaTMedRo1" w:cs="Times"/>
-          <w:bCs/>
-        </w:rPr>
-        <w:t>/littleBitsDRC</w:t>
-      </w:r>
-      <w:r>
-        <w:rPr>
-          <w:rFonts w:ascii="FuturaTMedRo1" w:hAnsi="FuturaTMedRo1" w:cs="Times"/>
-          <w:bCs/>
-        </w:rPr>
-        <w:t>_140813</w:t>
-      </w:r>
-      <w:r>
-        <w:rPr>
-          <w:rFonts w:ascii="FuturaTMedRo1" w:hAnsi="FuturaTMedRo1" w:cs="Times"/>
-          <w:bCs/>
-        </w:rPr>
-        <w:t>.dru</w:t>
-      </w:r>
-      <w:r>
-        <w:rPr>
-          <w:rFonts w:ascii="FuturaTMedRo1" w:hAnsi="FuturaTMedRo1" w:cs="Times"/>
-          <w:bCs/>
-        </w:rPr>
-        <w:tab/>
-      </w:r>
-      <w:r>
-        <w:rPr>
-          <w:rFonts w:ascii="FuturaTMedRo1" w:hAnsi="FuturaTMedRo1" w:cs="Times"/>
-          <w:bCs/>
-        </w:rPr>
-        <w:tab/>
-        <w:t>//for 2-layer boards</w:t>
-      </w:r>
-    </w:p>
-    <w:p>
-      <w:pPr>
-        <w:widowControl w:val="0"/>
-        <w:spacing w:after="0"/>
-        <w:ind w:left="1440" w:firstLine="720"/>
-        <w:rPr>
-          <w:rFonts w:ascii="FuturaTMedRo1" w:hAnsi="FuturaTMedRo1" w:cs="Times"/>
-          <w:bCs/>
-        </w:rPr>
-      </w:pPr>
-      <w:proofErr w:type="gramStart"/>
-      <w:r>
-        <w:rPr>
-          <w:rFonts w:ascii="FuturaTMedRo1" w:hAnsi="FuturaTMedRo1" w:cs="Times"/>
-          <w:bCs/>
-        </w:rPr>
-        <w:lastRenderedPageBreak/>
-        <w:t>libraries</w:t>
-      </w:r>
-      <w:proofErr w:type="gramEnd"/>
-      <w:r>
-        <w:rPr>
-          <w:rFonts w:ascii="FuturaTMedRo1" w:hAnsi="FuturaTMedRo1" w:cs="Times"/>
-          <w:bCs/>
-        </w:rPr>
-        <w:t>/littleBits4-LAYERDRC</w:t>
-      </w:r>
-      <w:r>
-        <w:rPr>
-          <w:rFonts w:ascii="FuturaTMedRo1" w:hAnsi="FuturaTMedRo1" w:cs="Times"/>
-          <w:bCs/>
-        </w:rPr>
-        <w:t>_140813</w:t>
-      </w:r>
-      <w:r>
-        <w:rPr>
-          <w:rFonts w:ascii="FuturaTMedRo1" w:hAnsi="FuturaTMedRo1" w:cs="Times"/>
-          <w:bCs/>
-        </w:rPr>
-        <w:t>.dru</w:t>
-      </w:r>
-      <w:r>
-        <w:rPr>
-          <w:rFonts w:ascii="FuturaTMedRo1" w:hAnsi="FuturaTMedRo1" w:cs="Times"/>
-          <w:bCs/>
-        </w:rPr>
-        <w:tab/>
-      </w:r>
-      <w:r>
-        <w:rPr>
-          <w:rFonts w:ascii="FuturaTMedRo1" w:hAnsi="FuturaTMedRo1"/>
-        </w:rPr>
-        <w:t>//for 4-layer boards</w:t>
-      </w:r>
-    </w:p>
-    <w:p>
-      <w:pPr>
-        <w:pStyle w:val="Heading2"/>
-        <w:spacing w:after="0"/>
-        <w:rPr>
-          <w:rFonts w:ascii="FuturaTMedRo1" w:hAnsi="FuturaTMedRo1"/>
-        </w:rPr>
-      </w:pPr>
-      <w:bookmarkStart w:id="5" w:name="_Toc256953155"/>
-      <w:r>
-        <w:rPr>
-          <w:rFonts w:ascii="FuturaTMedRo1" w:hAnsi="FuturaTMedRo1"/>
-        </w:rPr>
-        <w:t>Product Design Requirement</w:t>
-      </w:r>
-      <w:r>
-        <w:rPr>
-          <w:rFonts w:ascii="FuturaTMedRo1" w:hAnsi="FuturaTMedRo1"/>
-        </w:rPr>
-        <w:t xml:space="preserve"> (PRD)</w:t>
-      </w:r>
-      <w:bookmarkEnd w:id="5"/>
-    </w:p>
-    <w:p>
-      <w:pPr>
-        <w:pStyle w:val="Textbody"/>
-      </w:pPr>
-    </w:p>
-    <w:p>
-      <w:pPr>
-        <w:pStyle w:val="ListParagraph"/>
-        <w:contextualSpacing w:val="0"/>
-        <w:rPr>
-          <w:rFonts w:ascii="FuturaTMedRo1" w:hAnsi="FuturaTMedRo1"/>
-        </w:rPr>
-      </w:pPr>
-    </w:p>
-    <w:p>
-      <w:pPr>
-        <w:pStyle w:val="Heading2"/>
-        <w:spacing w:after="0"/>
-        <w:rPr>
-          <w:rFonts w:ascii="FuturaTMedRo1" w:hAnsi="FuturaTMedRo1"/>
-        </w:rPr>
-      </w:pPr>
-      <w:bookmarkStart w:id="6" w:name="_Toc256953156"/>
-      <w:r>
-        <w:rPr>
-          <w:rFonts w:ascii="FuturaTMedRo1" w:hAnsi="FuturaTMedRo1"/>
-        </w:rPr>
-        <w:t>Schematic</w:t>
-      </w:r>
-      <w:r>
-        <w:rPr>
-          <w:rFonts w:ascii="FuturaTMedRo1" w:hAnsi="FuturaTMedRo1"/>
-        </w:rPr>
-        <w:t xml:space="preserve"> (SCH)</w:t>
-      </w:r>
-      <w:bookmarkEnd w:id="6"/>
-    </w:p>
-    <w:p>
-      <w:pPr>
-        <w:pStyle w:val="Textbody"/>
-        <w:spacing w:after="0"/>
-        <w:rPr>
-          <w:rFonts w:ascii="FuturaTMedRo1" w:hAnsi="FuturaTMedRo1"/>
-        </w:rPr>
-      </w:pPr>
-    </w:p>
-    <w:p>
-      <w:pPr>
-        <w:pStyle w:val="ListParagraph"/>
-        <w:rPr>
-          <w:rFonts w:ascii="FuturaTMedRo1" w:hAnsi="FuturaTMedRo1"/>
-        </w:rPr>
-      </w:pPr>
-      <w:r>
-        <w:rPr>
-          <w:rFonts w:ascii="FuturaTMedRo1" w:hAnsi="FuturaTMedRo1"/>
-        </w:rPr>
-        <w:t xml:space="preserve">The schematic should be based on one of the </w:t>
-      </w:r>
-      <w:r>
-        <w:rPr>
-          <w:rFonts w:ascii="FuturaTMedRo1" w:hAnsi="FuturaTMedRo1"/>
-        </w:rPr>
-        <w:t>SCH</w:t>
-      </w:r>
-      <w:r>
-        <w:rPr>
-          <w:rFonts w:ascii="FuturaTMedRo1" w:hAnsi="FuturaTMedRo1"/>
-        </w:rPr>
-        <w:t xml:space="preserve"> templates provided by LB</w:t>
-      </w:r>
-      <w:r>
-        <w:rPr>
-          <w:rFonts w:ascii="FuturaTMedRo1" w:hAnsi="FuturaTMedRo1"/>
-        </w:rPr>
-        <w:t xml:space="preserve">, found in </w:t>
-      </w:r>
-      <w:r>
-        <w:rPr>
-          <w:rFonts w:ascii="FuturaTMedRo1" w:hAnsi="FuturaTMedRo1"/>
-          <w:b/>
-        </w:rPr>
-        <w:t>Design/Eagle Templates for SCH and BRD</w:t>
-      </w:r>
-      <w:r>
-        <w:rPr>
-          <w:rFonts w:ascii="FuturaTMedRo1" w:hAnsi="FuturaTMedRo1"/>
-        </w:rPr>
-        <w:t>.</w:t>
+      </w:pPr>
+      <w:r>
+        <w:t>There must be a series ferrite bead between all circuitry and bitSnap Vcc connections (see Figure 4).</w:t>
       </w:r>
     </w:p>
     <w:p>
@@ -2313,35 +1461,119 @@
           <w:numId w:val="0"/>
         </w:numPr>
         <w:ind w:left="1440"/>
-        <w:rPr>
-          <w:rFonts w:ascii="FuturaTMedRo1" w:hAnsi="FuturaTMedRo1"/>
-        </w:rPr>
       </w:pPr>
     </w:p>
     <w:p>
       <w:pPr>
         <w:pStyle w:val="ListParagraph"/>
-        <w:rPr>
-          <w:rFonts w:ascii="FuturaTMedRo1" w:hAnsi="FuturaTMedRo1"/>
-        </w:rPr>
-      </w:pPr>
-      <w:r>
-        <w:rPr>
-          <w:rFonts w:ascii="FuturaTMedRo1" w:hAnsi="FuturaTMedRo1"/>
-          <w:bCs/>
-        </w:rPr>
-        <w:t>Schematic grid must be set to 0.1 inch</w:t>
-      </w:r>
-      <w:r>
-        <w:rPr>
-          <w:rFonts w:ascii="FuturaTMedRo1" w:hAnsi="FuturaTMedRo1"/>
-          <w:bCs/>
-        </w:rPr>
-        <w:t>.</w:t>
+        <w:numPr>
+          <w:ilvl w:val="0"/>
+          <w:numId w:val="0"/>
+        </w:numPr>
+        <w:jc w:val="center"/>
+      </w:pPr>
+      <w:r>
+        <w:rPr>
+          <w:noProof/>
+        </w:rPr>
+        <w:drawing>
+          <wp:inline distT="0" distB="0" distL="0" distR="0" wp14:anchorId="27C6E2E3" wp14:editId="13FAF1B7">
+            <wp:extent cx="5153025" cy="2590800"/>
+            <wp:effectExtent l="0" t="0" r="9525" b="0"/>
+            <wp:docPr id="4" name="Picture 4"/>
+            <wp:cNvGraphicFramePr>
+              <a:graphicFrameLocks xmlns:a="http://schemas.openxmlformats.org/drawingml/2006/main" noChangeAspect="1"/>
+            </wp:cNvGraphicFramePr>
+            <a:graphic xmlns:a="http://schemas.openxmlformats.org/drawingml/2006/main">
+              <a:graphicData uri="http://schemas.openxmlformats.org/drawingml/2006/picture">
+                <pic:pic xmlns:pic="http://schemas.openxmlformats.org/drawingml/2006/picture">
+                  <pic:nvPicPr>
+                    <pic:cNvPr id="1" name=""/>
+                    <pic:cNvPicPr/>
+                  </pic:nvPicPr>
+                  <pic:blipFill rotWithShape="1">
+                    <a:blip r:embed="rId11"/>
+                    <a:srcRect l="6731" t="6745" r="6570" b="9853"/>
+                    <a:stretch/>
+                  </pic:blipFill>
+                  <pic:spPr bwMode="auto">
+                    <a:xfrm>
+                      <a:off x="0" y="0"/>
+                      <a:ext cx="5153025" cy="2590800"/>
+                    </a:xfrm>
+                    <a:prstGeom prst="rect">
+                      <a:avLst/>
+                    </a:prstGeom>
+                    <a:ln>
+                      <a:noFill/>
+                    </a:ln>
+                    <a:extLst>
+                      <a:ext uri="{53640926-AAD7-44D8-BBD7-CCE9431645EC}">
+                        <a14:shadowObscured xmlns:a14="http://schemas.microsoft.com/office/drawing/2010/main"/>
+                      </a:ext>
+                    </a:extLst>
+                  </pic:spPr>
+                </pic:pic>
+              </a:graphicData>
+            </a:graphic>
+          </wp:inline>
+        </w:drawing>
       </w:r>
     </w:p>
     <w:p>
       <w:pPr>
+        <w:pStyle w:val="ListParagraph"/>
+        <w:numPr>
+          <w:ilvl w:val="0"/>
+          <w:numId w:val="0"/>
+        </w:numPr>
+        <w:jc w:val="center"/>
+      </w:pPr>
+      <w:r>
+        <w:t>Figure 4: Required topology of Vcc connection</w:t>
+      </w:r>
+    </w:p>
+    <w:p>
+      <w:pPr>
+        <w:pStyle w:val="ListParagraph"/>
+        <w:numPr>
+          <w:ilvl w:val="0"/>
+          <w:numId w:val="0"/>
+        </w:numPr>
+        <w:ind w:left="1440"/>
+        <w:rPr>
+          <w:rFonts w:ascii="FuturaTMedRo1" w:hAnsi="FuturaTMedRo1"/>
+        </w:rPr>
+      </w:pPr>
+    </w:p>
+    <w:p>
+      <w:pPr>
+        <w:pStyle w:val="ListParagraph"/>
+        <w:rPr>
+          <w:rFonts w:ascii="FuturaTMedRo1" w:hAnsi="FuturaTMedRo1"/>
+        </w:rPr>
+      </w:pPr>
+      <w:r>
+        <w:rPr>
+          <w:rFonts w:ascii="FuturaTMedRo1" w:hAnsi="FuturaTMedRo1"/>
+        </w:rPr>
+        <w:t>Inputs: Every bitSnap input must have a series 10K current limiting resistor</w:t>
+      </w:r>
+      <w:r>
+        <w:rPr>
+          <w:rFonts w:ascii="FuturaTMedRo1" w:hAnsi="FuturaTMedRo1"/>
+        </w:rPr>
+        <w:t xml:space="preserve"> on the SIG line</w:t>
+      </w:r>
+      <w:r>
+        <w:rPr>
+          <w:rFonts w:ascii="FuturaTMedRo1" w:hAnsi="FuturaTMedRo1"/>
+        </w:rPr>
+        <w:t xml:space="preserve"> (see Figure 2).</w:t>
+      </w:r>
+    </w:p>
+    <w:p>
+      <w:pPr>
         <w:widowControl w:val="0"/>
         <w:spacing w:after="0"/>
         <w:rPr>
@@ -2351,17 +1583,621 @@
     </w:p>
     <w:p>
       <w:pPr>
+        <w:pStyle w:val="ListParagraph"/>
+        <w:rPr>
+          <w:rFonts w:ascii="FuturaTMedRo1" w:hAnsi="FuturaTMedRo1"/>
+        </w:rPr>
+      </w:pPr>
+      <w:r>
+        <w:rPr>
+          <w:rFonts w:ascii="FuturaTMedRo1" w:hAnsi="FuturaTMedRo1"/>
+        </w:rPr>
+        <w:t>Inputs: Every bitSnap input must have a shunt TVS diode</w:t>
+      </w:r>
+      <w:r>
+        <w:rPr>
+          <w:rFonts w:ascii="FuturaTMedRo1" w:hAnsi="FuturaTMedRo1"/>
+        </w:rPr>
+        <w:t>, or equivalent ESD countermeasures</w:t>
+      </w:r>
+      <w:r>
+        <w:rPr>
+          <w:rFonts w:ascii="FuturaTMedRo1" w:hAnsi="FuturaTMedRo1"/>
+        </w:rPr>
+        <w:t xml:space="preserve"> (see Figure 2).</w:t>
+      </w:r>
+    </w:p>
+    <w:p>
+      <w:pPr>
+        <w:widowControl w:val="0"/>
+        <w:spacing w:after="0"/>
+        <w:rPr>
+          <w:rFonts w:ascii="FuturaTMedRo1" w:hAnsi="FuturaTMedRo1"/>
+        </w:rPr>
+      </w:pPr>
+    </w:p>
+    <w:p>
+      <w:pPr>
+        <w:pStyle w:val="ListParagraph"/>
+        <w:rPr>
+          <w:rFonts w:ascii="FuturaTMedRo1" w:hAnsi="FuturaTMedRo1"/>
+        </w:rPr>
+      </w:pPr>
+      <w:r>
+        <w:rPr>
+          <w:rFonts w:ascii="FuturaTMedRo1" w:hAnsi="FuturaTMedRo1"/>
+        </w:rPr>
+        <w:t xml:space="preserve">Inputs: </w:t>
+      </w:r>
+      <w:r>
+        <w:rPr>
+          <w:rFonts w:ascii="FuturaTMedRo1" w:hAnsi="FuturaTMedRo1"/>
+        </w:rPr>
+        <w:t>Floating</w:t>
+      </w:r>
+      <w:r>
+        <w:rPr>
+          <w:rFonts w:ascii="FuturaTMedRo1" w:hAnsi="FuturaTMedRo1"/>
+        </w:rPr>
+        <w:t xml:space="preserve"> </w:t>
+      </w:r>
+      <w:r>
+        <w:rPr>
+          <w:rFonts w:ascii="FuturaTMedRo1" w:hAnsi="FuturaTMedRo1"/>
+        </w:rPr>
+        <w:t>bitSnap input</w:t>
+      </w:r>
+      <w:r>
+        <w:rPr>
+          <w:rFonts w:ascii="FuturaTMedRo1" w:hAnsi="FuturaTMedRo1"/>
+        </w:rPr>
+        <w:t>s</w:t>
+      </w:r>
+      <w:r>
+        <w:rPr>
+          <w:rFonts w:ascii="FuturaTMedRo1" w:hAnsi="FuturaTMedRo1"/>
+        </w:rPr>
+        <w:t xml:space="preserve"> are </w:t>
+      </w:r>
+      <w:r>
+        <w:rPr>
+          <w:rFonts w:ascii="FuturaTMedRo1" w:hAnsi="FuturaTMedRo1"/>
+          <w:b/>
+        </w:rPr>
+        <w:t xml:space="preserve">not </w:t>
+      </w:r>
+      <w:r>
+        <w:rPr>
+          <w:rFonts w:ascii="FuturaTMedRo1" w:hAnsi="FuturaTMedRo1"/>
+        </w:rPr>
+        <w:t>permitted</w:t>
+      </w:r>
+      <w:r>
+        <w:rPr>
+          <w:rFonts w:ascii="FuturaTMedRo1" w:hAnsi="FuturaTMedRo1"/>
+        </w:rPr>
+        <w:t xml:space="preserve">. </w:t>
+      </w:r>
+    </w:p>
+    <w:p>
+      <w:pPr>
+        <w:rPr>
+          <w:rFonts w:ascii="FuturaTMedRo1" w:hAnsi="FuturaTMedRo1"/>
+        </w:rPr>
+      </w:pPr>
+    </w:p>
+    <w:p>
+      <w:pPr>
+        <w:pStyle w:val="ListParagraph"/>
+        <w:rPr>
+          <w:rFonts w:ascii="FuturaTMedRo1" w:hAnsi="FuturaTMedRo1"/>
+        </w:rPr>
+      </w:pPr>
+      <w:r>
+        <w:rPr>
+          <w:rFonts w:ascii="FuturaTMedRo1" w:hAnsi="FuturaTMedRo1"/>
+        </w:rPr>
+        <w:t xml:space="preserve">Preferred Parts. littleBits recommends the use of specific part numbers for typical functions such as opamps, switches, potentiometers, and others. A list of these preferred parts can be found </w:t>
+      </w:r>
+      <w:r>
+        <w:rPr>
+          <w:rFonts w:ascii="FuturaTMedRo1" w:hAnsi="FuturaTMedRo1"/>
+        </w:rPr>
+        <w:t xml:space="preserve">in </w:t>
+      </w:r>
+      <w:r>
+        <w:rPr>
+          <w:rFonts w:ascii="FuturaTMedRo1" w:hAnsi="FuturaTMedRo1"/>
+        </w:rPr>
+        <w:t>HDK-eagle-templates-libraries/</w:t>
+      </w:r>
+      <w:r>
+        <w:rPr>
+          <w:rFonts w:ascii="FuturaTMedRo1" w:hAnsi="FuturaTMedRo1"/>
+          <w:bCs/>
+        </w:rPr>
+        <w:t>libraries/lbPreferredParts.xlsx</w:t>
+      </w:r>
+      <w:r>
+        <w:rPr>
+          <w:rFonts w:ascii="FuturaTMedRo1" w:hAnsi="FuturaTMedRo1"/>
+        </w:rPr>
+        <w:t>. SMD components are preferred over through-hole and the 0603 footprint is preferred for passive components.</w:t>
+      </w:r>
+      <w:r>
+        <w:rPr>
+          <w:rFonts w:ascii="FuturaTMedRo1" w:hAnsi="FuturaTMedRo1"/>
+        </w:rPr>
+        <w:br/>
+      </w:r>
+    </w:p>
+    <w:p>
+      <w:pPr>
         <w:pStyle w:val="Heading2"/>
         <w:spacing w:after="0"/>
         <w:rPr>
           <w:rFonts w:ascii="FuturaTMedRo1" w:hAnsi="FuturaTMedRo1"/>
         </w:rPr>
       </w:pPr>
+      <w:bookmarkStart w:id="3" w:name="_Toc256953154"/>
+      <w:r>
+        <w:rPr>
+          <w:rFonts w:ascii="FuturaTMedRo1" w:hAnsi="FuturaTMedRo1"/>
+        </w:rPr>
+        <w:lastRenderedPageBreak/>
+        <w:t>Preparations</w:t>
+      </w:r>
+      <w:bookmarkEnd w:id="3"/>
+    </w:p>
+    <w:p>
+      <w:pPr>
+        <w:widowControl w:val="0"/>
+        <w:spacing w:after="0"/>
+        <w:rPr>
+          <w:rFonts w:ascii="FuturaTMedRo1" w:hAnsi="FuturaTMedRo1"/>
+        </w:rPr>
+      </w:pPr>
+    </w:p>
+    <w:p>
+      <w:pPr>
+        <w:pStyle w:val="ListParagraph"/>
+        <w:rPr>
+          <w:rFonts w:ascii="FuturaTMedRo1" w:hAnsi="FuturaTMedRo1"/>
+        </w:rPr>
+      </w:pPr>
+      <w:r>
+        <w:rPr>
+          <w:rFonts w:ascii="FuturaTMedRo1" w:hAnsi="FuturaTMedRo1"/>
+          <w:bCs/>
+        </w:rPr>
+        <w:t>Download and install the following</w:t>
+      </w:r>
+      <w:r>
+        <w:rPr>
+          <w:rFonts w:ascii="FuturaTMedRo1" w:hAnsi="FuturaTMedRo1"/>
+          <w:bCs/>
+        </w:rPr>
+        <w:t xml:space="preserve"> from the HDK-eagle-templates-libraries repository</w:t>
+      </w:r>
+    </w:p>
+    <w:p>
+      <w:pPr>
+        <w:widowControl w:val="0"/>
+        <w:spacing w:after="0"/>
+        <w:rPr>
+          <w:rFonts w:ascii="FuturaTMedRo1" w:hAnsi="FuturaTMedRo1"/>
+        </w:rPr>
+      </w:pPr>
+    </w:p>
+    <w:p>
+      <w:pPr>
+        <w:widowControl w:val="0"/>
+        <w:spacing w:after="0"/>
+        <w:ind w:left="1440"/>
+        <w:rPr>
+          <w:rFonts w:ascii="FuturaTMedRo1" w:hAnsi="FuturaTMedRo1"/>
+        </w:rPr>
+      </w:pPr>
+      <w:r>
+        <w:rPr>
+          <w:rFonts w:ascii="FuturaTMedRo1" w:hAnsi="FuturaTMedRo1" w:cs="Times"/>
+          <w:bCs/>
+        </w:rPr>
+        <w:t>Parts Libraries:</w:t>
+      </w:r>
+    </w:p>
+    <w:p>
+      <w:pPr>
+        <w:widowControl w:val="0"/>
+        <w:spacing w:after="0"/>
+        <w:ind w:left="2160"/>
+        <w:rPr>
+          <w:rFonts w:ascii="FuturaTMedRo1" w:hAnsi="FuturaTMedRo1"/>
+        </w:rPr>
+      </w:pPr>
+      <w:r>
+        <w:rPr>
+          <w:rFonts w:ascii="FuturaTMedRo1" w:hAnsi="FuturaTMedRo1" w:cs="Times"/>
+          <w:bCs/>
+        </w:rPr>
+        <w:t>libraries/</w:t>
+      </w:r>
+      <w:r>
+        <w:rPr>
+          <w:rFonts w:ascii="FuturaTMedRo1" w:hAnsi="FuturaTMedRo1" w:cs="Times"/>
+          <w:bCs/>
+        </w:rPr>
+        <w:t>LITTLEBITS</w:t>
+      </w:r>
+      <w:r>
+        <w:rPr>
+          <w:rFonts w:ascii="FuturaTMedRo1" w:hAnsi="FuturaTMedRo1" w:cs="Times"/>
+          <w:bCs/>
+        </w:rPr>
+        <w:t>14</w:t>
+      </w:r>
+      <w:r>
+        <w:rPr>
+          <w:rFonts w:ascii="FuturaTMedRo1" w:hAnsi="FuturaTMedRo1" w:cs="Times"/>
+          <w:bCs/>
+        </w:rPr>
+        <w:t>0915</w:t>
+      </w:r>
+      <w:r>
+        <w:rPr>
+          <w:rFonts w:ascii="FuturaTMedRo1" w:hAnsi="FuturaTMedRo1" w:cs="Times"/>
+          <w:bCs/>
+        </w:rPr>
+        <w:t>.lbr</w:t>
+      </w:r>
+    </w:p>
+    <w:p>
+      <w:pPr>
+        <w:widowControl w:val="0"/>
+        <w:spacing w:after="0"/>
+        <w:ind w:left="1440"/>
+        <w:rPr>
+          <w:rFonts w:ascii="FuturaTMedRo1" w:hAnsi="FuturaTMedRo1"/>
+        </w:rPr>
+      </w:pPr>
+      <w:r>
+        <w:rPr>
+          <w:rFonts w:ascii="FuturaTMedRo1" w:hAnsi="FuturaTMedRo1" w:cs="Times"/>
+          <w:bCs/>
+        </w:rPr>
+        <w:t>Design Rules File</w:t>
+      </w:r>
+      <w:r>
+        <w:rPr>
+          <w:rFonts w:ascii="FuturaTMedRo1" w:hAnsi="FuturaTMedRo1" w:cs="Times"/>
+          <w:bCs/>
+        </w:rPr>
+        <w:t>s</w:t>
+      </w:r>
+      <w:r>
+        <w:rPr>
+          <w:rFonts w:ascii="FuturaTMedRo1" w:hAnsi="FuturaTMedRo1" w:cs="Times"/>
+          <w:bCs/>
+        </w:rPr>
+        <w:t>:</w:t>
+      </w:r>
+    </w:p>
+    <w:p>
+      <w:pPr>
+        <w:widowControl w:val="0"/>
+        <w:spacing w:after="0"/>
+        <w:ind w:left="1440" w:firstLine="720"/>
+        <w:rPr>
+          <w:rFonts w:ascii="FuturaTMedRo1" w:hAnsi="FuturaTMedRo1" w:cs="Times"/>
+          <w:bCs/>
+        </w:rPr>
+      </w:pPr>
+      <w:bookmarkStart w:id="4" w:name="__DdeLink__501_1020017946"/>
+      <w:bookmarkEnd w:id="4"/>
+      <w:r>
+        <w:rPr>
+          <w:rFonts w:ascii="FuturaTMedRo1" w:hAnsi="FuturaTMedRo1" w:cs="Times"/>
+          <w:bCs/>
+        </w:rPr>
+        <w:t>libraries/littleBitsDRC</w:t>
+      </w:r>
+      <w:r>
+        <w:rPr>
+          <w:rFonts w:ascii="FuturaTMedRo1" w:hAnsi="FuturaTMedRo1" w:cs="Times"/>
+          <w:bCs/>
+        </w:rPr>
+        <w:t>_140813</w:t>
+      </w:r>
+      <w:r>
+        <w:rPr>
+          <w:rFonts w:ascii="FuturaTMedRo1" w:hAnsi="FuturaTMedRo1" w:cs="Times"/>
+          <w:bCs/>
+        </w:rPr>
+        <w:t>.dru</w:t>
+      </w:r>
+      <w:r>
+        <w:rPr>
+          <w:rFonts w:ascii="FuturaTMedRo1" w:hAnsi="FuturaTMedRo1" w:cs="Times"/>
+          <w:bCs/>
+        </w:rPr>
+        <w:tab/>
+      </w:r>
+      <w:r>
+        <w:rPr>
+          <w:rFonts w:ascii="FuturaTMedRo1" w:hAnsi="FuturaTMedRo1" w:cs="Times"/>
+          <w:bCs/>
+        </w:rPr>
+        <w:tab/>
+        <w:t>//for 2-layer boards</w:t>
+      </w:r>
+    </w:p>
+    <w:p>
+      <w:pPr>
+        <w:widowControl w:val="0"/>
+        <w:spacing w:after="0"/>
+        <w:ind w:left="1440" w:firstLine="720"/>
+        <w:rPr>
+          <w:rFonts w:ascii="FuturaTMedRo1" w:hAnsi="FuturaTMedRo1" w:cs="Times"/>
+          <w:bCs/>
+        </w:rPr>
+      </w:pPr>
+      <w:r>
+        <w:rPr>
+          <w:rFonts w:ascii="FuturaTMedRo1" w:hAnsi="FuturaTMedRo1" w:cs="Times"/>
+          <w:bCs/>
+        </w:rPr>
+        <w:t>libraries/littleBits4-LAYERDRC</w:t>
+      </w:r>
+      <w:r>
+        <w:rPr>
+          <w:rFonts w:ascii="FuturaTMedRo1" w:hAnsi="FuturaTMedRo1" w:cs="Times"/>
+          <w:bCs/>
+        </w:rPr>
+        <w:t>_140813</w:t>
+      </w:r>
+      <w:r>
+        <w:rPr>
+          <w:rFonts w:ascii="FuturaTMedRo1" w:hAnsi="FuturaTMedRo1" w:cs="Times"/>
+          <w:bCs/>
+        </w:rPr>
+        <w:t>.dru</w:t>
+      </w:r>
+      <w:r>
+        <w:rPr>
+          <w:rFonts w:ascii="FuturaTMedRo1" w:hAnsi="FuturaTMedRo1" w:cs="Times"/>
+          <w:bCs/>
+        </w:rPr>
+        <w:tab/>
+      </w:r>
+      <w:r>
+        <w:rPr>
+          <w:rFonts w:ascii="FuturaTMedRo1" w:hAnsi="FuturaTMedRo1"/>
+        </w:rPr>
+        <w:t>//for 4-layer boards</w:t>
+      </w:r>
+    </w:p>
+    <w:p>
+      <w:pPr>
+        <w:pStyle w:val="Heading2"/>
+        <w:spacing w:after="0"/>
+        <w:rPr>
+          <w:rFonts w:ascii="FuturaTMedRo1" w:hAnsi="FuturaTMedRo1"/>
+        </w:rPr>
+      </w:pPr>
+      <w:bookmarkStart w:id="5" w:name="_Toc256953155"/>
+      <w:r>
+        <w:rPr>
+          <w:rFonts w:ascii="FuturaTMedRo1" w:hAnsi="FuturaTMedRo1"/>
+        </w:rPr>
+        <w:t>Product Design Requirement</w:t>
+      </w:r>
+      <w:r>
+        <w:rPr>
+          <w:rFonts w:ascii="FuturaTMedRo1" w:hAnsi="FuturaTMedRo1"/>
+        </w:rPr>
+        <w:t xml:space="preserve"> (PRD)</w:t>
+      </w:r>
+      <w:bookmarkEnd w:id="5"/>
+    </w:p>
+    <w:p>
+      <w:pPr>
+        <w:pStyle w:val="Textbody"/>
+      </w:pPr>
+    </w:p>
+    <w:p>
+      <w:pPr>
+        <w:pStyle w:val="ListParagraph"/>
+        <w:contextualSpacing w:val="0"/>
+        <w:rPr>
+          <w:rFonts w:ascii="FuturaTMedRo1" w:hAnsi="FuturaTMedRo1"/>
+        </w:rPr>
+      </w:pPr>
+      <w:r>
+        <w:rPr>
+          <w:rFonts w:ascii="FuturaTMedRo1" w:hAnsi="FuturaTMedRo1"/>
+        </w:rPr>
+        <w:t xml:space="preserve">The PRD should be created </w:t>
+      </w:r>
+      <w:r>
+        <w:rPr>
+          <w:rFonts w:ascii="FuturaTMedRo1" w:hAnsi="FuturaTMedRo1"/>
+        </w:rPr>
+        <w:t xml:space="preserve">by the developer </w:t>
+      </w:r>
+      <w:r>
+        <w:rPr>
+          <w:rFonts w:ascii="FuturaTMedRo1" w:hAnsi="FuturaTMedRo1"/>
+        </w:rPr>
+        <w:t>from the template provided by LB.</w:t>
+      </w:r>
+      <w:r>
+        <w:rPr>
+          <w:rFonts w:ascii="FuturaTMedRo1" w:hAnsi="FuturaTMedRo1"/>
+        </w:rPr>
+        <w:t xml:space="preserve"> The template is available in Design/Templates for PRD/</w:t>
+      </w:r>
+      <w:r>
+        <w:rPr>
+          <w:rFonts w:ascii="FuturaTMedRo1" w:hAnsi="FuturaTMedRo1"/>
+        </w:rPr>
+        <w:t>prd_template.xls</w:t>
+      </w:r>
+      <w:r>
+        <w:rPr>
+          <w:rFonts w:ascii="FuturaTMedRo1" w:hAnsi="FuturaTMedRo1"/>
+        </w:rPr>
+        <w:t>. A copy of the template will be provided by LB in the module repo if the project is accepted.</w:t>
+      </w:r>
+    </w:p>
+    <w:p>
+      <w:pPr>
+        <w:pStyle w:val="ListParagraph"/>
+        <w:numPr>
+          <w:ilvl w:val="0"/>
+          <w:numId w:val="0"/>
+        </w:numPr>
+        <w:ind w:left="1440"/>
+        <w:contextualSpacing w:val="0"/>
+        <w:rPr>
+          <w:rFonts w:ascii="FuturaTMedRo1" w:hAnsi="FuturaTMedRo1"/>
+        </w:rPr>
+      </w:pPr>
+    </w:p>
+    <w:p>
+      <w:pPr>
+        <w:pStyle w:val="Heading2"/>
+        <w:spacing w:after="0"/>
+        <w:rPr>
+          <w:rFonts w:ascii="FuturaTMedRo1" w:hAnsi="FuturaTMedRo1"/>
+        </w:rPr>
+      </w:pPr>
+      <w:bookmarkStart w:id="6" w:name="_Toc256953156"/>
+      <w:r>
+        <w:rPr>
+          <w:rFonts w:ascii="FuturaTMedRo1" w:hAnsi="FuturaTMedRo1"/>
+        </w:rPr>
+        <w:t>Schematic</w:t>
+      </w:r>
+      <w:r>
+        <w:rPr>
+          <w:rFonts w:ascii="FuturaTMedRo1" w:hAnsi="FuturaTMedRo1"/>
+        </w:rPr>
+        <w:t xml:space="preserve"> (SCH)</w:t>
+      </w:r>
+      <w:bookmarkEnd w:id="6"/>
+    </w:p>
+    <w:p>
+      <w:pPr>
+        <w:pStyle w:val="Textbody"/>
+        <w:spacing w:after="0"/>
+        <w:rPr>
+          <w:rFonts w:ascii="FuturaTMedRo1" w:hAnsi="FuturaTMedRo1"/>
+        </w:rPr>
+      </w:pPr>
+    </w:p>
+    <w:p>
+      <w:pPr>
+        <w:pStyle w:val="ListParagraph"/>
+        <w:rPr>
+          <w:rFonts w:ascii="FuturaTMedRo1" w:hAnsi="FuturaTMedRo1"/>
+        </w:rPr>
+      </w:pPr>
+      <w:r>
+        <w:rPr>
+          <w:rFonts w:ascii="FuturaTMedRo1" w:hAnsi="FuturaTMedRo1"/>
+        </w:rPr>
+        <w:t xml:space="preserve">The schematic should be based on one of the </w:t>
+      </w:r>
+      <w:r>
+        <w:rPr>
+          <w:rFonts w:ascii="FuturaTMedRo1" w:hAnsi="FuturaTMedRo1"/>
+        </w:rPr>
+        <w:t>SCH</w:t>
+      </w:r>
+      <w:r>
+        <w:rPr>
+          <w:rFonts w:ascii="FuturaTMedRo1" w:hAnsi="FuturaTMedRo1"/>
+        </w:rPr>
+        <w:t xml:space="preserve"> templates provided by LB</w:t>
+      </w:r>
+      <w:r>
+        <w:rPr>
+          <w:rFonts w:ascii="FuturaTMedRo1" w:hAnsi="FuturaTMedRo1"/>
+        </w:rPr>
+        <w:t xml:space="preserve">, found in </w:t>
+      </w:r>
+      <w:r>
+        <w:rPr>
+          <w:rFonts w:ascii="FuturaTMedRo1" w:hAnsi="FuturaTMedRo1"/>
+          <w:b/>
+        </w:rPr>
+        <w:t>Design/Eagle Templates for SCH and BRD</w:t>
+      </w:r>
+      <w:r>
+        <w:rPr>
+          <w:rFonts w:ascii="FuturaTMedRo1" w:hAnsi="FuturaTMedRo1"/>
+        </w:rPr>
+        <w:t>.</w:t>
+      </w:r>
+    </w:p>
+    <w:p>
+      <w:pPr>
+        <w:pStyle w:val="ListParagraph"/>
+        <w:numPr>
+          <w:ilvl w:val="0"/>
+          <w:numId w:val="0"/>
+        </w:numPr>
+        <w:ind w:left="1440"/>
+        <w:rPr>
+          <w:rFonts w:ascii="FuturaTMedRo1" w:hAnsi="FuturaTMedRo1"/>
+        </w:rPr>
+      </w:pPr>
+    </w:p>
+    <w:p>
+      <w:pPr>
+        <w:pStyle w:val="ListParagraph"/>
+        <w:rPr>
+          <w:rFonts w:ascii="FuturaTMedRo1" w:hAnsi="FuturaTMedRo1"/>
+        </w:rPr>
+      </w:pPr>
+      <w:r>
+        <w:rPr>
+          <w:rFonts w:ascii="FuturaTMedRo1" w:hAnsi="FuturaTMedRo1"/>
+          <w:bCs/>
+        </w:rPr>
+        <w:t>Schematic grid must be set to 0.1 inch</w:t>
+      </w:r>
+      <w:r>
+        <w:rPr>
+          <w:rFonts w:ascii="FuturaTMedRo1" w:hAnsi="FuturaTMedRo1"/>
+          <w:bCs/>
+        </w:rPr>
+        <w:t>.</w:t>
+      </w:r>
+    </w:p>
+    <w:p>
+      <w:pPr>
+        <w:widowControl w:val="0"/>
+        <w:spacing w:after="0"/>
+        <w:rPr>
+          <w:rFonts w:ascii="FuturaTMedRo1" w:hAnsi="FuturaTMedRo1"/>
+        </w:rPr>
+      </w:pPr>
+    </w:p>
+    <w:p>
+      <w:pPr>
+        <w:pStyle w:val="Heading2"/>
+        <w:spacing w:after="0"/>
+        <w:rPr>
+          <w:rFonts w:ascii="FuturaTMedRo1" w:hAnsi="FuturaTMedRo1"/>
+        </w:rPr>
+      </w:pPr>
       <w:bookmarkStart w:id="7" w:name="_Toc256953157"/>
       <w:r>
         <w:rPr>
           <w:rFonts w:ascii="FuturaTMedRo1" w:hAnsi="FuturaTMedRo1"/>
         </w:rPr>
+        <w:lastRenderedPageBreak/>
         <w:t>Printed Circuit Board (PCB)</w:t>
       </w:r>
       <w:bookmarkEnd w:id="7"/>
@@ -2435,21 +2271,11 @@
           <w:rFonts w:ascii="FuturaTMedRo1" w:hAnsi="FuturaTMedRo1"/>
         </w:rPr>
       </w:pPr>
-      <w:proofErr w:type="spellStart"/>
-      <w:proofErr w:type="gramStart"/>
-      <w:r>
-        <w:rPr>
-          <w:rFonts w:ascii="FuturaTMedRo1" w:hAnsi="FuturaTMedRo1"/>
-        </w:rPr>
-        <w:t>bitSnap</w:t>
-      </w:r>
-      <w:proofErr w:type="spellEnd"/>
-      <w:proofErr w:type="gramEnd"/>
-      <w:r>
-        <w:rPr>
-          <w:rFonts w:ascii="FuturaTMedRo1" w:hAnsi="FuturaTMedRo1"/>
-        </w:rPr>
-        <w:t xml:space="preserve"> connectors</w:t>
+      <w:r>
+        <w:rPr>
+          <w:rFonts w:ascii="FuturaTMedRo1" w:hAnsi="FuturaTMedRo1"/>
+        </w:rPr>
+        <w:t>bitSnap connectors</w:t>
       </w:r>
       <w:r>
         <w:rPr>
@@ -2502,21 +2328,7 @@
         <w:rPr>
           <w:rFonts w:ascii="FuturaTMedRo1" w:hAnsi="FuturaTMedRo1"/>
         </w:rPr>
-        <w:t xml:space="preserve">be verified using the </w:t>
-      </w:r>
-      <w:proofErr w:type="spellStart"/>
-      <w:r>
-        <w:rPr>
-          <w:rFonts w:ascii="FuturaTMedRo1" w:hAnsi="FuturaTMedRo1"/>
-        </w:rPr>
-        <w:t>littleBits</w:t>
-      </w:r>
-      <w:proofErr w:type="spellEnd"/>
-      <w:r>
-        <w:rPr>
-          <w:rFonts w:ascii="FuturaTMedRo1" w:hAnsi="FuturaTMedRo1"/>
-        </w:rPr>
-        <w:t xml:space="preserve"> DRC file provided.</w:t>
+        <w:t>be verified using the littleBits DRC file provided.</w:t>
       </w:r>
     </w:p>
     <w:p>
@@ -2614,7 +2426,7 @@
 </file>
 
 <file path=word/endnotes.xml><?xml version="1.0" encoding="utf-8"?>
-<w:endnotes xmlns:wpc="http://schemas.microsoft.com/office/word/2010/wordprocessingCanvas" xmlns:mo="http://schemas.microsoft.com/office/mac/office/2008/main" xmlns:mc="http://schemas.openxmlformats.org/markup-compatibility/2006" xmlns:mv="urn:schemas-microsoft-com:mac:vml" xmlns:o="urn:schemas-microsoft-com:office:office" xmlns:r="http://schemas.openxmlformats.org/officeDocument/2006/relationships" xmlns:m="http://schemas.openxmlformats.org/officeDocument/2006/math" xmlns:v="urn:schemas-microsoft-com:vml" xmlns:wp14="http://schemas.microsoft.com/office/word/2010/wordprocessingDrawing" xmlns:wp="http://schemas.openxmlformats.org/drawingml/2006/wordprocessingDrawing" xmlns:w10="urn:schemas-microsoft-com:office:word" xmlns:w="http://schemas.openxmlformats.org/wordprocessingml/2006/main" xmlns:w14="http://schemas.microsoft.com/office/word/2010/wordml" xmlns:wpg="http://schemas.microsoft.com/office/word/2010/wordprocessingGroup" xmlns:wpi="http://schemas.microsoft.com/office/word/2010/wordprocessingInk" xmlns:wne="http://schemas.microsoft.com/office/word/2006/wordml" xmlns:wps="http://schemas.microsoft.com/office/word/2010/wordprocessingShape" mc:Ignorable="w14 wp14">
+<w:endnotes xmlns:wpc="http://schemas.microsoft.com/office/word/2010/wordprocessingCanvas" xmlns:mc="http://schemas.openxmlformats.org/markup-compatibility/2006" xmlns:o="urn:schemas-microsoft-com:office:office" xmlns:r="http://schemas.openxmlformats.org/officeDocument/2006/relationships" xmlns:m="http://schemas.openxmlformats.org/officeDocument/2006/math" xmlns:v="urn:schemas-microsoft-com:vml" xmlns:wp14="http://schemas.microsoft.com/office/word/2010/wordprocessingDrawing" xmlns:wp="http://schemas.openxmlformats.org/drawingml/2006/wordprocessingDrawing" xmlns:w10="urn:schemas-microsoft-com:office:word" xmlns:w="http://schemas.openxmlformats.org/wordprocessingml/2006/main" xmlns:w14="http://schemas.microsoft.com/office/word/2010/wordml" xmlns:w15="http://schemas.microsoft.com/office/word/2012/wordml" xmlns:wpg="http://schemas.microsoft.com/office/word/2010/wordprocessingGroup" xmlns:wpi="http://schemas.microsoft.com/office/word/2010/wordprocessingInk" xmlns:wne="http://schemas.microsoft.com/office/word/2006/wordml" xmlns:wps="http://schemas.microsoft.com/office/word/2010/wordprocessingShape" mc:Ignorable="w14 w15 wp14">
   <w:endnote w:type="separator" w:id="-1">
     <w:p>
       <w:pPr>
@@ -2639,7 +2451,7 @@
 </file>
 
 <file path=word/footer1.xml><?xml version="1.0" encoding="utf-8"?>
-<w:ftr xmlns:wpc="http://schemas.microsoft.com/office/word/2010/wordprocessingCanvas" xmlns:mo="http://schemas.microsoft.com/office/mac/office/2008/main" xmlns:mc="http://schemas.openxmlformats.org/markup-compatibility/2006" xmlns:mv="urn:schemas-microsoft-com:mac:vml" xmlns:o="urn:schemas-microsoft-com:office:office" xmlns:r="http://schemas.openxmlformats.org/officeDocument/2006/relationships" xmlns:m="http://schemas.openxmlformats.org/officeDocument/2006/math" xmlns:v="urn:schemas-microsoft-com:vml" xmlns:wp14="http://schemas.microsoft.com/office/word/2010/wordprocessingDrawing" xmlns:wp="http://schemas.openxmlformats.org/drawingml/2006/wordprocessingDrawing" xmlns:w10="urn:schemas-microsoft-com:office:word" xmlns:w="http://schemas.openxmlformats.org/wordprocessingml/2006/main" xmlns:w14="http://schemas.microsoft.com/office/word/2010/wordml" xmlns:wpg="http://schemas.microsoft.com/office/word/2010/wordprocessingGroup" xmlns:wpi="http://schemas.microsoft.com/office/word/2010/wordprocessingInk" xmlns:wne="http://schemas.microsoft.com/office/word/2006/wordml" xmlns:wps="http://schemas.microsoft.com/office/word/2010/wordprocessingShape" mc:Ignorable="w14 wp14">
+<w:ftr xmlns:wpc="http://schemas.microsoft.com/office/word/2010/wordprocessingCanvas" xmlns:mc="http://schemas.openxmlformats.org/markup-compatibility/2006" xmlns:o="urn:schemas-microsoft-com:office:office" xmlns:r="http://schemas.openxmlformats.org/officeDocument/2006/relationships" xmlns:m="http://schemas.openxmlformats.org/officeDocument/2006/math" xmlns:v="urn:schemas-microsoft-com:vml" xmlns:wp14="http://schemas.microsoft.com/office/word/2010/wordprocessingDrawing" xmlns:wp="http://schemas.openxmlformats.org/drawingml/2006/wordprocessingDrawing" xmlns:w10="urn:schemas-microsoft-com:office:word" xmlns:w="http://schemas.openxmlformats.org/wordprocessingml/2006/main" xmlns:w14="http://schemas.microsoft.com/office/word/2010/wordml" xmlns:w15="http://schemas.microsoft.com/office/word/2012/wordml" xmlns:wpg="http://schemas.microsoft.com/office/word/2010/wordprocessingGroup" xmlns:wpi="http://schemas.microsoft.com/office/word/2010/wordprocessingInk" xmlns:wne="http://schemas.microsoft.com/office/word/2006/wordml" xmlns:wps="http://schemas.microsoft.com/office/word/2010/wordprocessingShape" mc:Ignorable="w14 w15 wp14">
   <w:p>
     <w:pPr>
       <w:pStyle w:val="Footer"/>
@@ -2675,7 +2487,7 @@
         <w:rFonts w:ascii="FuturaTMedRo1" w:hAnsi="FuturaTMedRo1"/>
         <w:noProof/>
       </w:rPr>
-      <w:t>2</w:t>
+      <w:t>3</w:t>
     </w:r>
     <w:r>
       <w:rPr>
@@ -2689,7 +2501,7 @@
 </file>
 
 <file path=word/footnotes.xml><?xml version="1.0" encoding="utf-8"?>
-<w:footnotes xmlns:wpc="http://schemas.microsoft.com/office/word/2010/wordprocessingCanvas" xmlns:mo="http://schemas.microsoft.com/office/mac/office/2008/main" xmlns:mc="http://schemas.openxmlformats.org/markup-compatibility/2006" xmlns:mv="urn:schemas-microsoft-com:mac:vml" xmlns:o="urn:schemas-microsoft-com:office:office" xmlns:r="http://schemas.openxmlformats.org/officeDocument/2006/relationships" xmlns:m="http://schemas.openxmlformats.org/officeDocument/2006/math" xmlns:v="urn:schemas-microsoft-com:vml" xmlns:wp14="http://schemas.microsoft.com/office/word/2010/wordprocessingDrawing" xmlns:wp="http://schemas.openxmlformats.org/drawingml/2006/wordprocessingDrawing" xmlns:w10="urn:schemas-microsoft-com:office:word" xmlns:w="http://schemas.openxmlformats.org/wordprocessingml/2006/main" xmlns:w14="http://schemas.microsoft.com/office/word/2010/wordml" xmlns:wpg="http://schemas.microsoft.com/office/word/2010/wordprocessingGroup" xmlns:wpi="http://schemas.microsoft.com/office/word/2010/wordprocessingInk" xmlns:wne="http://schemas.microsoft.com/office/word/2006/wordml" xmlns:wps="http://schemas.microsoft.com/office/word/2010/wordprocessingShape" mc:Ignorable="w14 wp14">
+<w:footnotes xmlns:wpc="http://schemas.microsoft.com/office/word/2010/wordprocessingCanvas" xmlns:mc="http://schemas.openxmlformats.org/markup-compatibility/2006" xmlns:o="urn:schemas-microsoft-com:office:office" xmlns:r="http://schemas.openxmlformats.org/officeDocument/2006/relationships" xmlns:m="http://schemas.openxmlformats.org/officeDocument/2006/math" xmlns:v="urn:schemas-microsoft-com:vml" xmlns:wp14="http://schemas.microsoft.com/office/word/2010/wordprocessingDrawing" xmlns:wp="http://schemas.openxmlformats.org/drawingml/2006/wordprocessingDrawing" xmlns:w10="urn:schemas-microsoft-com:office:word" xmlns:w="http://schemas.openxmlformats.org/wordprocessingml/2006/main" xmlns:w14="http://schemas.microsoft.com/office/word/2010/wordml" xmlns:w15="http://schemas.microsoft.com/office/word/2012/wordml" xmlns:wpg="http://schemas.microsoft.com/office/word/2010/wordprocessingGroup" xmlns:wpi="http://schemas.microsoft.com/office/word/2010/wordprocessingInk" xmlns:wne="http://schemas.microsoft.com/office/word/2006/wordml" xmlns:wps="http://schemas.microsoft.com/office/word/2010/wordprocessingShape" mc:Ignorable="w14 w15 wp14">
   <w:footnote w:type="separator" w:id="-1">
     <w:p>
       <w:pPr>
@@ -2714,7 +2526,7 @@
 </file>
 
 <file path=word/header1.xml><?xml version="1.0" encoding="utf-8"?>
-<w:hdr xmlns:wpc="http://schemas.microsoft.com/office/word/2010/wordprocessingCanvas" xmlns:mo="http://schemas.microsoft.com/office/mac/office/2008/main" xmlns:mc="http://schemas.openxmlformats.org/markup-compatibility/2006" xmlns:mv="urn:schemas-microsoft-com:mac:vml" xmlns:o="urn:schemas-microsoft-com:office:office" xmlns:r="http://schemas.openxmlformats.org/officeDocument/2006/relationships" xmlns:m="http://schemas.openxmlformats.org/officeDocument/2006/math" xmlns:v="urn:schemas-microsoft-com:vml" xmlns:wp14="http://schemas.microsoft.com/office/word/2010/wordprocessingDrawing" xmlns:wp="http://schemas.openxmlformats.org/drawingml/2006/wordprocessingDrawing" xmlns:w10="urn:schemas-microsoft-com:office:word" xmlns:w="http://schemas.openxmlformats.org/wordprocessingml/2006/main" xmlns:w14="http://schemas.microsoft.com/office/word/2010/wordml" xmlns:wpg="http://schemas.microsoft.com/office/word/2010/wordprocessingGroup" xmlns:wpi="http://schemas.microsoft.com/office/word/2010/wordprocessingInk" xmlns:wne="http://schemas.microsoft.com/office/word/2006/wordml" xmlns:wps="http://schemas.microsoft.com/office/word/2010/wordprocessingShape" mc:Ignorable="w14 wp14">
+<w:hdr xmlns:wpc="http://schemas.microsoft.com/office/word/2010/wordprocessingCanvas" xmlns:mc="http://schemas.openxmlformats.org/markup-compatibility/2006" xmlns:o="urn:schemas-microsoft-com:office:office" xmlns:r="http://schemas.openxmlformats.org/officeDocument/2006/relationships" xmlns:m="http://schemas.openxmlformats.org/officeDocument/2006/math" xmlns:v="urn:schemas-microsoft-com:vml" xmlns:wp14="http://schemas.microsoft.com/office/word/2010/wordprocessingDrawing" xmlns:wp="http://schemas.openxmlformats.org/drawingml/2006/wordprocessingDrawing" xmlns:w10="urn:schemas-microsoft-com:office:word" xmlns:w="http://schemas.openxmlformats.org/wordprocessingml/2006/main" xmlns:w14="http://schemas.microsoft.com/office/word/2010/wordml" xmlns:w15="http://schemas.microsoft.com/office/word/2012/wordml" xmlns:wpg="http://schemas.microsoft.com/office/word/2010/wordprocessingGroup" xmlns:wpi="http://schemas.microsoft.com/office/word/2010/wordprocessingInk" xmlns:wne="http://schemas.microsoft.com/office/word/2006/wordml" xmlns:wps="http://schemas.microsoft.com/office/word/2010/wordprocessingShape" mc:Ignorable="w14 w15 wp14">
   <w:p>
     <w:pPr>
       <w:pStyle w:val="Header"/>
@@ -2732,7 +2544,7 @@
 </file>
 
 <file path=word/header2.xml><?xml version="1.0" encoding="utf-8"?>
-<w:hdr xmlns:wpc="http://schemas.microsoft.com/office/word/2010/wordprocessingCanvas" xmlns:mo="http://schemas.microsoft.com/office/mac/office/2008/main" xmlns:mc="http://schemas.openxmlformats.org/markup-compatibility/2006" xmlns:mv="urn:schemas-microsoft-com:mac:vml" xmlns:o="urn:schemas-microsoft-com:office:office" xmlns:r="http://schemas.openxmlformats.org/officeDocument/2006/relationships" xmlns:m="http://schemas.openxmlformats.org/officeDocument/2006/math" xmlns:v="urn:schemas-microsoft-com:vml" xmlns:wp14="http://schemas.microsoft.com/office/word/2010/wordprocessingDrawing" xmlns:wp="http://schemas.openxmlformats.org/drawingml/2006/wordprocessingDrawing" xmlns:w10="urn:schemas-microsoft-com:office:word" xmlns:w="http://schemas.openxmlformats.org/wordprocessingml/2006/main" xmlns:w14="http://schemas.microsoft.com/office/word/2010/wordml" xmlns:wpg="http://schemas.microsoft.com/office/word/2010/wordprocessingGroup" xmlns:wpi="http://schemas.microsoft.com/office/word/2010/wordprocessingInk" xmlns:wne="http://schemas.microsoft.com/office/word/2006/wordml" xmlns:wps="http://schemas.microsoft.com/office/word/2010/wordprocessingShape" mc:Ignorable="w14 wp14">
+<w:hdr xmlns:wpc="http://schemas.microsoft.com/office/word/2010/wordprocessingCanvas" xmlns:mc="http://schemas.openxmlformats.org/markup-compatibility/2006" xmlns:o="urn:schemas-microsoft-com:office:office" xmlns:r="http://schemas.openxmlformats.org/officeDocument/2006/relationships" xmlns:m="http://schemas.openxmlformats.org/officeDocument/2006/math" xmlns:v="urn:schemas-microsoft-com:vml" xmlns:wp14="http://schemas.microsoft.com/office/word/2010/wordprocessingDrawing" xmlns:wp="http://schemas.openxmlformats.org/drawingml/2006/wordprocessingDrawing" xmlns:w10="urn:schemas-microsoft-com:office:word" xmlns:w="http://schemas.openxmlformats.org/wordprocessingml/2006/main" xmlns:w14="http://schemas.microsoft.com/office/word/2010/wordml" xmlns:w15="http://schemas.microsoft.com/office/word/2012/wordml" xmlns:wpg="http://schemas.microsoft.com/office/word/2010/wordprocessingGroup" xmlns:wpi="http://schemas.microsoft.com/office/word/2010/wordprocessingInk" xmlns:wne="http://schemas.microsoft.com/office/word/2006/wordml" xmlns:wps="http://schemas.microsoft.com/office/word/2010/wordprocessingShape" mc:Ignorable="w14 w15 wp14">
   <w:p>
     <w:pPr>
       <w:pStyle w:val="Header"/>
@@ -2793,7 +2605,7 @@
 </file>
 
 <file path=word/numbering.xml><?xml version="1.0" encoding="utf-8"?>
-<w:numbering xmlns:wpc="http://schemas.microsoft.com/office/word/2010/wordprocessingCanvas" xmlns:mo="http://schemas.microsoft.com/office/mac/office/2008/main" xmlns:mc="http://schemas.openxmlformats.org/markup-compatibility/2006" xmlns:mv="urn:schemas-microsoft-com:mac:vml" xmlns:o="urn:schemas-microsoft-com:office:office" xmlns:r="http://schemas.openxmlformats.org/officeDocument/2006/relationships" xmlns:m="http://schemas.openxmlformats.org/officeDocument/2006/math" xmlns:v="urn:schemas-microsoft-com:vml" xmlns:wp14="http://schemas.microsoft.com/office/word/2010/wordprocessingDrawing" xmlns:wp="http://schemas.openxmlformats.org/drawingml/2006/wordprocessingDrawing" xmlns:w10="urn:schemas-microsoft-com:office:word" xmlns:w="http://schemas.openxmlformats.org/wordprocessingml/2006/main" xmlns:w14="http://schemas.microsoft.com/office/word/2010/wordml" xmlns:wpg="http://schemas.microsoft.com/office/word/2010/wordprocessingGroup" xmlns:wpi="http://schemas.microsoft.com/office/word/2010/wordprocessingInk" xmlns:wne="http://schemas.microsoft.com/office/word/2006/wordml" xmlns:wps="http://schemas.microsoft.com/office/word/2010/wordprocessingShape" mc:Ignorable="w14 wp14">
+<w:numbering xmlns:wpc="http://schemas.microsoft.com/office/word/2010/wordprocessingCanvas" xmlns:mc="http://schemas.openxmlformats.org/markup-compatibility/2006" xmlns:o="urn:schemas-microsoft-com:office:office" xmlns:r="http://schemas.openxmlformats.org/officeDocument/2006/relationships" xmlns:m="http://schemas.openxmlformats.org/officeDocument/2006/math" xmlns:v="urn:schemas-microsoft-com:vml" xmlns:wp14="http://schemas.microsoft.com/office/word/2010/wordprocessingDrawing" xmlns:wp="http://schemas.openxmlformats.org/drawingml/2006/wordprocessingDrawing" xmlns:w10="urn:schemas-microsoft-com:office:word" xmlns:w="http://schemas.openxmlformats.org/wordprocessingml/2006/main" xmlns:w14="http://schemas.microsoft.com/office/word/2010/wordml" xmlns:w15="http://schemas.microsoft.com/office/word/2012/wordml" xmlns:wpg="http://schemas.microsoft.com/office/word/2010/wordprocessingGroup" xmlns:wpi="http://schemas.microsoft.com/office/word/2010/wordprocessingInk" xmlns:wne="http://schemas.microsoft.com/office/word/2006/wordml" xmlns:wps="http://schemas.microsoft.com/office/word/2010/wordprocessingShape" mc:Ignorable="w14 w15 wp14">
   <w:abstractNum w:abstractNumId="0">
     <w:nsid w:val="00706F8C"/>
     <w:multiLevelType w:val="multilevel"/>
@@ -8750,7 +8562,7 @@
 </file>
 
 <file path=word/styles.xml><?xml version="1.0" encoding="utf-8"?>
-<w:styles xmlns:mc="http://schemas.openxmlformats.org/markup-compatibility/2006" xmlns:r="http://schemas.openxmlformats.org/officeDocument/2006/relationships" xmlns:w="http://schemas.openxmlformats.org/wordprocessingml/2006/main" xmlns:w14="http://schemas.microsoft.com/office/word/2010/wordml" mc:Ignorable="w14">
+<w:styles xmlns:mc="http://schemas.openxmlformats.org/markup-compatibility/2006" xmlns:r="http://schemas.openxmlformats.org/officeDocument/2006/relationships" xmlns:w="http://schemas.openxmlformats.org/wordprocessingml/2006/main" xmlns:w14="http://schemas.microsoft.com/office/word/2010/wordml" xmlns:w15="http://schemas.microsoft.com/office/word/2012/wordml" mc:Ignorable="w14 w15">
   <w:docDefaults>
     <w:rPrDefault>
       <w:rPr>
@@ -8762,7 +8574,7 @@
     </w:rPrDefault>
     <w:pPrDefault/>
   </w:docDefaults>
-  <w:latentStyles w:defLockedState="0" w:defUIPriority="0" w:defSemiHidden="0" w:defUnhideWhenUsed="0" w:defQFormat="0" w:count="276">
+  <w:latentStyles w:defLockedState="0" w:defUIPriority="0" w:defSemiHidden="0" w:defUnhideWhenUsed="0" w:defQFormat="0" w:count="371">
     <w:lsdException w:name="index 1" w:semiHidden="1" w:unhideWhenUsed="1"/>
     <w:lsdException w:name="index 7" w:semiHidden="1" w:unhideWhenUsed="1"/>
     <w:lsdException w:name="index 8" w:semiHidden="1" w:unhideWhenUsed="1"/>
@@ -8894,773 +8706,202 @@
     <w:lsdException w:name="Balloon Text" w:semiHidden="1" w:unhideWhenUsed="1"/>
     <w:lsdException w:name="Table Theme" w:semiHidden="1" w:unhideWhenUsed="1"/>
     <w:lsdException w:name="Placeholder Text" w:semiHidden="1"/>
+    <w:lsdException w:name="Light Shading"/>
+    <w:lsdException w:name="Light List"/>
+    <w:lsdException w:name="Light Grid"/>
+    <w:lsdException w:name="Medium Shading 1"/>
+    <w:lsdException w:name="Medium Shading 2"/>
+    <w:lsdException w:name="Medium List 1"/>
+    <w:lsdException w:name="Medium List 2"/>
+    <w:lsdException w:name="Medium Grid 1"/>
+    <w:lsdException w:name="Medium Grid 2"/>
+    <w:lsdException w:name="Medium Grid 3"/>
+    <w:lsdException w:name="Dark List"/>
+    <w:lsdException w:name="Colorful Shading"/>
+    <w:lsdException w:name="Colorful List"/>
+    <w:lsdException w:name="Colorful Grid"/>
+    <w:lsdException w:name="Light Shading Accent 1"/>
+    <w:lsdException w:name="Light List Accent 1"/>
+    <w:lsdException w:name="Light Grid Accent 1"/>
+    <w:lsdException w:name="Medium Shading 1 Accent 1"/>
+    <w:lsdException w:name="Medium Shading 2 Accent 1"/>
+    <w:lsdException w:name="Medium List 1 Accent 1"/>
     <w:lsdException w:name="Revision" w:semiHidden="1"/>
+    <w:lsdException w:name="Medium List 2 Accent 1"/>
+    <w:lsdException w:name="Medium Grid 1 Accent 1"/>
+    <w:lsdException w:name="Medium Grid 2 Accent 1"/>
+    <w:lsdException w:name="Medium Grid 3 Accent 1"/>
+    <w:lsdException w:name="Dark List Accent 1"/>
+    <w:lsdException w:name="Colorful Shading Accent 1"/>
+    <w:lsdException w:name="Colorful List Accent 1"/>
+    <w:lsdException w:name="Colorful Grid Accent 1"/>
+    <w:lsdException w:name="Light Shading Accent 2"/>
+    <w:lsdException w:name="Light List Accent 2"/>
+    <w:lsdException w:name="Light Grid Accent 2"/>
+    <w:lsdException w:name="Medium Shading 1 Accent 2"/>
+    <w:lsdException w:name="Medium Shading 2 Accent 2"/>
+    <w:lsdException w:name="Medium List 1 Accent 2"/>
+    <w:lsdException w:name="Medium List 2 Accent 2"/>
+    <w:lsdException w:name="Medium Grid 1 Accent 2"/>
+    <w:lsdException w:name="Medium Grid 2 Accent 2"/>
+    <w:lsdException w:name="Medium Grid 3 Accent 2"/>
+    <w:lsdException w:name="Dark List Accent 2"/>
+    <w:lsdException w:name="Colorful Shading Accent 2"/>
+    <w:lsdException w:name="Colorful List Accent 2"/>
+    <w:lsdException w:name="Colorful Grid Accent 2"/>
+    <w:lsdException w:name="Light Shading Accent 3"/>
+    <w:lsdException w:name="Light List Accent 3"/>
+    <w:lsdException w:name="Light Grid Accent 3"/>
+    <w:lsdException w:name="Medium Shading 1 Accent 3"/>
+    <w:lsdException w:name="Medium Shading 2 Accent 3"/>
+    <w:lsdException w:name="Medium List 1 Accent 3"/>
+    <w:lsdException w:name="Medium List 2 Accent 3"/>
+    <w:lsdException w:name="Medium Grid 1 Accent 3"/>
+    <w:lsdException w:name="Medium Grid 2 Accent 3"/>
+    <w:lsdException w:name="Medium Grid 3 Accent 3"/>
+    <w:lsdException w:name="Dark List Accent 3"/>
+    <w:lsdException w:name="Colorful Shading Accent 3"/>
+    <w:lsdException w:name="Colorful List Accent 3"/>
+    <w:lsdException w:name="Colorful Grid Accent 3"/>
+    <w:lsdException w:name="Light Shading Accent 4"/>
+    <w:lsdException w:name="Light List Accent 4"/>
+    <w:lsdException w:name="Light Grid Accent 4"/>
+    <w:lsdException w:name="Medium Shading 1 Accent 4"/>
+    <w:lsdException w:name="Medium Shading 2 Accent 4"/>
+    <w:lsdException w:name="Medium List 1 Accent 4"/>
+    <w:lsdException w:name="Medium List 2 Accent 4"/>
+    <w:lsdException w:name="Medium Grid 1 Accent 4"/>
+    <w:lsdException w:name="Medium Grid 2 Accent 4"/>
+    <w:lsdException w:name="Medium Grid 3 Accent 4"/>
+    <w:lsdException w:name="Dark List Accent 4"/>
+    <w:lsdException w:name="Colorful Shading Accent 4"/>
+    <w:lsdException w:name="Colorful List Accent 4"/>
+    <w:lsdException w:name="Colorful Grid Accent 4"/>
+    <w:lsdException w:name="Light Shading Accent 5"/>
+    <w:lsdException w:name="Light List Accent 5"/>
+    <w:lsdException w:name="Light Grid Accent 5"/>
+    <w:lsdException w:name="Medium Shading 1 Accent 5"/>
+    <w:lsdException w:name="Medium Shading 2 Accent 5"/>
+    <w:lsdException w:name="Medium List 1 Accent 5"/>
+    <w:lsdException w:name="Medium List 2 Accent 5"/>
+    <w:lsdException w:name="Medium Grid 1 Accent 5"/>
+    <w:lsdException w:name="Medium Grid 2 Accent 5"/>
+    <w:lsdException w:name="Medium Grid 3 Accent 5"/>
+    <w:lsdException w:name="Dark List Accent 5"/>
+    <w:lsdException w:name="Colorful Shading Accent 5"/>
+    <w:lsdException w:name="Colorful List Accent 5"/>
+    <w:lsdException w:name="Colorful Grid Accent 5"/>
+    <w:lsdException w:name="Light Shading Accent 6"/>
+    <w:lsdException w:name="Light List Accent 6"/>
+    <w:lsdException w:name="Light Grid Accent 6"/>
+    <w:lsdException w:name="Medium Shading 1 Accent 6"/>
+    <w:lsdException w:name="Medium Shading 2 Accent 6"/>
+    <w:lsdException w:name="Medium List 1 Accent 6"/>
+    <w:lsdException w:name="Medium List 2 Accent 6"/>
+    <w:lsdException w:name="Medium Grid 1 Accent 6"/>
+    <w:lsdException w:name="Medium Grid 2 Accent 6"/>
+    <w:lsdException w:name="Medium Grid 3 Accent 6"/>
+    <w:lsdException w:name="Dark List Accent 6"/>
+    <w:lsdException w:name="Colorful Shading Accent 6"/>
+    <w:lsdException w:name="Colorful List Accent 6"/>
+    <w:lsdException w:name="Colorful Grid Accent 6"/>
     <w:lsdException w:name="Bibliography" w:semiHidden="1" w:unhideWhenUsed="1"/>
     <w:lsdException w:name="TOC Heading" w:semiHidden="1" w:uiPriority="39" w:unhideWhenUsed="1" w:qFormat="1"/>
-  </w:latentStyles>
-  <w:style w:type="paragraph" w:default="1" w:styleId="Normal">
-    <w:name w:val="Normal"/>
-    <w:rsid w:val="00D3094C"/>
-    <w:pPr>
-      <w:suppressAutoHyphens/>
-      <w:spacing w:after="160" w:line="259" w:lineRule="auto"/>
-    </w:pPr>
-    <w:rPr>
-      <w:rFonts w:ascii="Cambria" w:eastAsia="SimSun" w:hAnsi="Cambria"/>
-    </w:rPr>
-  </w:style>
-  <w:style w:type="paragraph" w:styleId="Heading1">
-    <w:name w:val="heading 1"/>
-    <w:basedOn w:val="Heading"/>
-    <w:next w:val="Textbody"/>
-    <w:link w:val="Heading1Char"/>
-    <w:rsid w:val="00D3094C"/>
-    <w:pPr>
-      <w:numPr>
-        <w:numId w:val="1"/>
-      </w:numPr>
-      <w:outlineLvl w:val="0"/>
-    </w:pPr>
-    <w:rPr>
-      <w:b/>
-      <w:bCs/>
-      <w:sz w:val="32"/>
-      <w:szCs w:val="32"/>
-    </w:rPr>
-  </w:style>
-  <w:style w:type="paragraph" w:styleId="Heading2">
-    <w:name w:val="heading 2"/>
-    <w:basedOn w:val="Heading"/>
-    <w:next w:val="Textbody"/>
-    <w:link w:val="Heading2Char"/>
-    <w:rsid w:val="00E672E6"/>
-    <w:pPr>
-      <w:numPr>
-        <w:numId w:val="24"/>
-      </w:numPr>
-      <w:outlineLvl w:val="1"/>
-    </w:pPr>
-    <w:rPr>
-      <w:rFonts w:cs="Times"/>
-      <w:b/>
-      <w:bCs/>
-      <w:iCs/>
-    </w:rPr>
-  </w:style>
-  <w:style w:type="paragraph" w:styleId="Heading3">
-    <w:name w:val="heading 3"/>
-    <w:basedOn w:val="Heading"/>
-    <w:next w:val="Textbody"/>
-    <w:link w:val="Heading3Char"/>
-    <w:rsid w:val="00E672E6"/>
-    <w:pPr>
-      <w:numPr>
-        <w:ilvl w:val="2"/>
-        <w:numId w:val="24"/>
-      </w:numPr>
-      <w:outlineLvl w:val="2"/>
-    </w:pPr>
-    <w:rPr>
-      <w:b/>
-      <w:bCs/>
-      <w:sz w:val="24"/>
-    </w:rPr>
-  </w:style>
-  <w:style w:type="paragraph" w:styleId="Heading4">
-    <w:name w:val="heading 4"/>
-    <w:basedOn w:val="Normal"/>
-    <w:next w:val="Normal"/>
-    <w:link w:val="Heading4Char"/>
-    <w:rsid w:val="00142E81"/>
-    <w:pPr>
-      <w:keepNext/>
-      <w:keepLines/>
-      <w:spacing w:before="200" w:after="0"/>
-      <w:outlineLvl w:val="3"/>
-    </w:pPr>
-    <w:rPr>
-      <w:rFonts w:asciiTheme="majorHAnsi" w:eastAsiaTheme="majorEastAsia" w:hAnsiTheme="majorHAnsi" w:cstheme="majorBidi"/>
-      <w:b/>
-      <w:bCs/>
-      <w:i/>
-      <w:iCs/>
-      <w:color w:val="4F81BD" w:themeColor="accent1"/>
-    </w:rPr>
-  </w:style>
-  <w:style w:type="character" w:default="1" w:styleId="DefaultParagraphFont">
-    <w:name w:val="Default Paragraph Font"/>
-    <w:uiPriority w:val="1"/>
-    <w:semiHidden/>
-    <w:unhideWhenUsed/>
-  </w:style>
-  <w:style w:type="table" w:default="1" w:styleId="TableNormal">
-    <w:name w:val="Normal Table"/>
-    <w:uiPriority w:val="99"/>
-    <w:semiHidden/>
-    <w:unhideWhenUsed/>
-    <w:tblPr>
-      <w:tblInd w:w="0" w:type="dxa"/>
-      <w:tblCellMar>
-        <w:top w:w="0" w:type="dxa"/>
-        <w:left w:w="108" w:type="dxa"/>
-        <w:bottom w:w="0" w:type="dxa"/>
-        <w:right w:w="108" w:type="dxa"/>
-      </w:tblCellMar>
-    </w:tblPr>
-  </w:style>
-  <w:style w:type="numbering" w:default="1" w:styleId="NoList">
-    <w:name w:val="No List"/>
-    <w:uiPriority w:val="99"/>
-    <w:semiHidden/>
-    <w:unhideWhenUsed/>
-  </w:style>
-  <w:style w:type="character" w:customStyle="1" w:styleId="Heading1Char">
-    <w:name w:val="Heading 1 Char"/>
-    <w:basedOn w:val="DefaultParagraphFont"/>
-    <w:link w:val="Heading1"/>
-    <w:rsid w:val="00D3094C"/>
-    <w:rPr>
-      <w:rFonts w:ascii="Arial" w:eastAsia="Microsoft YaHei" w:hAnsi="Arial" w:cs="Mangal"/>
-      <w:b/>
-      <w:bCs/>
-      <w:sz w:val="32"/>
-      <w:szCs w:val="32"/>
-    </w:rPr>
-  </w:style>
-  <w:style w:type="character" w:customStyle="1" w:styleId="Heading2Char">
-    <w:name w:val="Heading 2 Char"/>
-    <w:basedOn w:val="DefaultParagraphFont"/>
-    <w:link w:val="Heading2"/>
-    <w:rsid w:val="00E672E6"/>
-    <w:rPr>
-      <w:rFonts w:ascii="Arial" w:eastAsia="Microsoft YaHei" w:hAnsi="Arial" w:cs="Times"/>
-      <w:b/>
-      <w:bCs/>
-      <w:iCs/>
-      <w:sz w:val="28"/>
-      <w:szCs w:val="28"/>
-    </w:rPr>
-  </w:style>
-  <w:style w:type="character" w:customStyle="1" w:styleId="Heading3Char">
-    <w:name w:val="Heading 3 Char"/>
-    <w:basedOn w:val="DefaultParagraphFont"/>
-    <w:link w:val="Heading3"/>
-    <w:rsid w:val="00E672E6"/>
-    <w:rPr>
-      <w:rFonts w:ascii="Arial" w:eastAsia="Microsoft YaHei" w:hAnsi="Arial" w:cs="Mangal"/>
-      <w:b/>
-      <w:bCs/>
-      <w:szCs w:val="28"/>
-    </w:rPr>
-  </w:style>
-  <w:style w:type="character" w:customStyle="1" w:styleId="BalloonTextChar">
-    <w:name w:val="Balloon Text Char"/>
-    <w:basedOn w:val="DefaultParagraphFont"/>
-    <w:rsid w:val="00D3094C"/>
-    <w:rPr>
-      <w:rFonts w:ascii="Lucida Grande" w:hAnsi="Lucida Grande"/>
-      <w:sz w:val="18"/>
-      <w:szCs w:val="18"/>
-    </w:rPr>
-  </w:style>
-  <w:style w:type="character" w:customStyle="1" w:styleId="HeaderChar">
-    <w:name w:val="Header Char"/>
-    <w:basedOn w:val="DefaultParagraphFont"/>
-    <w:rsid w:val="00D3094C"/>
-  </w:style>
-  <w:style w:type="character" w:customStyle="1" w:styleId="FooterChar">
-    <w:name w:val="Footer Char"/>
-    <w:basedOn w:val="DefaultParagraphFont"/>
-    <w:rsid w:val="00D3094C"/>
-  </w:style>
-  <w:style w:type="character" w:customStyle="1" w:styleId="ListLabel1">
-    <w:name w:val="ListLabel 1"/>
-    <w:rsid w:val="00D3094C"/>
-  </w:style>
-  <w:style w:type="character" w:customStyle="1" w:styleId="ListLabel2">
-    <w:name w:val="ListLabel 2"/>
-    <w:rsid w:val="00D3094C"/>
-    <w:rPr>
-      <w:rFonts w:cs="Courier New"/>
-    </w:rPr>
-  </w:style>
-  <w:style w:type="character" w:customStyle="1" w:styleId="Bullets">
-    <w:name w:val="Bullets"/>
-    <w:rsid w:val="00D3094C"/>
-    <w:rPr>
-      <w:rFonts w:ascii="OpenSymbol" w:eastAsia="OpenSymbol" w:hAnsi="OpenSymbol" w:cs="OpenSymbol"/>
-    </w:rPr>
-  </w:style>
-  <w:style w:type="paragraph" w:customStyle="1" w:styleId="Heading">
-    <w:name w:val="Heading"/>
-    <w:basedOn w:val="Normal"/>
-    <w:next w:val="Textbody"/>
-    <w:rsid w:val="00D3094C"/>
-    <w:pPr>
-      <w:keepNext/>
-      <w:spacing w:before="240" w:after="120"/>
-    </w:pPr>
-    <w:rPr>
-      <w:rFonts w:ascii="Arial" w:eastAsia="Microsoft YaHei" w:hAnsi="Arial" w:cs="Mangal"/>
-      <w:sz w:val="28"/>
-      <w:szCs w:val="28"/>
-    </w:rPr>
-  </w:style>
-  <w:style w:type="paragraph" w:customStyle="1" w:styleId="Textbody">
-    <w:name w:val="Text body"/>
-    <w:basedOn w:val="Normal"/>
-    <w:rsid w:val="00D3094C"/>
-    <w:pPr>
-      <w:spacing w:after="120"/>
-    </w:pPr>
-  </w:style>
-  <w:style w:type="paragraph" w:styleId="List">
-    <w:name w:val="List"/>
-    <w:basedOn w:val="Textbody"/>
-    <w:rsid w:val="00D3094C"/>
-    <w:rPr>
-      <w:rFonts w:cs="Mangal"/>
-    </w:rPr>
-  </w:style>
-  <w:style w:type="paragraph" w:styleId="Caption">
-    <w:name w:val="caption"/>
-    <w:basedOn w:val="Normal"/>
-    <w:rsid w:val="00D3094C"/>
-    <w:pPr>
-      <w:suppressLineNumbers/>
-      <w:spacing w:before="120" w:after="120"/>
-    </w:pPr>
-    <w:rPr>
-      <w:rFonts w:cs="Mangal"/>
-      <w:i/>
-      <w:iCs/>
-    </w:rPr>
-  </w:style>
-  <w:style w:type="paragraph" w:customStyle="1" w:styleId="Index">
-    <w:name w:val="Index"/>
-    <w:basedOn w:val="Normal"/>
-    <w:rsid w:val="00D3094C"/>
-    <w:pPr>
-      <w:suppressLineNumbers/>
-    </w:pPr>
-    <w:rPr>
-      <w:rFonts w:cs="Mangal"/>
-    </w:rPr>
-  </w:style>
-  <w:style w:type="paragraph" w:styleId="ListParagraph">
-    <w:name w:val="List Paragraph"/>
-    <w:basedOn w:val="Normal"/>
-    <w:rsid w:val="00DA3F62"/>
-    <w:pPr>
-      <w:widowControl w:val="0"/>
-      <w:numPr>
-        <w:ilvl w:val="1"/>
-        <w:numId w:val="24"/>
-      </w:numPr>
-      <w:spacing w:after="0"/>
-      <w:contextualSpacing/>
-    </w:pPr>
-    <w:rPr>
-      <w:rFonts w:ascii="Interstate-Regular" w:hAnsi="Interstate-Regular" w:cs="Times"/>
-    </w:rPr>
-  </w:style>
-  <w:style w:type="paragraph" w:styleId="BalloonText">
-    <w:name w:val="Balloon Text"/>
-    <w:basedOn w:val="Normal"/>
-    <w:link w:val="BalloonTextChar1"/>
-    <w:rsid w:val="00D3094C"/>
-    <w:rPr>
-      <w:rFonts w:ascii="Lucida Grande" w:hAnsi="Lucida Grande"/>
-      <w:sz w:val="18"/>
-      <w:szCs w:val="18"/>
-    </w:rPr>
-  </w:style>
-  <w:style w:type="character" w:customStyle="1" w:styleId="BalloonTextChar1">
-    <w:name w:val="Balloon Text Char1"/>
-    <w:basedOn w:val="DefaultParagraphFont"/>
-    <w:link w:val="BalloonText"/>
-    <w:rsid w:val="00D3094C"/>
-    <w:rPr>
-      <w:rFonts w:ascii="Lucida Grande" w:eastAsia="SimSun" w:hAnsi="Lucida Grande"/>
-      <w:sz w:val="18"/>
-      <w:szCs w:val="18"/>
-    </w:rPr>
-  </w:style>
-  <w:style w:type="paragraph" w:styleId="Header">
-    <w:name w:val="header"/>
-    <w:basedOn w:val="Normal"/>
-    <w:link w:val="HeaderChar1"/>
-    <w:rsid w:val="00D3094C"/>
-    <w:pPr>
-      <w:suppressLineNumbers/>
-      <w:tabs>
-        <w:tab w:val="center" w:pos="4320"/>
-        <w:tab w:val="right" w:pos="8640"/>
-      </w:tabs>
-    </w:pPr>
-  </w:style>
-  <w:style w:type="character" w:customStyle="1" w:styleId="HeaderChar1">
-    <w:name w:val="Header Char1"/>
-    <w:basedOn w:val="DefaultParagraphFont"/>
-    <w:link w:val="Header"/>
-    <w:rsid w:val="00D3094C"/>
-    <w:rPr>
-      <w:rFonts w:ascii="Cambria" w:eastAsia="SimSun" w:hAnsi="Cambria"/>
-    </w:rPr>
-  </w:style>
-  <w:style w:type="paragraph" w:styleId="Footer">
-    <w:name w:val="footer"/>
-    <w:basedOn w:val="Normal"/>
-    <w:link w:val="FooterChar1"/>
-    <w:rsid w:val="00D3094C"/>
-    <w:pPr>
-      <w:suppressLineNumbers/>
-      <w:tabs>
-        <w:tab w:val="center" w:pos="4320"/>
-        <w:tab w:val="right" w:pos="8640"/>
-      </w:tabs>
-    </w:pPr>
-  </w:style>
-  <w:style w:type="character" w:customStyle="1" w:styleId="FooterChar1">
-    <w:name w:val="Footer Char1"/>
-    <w:basedOn w:val="DefaultParagraphFont"/>
-    <w:link w:val="Footer"/>
-    <w:rsid w:val="00D3094C"/>
-    <w:rPr>
-      <w:rFonts w:ascii="Cambria" w:eastAsia="SimSun" w:hAnsi="Cambria"/>
-    </w:rPr>
-  </w:style>
-  <w:style w:type="character" w:customStyle="1" w:styleId="Heading4Char">
-    <w:name w:val="Heading 4 Char"/>
-    <w:basedOn w:val="DefaultParagraphFont"/>
-    <w:link w:val="Heading4"/>
-    <w:rsid w:val="00142E81"/>
-    <w:rPr>
-      <w:rFonts w:asciiTheme="majorHAnsi" w:eastAsiaTheme="majorEastAsia" w:hAnsiTheme="majorHAnsi" w:cstheme="majorBidi"/>
-      <w:b/>
-      <w:bCs/>
-      <w:i/>
-      <w:iCs/>
-      <w:color w:val="4F81BD" w:themeColor="accent1"/>
-    </w:rPr>
-  </w:style>
-  <w:style w:type="paragraph" w:styleId="TOCHeading">
-    <w:name w:val="TOC Heading"/>
-    <w:basedOn w:val="Heading1"/>
-    <w:next w:val="Normal"/>
-    <w:uiPriority w:val="39"/>
-    <w:unhideWhenUsed/>
-    <w:qFormat/>
-    <w:rsid w:val="00565192"/>
-    <w:pPr>
-      <w:keepLines/>
-      <w:numPr>
-        <w:numId w:val="0"/>
-      </w:numPr>
-      <w:suppressAutoHyphens w:val="0"/>
-      <w:spacing w:before="480" w:after="0" w:line="276" w:lineRule="auto"/>
-      <w:outlineLvl w:val="9"/>
-    </w:pPr>
-    <w:rPr>
-      <w:rFonts w:asciiTheme="majorHAnsi" w:eastAsiaTheme="majorEastAsia" w:hAnsiTheme="majorHAnsi" w:cstheme="majorBidi"/>
-      <w:color w:val="365F91" w:themeColor="accent1" w:themeShade="BF"/>
-      <w:sz w:val="28"/>
-      <w:szCs w:val="28"/>
-    </w:rPr>
-  </w:style>
-  <w:style w:type="paragraph" w:styleId="TOC1">
-    <w:name w:val="toc 1"/>
-    <w:basedOn w:val="Normal"/>
-    <w:next w:val="Normal"/>
-    <w:autoRedefine/>
-    <w:uiPriority w:val="39"/>
-    <w:rsid w:val="00565192"/>
-    <w:pPr>
-      <w:spacing w:before="120" w:after="0"/>
-    </w:pPr>
-    <w:rPr>
-      <w:rFonts w:asciiTheme="majorHAnsi" w:hAnsiTheme="majorHAnsi"/>
-      <w:b/>
-      <w:color w:val="548DD4"/>
-    </w:rPr>
-  </w:style>
-  <w:style w:type="paragraph" w:styleId="TOC2">
-    <w:name w:val="toc 2"/>
-    <w:basedOn w:val="Normal"/>
-    <w:next w:val="Normal"/>
-    <w:autoRedefine/>
-    <w:uiPriority w:val="39"/>
-    <w:rsid w:val="00565192"/>
-    <w:pPr>
-      <w:spacing w:after="0"/>
-    </w:pPr>
-    <w:rPr>
-      <w:rFonts w:asciiTheme="minorHAnsi" w:hAnsiTheme="minorHAnsi"/>
-      <w:sz w:val="22"/>
-      <w:szCs w:val="22"/>
-    </w:rPr>
-  </w:style>
-  <w:style w:type="paragraph" w:styleId="TOC3">
-    <w:name w:val="toc 3"/>
-    <w:basedOn w:val="Normal"/>
-    <w:next w:val="Normal"/>
-    <w:autoRedefine/>
-    <w:uiPriority w:val="39"/>
-    <w:rsid w:val="00894539"/>
-    <w:pPr>
-      <w:tabs>
-        <w:tab w:val="left" w:pos="952"/>
-        <w:tab w:val="right" w:leader="dot" w:pos="9350"/>
-      </w:tabs>
-      <w:spacing w:after="0"/>
-      <w:ind w:left="240"/>
-    </w:pPr>
-    <w:rPr>
-      <w:rFonts w:ascii="FuturaTMedRo1" w:hAnsi="FuturaTMedRo1"/>
-      <w:noProof/>
-      <w:sz w:val="22"/>
-      <w:szCs w:val="22"/>
-    </w:rPr>
-  </w:style>
-  <w:style w:type="paragraph" w:styleId="TOC4">
-    <w:name w:val="toc 4"/>
-    <w:basedOn w:val="Normal"/>
-    <w:next w:val="Normal"/>
-    <w:autoRedefine/>
-    <w:rsid w:val="00565192"/>
-    <w:pPr>
-      <w:pBdr>
-        <w:between w:val="double" w:sz="6" w:space="0" w:color="auto"/>
-      </w:pBdr>
-      <w:spacing w:after="0"/>
-      <w:ind w:left="480"/>
-    </w:pPr>
-    <w:rPr>
-      <w:rFonts w:asciiTheme="minorHAnsi" w:hAnsiTheme="minorHAnsi"/>
-      <w:sz w:val="20"/>
-      <w:szCs w:val="20"/>
-    </w:rPr>
-  </w:style>
-  <w:style w:type="paragraph" w:styleId="TOC5">
-    <w:name w:val="toc 5"/>
-    <w:basedOn w:val="Normal"/>
-    <w:next w:val="Normal"/>
-    <w:autoRedefine/>
-    <w:rsid w:val="00565192"/>
-    <w:pPr>
-      <w:pBdr>
-        <w:between w:val="double" w:sz="6" w:space="0" w:color="auto"/>
-      </w:pBdr>
-      <w:spacing w:after="0"/>
-      <w:ind w:left="720"/>
-    </w:pPr>
-    <w:rPr>
-      <w:rFonts w:asciiTheme="minorHAnsi" w:hAnsiTheme="minorHAnsi"/>
-      <w:sz w:val="20"/>
-      <w:szCs w:val="20"/>
-    </w:rPr>
-  </w:style>
-  <w:style w:type="paragraph" w:styleId="TOC6">
-    <w:name w:val="toc 6"/>
-    <w:basedOn w:val="Normal"/>
-    <w:next w:val="Normal"/>
-    <w:autoRedefine/>
-    <w:rsid w:val="00565192"/>
-    <w:pPr>
-      <w:pBdr>
-        <w:between w:val="double" w:sz="6" w:space="0" w:color="auto"/>
-      </w:pBdr>
-      <w:spacing w:after="0"/>
-      <w:ind w:left="960"/>
-    </w:pPr>
-    <w:rPr>
-      <w:rFonts w:asciiTheme="minorHAnsi" w:hAnsiTheme="minorHAnsi"/>
-      <w:sz w:val="20"/>
-      <w:szCs w:val="20"/>
-    </w:rPr>
-  </w:style>
-  <w:style w:type="paragraph" w:styleId="TOC7">
-    <w:name w:val="toc 7"/>
-    <w:basedOn w:val="Normal"/>
-    <w:next w:val="Normal"/>
-    <w:autoRedefine/>
-    <w:rsid w:val="00565192"/>
-    <w:pPr>
-      <w:pBdr>
-        <w:between w:val="double" w:sz="6" w:space="0" w:color="auto"/>
-      </w:pBdr>
-      <w:spacing w:after="0"/>
-      <w:ind w:left="1200"/>
-    </w:pPr>
-    <w:rPr>
-      <w:rFonts w:asciiTheme="minorHAnsi" w:hAnsiTheme="minorHAnsi"/>
-      <w:sz w:val="20"/>
-      <w:szCs w:val="20"/>
-    </w:rPr>
-  </w:style>
-  <w:style w:type="paragraph" w:styleId="TOC8">
-    <w:name w:val="toc 8"/>
-    <w:basedOn w:val="Normal"/>
-    <w:next w:val="Normal"/>
-    <w:autoRedefine/>
-    <w:rsid w:val="00565192"/>
-    <w:pPr>
-      <w:pBdr>
-        <w:between w:val="double" w:sz="6" w:space="0" w:color="auto"/>
-      </w:pBdr>
-      <w:spacing w:after="0"/>
-      <w:ind w:left="1440"/>
-    </w:pPr>
-    <w:rPr>
-      <w:rFonts w:asciiTheme="minorHAnsi" w:hAnsiTheme="minorHAnsi"/>
-      <w:sz w:val="20"/>
-      <w:szCs w:val="20"/>
-    </w:rPr>
-  </w:style>
-  <w:style w:type="paragraph" w:styleId="TOC9">
-    <w:name w:val="toc 9"/>
-    <w:basedOn w:val="Normal"/>
-    <w:next w:val="Normal"/>
-    <w:autoRedefine/>
-    <w:rsid w:val="00565192"/>
-    <w:pPr>
-      <w:pBdr>
-        <w:between w:val="double" w:sz="6" w:space="0" w:color="auto"/>
-      </w:pBdr>
-      <w:spacing w:after="0"/>
-      <w:ind w:left="1680"/>
-    </w:pPr>
-    <w:rPr>
-      <w:rFonts w:asciiTheme="minorHAnsi" w:hAnsiTheme="minorHAnsi"/>
-      <w:sz w:val="20"/>
-      <w:szCs w:val="20"/>
-    </w:rPr>
-  </w:style>
-  <w:style w:type="character" w:styleId="PageNumber">
-    <w:name w:val="page number"/>
-    <w:basedOn w:val="DefaultParagraphFont"/>
-    <w:rsid w:val="003623AA"/>
-  </w:style>
-  <w:style w:type="character" w:styleId="PlaceholderText">
-    <w:name w:val="Placeholder Text"/>
-    <w:basedOn w:val="DefaultParagraphFont"/>
-    <w:rsid w:val="00FB4506"/>
-    <w:rPr>
-      <w:color w:val="808080"/>
-    </w:rPr>
-  </w:style>
-  <w:style w:type="character" w:styleId="CommentReference">
-    <w:name w:val="annotation reference"/>
-    <w:basedOn w:val="DefaultParagraphFont"/>
-    <w:semiHidden/>
-    <w:unhideWhenUsed/>
-    <w:rsid w:val="009543A6"/>
-    <w:rPr>
-      <w:sz w:val="18"/>
-      <w:szCs w:val="18"/>
-    </w:rPr>
-  </w:style>
-  <w:style w:type="paragraph" w:styleId="CommentText">
-    <w:name w:val="annotation text"/>
-    <w:basedOn w:val="Normal"/>
-    <w:link w:val="CommentTextChar"/>
-    <w:semiHidden/>
-    <w:unhideWhenUsed/>
-    <w:rsid w:val="009543A6"/>
-    <w:pPr>
-      <w:spacing w:line="240" w:lineRule="auto"/>
-    </w:pPr>
-  </w:style>
-  <w:style w:type="character" w:customStyle="1" w:styleId="CommentTextChar">
-    <w:name w:val="Comment Text Char"/>
-    <w:basedOn w:val="DefaultParagraphFont"/>
-    <w:link w:val="CommentText"/>
-    <w:semiHidden/>
-    <w:rsid w:val="009543A6"/>
-    <w:rPr>
-      <w:rFonts w:ascii="Cambria" w:eastAsia="SimSun" w:hAnsi="Cambria"/>
-    </w:rPr>
-  </w:style>
-  <w:style w:type="paragraph" w:styleId="CommentSubject">
-    <w:name w:val="annotation subject"/>
-    <w:basedOn w:val="CommentText"/>
-    <w:next w:val="CommentText"/>
-    <w:link w:val="CommentSubjectChar"/>
-    <w:semiHidden/>
-    <w:unhideWhenUsed/>
-    <w:rsid w:val="009543A6"/>
-    <w:rPr>
-      <w:b/>
-      <w:bCs/>
-      <w:sz w:val="20"/>
-      <w:szCs w:val="20"/>
-    </w:rPr>
-  </w:style>
-  <w:style w:type="character" w:customStyle="1" w:styleId="CommentSubjectChar">
-    <w:name w:val="Comment Subject Char"/>
-    <w:basedOn w:val="CommentTextChar"/>
-    <w:link w:val="CommentSubject"/>
-    <w:semiHidden/>
-    <w:rsid w:val="009543A6"/>
-    <w:rPr>
-      <w:rFonts w:ascii="Cambria" w:eastAsia="SimSun" w:hAnsi="Cambria"/>
-      <w:b/>
-      <w:bCs/>
-      <w:sz w:val="20"/>
-      <w:szCs w:val="20"/>
-    </w:rPr>
-  </w:style>
-</w:styles>
-</file>
-
-<file path=word/stylesWithEffects.xml><?xml version="1.0" encoding="utf-8"?>
-<w:styles xmlns:wpc="http://schemas.microsoft.com/office/word/2010/wordprocessingCanvas" xmlns:mo="http://schemas.microsoft.com/office/mac/office/2008/main" xmlns:mc="http://schemas.openxmlformats.org/markup-compatibility/2006" xmlns:mv="urn:schemas-microsoft-com:mac:vml" xmlns:o="urn:schemas-microsoft-com:office:office" xmlns:r="http://schemas.openxmlformats.org/officeDocument/2006/relationships" xmlns:m="http://schemas.openxmlformats.org/officeDocument/2006/math" xmlns:v="urn:schemas-microsoft-com:vml" xmlns:wp14="http://schemas.microsoft.com/office/word/2010/wordprocessingDrawing" xmlns:wp="http://schemas.openxmlformats.org/drawingml/2006/wordprocessingDrawing" xmlns:w10="urn:schemas-microsoft-com:office:word" xmlns:w="http://schemas.openxmlformats.org/wordprocessingml/2006/main" xmlns:w14="http://schemas.microsoft.com/office/word/2010/wordml" xmlns:wpg="http://schemas.microsoft.com/office/word/2010/wordprocessingGroup" xmlns:wpi="http://schemas.microsoft.com/office/word/2010/wordprocessingInk" xmlns:wne="http://schemas.microsoft.com/office/word/2006/wordml" xmlns:wps="http://schemas.microsoft.com/office/word/2010/wordprocessingShape" mc:Ignorable="w14 wp14">
-  <w:docDefaults>
-    <w:rPrDefault>
-      <w:rPr>
-        <w:rFonts w:asciiTheme="minorHAnsi" w:eastAsiaTheme="minorHAnsi" w:hAnsiTheme="minorHAnsi" w:cstheme="minorBidi"/>
-        <w:sz w:val="24"/>
-        <w:szCs w:val="24"/>
-        <w:lang w:val="en-US" w:eastAsia="en-US" w:bidi="ar-SA"/>
-      </w:rPr>
-    </w:rPrDefault>
-    <w:pPrDefault/>
-  </w:docDefaults>
-  <w:latentStyles w:defLockedState="0" w:defUIPriority="0" w:defSemiHidden="0" w:defUnhideWhenUsed="0" w:defQFormat="0" w:count="276">
-    <w:lsdException w:name="index 1" w:semiHidden="1" w:unhideWhenUsed="1"/>
-    <w:lsdException w:name="index 7" w:semiHidden="1" w:unhideWhenUsed="1"/>
-    <w:lsdException w:name="index 8" w:semiHidden="1" w:unhideWhenUsed="1"/>
-    <w:lsdException w:name="index 9" w:semiHidden="1" w:unhideWhenUsed="1"/>
-    <w:lsdException w:name="toc 1" w:semiHidden="1" w:uiPriority="39" w:unhideWhenUsed="1"/>
-    <w:lsdException w:name="toc 2" w:semiHidden="1" w:uiPriority="39" w:unhideWhenUsed="1"/>
-    <w:lsdException w:name="toc 3" w:semiHidden="1" w:uiPriority="39" w:unhideWhenUsed="1"/>
-    <w:lsdException w:name="toc 4" w:semiHidden="1" w:unhideWhenUsed="1"/>
-    <w:lsdException w:name="toc 5" w:semiHidden="1" w:unhideWhenUsed="1"/>
-    <w:lsdException w:name="toc 6" w:semiHidden="1" w:unhideWhenUsed="1"/>
-    <w:lsdException w:name="toc 7" w:semiHidden="1" w:unhideWhenUsed="1"/>
-    <w:lsdException w:name="toc 8" w:semiHidden="1" w:unhideWhenUsed="1"/>
-    <w:lsdException w:name="toc 9" w:semiHidden="1" w:unhideWhenUsed="1"/>
-    <w:lsdException w:name="Normal Indent" w:semiHidden="1" w:unhideWhenUsed="1"/>
-    <w:lsdException w:name="footnote text" w:semiHidden="1" w:unhideWhenUsed="1"/>
-    <w:lsdException w:name="annotation text" w:semiHidden="1" w:unhideWhenUsed="1"/>
-    <w:lsdException w:name="header" w:semiHidden="1" w:unhideWhenUsed="1"/>
-    <w:lsdException w:name="footer" w:semiHidden="1" w:unhideWhenUsed="1"/>
-    <w:lsdException w:name="index heading" w:semiHidden="1" w:unhideWhenUsed="1"/>
-    <w:lsdException w:name="caption" w:semiHidden="1" w:unhideWhenUsed="1"/>
-    <w:lsdException w:name="table of figures" w:semiHidden="1" w:unhideWhenUsed="1"/>
-    <w:lsdException w:name="envelope address" w:semiHidden="1" w:unhideWhenUsed="1"/>
-    <w:lsdException w:name="envelope return" w:semiHidden="1" w:unhideWhenUsed="1"/>
-    <w:lsdException w:name="footnote reference" w:semiHidden="1" w:unhideWhenUsed="1"/>
-    <w:lsdException w:name="annotation reference" w:semiHidden="1" w:unhideWhenUsed="1"/>
-    <w:lsdException w:name="line number" w:semiHidden="1" w:unhideWhenUsed="1"/>
-    <w:lsdException w:name="page number" w:semiHidden="1" w:unhideWhenUsed="1"/>
-    <w:lsdException w:name="endnote reference" w:semiHidden="1" w:unhideWhenUsed="1"/>
-    <w:lsdException w:name="endnote text" w:semiHidden="1" w:unhideWhenUsed="1"/>
-    <w:lsdException w:name="table of authorities" w:semiHidden="1" w:unhideWhenUsed="1"/>
-    <w:lsdException w:name="macro" w:semiHidden="1" w:unhideWhenUsed="1"/>
-    <w:lsdException w:name="toa heading" w:semiHidden="1" w:unhideWhenUsed="1"/>
-    <w:lsdException w:name="List" w:semiHidden="1" w:unhideWhenUsed="1"/>
-    <w:lsdException w:name="List Bullet" w:semiHidden="1" w:unhideWhenUsed="1"/>
-    <w:lsdException w:name="List Number" w:semiHidden="1" w:unhideWhenUsed="1"/>
-    <w:lsdException w:name="List 2" w:semiHidden="1" w:unhideWhenUsed="1"/>
-    <w:lsdException w:name="List 3" w:semiHidden="1" w:unhideWhenUsed="1"/>
-    <w:lsdException w:name="List 4" w:semiHidden="1" w:unhideWhenUsed="1"/>
-    <w:lsdException w:name="List 5" w:semiHidden="1" w:unhideWhenUsed="1"/>
-    <w:lsdException w:name="List Bullet 2" w:semiHidden="1" w:unhideWhenUsed="1"/>
-    <w:lsdException w:name="List Bullet 3" w:semiHidden="1" w:unhideWhenUsed="1"/>
-    <w:lsdException w:name="List Bullet 4" w:semiHidden="1" w:unhideWhenUsed="1"/>
-    <w:lsdException w:name="List Bullet 5" w:semiHidden="1" w:unhideWhenUsed="1"/>
-    <w:lsdException w:name="List Number 3" w:semiHidden="1" w:unhideWhenUsed="1"/>
-    <w:lsdException w:name="List Number 4" w:semiHidden="1" w:unhideWhenUsed="1"/>
-    <w:lsdException w:name="Closing" w:semiHidden="1" w:unhideWhenUsed="1"/>
-    <w:lsdException w:name="Signature" w:semiHidden="1" w:unhideWhenUsed="1"/>
-    <w:lsdException w:name="Default Paragraph Font" w:semiHidden="1" w:unhideWhenUsed="1"/>
-    <w:lsdException w:name="Body Text" w:semiHidden="1" w:unhideWhenUsed="1"/>
-    <w:lsdException w:name="Body Text Indent" w:semiHidden="1" w:unhideWhenUsed="1"/>
-    <w:lsdException w:name="List Continue" w:semiHidden="1" w:unhideWhenUsed="1"/>
-    <w:lsdException w:name="List Continue 2" w:semiHidden="1" w:unhideWhenUsed="1"/>
-    <w:lsdException w:name="List Continue 3" w:semiHidden="1" w:unhideWhenUsed="1"/>
-    <w:lsdException w:name="List Continue 4" w:semiHidden="1" w:unhideWhenUsed="1"/>
-    <w:lsdException w:name="List Continue 5" w:semiHidden="1" w:unhideWhenUsed="1"/>
-    <w:lsdException w:name="Message Header" w:semiHidden="1" w:unhideWhenUsed="1"/>
-    <w:lsdException w:name="Salutation" w:semiHidden="1" w:unhideWhenUsed="1"/>
-    <w:lsdException w:name="Date" w:semiHidden="1" w:unhideWhenUsed="1"/>
-    <w:lsdException w:name="Body Text First Indent" w:semiHidden="1" w:unhideWhenUsed="1"/>
-    <w:lsdException w:name="Body Text First Indent 2" w:semiHidden="1" w:unhideWhenUsed="1"/>
-    <w:lsdException w:name="Note Heading" w:semiHidden="1" w:unhideWhenUsed="1"/>
-    <w:lsdException w:name="Body Text 2" w:semiHidden="1" w:unhideWhenUsed="1"/>
-    <w:lsdException w:name="Body Text 3" w:semiHidden="1" w:unhideWhenUsed="1"/>
-    <w:lsdException w:name="Body Text Indent 2" w:semiHidden="1" w:unhideWhenUsed="1"/>
-    <w:lsdException w:name="Document Map" w:semiHidden="1" w:unhideWhenUsed="1"/>
-    <w:lsdException w:name="Plain Text" w:semiHidden="1" w:unhideWhenUsed="1"/>
-    <w:lsdException w:name="E-mail Signature" w:semiHidden="1" w:unhideWhenUsed="1"/>
-    <w:lsdException w:name="HTML Top of Form" w:semiHidden="1" w:unhideWhenUsed="1"/>
-    <w:lsdException w:name="HTML Bottom of Form" w:semiHidden="1" w:unhideWhenUsed="1"/>
-    <w:lsdException w:name="Normal (Web)" w:semiHidden="1" w:unhideWhenUsed="1"/>
-    <w:lsdException w:name="HTML Acronym" w:semiHidden="1" w:unhideWhenUsed="1"/>
-    <w:lsdException w:name="HTML Address" w:semiHidden="1" w:unhideWhenUsed="1"/>
-    <w:lsdException w:name="HTML Cite" w:semiHidden="1" w:unhideWhenUsed="1"/>
-    <w:lsdException w:name="HTML Code" w:semiHidden="1" w:unhideWhenUsed="1"/>
-    <w:lsdException w:name="HTML Definition" w:semiHidden="1" w:unhideWhenUsed="1"/>
-    <w:lsdException w:name="HTML Keyboard" w:semiHidden="1" w:unhideWhenUsed="1"/>
-    <w:lsdException w:name="HTML Preformatted" w:semiHidden="1" w:unhideWhenUsed="1"/>
-    <w:lsdException w:name="HTML Sample" w:semiHidden="1" w:unhideWhenUsed="1"/>
-    <w:lsdException w:name="HTML Typewriter" w:semiHidden="1" w:unhideWhenUsed="1"/>
-    <w:lsdException w:name="HTML Variable" w:semiHidden="1" w:unhideWhenUsed="1"/>
-    <w:lsdException w:name="Normal Table" w:semiHidden="1" w:unhideWhenUsed="1"/>
-    <w:lsdException w:name="annotation subject" w:semiHidden="1" w:unhideWhenUsed="1"/>
-    <w:lsdException w:name="No List" w:semiHidden="1" w:unhideWhenUsed="1"/>
-    <w:lsdException w:name="Outline List 1" w:semiHidden="1" w:unhideWhenUsed="1"/>
-    <w:lsdException w:name="Outline List 2" w:semiHidden="1" w:unhideWhenUsed="1"/>
-    <w:lsdException w:name="Outline List 3" w:semiHidden="1" w:unhideWhenUsed="1"/>
-    <w:lsdException w:name="Table Simple 1" w:semiHidden="1" w:unhideWhenUsed="1"/>
-    <w:lsdException w:name="Table Simple 2" w:semiHidden="1" w:unhideWhenUsed="1"/>
-    <w:lsdException w:name="Table Simple 3" w:semiHidden="1" w:unhideWhenUsed="1"/>
-    <w:lsdException w:name="Table Classic 1" w:semiHidden="1" w:unhideWhenUsed="1"/>
-    <w:lsdException w:name="Table Classic 2" w:semiHidden="1" w:unhideWhenUsed="1"/>
-    <w:lsdException w:name="Table Classic 3" w:semiHidden="1" w:unhideWhenUsed="1"/>
-    <w:lsdException w:name="Table Classic 4" w:semiHidden="1" w:unhideWhenUsed="1"/>
-    <w:lsdException w:name="Table Colorful 1" w:semiHidden="1" w:unhideWhenUsed="1"/>
-    <w:lsdException w:name="Table Colorful 2" w:semiHidden="1" w:unhideWhenUsed="1"/>
-    <w:lsdException w:name="Table Colorful 3" w:semiHidden="1" w:unhideWhenUsed="1"/>
-    <w:lsdException w:name="Table Columns 1" w:semiHidden="1" w:unhideWhenUsed="1"/>
-    <w:lsdException w:name="Table Columns 2" w:semiHidden="1" w:unhideWhenUsed="1"/>
-    <w:lsdException w:name="Table Columns 3" w:semiHidden="1" w:unhideWhenUsed="1"/>
-    <w:lsdException w:name="Table Columns 4" w:semiHidden="1" w:unhideWhenUsed="1"/>
-    <w:lsdException w:name="Table Columns 5" w:semiHidden="1" w:unhideWhenUsed="1"/>
-    <w:lsdException w:name="Table Grid 1" w:semiHidden="1" w:unhideWhenUsed="1"/>
-    <w:lsdException w:name="Table Grid 2" w:semiHidden="1" w:unhideWhenUsed="1"/>
-    <w:lsdException w:name="Table Grid 3" w:semiHidden="1" w:unhideWhenUsed="1"/>
-    <w:lsdException w:name="Table Grid 4" w:semiHidden="1" w:unhideWhenUsed="1"/>
-    <w:lsdException w:name="Table Grid 5" w:semiHidden="1" w:unhideWhenUsed="1"/>
-    <w:lsdException w:name="Table Grid 6" w:semiHidden="1" w:unhideWhenUsed="1"/>
-    <w:lsdException w:name="Table Grid 7" w:semiHidden="1" w:unhideWhenUsed="1"/>
-    <w:lsdException w:name="Table Grid 8" w:semiHidden="1" w:unhideWhenUsed="1"/>
-    <w:lsdException w:name="Table List 1" w:semiHidden="1" w:unhideWhenUsed="1"/>
-    <w:lsdException w:name="Table List 2" w:semiHidden="1" w:unhideWhenUsed="1"/>
-    <w:lsdException w:name="Table List 3" w:semiHidden="1" w:unhideWhenUsed="1"/>
-    <w:lsdException w:name="Table List 4" w:semiHidden="1" w:unhideWhenUsed="1"/>
-    <w:lsdException w:name="Table List 5" w:semiHidden="1" w:unhideWhenUsed="1"/>
-    <w:lsdException w:name="Table List 6" w:semiHidden="1" w:unhideWhenUsed="1"/>
-    <w:lsdException w:name="Table List 7" w:semiHidden="1" w:unhideWhenUsed="1"/>
-    <w:lsdException w:name="Table List 8" w:semiHidden="1" w:unhideWhenUsed="1"/>
-    <w:lsdException w:name="Table 3D effects 1" w:semiHidden="1" w:unhideWhenUsed="1"/>
-    <w:lsdException w:name="Table 3D effects 2" w:semiHidden="1" w:unhideWhenUsed="1"/>
-    <w:lsdException w:name="Table 3D effects 3" w:semiHidden="1" w:unhideWhenUsed="1"/>
-    <w:lsdException w:name="Table Contemporary" w:semiHidden="1" w:unhideWhenUsed="1"/>
-    <w:lsdException w:name="Table Elegant" w:semiHidden="1" w:unhideWhenUsed="1"/>
-    <w:lsdException w:name="Table Professional" w:semiHidden="1" w:unhideWhenUsed="1"/>
-    <w:lsdException w:name="Table Subtle 1" w:semiHidden="1" w:unhideWhenUsed="1"/>
-    <w:lsdException w:name="Table Subtle 2" w:semiHidden="1" w:unhideWhenUsed="1"/>
-    <w:lsdException w:name="Table Web 1" w:semiHidden="1" w:unhideWhenUsed="1"/>
-    <w:lsdException w:name="Table Web 2" w:semiHidden="1" w:unhideWhenUsed="1"/>
-    <w:lsdException w:name="Table Web 3" w:semiHidden="1" w:unhideWhenUsed="1"/>
-    <w:lsdException w:name="Balloon Text" w:semiHidden="1" w:unhideWhenUsed="1"/>
-    <w:lsdException w:name="Table Theme" w:semiHidden="1" w:unhideWhenUsed="1"/>
-    <w:lsdException w:name="Placeholder Text" w:semiHidden="1"/>
-    <w:lsdException w:name="Revision" w:semiHidden="1"/>
-    <w:lsdException w:name="Bibliography" w:semiHidden="1" w:unhideWhenUsed="1"/>
-    <w:lsdException w:name="TOC Heading" w:semiHidden="1" w:uiPriority="39" w:unhideWhenUsed="1" w:qFormat="1"/>
+    <w:lsdException w:name="Grid Table 4" w:uiPriority="49"/>
+    <w:lsdException w:name="Grid Table 5 Dark" w:uiPriority="50"/>
+    <w:lsdException w:name="Grid Table 6 Colorful" w:uiPriority="51"/>
+    <w:lsdException w:name="Grid Table 7 Colorful" w:uiPriority="52"/>
+    <w:lsdException w:name="Grid Table 1 Light Accent 1" w:uiPriority="46"/>
+    <w:lsdException w:name="Grid Table 2 Accent 1" w:uiPriority="47"/>
+    <w:lsdException w:name="Grid Table 3 Accent 1" w:uiPriority="48"/>
+    <w:lsdException w:name="Grid Table 4 Accent 1" w:uiPriority="49"/>
+    <w:lsdException w:name="Grid Table 5 Dark Accent 1" w:uiPriority="50"/>
+    <w:lsdException w:name="Grid Table 6 Colorful Accent 1" w:uiPriority="51"/>
+    <w:lsdException w:name="Grid Table 7 Colorful Accent 1" w:uiPriority="52"/>
+    <w:lsdException w:name="Grid Table 1 Light Accent 2" w:uiPriority="46"/>
+    <w:lsdException w:name="Grid Table 2 Accent 2" w:uiPriority="47"/>
+    <w:lsdException w:name="Grid Table 3 Accent 2" w:uiPriority="48"/>
+    <w:lsdException w:name="Grid Table 4 Accent 2" w:uiPriority="49"/>
+    <w:lsdException w:name="Grid Table 5 Dark Accent 2" w:uiPriority="50"/>
+    <w:lsdException w:name="Grid Table 6 Colorful Accent 2" w:uiPriority="51"/>
+    <w:lsdException w:name="Grid Table 7 Colorful Accent 2" w:uiPriority="52"/>
+    <w:lsdException w:name="Grid Table 1 Light Accent 3" w:uiPriority="46"/>
+    <w:lsdException w:name="Grid Table 2 Accent 3" w:uiPriority="47"/>
+    <w:lsdException w:name="Grid Table 3 Accent 3" w:uiPriority="48"/>
+    <w:lsdException w:name="Grid Table 4 Accent 3" w:uiPriority="49"/>
+    <w:lsdException w:name="Grid Table 5 Dark Accent 3" w:uiPriority="50"/>
+    <w:lsdException w:name="Grid Table 6 Colorful Accent 3" w:uiPriority="51"/>
+    <w:lsdException w:name="Grid Table 7 Colorful Accent 3" w:uiPriority="52"/>
+    <w:lsdException w:name="Grid Table 1 Light Accent 4" w:uiPriority="46"/>
+    <w:lsdException w:name="Grid Table 2 Accent 4" w:uiPriority="47"/>
+    <w:lsdException w:name="Grid Table 3 Accent 4" w:uiPriority="48"/>
+    <w:lsdException w:name="Grid Table 4 Accent 4" w:uiPriority="49"/>
+    <w:lsdException w:name="Grid Table 5 Dark Accent 4" w:uiPriority="50"/>
+    <w:lsdException w:name="Grid Table 6 Colorful Accent 4" w:uiPriority="51"/>
+    <w:lsdException w:name="Grid Table 7 Colorful Accent 4" w:uiPriority="52"/>
+    <w:lsdException w:name="Grid Table 1 Light Accent 5" w:uiPriority="46"/>
+    <w:lsdException w:name="Grid Table 2 Accent 5" w:uiPriority="47"/>
+    <w:lsdException w:name="Grid Table 3 Accent 5" w:uiPriority="48"/>
+    <w:lsdException w:name="Grid Table 4 Accent 5" w:uiPriority="49"/>
+    <w:lsdException w:name="Grid Table 5 Dark Accent 5" w:uiPriority="50"/>
+    <w:lsdException w:name="Grid Table 6 Colorful Accent 5" w:uiPriority="51"/>
+    <w:lsdException w:name="Grid Table 7 Colorful Accent 5" w:uiPriority="52"/>
+    <w:lsdException w:name="Grid Table 1 Light Accent 6" w:uiPriority="46"/>
+    <w:lsdException w:name="Grid Table 2 Accent 6" w:uiPriority="47"/>
+    <w:lsdException w:name="Grid Table 3 Accent 6" w:uiPriority="48"/>
+    <w:lsdException w:name="Grid Table 4 Accent 6" w:uiPriority="49"/>
+    <w:lsdException w:name="Grid Table 5 Dark Accent 6" w:uiPriority="50"/>
+    <w:lsdException w:name="Grid Table 6 Colorful Accent 6" w:uiPriority="51"/>
+    <w:lsdException w:name="Grid Table 7 Colorful Accent 6" w:uiPriority="52"/>
+    <w:lsdException w:name="List Table 1 Light" w:uiPriority="46"/>
+    <w:lsdException w:name="List Table 2" w:uiPriority="47"/>
+    <w:lsdException w:name="List Table 3" w:uiPriority="48"/>
+    <w:lsdException w:name="List Table 4" w:uiPriority="49"/>
+    <w:lsdException w:name="List Table 5 Dark" w:uiPriority="50"/>
+    <w:lsdException w:name="List Table 6 Colorful" w:uiPriority="51"/>
+    <w:lsdException w:name="List Table 7 Colorful" w:uiPriority="52"/>
+    <w:lsdException w:name="List Table 1 Light Accent 1" w:uiPriority="46"/>
+    <w:lsdException w:name="List Table 2 Accent 1" w:uiPriority="47"/>
+    <w:lsdException w:name="List Table 3 Accent 1" w:uiPriority="48"/>
+    <w:lsdException w:name="List Table 4 Accent 1" w:uiPriority="49"/>
+    <w:lsdException w:name="List Table 5 Dark Accent 1" w:uiPriority="50"/>
+    <w:lsdException w:name="List Table 6 Colorful Accent 1" w:uiPriority="51"/>
+    <w:lsdException w:name="List Table 7 Colorful Accent 1" w:uiPriority="52"/>
+    <w:lsdException w:name="List Table 1 Light Accent 2" w:uiPriority="46"/>
+    <w:lsdException w:name="List Table 2 Accent 2" w:uiPriority="47"/>
+    <w:lsdException w:name="List Table 3 Accent 2" w:uiPriority="48"/>
+    <w:lsdException w:name="List Table 4 Accent 2" w:uiPriority="49"/>
+    <w:lsdException w:name="List Table 5 Dark Accent 2" w:uiPriority="50"/>
+    <w:lsdException w:name="List Table 6 Colorful Accent 2" w:uiPriority="51"/>
+    <w:lsdException w:name="List Table 7 Colorful Accent 2" w:uiPriority="52"/>
+    <w:lsdException w:name="List Table 1 Light Accent 3" w:uiPriority="46"/>
+    <w:lsdException w:name="List Table 2 Accent 3" w:uiPriority="47"/>
+    <w:lsdException w:name="List Table 3 Accent 3" w:uiPriority="48"/>
+    <w:lsdException w:name="List Table 4 Accent 3" w:uiPriority="49"/>
+    <w:lsdException w:name="List Table 5 Dark Accent 3" w:uiPriority="50"/>
+    <w:lsdException w:name="List Table 6 Colorful Accent 3" w:uiPriority="51"/>
+    <w:lsdException w:name="List Table 7 Colorful Accent 3" w:uiPriority="52"/>
+    <w:lsdException w:name="List Table 1 Light Accent 4" w:uiPriority="46"/>
+    <w:lsdException w:name="List Table 2 Accent 4" w:uiPriority="47"/>
+    <w:lsdException w:name="List Table 3 Accent 4" w:uiPriority="48"/>
+    <w:lsdException w:name="List Table 4 Accent 4" w:uiPriority="49"/>
+    <w:lsdException w:name="List Table 5 Dark Accent 4" w:uiPriority="50"/>
+    <w:lsdException w:name="List Table 6 Colorful Accent 4" w:uiPriority="51"/>
+    <w:lsdException w:name="List Table 7 Colorful Accent 4" w:uiPriority="52"/>
+    <w:lsdException w:name="List Table 1 Light Accent 5" w:uiPriority="46"/>
+    <w:lsdException w:name="List Table 2 Accent 5" w:uiPriority="47"/>
+    <w:lsdException w:name="List Table 3 Accent 5" w:uiPriority="48"/>
+    <w:lsdException w:name="List Table 4 Accent 5" w:uiPriority="49"/>
+    <w:lsdException w:name="List Table 5 Dark Accent 5" w:uiPriority="50"/>
+    <w:lsdException w:name="List Table 6 Colorful Accent 5" w:uiPriority="51"/>
+    <w:lsdException w:name="List Table 7 Colorful Accent 5" w:uiPriority="52"/>
+    <w:lsdException w:name="List Table 1 Light Accent 6" w:uiPriority="46"/>
+    <w:lsdException w:name="List Table 2 Accent 6" w:uiPriority="47"/>
+    <w:lsdException w:name="List Table 3 Accent 6" w:uiPriority="48"/>
+    <w:lsdException w:name="List Table 4 Accent 6" w:uiPriority="49"/>
+    <w:lsdException w:name="List Table 5 Dark Accent 6" w:uiPriority="50"/>
+    <w:lsdException w:name="List Table 6 Colorful Accent 6" w:uiPriority="51"/>
+    <w:lsdException w:name="List Table 7 Colorful Accent 6" w:uiPriority="52"/>
   </w:latentStyles>
   <w:style w:type="paragraph" w:default="1" w:styleId="Normal">
     <w:name w:val="Normal"/>
@@ -10600,7 +9841,7 @@
 </file>
 
 <file path=customXml/itemProps1.xml><?xml version="1.0" encoding="utf-8"?>
-<ds:datastoreItem xmlns:ds="http://schemas.openxmlformats.org/officeDocument/2006/customXml" ds:itemID="{3163D05D-C787-B543-8061-B55A842DB5D3}">
+<ds:datastoreItem xmlns:ds="http://schemas.openxmlformats.org/officeDocument/2006/customXml" ds:itemID="{76FC2A3E-8B24-4C2B-99F7-ED00463690AB}">
   <ds:schemaRefs>
     <ds:schemaRef ds:uri="http://schemas.openxmlformats.org/officeDocument/2006/bibliography"/>
   </ds:schemaRefs>

</xml_diff>